<commit_message>
Update of User Guide - Log An Error.docx. Fix to ErrorType.vue & Header.vue files that I had a conflict with
Signed-off-by: Jette McKellar
</commit_message>
<xml_diff>
--- a/documents/User Manual/User Guide - Log An Error.docx
+++ b/documents/User Manual/User Guide - Log An Error.docx
@@ -215,7 +215,6 @@
     </w:p>
     <w:p>
       <w:pPr>
-        <w:spacing w:after="0" w:line="240" w:lineRule="auto"/>
         <w:rPr>
           <w:i/>
           <w:color w:val="F57B17"/>
@@ -1165,7 +1164,7 @@
     <w:p>
       <w:pPr>
         <w:pStyle w:val="Heading2"/>
-        <w:spacing w:before="120" w:after="60" w:line="240" w:lineRule="auto"/>
+        <w:spacing w:before="120" w:after="60"/>
       </w:pPr>
       <w:bookmarkStart w:id="1" w:name="_Toc362179666"/>
       <w:r>
@@ -1338,140 +1337,6 @@
       <w:pPr>
         <w:pStyle w:val="TemplateInstructions-DeleteBeforePublishing"/>
         <w:rPr>
-          <w:highlight w:val="yellow"/>
-        </w:rPr>
-      </w:pPr>
-      <w:r>
-        <w:rPr>
-          <w:highlight w:val="yellow"/>
-        </w:rPr>
-        <w:t>[Provide a concise description of the overall processes managed by the software, and how the user interacts with the system. As applicable</w:t>
-      </w:r>
-      <w:r>
-        <w:rPr>
-          <w:highlight w:val="yellow"/>
-        </w:rPr>
-        <w:t>,</w:t>
-      </w:r>
-      <w:r>
-        <w:rPr>
-          <w:highlight w:val="yellow"/>
-        </w:rPr>
-        <w:t xml:space="preserve"> reference related processes and corresponding documentation</w:t>
-      </w:r>
-      <w:r>
-        <w:rPr>
-          <w:highlight w:val="yellow"/>
-        </w:rPr>
-        <w:t xml:space="preserve"> (you may want to create an ordered list of each </w:t>
-      </w:r>
-      <w:r>
-        <w:rPr>
-          <w:highlight w:val="yellow"/>
-        </w:rPr>
-        <w:t>workflow/</w:t>
-      </w:r>
-      <w:r>
-        <w:rPr>
-          <w:highlight w:val="yellow"/>
-        </w:rPr>
-        <w:t>process to be covered)</w:t>
-      </w:r>
-      <w:r>
-        <w:rPr>
-          <w:highlight w:val="yellow"/>
-        </w:rPr>
-        <w:t>.]</w:t>
-      </w:r>
-    </w:p>
-    <w:p>
-      <w:pPr>
-        <w:pStyle w:val="ChapterBodyCopy"/>
-        <w:rPr>
-          <w:highlight w:val="yellow"/>
-        </w:rPr>
-      </w:pPr>
-      <w:r>
-        <w:rPr>
-          <w:highlight w:val="yellow"/>
-        </w:rPr>
-        <w:t>[typical sequence for using the software to manage {group of workflows/functions}:</w:t>
-      </w:r>
-    </w:p>
-    <w:p>
-      <w:pPr>
-        <w:pStyle w:val="ChapterBodyCopy-Step"/>
-        <w:rPr>
-          <w:highlight w:val="yellow"/>
-        </w:rPr>
-      </w:pPr>
-      <w:r>
-        <w:rPr>
-          <w:highlight w:val="yellow"/>
-        </w:rPr>
-        <w:t>Configure your workspace</w:t>
-      </w:r>
-    </w:p>
-    <w:p>
-      <w:pPr>
-        <w:pStyle w:val="ChapterBodyCopy-Step"/>
-        <w:rPr>
-          <w:highlight w:val="yellow"/>
-        </w:rPr>
-      </w:pPr>
-      <w:r>
-        <w:rPr>
-          <w:highlight w:val="yellow"/>
-        </w:rPr>
-        <w:t>Manage a key workflow</w:t>
-      </w:r>
-    </w:p>
-    <w:p>
-      <w:pPr>
-        <w:pStyle w:val="ChapterBodyCopy-Step"/>
-        <w:rPr>
-          <w:highlight w:val="yellow"/>
-        </w:rPr>
-      </w:pPr>
-      <w:r>
-        <w:rPr>
-          <w:highlight w:val="yellow"/>
-        </w:rPr>
-        <w:t>Manage another key workflow</w:t>
-      </w:r>
-    </w:p>
-    <w:p>
-      <w:pPr>
-        <w:pStyle w:val="ChapterBodyCopy-Step"/>
-        <w:rPr>
-          <w:highlight w:val="yellow"/>
-        </w:rPr>
-      </w:pPr>
-      <w:r>
-        <w:rPr>
-          <w:highlight w:val="yellow"/>
-        </w:rPr>
-        <w:t>Report</w:t>
-      </w:r>
-    </w:p>
-    <w:p>
-      <w:pPr>
-        <w:pStyle w:val="ChapterBodyCopy-Step"/>
-        <w:rPr>
-          <w:highlight w:val="yellow"/>
-        </w:rPr>
-      </w:pPr>
-      <w:r>
-        <w:rPr>
-          <w:highlight w:val="yellow"/>
-        </w:rPr>
-        <w:t>Troubleshoot]</w:t>
-      </w:r>
-    </w:p>
-    <w:p>
-      <w:pPr>
-        <w:pStyle w:val="TemplateInstructions-DeleteBeforePublishing"/>
-        <w:rPr>
           <w:i w:val="0"/>
         </w:rPr>
       </w:pPr>
@@ -1521,7 +1386,6 @@
         <w:rPr>
           <w:i w:val="0"/>
         </w:rPr>
-        <w:lastRenderedPageBreak/>
         <w:t>For an administrator, a menu page will be presented on successful login. The administrator will need to select Log Error via the menu bar or the button on the menu page.</w:t>
       </w:r>
     </w:p>
@@ -1658,6 +1522,7 @@
         <w:rPr>
           <w:i w:val="0"/>
         </w:rPr>
+        <w:lastRenderedPageBreak/>
         <w:t>Error type</w:t>
       </w:r>
     </w:p>
@@ -1840,34 +1705,26 @@
         </w:rPr>
         <w:t>If notified, Physician provider number, first name, surname and any comment</w:t>
       </w:r>
-      <w:bookmarkStart w:id="3" w:name="_GoBack"/>
-      <w:bookmarkEnd w:id="3"/>
     </w:p>
     <w:p>
       <w:pPr>
         <w:pStyle w:val="TemplateInstructions-DeleteBeforePublishing"/>
-      </w:pPr>
-      <w:r>
-        <w:rPr>
-          <w:highlight w:val="yellow"/>
-        </w:rPr>
-        <w:t xml:space="preserve">[You may choose to include a process flow diagram to accompany the text. Consider including </w:t>
-      </w:r>
-      <w:r>
-        <w:rPr>
-          <w:highlight w:val="yellow"/>
-        </w:rPr>
-        <w:t>subprocess diagrams throughout the guide to introduce new or subsequent workflows]</w:t>
-      </w:r>
+        <w:rPr>
+          <w:i w:val="0"/>
+        </w:rPr>
+      </w:pPr>
     </w:p>
     <w:p>
       <w:pPr>
         <w:pStyle w:val="ChapterBodyCopy"/>
       </w:pPr>
-    </w:p>
-    <w:p>
-      <w:pPr>
-        <w:pStyle w:val="Heading1"/>
+      <w:r>
+        <w:t>Login screen when PET is launched</w:t>
+      </w:r>
+    </w:p>
+    <w:p>
+      <w:pPr>
+        <w:pStyle w:val="ChapterBodyCopy"/>
         <w:sectPr>
           <w:pgSz w:w="12240" w:h="15840"/>
           <w:pgMar w:top="1440" w:right="1800" w:bottom="1440" w:left="1800" w:header="720" w:footer="720" w:gutter="0"/>
@@ -1876,6 +1733,173 @@
           <w:docGrid w:linePitch="299"/>
         </w:sectPr>
       </w:pPr>
+      <w:r>
+        <w:rPr>
+          <w:noProof/>
+        </w:rPr>
+        <mc:AlternateContent>
+          <mc:Choice Requires="wps">
+            <w:drawing>
+              <wp:inline distT="0" distB="0" distL="0" distR="0" wp14:anchorId="6556DE28" wp14:editId="29E6EF7C">
+                <wp:extent cx="5334000" cy="2409825"/>
+                <wp:effectExtent l="57150" t="38100" r="76200" b="104775"/>
+                <wp:docPr id="5" name="Rectangle 5"/>
+                <wp:cNvGraphicFramePr/>
+                <a:graphic xmlns:a="http://schemas.openxmlformats.org/drawingml/2006/main">
+                  <a:graphicData uri="http://schemas.microsoft.com/office/word/2010/wordprocessingShape">
+                    <wps:wsp>
+                      <wps:cNvSpPr/>
+                      <wps:spPr>
+                        <a:xfrm>
+                          <a:off x="0" y="0"/>
+                          <a:ext cx="5334000" cy="2409825"/>
+                        </a:xfrm>
+                        <a:prstGeom prst="rect">
+                          <a:avLst/>
+                        </a:prstGeom>
+                        <a:noFill/>
+                        <a:ln>
+                          <a:solidFill>
+                            <a:srgbClr val="009900"/>
+                          </a:solidFill>
+                        </a:ln>
+                      </wps:spPr>
+                      <wps:style>
+                        <a:lnRef idx="1">
+                          <a:schemeClr val="accent6"/>
+                        </a:lnRef>
+                        <a:fillRef idx="2">
+                          <a:schemeClr val="accent6"/>
+                        </a:fillRef>
+                        <a:effectRef idx="1">
+                          <a:schemeClr val="accent6"/>
+                        </a:effectRef>
+                        <a:fontRef idx="minor">
+                          <a:schemeClr val="dk1"/>
+                        </a:fontRef>
+                      </wps:style>
+                      <wps:txbx>
+                        <w:txbxContent>
+                          <w:p>
+                            <w:pPr>
+                              <w:jc w:val="center"/>
+                            </w:pPr>
+                            <w:r>
+                              <w:rPr>
+                                <w:noProof/>
+                              </w:rPr>
+                              <w:drawing>
+                                <wp:inline distT="0" distB="0" distL="0" distR="0" wp14:anchorId="3B2A785A" wp14:editId="0F2E13C5">
+                                  <wp:extent cx="5021069" cy="2124075"/>
+                                  <wp:effectExtent l="0" t="0" r="8255" b="0"/>
+                                  <wp:docPr id="4" name="Picture 4"/>
+                                  <wp:cNvGraphicFramePr>
+                                    <a:graphicFrameLocks xmlns:a="http://schemas.openxmlformats.org/drawingml/2006/main" noChangeAspect="1"/>
+                                  </wp:cNvGraphicFramePr>
+                                  <a:graphic xmlns:a="http://schemas.openxmlformats.org/drawingml/2006/main">
+                                    <a:graphicData uri="http://schemas.openxmlformats.org/drawingml/2006/picture">
+                                      <pic:pic xmlns:pic="http://schemas.openxmlformats.org/drawingml/2006/picture">
+                                        <pic:nvPicPr>
+                                          <pic:cNvPr id="1" name=""/>
+                                          <pic:cNvPicPr/>
+                                        </pic:nvPicPr>
+                                        <pic:blipFill>
+                                          <a:blip r:embed="rId10"/>
+                                          <a:stretch>
+                                            <a:fillRect/>
+                                          </a:stretch>
+                                        </pic:blipFill>
+                                        <pic:spPr>
+                                          <a:xfrm>
+                                            <a:off x="0" y="0"/>
+                                            <a:ext cx="5033976" cy="2129535"/>
+                                          </a:xfrm>
+                                          <a:prstGeom prst="rect">
+                                            <a:avLst/>
+                                          </a:prstGeom>
+                                        </pic:spPr>
+                                      </pic:pic>
+                                    </a:graphicData>
+                                  </a:graphic>
+                                </wp:inline>
+                              </w:drawing>
+                            </w:r>
+                          </w:p>
+                        </w:txbxContent>
+                      </wps:txbx>
+                      <wps:bodyPr rot="0" spcFirstLastPara="0" vertOverflow="overflow" horzOverflow="overflow" vert="horz" wrap="square" lIns="91440" tIns="45720" rIns="91440" bIns="45720" numCol="1" spcCol="0" rtlCol="0" fromWordArt="0" anchor="ctr" anchorCtr="0" forceAA="0" compatLnSpc="1">
+                        <a:prstTxWarp prst="textNoShape">
+                          <a:avLst/>
+                        </a:prstTxWarp>
+                        <a:noAutofit/>
+                      </wps:bodyPr>
+                    </wps:wsp>
+                  </a:graphicData>
+                </a:graphic>
+              </wp:inline>
+            </w:drawing>
+          </mc:Choice>
+          <mc:Fallback>
+            <w:pict>
+              <v:rect w14:anchorId="6556DE28" id="Rectangle 5" o:spid="_x0000_s1026" style="width:420pt;height:189.75pt;visibility:visible;mso-wrap-style:square;mso-left-percent:-10001;mso-top-percent:-10001;mso-position-horizontal:absolute;mso-position-horizontal-relative:char;mso-position-vertical:absolute;mso-position-vertical-relative:line;mso-left-percent:-10001;mso-top-percent:-10001;v-text-anchor:middle" o:gfxdata="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" filled="f" strokecolor="#090">
+                <v:shadow on="t" color="black" opacity="24903f" origin=",.5" offset="0,.55556mm"/>
+                <v:textbox>
+                  <w:txbxContent>
+                    <w:p>
+                      <w:pPr>
+                        <w:jc w:val="center"/>
+                      </w:pPr>
+                      <w:r>
+                        <w:rPr>
+                          <w:noProof/>
+                        </w:rPr>
+                        <w:drawing>
+                          <wp:inline distT="0" distB="0" distL="0" distR="0" wp14:anchorId="3B2A785A" wp14:editId="0F2E13C5">
+                            <wp:extent cx="5021069" cy="2124075"/>
+                            <wp:effectExtent l="0" t="0" r="8255" b="0"/>
+                            <wp:docPr id="4" name="Picture 4"/>
+                            <wp:cNvGraphicFramePr>
+                              <a:graphicFrameLocks xmlns:a="http://schemas.openxmlformats.org/drawingml/2006/main" noChangeAspect="1"/>
+                            </wp:cNvGraphicFramePr>
+                            <a:graphic xmlns:a="http://schemas.openxmlformats.org/drawingml/2006/main">
+                              <a:graphicData uri="http://schemas.openxmlformats.org/drawingml/2006/picture">
+                                <pic:pic xmlns:pic="http://schemas.openxmlformats.org/drawingml/2006/picture">
+                                  <pic:nvPicPr>
+                                    <pic:cNvPr id="1" name=""/>
+                                    <pic:cNvPicPr/>
+                                  </pic:nvPicPr>
+                                  <pic:blipFill>
+                                    <a:blip r:embed="rId10"/>
+                                    <a:stretch>
+                                      <a:fillRect/>
+                                    </a:stretch>
+                                  </pic:blipFill>
+                                  <pic:spPr>
+                                    <a:xfrm>
+                                      <a:off x="0" y="0"/>
+                                      <a:ext cx="5033976" cy="2129535"/>
+                                    </a:xfrm>
+                                    <a:prstGeom prst="rect">
+                                      <a:avLst/>
+                                    </a:prstGeom>
+                                  </pic:spPr>
+                                </pic:pic>
+                              </a:graphicData>
+                            </a:graphic>
+                          </wp:inline>
+                        </w:drawing>
+                      </w:r>
+                    </w:p>
+                  </w:txbxContent>
+                </v:textbox>
+                <w10:anchorlock/>
+              </v:rect>
+            </w:pict>
+          </mc:Fallback>
+        </mc:AlternateContent>
+      </w:r>
+      <w:bookmarkStart w:id="3" w:name="_GoBack"/>
+      <w:bookmarkEnd w:id="3"/>
     </w:p>
     <w:p>
       <w:pPr>
@@ -1884,29 +1908,13 @@
           <w:color w:val="0033CC"/>
         </w:rPr>
       </w:pPr>
-      <w:bookmarkStart w:id="4" w:name="_Toc362179668"/>
       <w:r>
         <w:rPr>
           <w:color w:val="0033CC"/>
         </w:rPr>
         <w:lastRenderedPageBreak/>
-        <w:t>[Process/</w:t>
-      </w:r>
-      <w:proofErr w:type="spellStart"/>
-      <w:r>
-        <w:rPr>
-          <w:color w:val="0033CC"/>
-        </w:rPr>
-        <w:t>WorkFlow</w:t>
-      </w:r>
-      <w:proofErr w:type="spellEnd"/>
-      <w:r>
-        <w:rPr>
-          <w:color w:val="0033CC"/>
-        </w:rPr>
-        <w:t xml:space="preserve"> 1]</w:t>
-      </w:r>
-      <w:bookmarkEnd w:id="4"/>
+        <w:t>Log an Error</w:t>
+      </w:r>
     </w:p>
     <w:p>
       <w:pPr>
@@ -1942,925 +1950,19 @@
         <w:pStyle w:val="ChapterBodyCopy"/>
       </w:pPr>
       <w:r>
-        <w:t xml:space="preserve">Lorem ipsum dolor sit </w:t>
-      </w:r>
-      <w:proofErr w:type="spellStart"/>
-      <w:r>
-        <w:t>amet</w:t>
-      </w:r>
-      <w:proofErr w:type="spellEnd"/>
-      <w:r>
-        <w:t xml:space="preserve">, </w:t>
-      </w:r>
-      <w:proofErr w:type="spellStart"/>
-      <w:r>
-        <w:t>consectetur</w:t>
-      </w:r>
-      <w:proofErr w:type="spellEnd"/>
-      <w:r>
-        <w:t xml:space="preserve"> </w:t>
-      </w:r>
-      <w:proofErr w:type="spellStart"/>
-      <w:r>
-        <w:t>adipiscing</w:t>
-      </w:r>
-      <w:proofErr w:type="spellEnd"/>
-      <w:r>
-        <w:t xml:space="preserve"> </w:t>
-      </w:r>
-      <w:proofErr w:type="spellStart"/>
-      <w:r>
-        <w:t>elit</w:t>
-      </w:r>
-      <w:proofErr w:type="spellEnd"/>
-      <w:r>
-        <w:t xml:space="preserve">. </w:t>
-      </w:r>
-      <w:proofErr w:type="spellStart"/>
-      <w:r>
-        <w:t>Etiam</w:t>
-      </w:r>
-      <w:proofErr w:type="spellEnd"/>
-      <w:r>
-        <w:t xml:space="preserve"> at porta </w:t>
-      </w:r>
-      <w:proofErr w:type="spellStart"/>
-      <w:r>
-        <w:t>est</w:t>
-      </w:r>
-      <w:proofErr w:type="spellEnd"/>
-      <w:r>
-        <w:t xml:space="preserve">, et </w:t>
-      </w:r>
-      <w:proofErr w:type="spellStart"/>
-      <w:r>
-        <w:t>lobortis</w:t>
-      </w:r>
-      <w:proofErr w:type="spellEnd"/>
-      <w:r>
-        <w:t xml:space="preserve"> sem. Duis </w:t>
-      </w:r>
-      <w:proofErr w:type="spellStart"/>
-      <w:r>
-        <w:t>imperdiet</w:t>
-      </w:r>
-      <w:proofErr w:type="spellEnd"/>
-      <w:r>
-        <w:t xml:space="preserve"> in </w:t>
-      </w:r>
-      <w:proofErr w:type="spellStart"/>
-      <w:r>
-        <w:t>nisl</w:t>
-      </w:r>
-      <w:proofErr w:type="spellEnd"/>
-      <w:r>
-        <w:t xml:space="preserve"> </w:t>
-      </w:r>
-      <w:proofErr w:type="spellStart"/>
-      <w:r>
-        <w:t>sed</w:t>
-      </w:r>
-      <w:proofErr w:type="spellEnd"/>
-      <w:r>
-        <w:t xml:space="preserve"> </w:t>
-      </w:r>
-      <w:proofErr w:type="spellStart"/>
-      <w:r>
-        <w:t>luctus</w:t>
-      </w:r>
-      <w:proofErr w:type="spellEnd"/>
-      <w:r>
-        <w:t xml:space="preserve">. </w:t>
-      </w:r>
-      <w:proofErr w:type="spellStart"/>
-      <w:r>
-        <w:t>Vivamus</w:t>
-      </w:r>
-      <w:proofErr w:type="spellEnd"/>
-      <w:r>
-        <w:t xml:space="preserve"> </w:t>
-      </w:r>
-      <w:proofErr w:type="spellStart"/>
-      <w:r>
-        <w:t>hendrerit</w:t>
-      </w:r>
-      <w:proofErr w:type="spellEnd"/>
-      <w:r>
-        <w:t xml:space="preserve"> </w:t>
-      </w:r>
-      <w:proofErr w:type="spellStart"/>
-      <w:r>
-        <w:t>molestie</w:t>
-      </w:r>
-      <w:proofErr w:type="spellEnd"/>
-      <w:r>
-        <w:t xml:space="preserve"> </w:t>
-      </w:r>
-      <w:proofErr w:type="spellStart"/>
-      <w:r>
-        <w:t>urna</w:t>
-      </w:r>
-      <w:proofErr w:type="spellEnd"/>
-      <w:r>
-        <w:t xml:space="preserve">, </w:t>
-      </w:r>
-      <w:proofErr w:type="spellStart"/>
-      <w:r>
-        <w:t>eu</w:t>
-      </w:r>
-      <w:proofErr w:type="spellEnd"/>
-      <w:r>
-        <w:t xml:space="preserve"> </w:t>
-      </w:r>
-      <w:proofErr w:type="spellStart"/>
-      <w:r>
-        <w:t>viverra</w:t>
-      </w:r>
-      <w:proofErr w:type="spellEnd"/>
-      <w:r>
-        <w:t xml:space="preserve"> </w:t>
-      </w:r>
-      <w:proofErr w:type="spellStart"/>
-      <w:r>
-        <w:t>velit</w:t>
-      </w:r>
-      <w:proofErr w:type="spellEnd"/>
-      <w:r>
-        <w:t xml:space="preserve"> </w:t>
-      </w:r>
-      <w:proofErr w:type="spellStart"/>
-      <w:r>
-        <w:t>porttitor</w:t>
-      </w:r>
-      <w:proofErr w:type="spellEnd"/>
-      <w:r>
-        <w:t xml:space="preserve"> sit </w:t>
-      </w:r>
-      <w:proofErr w:type="spellStart"/>
-      <w:r>
-        <w:t>amet</w:t>
-      </w:r>
-      <w:proofErr w:type="spellEnd"/>
-      <w:r>
-        <w:t xml:space="preserve">. </w:t>
-      </w:r>
-      <w:proofErr w:type="spellStart"/>
-      <w:r>
-        <w:t>Donec</w:t>
-      </w:r>
-      <w:proofErr w:type="spellEnd"/>
-      <w:r>
-        <w:t xml:space="preserve"> </w:t>
-      </w:r>
-      <w:proofErr w:type="spellStart"/>
-      <w:r>
-        <w:t>nec</w:t>
-      </w:r>
-      <w:proofErr w:type="spellEnd"/>
-      <w:r>
-        <w:t xml:space="preserve"> ligula vitae </w:t>
-      </w:r>
-      <w:proofErr w:type="spellStart"/>
-      <w:r>
-        <w:t>elit</w:t>
-      </w:r>
-      <w:proofErr w:type="spellEnd"/>
-      <w:r>
-        <w:t xml:space="preserve"> </w:t>
-      </w:r>
-      <w:proofErr w:type="spellStart"/>
-      <w:r>
-        <w:t>venenatis</w:t>
-      </w:r>
-      <w:proofErr w:type="spellEnd"/>
-      <w:r>
-        <w:t xml:space="preserve"> </w:t>
-      </w:r>
-      <w:proofErr w:type="spellStart"/>
-      <w:r>
-        <w:t>tincidunt</w:t>
-      </w:r>
-      <w:proofErr w:type="spellEnd"/>
-      <w:r>
-        <w:t xml:space="preserve">. </w:t>
-      </w:r>
-      <w:proofErr w:type="spellStart"/>
-      <w:r>
-        <w:t>Curabitur</w:t>
-      </w:r>
-      <w:proofErr w:type="spellEnd"/>
-      <w:r>
-        <w:t xml:space="preserve"> in </w:t>
-      </w:r>
-      <w:proofErr w:type="spellStart"/>
-      <w:r>
-        <w:t>est</w:t>
-      </w:r>
-      <w:proofErr w:type="spellEnd"/>
-      <w:r>
-        <w:t xml:space="preserve"> </w:t>
-      </w:r>
-      <w:proofErr w:type="spellStart"/>
-      <w:r>
-        <w:t>placerat</w:t>
-      </w:r>
-      <w:proofErr w:type="spellEnd"/>
-      <w:r>
-        <w:t xml:space="preserve">, </w:t>
-      </w:r>
-      <w:proofErr w:type="spellStart"/>
-      <w:r>
-        <w:t>lobortis</w:t>
-      </w:r>
-      <w:proofErr w:type="spellEnd"/>
-      <w:r>
-        <w:t xml:space="preserve"> ante sit </w:t>
-      </w:r>
-      <w:proofErr w:type="spellStart"/>
-      <w:r>
-        <w:t>amet</w:t>
-      </w:r>
-      <w:proofErr w:type="spellEnd"/>
-      <w:r>
-        <w:t xml:space="preserve">, </w:t>
-      </w:r>
-      <w:proofErr w:type="spellStart"/>
-      <w:r>
-        <w:t>tincidunt</w:t>
-      </w:r>
-      <w:proofErr w:type="spellEnd"/>
-      <w:r>
-        <w:t xml:space="preserve"> </w:t>
-      </w:r>
-      <w:proofErr w:type="spellStart"/>
-      <w:r>
-        <w:t>tortor</w:t>
-      </w:r>
-      <w:proofErr w:type="spellEnd"/>
-      <w:r>
-        <w:t xml:space="preserve">. Duis ligula dui, </w:t>
-      </w:r>
-      <w:proofErr w:type="spellStart"/>
-      <w:r>
-        <w:t>tincidunt</w:t>
-      </w:r>
-      <w:proofErr w:type="spellEnd"/>
-      <w:r>
-        <w:t xml:space="preserve"> </w:t>
-      </w:r>
-      <w:proofErr w:type="spellStart"/>
-      <w:r>
-        <w:t>ut</w:t>
-      </w:r>
-      <w:proofErr w:type="spellEnd"/>
-      <w:r>
-        <w:t xml:space="preserve"> </w:t>
-      </w:r>
-      <w:proofErr w:type="spellStart"/>
-      <w:r>
-        <w:t>aliquam</w:t>
-      </w:r>
-      <w:proofErr w:type="spellEnd"/>
-      <w:r>
-        <w:t xml:space="preserve"> </w:t>
-      </w:r>
-      <w:proofErr w:type="spellStart"/>
-      <w:r>
-        <w:t>quis</w:t>
-      </w:r>
-      <w:proofErr w:type="spellEnd"/>
-      <w:r>
-        <w:t xml:space="preserve">, gravida in libero. Nunc </w:t>
-      </w:r>
-      <w:proofErr w:type="spellStart"/>
-      <w:r>
-        <w:t>vel</w:t>
-      </w:r>
-      <w:proofErr w:type="spellEnd"/>
-      <w:r>
-        <w:t xml:space="preserve"> lacinia </w:t>
-      </w:r>
-      <w:proofErr w:type="spellStart"/>
-      <w:r>
-        <w:t>turpis</w:t>
-      </w:r>
-      <w:proofErr w:type="spellEnd"/>
-      <w:r>
-        <w:t xml:space="preserve">. </w:t>
-      </w:r>
-      <w:proofErr w:type="spellStart"/>
-      <w:r>
-        <w:t>Etiam</w:t>
-      </w:r>
-      <w:proofErr w:type="spellEnd"/>
-      <w:r>
-        <w:t xml:space="preserve"> </w:t>
-      </w:r>
-      <w:proofErr w:type="spellStart"/>
-      <w:r>
-        <w:t>metus</w:t>
-      </w:r>
-      <w:proofErr w:type="spellEnd"/>
-      <w:r>
-        <w:t xml:space="preserve"> </w:t>
-      </w:r>
-      <w:proofErr w:type="spellStart"/>
-      <w:r>
-        <w:t>neque</w:t>
-      </w:r>
-      <w:proofErr w:type="spellEnd"/>
-      <w:r>
-        <w:t xml:space="preserve">, </w:t>
-      </w:r>
-      <w:proofErr w:type="spellStart"/>
-      <w:r>
-        <w:t>ultricies</w:t>
-      </w:r>
-      <w:proofErr w:type="spellEnd"/>
-      <w:r>
-        <w:t xml:space="preserve"> </w:t>
-      </w:r>
-      <w:proofErr w:type="spellStart"/>
-      <w:r>
-        <w:t>eget</w:t>
-      </w:r>
-      <w:proofErr w:type="spellEnd"/>
-      <w:r>
-        <w:t xml:space="preserve"> </w:t>
-      </w:r>
-      <w:proofErr w:type="spellStart"/>
-      <w:r>
-        <w:t>odio</w:t>
-      </w:r>
-      <w:proofErr w:type="spellEnd"/>
-      <w:r>
-        <w:t xml:space="preserve"> </w:t>
-      </w:r>
-      <w:proofErr w:type="spellStart"/>
-      <w:r>
-        <w:t>eu</w:t>
-      </w:r>
-      <w:proofErr w:type="spellEnd"/>
-      <w:r>
-        <w:t xml:space="preserve">, </w:t>
-      </w:r>
-      <w:proofErr w:type="spellStart"/>
-      <w:r>
-        <w:t>mollis</w:t>
-      </w:r>
-      <w:proofErr w:type="spellEnd"/>
-      <w:r>
-        <w:t xml:space="preserve"> </w:t>
-      </w:r>
-      <w:proofErr w:type="spellStart"/>
-      <w:r>
-        <w:t>ultricies</w:t>
-      </w:r>
-      <w:proofErr w:type="spellEnd"/>
-      <w:r>
-        <w:t xml:space="preserve"> </w:t>
-      </w:r>
-      <w:proofErr w:type="spellStart"/>
-      <w:r>
-        <w:t>lectus</w:t>
-      </w:r>
-      <w:proofErr w:type="spellEnd"/>
-      <w:r>
-        <w:t xml:space="preserve">. Vestibulum </w:t>
-      </w:r>
-      <w:proofErr w:type="spellStart"/>
-      <w:r>
-        <w:t>consectetur</w:t>
-      </w:r>
-      <w:proofErr w:type="spellEnd"/>
-      <w:r>
-        <w:t xml:space="preserve"> </w:t>
-      </w:r>
-      <w:proofErr w:type="spellStart"/>
-      <w:r>
-        <w:t>turpis</w:t>
-      </w:r>
-      <w:proofErr w:type="spellEnd"/>
-      <w:r>
-        <w:t xml:space="preserve"> </w:t>
-      </w:r>
-      <w:proofErr w:type="spellStart"/>
-      <w:r>
-        <w:t>eget</w:t>
-      </w:r>
-      <w:proofErr w:type="spellEnd"/>
-      <w:r>
-        <w:t xml:space="preserve"> </w:t>
-      </w:r>
-      <w:proofErr w:type="spellStart"/>
-      <w:r>
-        <w:t>diam</w:t>
-      </w:r>
-      <w:proofErr w:type="spellEnd"/>
-      <w:r>
-        <w:t xml:space="preserve"> </w:t>
-      </w:r>
-      <w:proofErr w:type="spellStart"/>
-      <w:r>
-        <w:t>dignissim</w:t>
-      </w:r>
-      <w:proofErr w:type="spellEnd"/>
-      <w:r>
-        <w:t xml:space="preserve"> </w:t>
-      </w:r>
-      <w:proofErr w:type="spellStart"/>
-      <w:r>
-        <w:t>posuere</w:t>
-      </w:r>
-      <w:proofErr w:type="spellEnd"/>
-      <w:r>
-        <w:t>.</w:t>
+        <w:t>To log an error, the user will need to complete the form</w:t>
       </w:r>
     </w:p>
     <w:p>
       <w:pPr>
         <w:pStyle w:val="ChapterBodyCopy"/>
       </w:pPr>
-      <w:proofErr w:type="spellStart"/>
-      <w:r>
-        <w:t>Proin</w:t>
-      </w:r>
-      <w:proofErr w:type="spellEnd"/>
-      <w:r>
-        <w:t xml:space="preserve"> </w:t>
-      </w:r>
-      <w:proofErr w:type="spellStart"/>
-      <w:r>
-        <w:t>euismod</w:t>
-      </w:r>
-      <w:proofErr w:type="spellEnd"/>
-      <w:r>
-        <w:t xml:space="preserve"> </w:t>
-      </w:r>
-      <w:proofErr w:type="spellStart"/>
-      <w:r>
-        <w:t>lectus</w:t>
-      </w:r>
-      <w:proofErr w:type="spellEnd"/>
-      <w:r>
-        <w:t xml:space="preserve"> </w:t>
-      </w:r>
-      <w:proofErr w:type="spellStart"/>
-      <w:r>
-        <w:t>sed</w:t>
-      </w:r>
-      <w:proofErr w:type="spellEnd"/>
-      <w:r>
-        <w:t xml:space="preserve"> dui </w:t>
-      </w:r>
-      <w:proofErr w:type="spellStart"/>
-      <w:r>
-        <w:t>accumsan</w:t>
-      </w:r>
-      <w:proofErr w:type="spellEnd"/>
-      <w:r>
-        <w:t xml:space="preserve"> </w:t>
-      </w:r>
-      <w:proofErr w:type="spellStart"/>
-      <w:r>
-        <w:t>lobortis</w:t>
-      </w:r>
-      <w:proofErr w:type="spellEnd"/>
-      <w:r>
-        <w:t xml:space="preserve">. </w:t>
-      </w:r>
-      <w:proofErr w:type="spellStart"/>
-      <w:r>
-        <w:t>Donec</w:t>
-      </w:r>
-      <w:proofErr w:type="spellEnd"/>
-      <w:r>
-        <w:t xml:space="preserve"> </w:t>
-      </w:r>
-      <w:proofErr w:type="spellStart"/>
-      <w:r>
-        <w:t>iaculis</w:t>
-      </w:r>
-      <w:proofErr w:type="spellEnd"/>
-      <w:r>
-        <w:t xml:space="preserve"> </w:t>
-      </w:r>
-      <w:proofErr w:type="spellStart"/>
-      <w:r>
-        <w:t>sed</w:t>
-      </w:r>
-      <w:proofErr w:type="spellEnd"/>
-      <w:r>
-        <w:t xml:space="preserve"> magna ac </w:t>
-      </w:r>
-      <w:proofErr w:type="spellStart"/>
-      <w:r>
-        <w:t>aliquam</w:t>
-      </w:r>
-      <w:proofErr w:type="spellEnd"/>
-      <w:r>
-        <w:t xml:space="preserve">. </w:t>
-      </w:r>
-      <w:proofErr w:type="spellStart"/>
-      <w:r>
-        <w:t>Donec</w:t>
-      </w:r>
-      <w:proofErr w:type="spellEnd"/>
-      <w:r>
-        <w:t xml:space="preserve"> </w:t>
-      </w:r>
-      <w:proofErr w:type="spellStart"/>
-      <w:r>
-        <w:t>sagittis</w:t>
-      </w:r>
-      <w:proofErr w:type="spellEnd"/>
-      <w:r>
-        <w:t xml:space="preserve"> mi at </w:t>
-      </w:r>
-      <w:proofErr w:type="spellStart"/>
-      <w:r>
-        <w:t>enim</w:t>
-      </w:r>
-      <w:proofErr w:type="spellEnd"/>
-      <w:r>
-        <w:t xml:space="preserve"> gravida, vitae pharetra </w:t>
-      </w:r>
-      <w:proofErr w:type="spellStart"/>
-      <w:r>
-        <w:t>nunc</w:t>
-      </w:r>
-      <w:proofErr w:type="spellEnd"/>
-      <w:r>
-        <w:t xml:space="preserve"> </w:t>
-      </w:r>
-      <w:proofErr w:type="spellStart"/>
-      <w:r>
-        <w:t>sollicitudin</w:t>
-      </w:r>
-      <w:proofErr w:type="spellEnd"/>
-      <w:r>
-        <w:t xml:space="preserve">. </w:t>
-      </w:r>
-      <w:proofErr w:type="spellStart"/>
-      <w:r>
-        <w:t>Suspendisse</w:t>
-      </w:r>
-      <w:proofErr w:type="spellEnd"/>
-      <w:r>
-        <w:t xml:space="preserve"> </w:t>
-      </w:r>
-      <w:proofErr w:type="spellStart"/>
-      <w:r>
-        <w:t>mollis</w:t>
-      </w:r>
-      <w:proofErr w:type="spellEnd"/>
-      <w:r>
-        <w:t xml:space="preserve"> </w:t>
-      </w:r>
-      <w:proofErr w:type="spellStart"/>
-      <w:r>
-        <w:t>turpis</w:t>
-      </w:r>
-      <w:proofErr w:type="spellEnd"/>
-      <w:r>
-        <w:t xml:space="preserve"> in </w:t>
-      </w:r>
-      <w:proofErr w:type="spellStart"/>
-      <w:r>
-        <w:t>odio</w:t>
-      </w:r>
-      <w:proofErr w:type="spellEnd"/>
-      <w:r>
-        <w:t xml:space="preserve"> </w:t>
-      </w:r>
-      <w:proofErr w:type="spellStart"/>
-      <w:r>
-        <w:t>lobortis</w:t>
-      </w:r>
-      <w:proofErr w:type="spellEnd"/>
-      <w:r>
-        <w:t xml:space="preserve"> </w:t>
-      </w:r>
-      <w:proofErr w:type="spellStart"/>
-      <w:r>
-        <w:t>tincidunt</w:t>
-      </w:r>
-      <w:proofErr w:type="spellEnd"/>
-      <w:r>
-        <w:t xml:space="preserve">. </w:t>
-      </w:r>
-      <w:proofErr w:type="spellStart"/>
-      <w:r>
-        <w:t>Nullam</w:t>
-      </w:r>
-      <w:proofErr w:type="spellEnd"/>
-      <w:r>
-        <w:t xml:space="preserve"> </w:t>
-      </w:r>
-      <w:proofErr w:type="spellStart"/>
-      <w:r>
-        <w:t>ut</w:t>
-      </w:r>
-      <w:proofErr w:type="spellEnd"/>
-      <w:r>
-        <w:t xml:space="preserve"> </w:t>
-      </w:r>
-      <w:proofErr w:type="spellStart"/>
-      <w:r>
-        <w:t>augue</w:t>
-      </w:r>
-      <w:proofErr w:type="spellEnd"/>
-      <w:r>
-        <w:t xml:space="preserve"> </w:t>
-      </w:r>
-      <w:proofErr w:type="spellStart"/>
-      <w:r>
-        <w:t>eget</w:t>
-      </w:r>
-      <w:proofErr w:type="spellEnd"/>
-      <w:r>
-        <w:t xml:space="preserve"> </w:t>
-      </w:r>
-      <w:proofErr w:type="spellStart"/>
-      <w:r>
-        <w:t>massa</w:t>
-      </w:r>
-      <w:proofErr w:type="spellEnd"/>
-      <w:r>
-        <w:t xml:space="preserve"> </w:t>
-      </w:r>
-      <w:proofErr w:type="spellStart"/>
-      <w:r>
-        <w:t>eleifend</w:t>
-      </w:r>
-      <w:proofErr w:type="spellEnd"/>
-      <w:r>
-        <w:t xml:space="preserve"> </w:t>
-      </w:r>
-      <w:proofErr w:type="spellStart"/>
-      <w:r>
-        <w:t>consequat</w:t>
-      </w:r>
-      <w:proofErr w:type="spellEnd"/>
-      <w:r>
-        <w:t xml:space="preserve">. </w:t>
-      </w:r>
-      <w:proofErr w:type="spellStart"/>
-      <w:r>
-        <w:t>Praesent</w:t>
-      </w:r>
-      <w:proofErr w:type="spellEnd"/>
-      <w:r>
-        <w:t xml:space="preserve"> ac vestibulum </w:t>
-      </w:r>
-      <w:proofErr w:type="spellStart"/>
-      <w:r>
-        <w:t>leo</w:t>
-      </w:r>
-      <w:proofErr w:type="spellEnd"/>
-      <w:r>
-        <w:t xml:space="preserve">, sit </w:t>
-      </w:r>
-      <w:proofErr w:type="spellStart"/>
-      <w:r>
-        <w:t>amet</w:t>
-      </w:r>
-      <w:proofErr w:type="spellEnd"/>
-      <w:r>
-        <w:t xml:space="preserve"> </w:t>
-      </w:r>
-      <w:proofErr w:type="spellStart"/>
-      <w:r>
-        <w:t>tempor</w:t>
-      </w:r>
-      <w:proofErr w:type="spellEnd"/>
-      <w:r>
-        <w:t xml:space="preserve"> </w:t>
-      </w:r>
-      <w:proofErr w:type="spellStart"/>
-      <w:r>
-        <w:t>urna</w:t>
-      </w:r>
-      <w:proofErr w:type="spellEnd"/>
-      <w:r>
-        <w:t xml:space="preserve">. </w:t>
-      </w:r>
-      <w:proofErr w:type="spellStart"/>
-      <w:r>
-        <w:t>Praesent</w:t>
-      </w:r>
-      <w:proofErr w:type="spellEnd"/>
-      <w:r>
-        <w:t xml:space="preserve"> </w:t>
-      </w:r>
-      <w:proofErr w:type="spellStart"/>
-      <w:r>
-        <w:t>eu</w:t>
-      </w:r>
-      <w:proofErr w:type="spellEnd"/>
-      <w:r>
-        <w:t xml:space="preserve"> </w:t>
-      </w:r>
-      <w:proofErr w:type="spellStart"/>
-      <w:r>
-        <w:t>quam</w:t>
-      </w:r>
-      <w:proofErr w:type="spellEnd"/>
-      <w:r>
-        <w:t xml:space="preserve"> diam. Morbi </w:t>
-      </w:r>
-      <w:proofErr w:type="spellStart"/>
-      <w:r>
-        <w:t>tincidunt</w:t>
-      </w:r>
-      <w:proofErr w:type="spellEnd"/>
-      <w:r>
-        <w:t xml:space="preserve"> </w:t>
-      </w:r>
-      <w:proofErr w:type="spellStart"/>
-      <w:r>
-        <w:t>nec</w:t>
-      </w:r>
-      <w:proofErr w:type="spellEnd"/>
-      <w:r>
-        <w:t xml:space="preserve"> </w:t>
-      </w:r>
-      <w:proofErr w:type="spellStart"/>
-      <w:r>
-        <w:t>urna</w:t>
-      </w:r>
-      <w:proofErr w:type="spellEnd"/>
-      <w:r>
-        <w:t xml:space="preserve"> at </w:t>
-      </w:r>
-      <w:proofErr w:type="spellStart"/>
-      <w:r>
-        <w:t>vehicula</w:t>
-      </w:r>
-      <w:proofErr w:type="spellEnd"/>
-      <w:r>
-        <w:t xml:space="preserve">. Vestibulum </w:t>
-      </w:r>
-      <w:proofErr w:type="spellStart"/>
-      <w:r>
-        <w:t>tincidunt</w:t>
-      </w:r>
-      <w:proofErr w:type="spellEnd"/>
-      <w:r>
-        <w:t xml:space="preserve"> sit </w:t>
-      </w:r>
-      <w:proofErr w:type="spellStart"/>
-      <w:r>
-        <w:t>amet</w:t>
-      </w:r>
-      <w:proofErr w:type="spellEnd"/>
-      <w:r>
-        <w:t xml:space="preserve"> </w:t>
-      </w:r>
-      <w:proofErr w:type="spellStart"/>
-      <w:r>
-        <w:t>urna</w:t>
-      </w:r>
-      <w:proofErr w:type="spellEnd"/>
-      <w:r>
-        <w:t xml:space="preserve"> </w:t>
-      </w:r>
-      <w:proofErr w:type="spellStart"/>
-      <w:r>
-        <w:t>eget</w:t>
-      </w:r>
-      <w:proofErr w:type="spellEnd"/>
-      <w:r>
-        <w:t xml:space="preserve"> </w:t>
-      </w:r>
-      <w:proofErr w:type="spellStart"/>
-      <w:r>
-        <w:t>auctor</w:t>
-      </w:r>
-      <w:proofErr w:type="spellEnd"/>
-      <w:r>
-        <w:t xml:space="preserve">. </w:t>
-      </w:r>
-      <w:proofErr w:type="spellStart"/>
-      <w:r>
-        <w:t>Nulla</w:t>
-      </w:r>
-      <w:proofErr w:type="spellEnd"/>
-      <w:r>
-        <w:t xml:space="preserve"> </w:t>
-      </w:r>
-      <w:proofErr w:type="spellStart"/>
-      <w:r>
-        <w:t>faucibus</w:t>
-      </w:r>
-      <w:proofErr w:type="spellEnd"/>
-      <w:r>
-        <w:t xml:space="preserve"> </w:t>
-      </w:r>
-      <w:proofErr w:type="spellStart"/>
-      <w:r>
-        <w:t>nulla</w:t>
-      </w:r>
-      <w:proofErr w:type="spellEnd"/>
-      <w:r>
-        <w:t xml:space="preserve"> vitae </w:t>
-      </w:r>
-      <w:proofErr w:type="spellStart"/>
-      <w:r>
-        <w:t>pretium</w:t>
-      </w:r>
-      <w:proofErr w:type="spellEnd"/>
-      <w:r>
-        <w:t xml:space="preserve"> </w:t>
-      </w:r>
-      <w:proofErr w:type="spellStart"/>
-      <w:r>
-        <w:t>rutrum</w:t>
-      </w:r>
-      <w:proofErr w:type="spellEnd"/>
-      <w:r>
-        <w:t xml:space="preserve">. </w:t>
-      </w:r>
-      <w:proofErr w:type="spellStart"/>
-      <w:r>
-        <w:t>Nulla</w:t>
-      </w:r>
-      <w:proofErr w:type="spellEnd"/>
-      <w:r>
-        <w:t xml:space="preserve"> </w:t>
-      </w:r>
-      <w:proofErr w:type="spellStart"/>
-      <w:r>
-        <w:t>nibh</w:t>
-      </w:r>
-      <w:proofErr w:type="spellEnd"/>
-      <w:r>
-        <w:t xml:space="preserve"> </w:t>
-      </w:r>
-      <w:proofErr w:type="spellStart"/>
-      <w:r>
-        <w:t>sapien</w:t>
-      </w:r>
-      <w:proofErr w:type="spellEnd"/>
-      <w:r>
-        <w:t xml:space="preserve">, </w:t>
-      </w:r>
-      <w:proofErr w:type="spellStart"/>
-      <w:r>
-        <w:t>ultricies</w:t>
-      </w:r>
-      <w:proofErr w:type="spellEnd"/>
-      <w:r>
-        <w:t xml:space="preserve"> </w:t>
-      </w:r>
-      <w:proofErr w:type="spellStart"/>
-      <w:r>
-        <w:t>eu</w:t>
-      </w:r>
-      <w:proofErr w:type="spellEnd"/>
-      <w:r>
-        <w:t xml:space="preserve"> </w:t>
-      </w:r>
-      <w:proofErr w:type="spellStart"/>
-      <w:r>
-        <w:t>pellentesque</w:t>
-      </w:r>
-      <w:proofErr w:type="spellEnd"/>
-      <w:r>
-        <w:t xml:space="preserve"> fermentum, </w:t>
-      </w:r>
-      <w:proofErr w:type="spellStart"/>
-      <w:r>
-        <w:t>molestie</w:t>
-      </w:r>
-      <w:proofErr w:type="spellEnd"/>
-      <w:r>
-        <w:t xml:space="preserve"> et </w:t>
-      </w:r>
-      <w:proofErr w:type="spellStart"/>
-      <w:proofErr w:type="gramStart"/>
-      <w:r>
-        <w:t>purus</w:t>
-      </w:r>
-      <w:proofErr w:type="spellEnd"/>
-      <w:r>
-        <w:t>.</w:t>
-      </w:r>
-      <w:r>
-        <w:t>.</w:t>
-      </w:r>
-      <w:proofErr w:type="gramEnd"/>
-    </w:p>
-    <w:p>
-      <w:pPr>
-        <w:pStyle w:val="ChapterBodyCopy"/>
-      </w:pPr>
     </w:p>
     <w:p>
       <w:pPr>
         <w:pStyle w:val="Heading2"/>
       </w:pPr>
-      <w:bookmarkStart w:id="5" w:name="_Toc362179669"/>
+      <w:bookmarkStart w:id="4" w:name="_Toc362179669"/>
       <w:r>
         <w:t xml:space="preserve">[Sub-Process or Workflow Step 1] </w:t>
       </w:r>
@@ -2868,7 +1970,7 @@
         <w:br/>
         <w:t>Example: Configure Connect to manage your work</w:t>
       </w:r>
-      <w:bookmarkEnd w:id="5"/>
+      <w:bookmarkEnd w:id="4"/>
     </w:p>
     <w:p>
       <w:pPr>
@@ -2993,7 +2095,7 @@
       <w:pPr>
         <w:pStyle w:val="Heading3"/>
       </w:pPr>
-      <w:bookmarkStart w:id="6" w:name="_Toc362179670"/>
+      <w:bookmarkStart w:id="5" w:name="_Toc362179670"/>
       <w:r>
         <w:t xml:space="preserve">[Procedures for Step 1]  </w:t>
       </w:r>
@@ -3022,7 +2124,7 @@
       <w:r>
         <w:t>:</w:t>
       </w:r>
-      <w:bookmarkEnd w:id="6"/>
+      <w:bookmarkEnd w:id="5"/>
     </w:p>
     <w:p>
       <w:pPr>
@@ -3072,7 +2174,7 @@
         <mc:AlternateContent>
           <mc:Choice Requires="wps">
             <w:drawing>
-              <wp:inline distT="0" distB="0" distL="0" distR="0" wp14:anchorId="72BC7613" wp14:editId="430AB5D5">
+              <wp:inline distT="0" distB="0" distL="0" distR="0" wp14:anchorId="72BC7613" wp14:editId="317DFF37">
                 <wp:extent cx="4914900" cy="1885950"/>
                 <wp:effectExtent l="57150" t="38100" r="76200" b="95250"/>
                 <wp:docPr id="1" name="Rectangle 1"/>
@@ -3136,7 +2238,7 @@
           </mc:Choice>
           <mc:Fallback>
             <w:pict>
-              <v:rect w14:anchorId="72BC7613" id="Rectangle 1" o:spid="_x0000_s1026" style="width:387pt;height:148.5pt;visibility:visible;mso-wrap-style:square;mso-left-percent:-10001;mso-top-percent:-10001;mso-position-horizontal:absolute;mso-position-horizontal-relative:char;mso-position-vertical:absolute;mso-position-vertical-relative:line;mso-left-percent:-10001;mso-top-percent:-10001;v-text-anchor:middle" o:gfxdata="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" filled="f" strokecolor="#090">
+              <v:rect w14:anchorId="72BC7613" id="Rectangle 1" o:spid="_x0000_s1027" style="width:387pt;height:148.5pt;visibility:visible;mso-wrap-style:square;mso-left-percent:-10001;mso-top-percent:-10001;mso-position-horizontal:absolute;mso-position-horizontal-relative:char;mso-position-vertical:absolute;mso-position-vertical-relative:line;mso-left-percent:-10001;mso-top-percent:-10001;v-text-anchor:middle" o:gfxdata="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" filled="f" strokecolor="#090">
                 <v:shadow on="t" color="black" opacity="24903f" origin=",.5" offset="0,.55556mm"/>
                 <v:textbox>
                   <w:txbxContent>
@@ -3162,7 +2264,6 @@
         <w:pStyle w:val="ChapterBodyCopy-Step"/>
       </w:pPr>
       <w:r>
-        <w:lastRenderedPageBreak/>
         <w:t>Enter some text</w:t>
       </w:r>
       <w:r>
@@ -3306,7 +2407,7 @@
           </mc:Choice>
           <mc:Fallback>
             <w:pict>
-              <v:shapetype w14:anchorId="6D5A2DEC" id="_x0000_t13" coordsize="21600,21600" o:spt="13" adj="16200,5400" path="m@0,l@0@1,0@1,0@2@0@2@0,21600,21600,10800xe">
+              <v:shapetype w14:anchorId="237AF70F" id="_x0000_t13" coordsize="21600,21600" o:spt="13" adj="16200,5400" path="m@0,l@0@1,0@1,0@2@0@2@0,21600,21600,10800xe">
                 <v:stroke joinstyle="miter"/>
                 <v:formulas>
                   <v:f eqn="val #0"/>
@@ -3377,11 +2478,12 @@
       <w:pPr>
         <w:pStyle w:val="Heading3"/>
       </w:pPr>
-      <w:bookmarkStart w:id="7" w:name="_Toc362179671"/>
-      <w:r>
+      <w:bookmarkStart w:id="6" w:name="_Toc362179671"/>
+      <w:r>
+        <w:lastRenderedPageBreak/>
         <w:t>[Procedures for Step 2]:</w:t>
       </w:r>
-      <w:bookmarkEnd w:id="7"/>
+      <w:bookmarkEnd w:id="6"/>
     </w:p>
     <w:p>
       <w:pPr>
@@ -3598,7 +2700,7 @@
           </mc:Choice>
           <mc:Fallback>
             <w:pict>
-              <v:rect w14:anchorId="7B9F93AD" id="Rectangle 2" o:spid="_x0000_s1027" style="width:387pt;height:148.5pt;visibility:visible;mso-wrap-style:square;mso-left-percent:-10001;mso-top-percent:-10001;mso-position-horizontal:absolute;mso-position-horizontal-relative:char;mso-position-vertical:absolute;mso-position-vertical-relative:line;mso-left-percent:-10001;mso-top-percent:-10001;v-text-anchor:middle" o:gfxdata="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" filled="f" strokecolor="#090">
+              <v:rect w14:anchorId="7B9F93AD" id="Rectangle 2" o:spid="_x0000_s1028" style="width:387pt;height:148.5pt;visibility:visible;mso-wrap-style:square;mso-left-percent:-10001;mso-top-percent:-10001;mso-position-horizontal:absolute;mso-position-horizontal-relative:char;mso-position-vertical:absolute;mso-position-vertical-relative:line;mso-left-percent:-10001;mso-top-percent:-10001;v-text-anchor:middle" o:gfxdata="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" filled="f" strokecolor="#090">
                 <v:shadow on="t" color="black" opacity="24903f" origin=",.5" offset="0,.55556mm"/>
                 <v:textbox>
                   <w:txbxContent>
@@ -3647,9 +2749,8 @@
       <w:pPr>
         <w:pStyle w:val="Heading2"/>
       </w:pPr>
-      <w:bookmarkStart w:id="8" w:name="_Toc362179672"/>
-      <w:r>
-        <w:lastRenderedPageBreak/>
+      <w:bookmarkStart w:id="7" w:name="_Toc362179672"/>
+      <w:r>
         <w:t xml:space="preserve">[Sub-Process or Workflow Step 2] </w:t>
       </w:r>
       <w:r>
@@ -3659,7 +2760,7 @@
       <w:r>
         <w:t>Asset Record Statuses</w:t>
       </w:r>
-      <w:bookmarkEnd w:id="8"/>
+      <w:bookmarkEnd w:id="7"/>
     </w:p>
     <w:p>
       <w:pPr>
@@ -4019,6 +3120,7 @@
       </w:r>
       <w:proofErr w:type="spellStart"/>
       <w:r>
+        <w:lastRenderedPageBreak/>
         <w:t>vehicula</w:t>
       </w:r>
       <w:proofErr w:type="spellEnd"/>
@@ -4767,8 +3869,8 @@
       <w:pPr>
         <w:pStyle w:val="ChapterBodyCopy"/>
         <w:sectPr>
-          <w:headerReference w:type="default" r:id="rId10"/>
-          <w:footerReference w:type="default" r:id="rId11"/>
+          <w:headerReference w:type="default" r:id="rId11"/>
+          <w:footerReference w:type="default" r:id="rId12"/>
           <w:pgSz w:w="12240" w:h="15840"/>
           <w:pgMar w:top="1440" w:right="1800" w:bottom="1440" w:left="1800" w:header="720" w:footer="720" w:gutter="0"/>
           <w:cols w:space="720"/>
@@ -4782,7 +3884,7 @@
           <w:color w:val="0033CC"/>
         </w:rPr>
       </w:pPr>
-      <w:bookmarkStart w:id="9" w:name="_Toc362179673"/>
+      <w:bookmarkStart w:id="8" w:name="_Toc362179673"/>
       <w:r>
         <w:rPr>
           <w:color w:val="0033CC"/>
@@ -4790,7 +3892,7 @@
         <w:lastRenderedPageBreak/>
         <w:t>Appendices</w:t>
       </w:r>
-      <w:bookmarkEnd w:id="9"/>
+      <w:bookmarkEnd w:id="8"/>
     </w:p>
     <w:p>
       <w:pPr>
@@ -4839,7 +3941,7 @@
           <w:color w:val="0033CC"/>
         </w:rPr>
       </w:pPr>
-      <w:bookmarkStart w:id="10" w:name="_Toc362179674"/>
+      <w:bookmarkStart w:id="9" w:name="_Toc362179674"/>
       <w:r>
         <w:rPr>
           <w:color w:val="0033CC"/>
@@ -4847,7 +3949,7 @@
         <w:lastRenderedPageBreak/>
         <w:t>Index</w:t>
       </w:r>
-      <w:bookmarkEnd w:id="10"/>
+      <w:bookmarkEnd w:id="9"/>
     </w:p>
     <w:p>
       <w:pPr>
@@ -4939,11 +4041,7 @@
         <w:pStyle w:val="ChapterBodyCopy"/>
       </w:pPr>
     </w:p>
-    <w:p>
-      <w:pPr>
-        <w:spacing w:after="0" w:line="240" w:lineRule="auto"/>
-      </w:pPr>
-    </w:p>
+    <w:p/>
     <w:sectPr>
       <w:pgSz w:w="12240" w:h="15840"/>
       <w:pgMar w:top="1440" w:right="1800" w:bottom="1440" w:left="1800" w:header="720" w:footer="720" w:gutter="0"/>
@@ -4957,9 +4055,6 @@
 <w:endnotes xmlns:wpc="http://schemas.microsoft.com/office/word/2010/wordprocessingCanvas" xmlns:cx="http://schemas.microsoft.com/office/drawing/2014/chartex" xmlns:cx1="http://schemas.microsoft.com/office/drawing/2015/9/8/chartex" xmlns:cx2="http://schemas.microsoft.com/office/drawing/2015/10/21/chartex" xmlns:cx3="http://schemas.microsoft.com/office/drawing/2016/5/9/chartex" xmlns:cx4="http://schemas.microsoft.com/office/drawing/2016/5/10/chartex" xmlns:cx5="http://schemas.microsoft.com/office/drawing/2016/5/11/chartex" xmlns:cx6="http://schemas.microsoft.com/office/drawing/2016/5/12/chartex" xmlns:cx7="http://schemas.microsoft.com/office/drawing/2016/5/13/chartex" xmlns:cx8="http://schemas.microsoft.com/office/drawing/2016/5/14/chartex" xmlns:mc="http://schemas.openxmlformats.org/markup-compatibility/2006" xmlns:aink="http://schemas.microsoft.com/office/drawing/2016/ink" xmlns:am3d="http://schemas.microsoft.com/office/drawing/2017/model3d" xmlns:o="urn:schemas-microsoft-com:office:office" xmlns:r="http://schemas.openxmlformats.org/officeDocument/2006/relationships" xmlns:m="http://schemas.openxmlformats.org/officeDocument/2006/math" xmlns:v="urn:schemas-microsoft-com:vml" xmlns:wp14="http://schemas.microsoft.com/office/word/2010/wordprocessingDrawing" xmlns:wp="http://schemas.openxmlformats.org/drawingml/2006/wordprocessingDrawing" xmlns:w10="urn:schemas-microsoft-com:office:word" xmlns:w="http://schemas.openxmlformats.org/wordprocessingml/2006/main" xmlns:w14="http://schemas.microsoft.com/office/word/2010/wordml" xmlns:w15="http://schemas.microsoft.com/office/word/2012/wordml" xmlns:w16cid="http://schemas.microsoft.com/office/word/2016/wordml/cid" xmlns:w16se="http://schemas.microsoft.com/office/word/2015/wordml/symex" xmlns:wpg="http://schemas.microsoft.com/office/word/2010/wordprocessingGroup" xmlns:wpi="http://schemas.microsoft.com/office/word/2010/wordprocessingInk" xmlns:wne="http://schemas.microsoft.com/office/word/2006/wordml" xmlns:wps="http://schemas.microsoft.com/office/word/2010/wordprocessingShape" mc:Ignorable="w14 w15 w16se w16cid wp14">
   <w:endnote w:type="separator" w:id="-1">
     <w:p>
-      <w:pPr>
-        <w:spacing w:after="0"/>
-      </w:pPr>
       <w:r>
         <w:separator/>
       </w:r>
@@ -4967,9 +4062,6 @@
   </w:endnote>
   <w:endnote w:type="continuationSeparator" w:id="0">
     <w:p>
-      <w:pPr>
-        <w:spacing w:after="0"/>
-      </w:pPr>
       <w:r>
         <w:continuationSeparator/>
       </w:r>
@@ -4982,7 +4074,6 @@
 <w:ftr xmlns:wpc="http://schemas.microsoft.com/office/word/2010/wordprocessingCanvas" xmlns:cx="http://schemas.microsoft.com/office/drawing/2014/chartex" xmlns:cx1="http://schemas.microsoft.com/office/drawing/2015/9/8/chartex" xmlns:cx2="http://schemas.microsoft.com/office/drawing/2015/10/21/chartex" xmlns:cx3="http://schemas.microsoft.com/office/drawing/2016/5/9/chartex" xmlns:cx4="http://schemas.microsoft.com/office/drawing/2016/5/10/chartex" xmlns:cx5="http://schemas.microsoft.com/office/drawing/2016/5/11/chartex" xmlns:cx6="http://schemas.microsoft.com/office/drawing/2016/5/12/chartex" xmlns:cx7="http://schemas.microsoft.com/office/drawing/2016/5/13/chartex" xmlns:cx8="http://schemas.microsoft.com/office/drawing/2016/5/14/chartex" xmlns:mc="http://schemas.openxmlformats.org/markup-compatibility/2006" xmlns:aink="http://schemas.microsoft.com/office/drawing/2016/ink" xmlns:am3d="http://schemas.microsoft.com/office/drawing/2017/model3d" xmlns:o="urn:schemas-microsoft-com:office:office" xmlns:r="http://schemas.openxmlformats.org/officeDocument/2006/relationships" xmlns:m="http://schemas.openxmlformats.org/officeDocument/2006/math" xmlns:v="urn:schemas-microsoft-com:vml" xmlns:wp14="http://schemas.microsoft.com/office/word/2010/wordprocessingDrawing" xmlns:wp="http://schemas.openxmlformats.org/drawingml/2006/wordprocessingDrawing" xmlns:w10="urn:schemas-microsoft-com:office:word" xmlns:w="http://schemas.openxmlformats.org/wordprocessingml/2006/main" xmlns:w14="http://schemas.microsoft.com/office/word/2010/wordml" xmlns:w15="http://schemas.microsoft.com/office/word/2012/wordml" xmlns:w16cid="http://schemas.microsoft.com/office/word/2016/wordml/cid" xmlns:w16se="http://schemas.microsoft.com/office/word/2015/wordml/symex" xmlns:wpg="http://schemas.microsoft.com/office/word/2010/wordprocessingGroup" xmlns:wpi="http://schemas.microsoft.com/office/word/2010/wordprocessingInk" xmlns:wne="http://schemas.microsoft.com/office/word/2006/wordml" xmlns:wps="http://schemas.microsoft.com/office/word/2010/wordprocessingShape" mc:Ignorable="w14 w15 w16se w16cid wp14">
   <w:p>
     <w:pPr>
-      <w:spacing w:after="0" w:line="240" w:lineRule="auto"/>
       <w:rPr>
         <w:sz w:val="12"/>
       </w:rPr>
@@ -4995,9 +4086,6 @@
 <w:footnotes xmlns:wpc="http://schemas.microsoft.com/office/word/2010/wordprocessingCanvas" xmlns:cx="http://schemas.microsoft.com/office/drawing/2014/chartex" xmlns:cx1="http://schemas.microsoft.com/office/drawing/2015/9/8/chartex" xmlns:cx2="http://schemas.microsoft.com/office/drawing/2015/10/21/chartex" xmlns:cx3="http://schemas.microsoft.com/office/drawing/2016/5/9/chartex" xmlns:cx4="http://schemas.microsoft.com/office/drawing/2016/5/10/chartex" xmlns:cx5="http://schemas.microsoft.com/office/drawing/2016/5/11/chartex" xmlns:cx6="http://schemas.microsoft.com/office/drawing/2016/5/12/chartex" xmlns:cx7="http://schemas.microsoft.com/office/drawing/2016/5/13/chartex" xmlns:cx8="http://schemas.microsoft.com/office/drawing/2016/5/14/chartex" xmlns:mc="http://schemas.openxmlformats.org/markup-compatibility/2006" xmlns:aink="http://schemas.microsoft.com/office/drawing/2016/ink" xmlns:am3d="http://schemas.microsoft.com/office/drawing/2017/model3d" xmlns:o="urn:schemas-microsoft-com:office:office" xmlns:r="http://schemas.openxmlformats.org/officeDocument/2006/relationships" xmlns:m="http://schemas.openxmlformats.org/officeDocument/2006/math" xmlns:v="urn:schemas-microsoft-com:vml" xmlns:wp14="http://schemas.microsoft.com/office/word/2010/wordprocessingDrawing" xmlns:wp="http://schemas.openxmlformats.org/drawingml/2006/wordprocessingDrawing" xmlns:w10="urn:schemas-microsoft-com:office:word" xmlns:w="http://schemas.openxmlformats.org/wordprocessingml/2006/main" xmlns:w14="http://schemas.microsoft.com/office/word/2010/wordml" xmlns:w15="http://schemas.microsoft.com/office/word/2012/wordml" xmlns:w16cid="http://schemas.microsoft.com/office/word/2016/wordml/cid" xmlns:w16se="http://schemas.microsoft.com/office/word/2015/wordml/symex" xmlns:wpg="http://schemas.microsoft.com/office/word/2010/wordprocessingGroup" xmlns:wpi="http://schemas.microsoft.com/office/word/2010/wordprocessingInk" xmlns:wne="http://schemas.microsoft.com/office/word/2006/wordml" xmlns:wps="http://schemas.microsoft.com/office/word/2010/wordprocessingShape" mc:Ignorable="w14 w15 w16se w16cid wp14">
   <w:footnote w:type="separator" w:id="-1">
     <w:p>
-      <w:pPr>
-        <w:spacing w:after="0"/>
-      </w:pPr>
       <w:r>
         <w:separator/>
       </w:r>
@@ -5005,9 +4093,6 @@
   </w:footnote>
   <w:footnote w:type="continuationSeparator" w:id="0">
     <w:p>
-      <w:pPr>
-        <w:spacing w:after="0"/>
-      </w:pPr>
       <w:r>
         <w:continuationSeparator/>
       </w:r>
@@ -5024,7 +4109,7 @@
         <w:tab w:val="center" w:pos="4680"/>
         <w:tab w:val="right" w:pos="9000"/>
       </w:tabs>
-      <w:spacing w:before="120" w:after="60" w:line="240" w:lineRule="auto"/>
+      <w:spacing w:before="120" w:after="60"/>
       <w:ind w:left="-360" w:right="-360"/>
       <w:rPr>
         <w:rFonts w:ascii="Haettenschweiler" w:eastAsia="Times New Roman" w:hAnsi="Haettenschweiler" w:cs="Arial"/>
@@ -5119,7 +4204,7 @@
         <w:tab w:val="center" w:pos="4680"/>
         <w:tab w:val="right" w:pos="9000"/>
       </w:tabs>
-      <w:spacing w:before="120" w:after="60" w:line="240" w:lineRule="auto"/>
+      <w:spacing w:before="120" w:after="60"/>
       <w:ind w:left="-360" w:right="-360"/>
       <w:rPr>
         <w:rFonts w:ascii="Haettenschweiler" w:eastAsia="Times New Roman" w:hAnsi="Haettenschweiler" w:cs="Arial"/>
@@ -6707,9 +5792,6 @@
     <w:name w:val="Normal"/>
     <w:qFormat/>
     <w:rsid w:val="004877F7"/>
-    <w:pPr>
-      <w:spacing w:after="200" w:line="276" w:lineRule="auto"/>
-    </w:pPr>
     <w:rPr>
       <w:rFonts w:asciiTheme="minorHAnsi" w:eastAsiaTheme="minorHAnsi" w:hAnsiTheme="minorHAnsi" w:cstheme="minorBidi"/>
       <w:sz w:val="22"/>
@@ -6730,7 +5812,7 @@
       <w:numPr>
         <w:numId w:val="23"/>
       </w:numPr>
-      <w:spacing w:before="360" w:after="60" w:line="240" w:lineRule="auto"/>
+      <w:spacing w:before="360" w:after="60"/>
       <w:outlineLvl w:val="0"/>
     </w:pPr>
     <w:rPr>
@@ -6758,7 +5840,7 @@
         <w:ilvl w:val="1"/>
         <w:numId w:val="23"/>
       </w:numPr>
-      <w:spacing w:before="200" w:after="0"/>
+      <w:spacing w:before="200"/>
       <w:outlineLvl w:val="1"/>
     </w:pPr>
     <w:rPr>
@@ -6786,7 +5868,7 @@
         <w:ilvl w:val="2"/>
         <w:numId w:val="23"/>
       </w:numPr>
-      <w:spacing w:before="200" w:after="0"/>
+      <w:spacing w:before="200"/>
       <w:outlineLvl w:val="2"/>
     </w:pPr>
     <w:rPr>
@@ -6812,7 +5894,7 @@
         <w:ilvl w:val="3"/>
         <w:numId w:val="23"/>
       </w:numPr>
-      <w:spacing w:before="200" w:after="0"/>
+      <w:spacing w:before="200"/>
       <w:outlineLvl w:val="3"/>
     </w:pPr>
     <w:rPr>
@@ -7118,7 +6200,6 @@
         <w:tab w:val="right" w:pos="9000"/>
         <w:tab w:val="right" w:pos="14760"/>
       </w:tabs>
-      <w:spacing w:after="0" w:line="240" w:lineRule="auto"/>
     </w:pPr>
     <w:rPr>
       <w:rFonts w:ascii="Arial" w:eastAsia="Times New Roman" w:hAnsi="Arial" w:cs="Arial"/>
@@ -7271,9 +6352,6 @@
     <w:unhideWhenUsed/>
     <w:qFormat/>
     <w:rsid w:val="004877F7"/>
-    <w:pPr>
-      <w:spacing w:line="240" w:lineRule="auto"/>
-    </w:pPr>
     <w:rPr>
       <w:b/>
       <w:bCs/>
@@ -7364,9 +6442,6 @@
     <w:uiPriority w:val="99"/>
     <w:semiHidden/>
     <w:rsid w:val="00B44D03"/>
-    <w:pPr>
-      <w:spacing w:after="0"/>
-    </w:pPr>
     <w:rPr>
       <w:rFonts w:ascii="Cambria" w:hAnsi="Cambria"/>
     </w:rPr>
@@ -7379,9 +6454,6 @@
     <w:uiPriority w:val="99"/>
     <w:semiHidden/>
     <w:rsid w:val="00B44D03"/>
-    <w:pPr>
-      <w:spacing w:after="0"/>
-    </w:pPr>
     <w:rPr>
       <w:rFonts w:ascii="Cambria" w:hAnsi="Cambria"/>
     </w:rPr>
@@ -7394,9 +6466,6 @@
     <w:uiPriority w:val="99"/>
     <w:semiHidden/>
     <w:rsid w:val="00B44D03"/>
-    <w:pPr>
-      <w:spacing w:after="0"/>
-    </w:pPr>
     <w:rPr>
       <w:rFonts w:ascii="Cambria" w:hAnsi="Cambria"/>
     </w:rPr>
@@ -7408,9 +6477,6 @@
     <w:uiPriority w:val="99"/>
     <w:semiHidden/>
     <w:rsid w:val="00B44D03"/>
-    <w:pPr>
-      <w:spacing w:after="0"/>
-    </w:pPr>
   </w:style>
   <w:style w:type="paragraph" w:styleId="TOC8">
     <w:name w:val="toc 8"/>
@@ -7420,9 +6486,6 @@
     <w:uiPriority w:val="99"/>
     <w:semiHidden/>
     <w:rsid w:val="00B44D03"/>
-    <w:pPr>
-      <w:spacing w:after="0"/>
-    </w:pPr>
     <w:rPr>
       <w:rFonts w:ascii="Cambria" w:hAnsi="Cambria"/>
     </w:rPr>
@@ -7435,9 +6498,6 @@
     <w:uiPriority w:val="99"/>
     <w:semiHidden/>
     <w:rsid w:val="00B44D03"/>
-    <w:pPr>
-      <w:spacing w:after="0"/>
-    </w:pPr>
     <w:rPr>
       <w:rFonts w:ascii="Cambria" w:hAnsi="Cambria"/>
     </w:rPr>
@@ -7457,7 +6517,6 @@
         <w:tab w:val="center" w:pos="4680"/>
         <w:tab w:val="right" w:pos="8640"/>
       </w:tabs>
-      <w:spacing w:after="0" w:line="240" w:lineRule="auto"/>
       <w:jc w:val="right"/>
     </w:pPr>
     <w:rPr>
@@ -7712,7 +6771,7 @@
     <w:qFormat/>
     <w:rsid w:val="009B23B9"/>
     <w:pPr>
-      <w:spacing w:before="120" w:after="120" w:line="240" w:lineRule="auto"/>
+      <w:spacing w:before="120" w:after="120"/>
       <w:jc w:val="center"/>
     </w:pPr>
     <w:rPr>
@@ -7968,9 +7027,6 @@
     <w:semiHidden/>
     <w:unhideWhenUsed/>
     <w:rsid w:val="00697716"/>
-    <w:pPr>
-      <w:spacing w:line="240" w:lineRule="auto"/>
-    </w:pPr>
     <w:rPr>
       <w:sz w:val="20"/>
       <w:szCs w:val="20"/>
@@ -8113,7 +7169,7 @@
       <w:pBdr>
         <w:bottom w:val="single" w:sz="8" w:space="4" w:color="009900"/>
       </w:pBdr>
-      <w:spacing w:after="300" w:line="240" w:lineRule="auto"/>
+      <w:spacing w:after="300"/>
       <w:contextualSpacing/>
       <w:jc w:val="right"/>
     </w:pPr>
@@ -8442,21 +7498,33 @@
   </a:themeElements>
   <a:objectDefaults>
     <a:spDef>
-      <a:spPr/>
-      <a:bodyPr/>
+      <a:spPr>
+        <a:noFill/>
+        <a:ln>
+          <a:solidFill>
+            <a:srgbClr val="009900"/>
+          </a:solidFill>
+        </a:ln>
+      </a:spPr>
+      <a:bodyPr rot="0" spcFirstLastPara="0" vertOverflow="overflow" horzOverflow="overflow" vert="horz" wrap="square" lIns="91440" tIns="45720" rIns="91440" bIns="45720" numCol="1" spcCol="0" rtlCol="0" fromWordArt="0" anchor="ctr" anchorCtr="0" forceAA="0" compatLnSpc="1">
+        <a:prstTxWarp prst="textNoShape">
+          <a:avLst/>
+        </a:prstTxWarp>
+        <a:noAutofit/>
+      </a:bodyPr>
       <a:lstStyle/>
       <a:style>
         <a:lnRef idx="1">
-          <a:schemeClr val="accent1"/>
+          <a:schemeClr val="accent6"/>
         </a:lnRef>
-        <a:fillRef idx="3">
-          <a:schemeClr val="accent1"/>
+        <a:fillRef idx="2">
+          <a:schemeClr val="accent6"/>
         </a:fillRef>
-        <a:effectRef idx="2">
-          <a:schemeClr val="accent1"/>
+        <a:effectRef idx="1">
+          <a:schemeClr val="accent6"/>
         </a:effectRef>
         <a:fontRef idx="minor">
-          <a:schemeClr val="lt1"/>
+          <a:schemeClr val="dk1"/>
         </a:fontRef>
       </a:style>
     </a:spDef>
@@ -8489,7 +7557,7 @@
 </file>
 
 <file path=customXml/itemProps1.xml><?xml version="1.0" encoding="utf-8"?>
-<ds:datastoreItem xmlns:ds="http://schemas.openxmlformats.org/officeDocument/2006/customXml" ds:itemID="{EA77230D-291A-4C52-B7F9-8CDBF158B76C}">
+<ds:datastoreItem xmlns:ds="http://schemas.openxmlformats.org/officeDocument/2006/customXml" ds:itemID="{45AF0E29-F071-4D37-9DE2-70173777B80D}">
   <ds:schemaRefs>
     <ds:schemaRef ds:uri="http://schemas.openxmlformats.org/officeDocument/2006/bibliography"/>
   </ds:schemaRefs>

</xml_diff>

<commit_message>
Updated Log Error User Guide. Commit modified .json files
</commit_message>
<xml_diff>
--- a/documents/User Manual/User Guide - Log An Error.docx
+++ b/documents/User Manual/User Guide - Log An Error.docx
@@ -1898,8 +1898,6 @@
           </mc:Fallback>
         </mc:AlternateContent>
       </w:r>
-      <w:bookmarkStart w:id="3" w:name="_GoBack"/>
-      <w:bookmarkEnd w:id="3"/>
     </w:p>
     <w:p>
       <w:pPr>
@@ -1918,39 +1916,16 @@
     </w:p>
     <w:p>
       <w:pPr>
-        <w:pStyle w:val="TemplateInstructions-DeleteBeforePublishing"/>
-      </w:pPr>
-      <w:r>
-        <w:rPr>
-          <w:highlight w:val="yellow"/>
-        </w:rPr>
-        <w:t>[</w:t>
-      </w:r>
-      <w:r>
-        <w:rPr>
-          <w:highlight w:val="yellow"/>
-        </w:rPr>
-        <w:t>Provide a concise description of the context for this process or workflow, including any requirements or conditions that are relevant.</w:t>
-      </w:r>
-      <w:r>
-        <w:rPr>
-          <w:highlight w:val="yellow"/>
-        </w:rPr>
-        <w:t xml:space="preserve"> Repeat this entire section for each major workflow or process.</w:t>
-      </w:r>
-      <w:r>
-        <w:rPr>
-          <w:highlight w:val="yellow"/>
-        </w:rPr>
-        <w:t>]</w:t>
-      </w:r>
-    </w:p>
-    <w:p>
-      <w:pPr>
         <w:pStyle w:val="ChapterBodyCopy"/>
       </w:pPr>
       <w:r>
-        <w:t>To log an error, the user will need to complete the form</w:t>
+        <w:t xml:space="preserve">To log an error, the user will need to </w:t>
+      </w:r>
+      <w:r>
+        <w:t>launch the applic</w:t>
+      </w:r>
+      <w:r>
+        <w:t>ation, login with a valid user name and password, and complete the required fields in the form. The form is then submitted to update the database.</w:t>
       </w:r>
     </w:p>
     <w:p>
@@ -1962,37 +1937,8 @@
       <w:pPr>
         <w:pStyle w:val="Heading2"/>
       </w:pPr>
-      <w:bookmarkStart w:id="4" w:name="_Toc362179669"/>
-      <w:r>
-        <w:t xml:space="preserve">[Sub-Process or Workflow Step 1] </w:t>
-      </w:r>
-      <w:r>
-        <w:br/>
-        <w:t>Example: Configure Connect to manage your work</w:t>
-      </w:r>
-      <w:bookmarkEnd w:id="4"/>
-    </w:p>
-    <w:p>
-      <w:pPr>
-        <w:pStyle w:val="TemplateInstructions-DeleteBeforePublishing"/>
-      </w:pPr>
-      <w:r>
-        <w:rPr>
-          <w:highlight w:val="yellow"/>
-        </w:rPr>
-        <w:t xml:space="preserve">[Provide a concise description of the context for this </w:t>
-      </w:r>
-      <w:r>
-        <w:rPr>
-          <w:highlight w:val="yellow"/>
-        </w:rPr>
-        <w:t>sub-process or workflow</w:t>
-      </w:r>
-      <w:r>
-        <w:rPr>
-          <w:highlight w:val="yellow"/>
-        </w:rPr>
-        <w:t>, including any requirements or conditions that are relevant.]</w:t>
+      <w:r>
+        <w:t>Login</w:t>
       </w:r>
     </w:p>
     <w:p>
@@ -2000,131 +1946,35 @@
         <w:pStyle w:val="ChapterBodyCopy"/>
       </w:pPr>
       <w:r>
-        <w:t xml:space="preserve">Lorem ipsum dolor sit </w:t>
-      </w:r>
-      <w:proofErr w:type="spellStart"/>
-      <w:r>
-        <w:t>amet</w:t>
-      </w:r>
-      <w:proofErr w:type="spellEnd"/>
-      <w:r>
-        <w:t xml:space="preserve">, </w:t>
-      </w:r>
-      <w:proofErr w:type="spellStart"/>
-      <w:r>
-        <w:t>consectetur</w:t>
-      </w:r>
-      <w:proofErr w:type="spellEnd"/>
-      <w:r>
-        <w:t xml:space="preserve"> </w:t>
-      </w:r>
-      <w:proofErr w:type="spellStart"/>
-      <w:r>
-        <w:t>adipiscing</w:t>
-      </w:r>
-      <w:proofErr w:type="spellEnd"/>
-      <w:r>
-        <w:t xml:space="preserve"> </w:t>
-      </w:r>
-      <w:proofErr w:type="spellStart"/>
-      <w:r>
-        <w:t>elit</w:t>
-      </w:r>
-      <w:proofErr w:type="spellEnd"/>
-      <w:r>
-        <w:t xml:space="preserve">. </w:t>
-      </w:r>
-      <w:proofErr w:type="spellStart"/>
-      <w:r>
-        <w:t>Etiam</w:t>
-      </w:r>
-      <w:proofErr w:type="spellEnd"/>
-      <w:r>
-        <w:t xml:space="preserve"> at porta </w:t>
-      </w:r>
-      <w:proofErr w:type="spellStart"/>
-      <w:r>
-        <w:t>est</w:t>
-      </w:r>
-      <w:proofErr w:type="spellEnd"/>
-      <w:r>
-        <w:t xml:space="preserve">, et </w:t>
-      </w:r>
-      <w:proofErr w:type="spellStart"/>
-      <w:r>
-        <w:t>lobortis</w:t>
-      </w:r>
-      <w:proofErr w:type="spellEnd"/>
-      <w:r>
-        <w:t xml:space="preserve"> sem. Duis </w:t>
-      </w:r>
-      <w:proofErr w:type="spellStart"/>
-      <w:r>
-        <w:t>imperdiet</w:t>
-      </w:r>
-      <w:proofErr w:type="spellEnd"/>
-      <w:r>
-        <w:t xml:space="preserve"> in </w:t>
-      </w:r>
-      <w:proofErr w:type="spellStart"/>
-      <w:r>
-        <w:t>nisl</w:t>
-      </w:r>
-      <w:proofErr w:type="spellEnd"/>
-      <w:r>
-        <w:t xml:space="preserve"> </w:t>
-      </w:r>
-      <w:proofErr w:type="spellStart"/>
-      <w:r>
-        <w:t>sed</w:t>
-      </w:r>
-      <w:proofErr w:type="spellEnd"/>
-      <w:r>
-        <w:t xml:space="preserve"> </w:t>
-      </w:r>
-      <w:proofErr w:type="spellStart"/>
-      <w:r>
-        <w:t>luctus</w:t>
-      </w:r>
-      <w:proofErr w:type="spellEnd"/>
-      <w:r>
-        <w:t>.</w:t>
+        <w:t>User must have access to the application.</w:t>
+      </w:r>
+    </w:p>
+    <w:p>
+      <w:pPr>
+        <w:pStyle w:val="ChapterBodyCopy"/>
+      </w:pPr>
+      <w:r>
+        <w:t>User must have a valid username and password.</w:t>
       </w:r>
     </w:p>
     <w:p>
       <w:pPr>
         <w:pStyle w:val="Heading3"/>
       </w:pPr>
-      <w:bookmarkStart w:id="5" w:name="_Toc362179670"/>
-      <w:r>
-        <w:t xml:space="preserve">[Procedures for Step 1]  </w:t>
-      </w:r>
-      <w:r>
-        <w:br/>
-        <w:t xml:space="preserve">Example: </w:t>
-      </w:r>
-      <w:r>
-        <w:t xml:space="preserve">To </w:t>
-      </w:r>
-      <w:r>
-        <w:t xml:space="preserve">Log in </w:t>
-      </w:r>
-      <w:r>
-        <w:t>to</w:t>
-      </w:r>
-      <w:r>
-        <w:t xml:space="preserve"> </w:t>
-      </w:r>
-      <w:r>
-        <w:t>C</w:t>
-      </w:r>
-      <w:r>
-        <w:t>onnect</w:t>
+      <w:bookmarkStart w:id="3" w:name="_Toc362179670"/>
+      <w:r>
+        <w:t>To Log in to Pharmacy Error Tracker</w:t>
+      </w:r>
+      <w:r>
+        <w:t xml:space="preserve"> (PET)</w:t>
       </w:r>
       <w:r>
         <w:t>:</w:t>
       </w:r>
-      <w:bookmarkEnd w:id="5"/>
+      <w:r>
+        <w:t xml:space="preserve">  </w:t>
+      </w:r>
+      <w:bookmarkEnd w:id="3"/>
     </w:p>
     <w:p>
       <w:pPr>
@@ -2135,7 +1985,7 @@
         </w:numPr>
       </w:pPr>
       <w:r>
-        <w:t>Do something</w:t>
+        <w:t>Launch the application</w:t>
       </w:r>
       <w:r>
         <w:t>.</w:t>
@@ -2146,7 +1996,7 @@
         <w:pStyle w:val="ChapterBodyCopy-Step"/>
       </w:pPr>
       <w:r>
-        <w:t>Complete an action</w:t>
+        <w:t>Click in the Username field</w:t>
       </w:r>
       <w:r>
         <w:t>.</w:t>
@@ -2157,10 +2007,26 @@
         <w:pStyle w:val="ChapterBodyCopy-Step"/>
       </w:pPr>
       <w:r>
-        <w:t>Select a value</w:t>
+        <w:t>Enter username.</w:t>
+      </w:r>
+    </w:p>
+    <w:p>
+      <w:pPr>
+        <w:pStyle w:val="ChapterBodyCopy-Step"/>
+      </w:pPr>
+      <w:r>
+        <w:t>Tab or click in Password field</w:t>
       </w:r>
       <w:r>
         <w:t>.</w:t>
+      </w:r>
+    </w:p>
+    <w:p>
+      <w:pPr>
+        <w:pStyle w:val="ChapterBodyCopy-Step"/>
+      </w:pPr>
+      <w:r>
+        <w:t>Enter password.</w:t>
       </w:r>
     </w:p>
     <w:p>
@@ -2219,7 +2085,44 @@
                               <w:jc w:val="center"/>
                             </w:pPr>
                             <w:r>
-                              <w:t>Screen capture</w:t>
+                              <w:rPr>
+                                <w:noProof/>
+                              </w:rPr>
+                              <w:drawing>
+                                <wp:inline distT="0" distB="0" distL="0" distR="0" wp14:anchorId="503FD03D" wp14:editId="3B249E42">
+                                  <wp:extent cx="4088130" cy="1785620"/>
+                                  <wp:effectExtent l="0" t="0" r="7620" b="5080"/>
+                                  <wp:docPr id="7" name="Picture 7"/>
+                                  <wp:cNvGraphicFramePr>
+                                    <a:graphicFrameLocks xmlns:a="http://schemas.openxmlformats.org/drawingml/2006/main" noChangeAspect="1"/>
+                                  </wp:cNvGraphicFramePr>
+                                  <a:graphic xmlns:a="http://schemas.openxmlformats.org/drawingml/2006/main">
+                                    <a:graphicData uri="http://schemas.openxmlformats.org/drawingml/2006/picture">
+                                      <pic:pic xmlns:pic="http://schemas.openxmlformats.org/drawingml/2006/picture">
+                                        <pic:nvPicPr>
+                                          <pic:cNvPr id="1" name=""/>
+                                          <pic:cNvPicPr/>
+                                        </pic:nvPicPr>
+                                        <pic:blipFill>
+                                          <a:blip r:embed="rId11"/>
+                                          <a:stretch>
+                                            <a:fillRect/>
+                                          </a:stretch>
+                                        </pic:blipFill>
+                                        <pic:spPr>
+                                          <a:xfrm>
+                                            <a:off x="0" y="0"/>
+                                            <a:ext cx="4088130" cy="1785620"/>
+                                          </a:xfrm>
+                                          <a:prstGeom prst="rect">
+                                            <a:avLst/>
+                                          </a:prstGeom>
+                                        </pic:spPr>
+                                      </pic:pic>
+                                    </a:graphicData>
+                                  </a:graphic>
+                                </wp:inline>
+                              </w:drawing>
                             </w:r>
                           </w:p>
                         </w:txbxContent>
@@ -2247,7 +2150,44 @@
                         <w:jc w:val="center"/>
                       </w:pPr>
                       <w:r>
-                        <w:t>Screen capture</w:t>
+                        <w:rPr>
+                          <w:noProof/>
+                        </w:rPr>
+                        <w:drawing>
+                          <wp:inline distT="0" distB="0" distL="0" distR="0" wp14:anchorId="503FD03D" wp14:editId="3B249E42">
+                            <wp:extent cx="4088130" cy="1785620"/>
+                            <wp:effectExtent l="0" t="0" r="7620" b="5080"/>
+                            <wp:docPr id="7" name="Picture 7"/>
+                            <wp:cNvGraphicFramePr>
+                              <a:graphicFrameLocks xmlns:a="http://schemas.openxmlformats.org/drawingml/2006/main" noChangeAspect="1"/>
+                            </wp:cNvGraphicFramePr>
+                            <a:graphic xmlns:a="http://schemas.openxmlformats.org/drawingml/2006/main">
+                              <a:graphicData uri="http://schemas.openxmlformats.org/drawingml/2006/picture">
+                                <pic:pic xmlns:pic="http://schemas.openxmlformats.org/drawingml/2006/picture">
+                                  <pic:nvPicPr>
+                                    <pic:cNvPr id="1" name=""/>
+                                    <pic:cNvPicPr/>
+                                  </pic:nvPicPr>
+                                  <pic:blipFill>
+                                    <a:blip r:embed="rId11"/>
+                                    <a:stretch>
+                                      <a:fillRect/>
+                                    </a:stretch>
+                                  </pic:blipFill>
+                                  <pic:spPr>
+                                    <a:xfrm>
+                                      <a:off x="0" y="0"/>
+                                      <a:ext cx="4088130" cy="1785620"/>
+                                    </a:xfrm>
+                                    <a:prstGeom prst="rect">
+                                      <a:avLst/>
+                                    </a:prstGeom>
+                                  </pic:spPr>
+                                </pic:pic>
+                              </a:graphicData>
+                            </a:graphic>
+                          </wp:inline>
+                        </w:drawing>
                       </w:r>
                     </w:p>
                   </w:txbxContent>
@@ -2264,43 +2204,13 @@
         <w:pStyle w:val="ChapterBodyCopy-Step"/>
       </w:pPr>
       <w:r>
-        <w:t>Enter some text</w:t>
+        <w:t xml:space="preserve">Select LOGIN to </w:t>
+      </w:r>
+      <w:r>
+        <w:t>access PET</w:t>
       </w:r>
       <w:r>
         <w:t>.</w:t>
-      </w:r>
-    </w:p>
-    <w:p>
-      <w:pPr>
-        <w:pStyle w:val="ChapterBodyCopy-Step"/>
-      </w:pPr>
-      <w:r>
-        <w:t>Drag and drop a value.</w:t>
-      </w:r>
-    </w:p>
-    <w:p>
-      <w:pPr>
-        <w:pStyle w:val="ChapterBodyCopy-Step"/>
-      </w:pPr>
-      <w:r>
-        <w:t>Click or press something to complete the procedure</w:t>
-      </w:r>
-      <w:r>
-        <w:t>.</w:t>
-      </w:r>
-    </w:p>
-    <w:p>
-      <w:pPr>
-        <w:pStyle w:val="TemplateInstructions-DeleteBeforePublishing"/>
-        <w:rPr>
-          <w:highlight w:val="yellow"/>
-        </w:rPr>
-      </w:pPr>
-      <w:r>
-        <w:rPr>
-          <w:highlight w:val="yellow"/>
-        </w:rPr>
-        <w:t>[NOTES, CAUTIONS, and WARNINGS provide any relevant or supplemental information about consequences of performing a step incorrectly. Place warnings before the step to be taken. Notes may be placed either before or after the corresponding step.]</w:t>
       </w:r>
     </w:p>
     <w:p>
@@ -2407,7 +2317,7 @@
           </mc:Choice>
           <mc:Fallback>
             <w:pict>
-              <v:shapetype w14:anchorId="237AF70F" id="_x0000_t13" coordsize="21600,21600" o:spt="13" adj="16200,5400" path="m@0,l@0@1,0@1,0@2@0@2@0,21600,21600,10800xe">
+              <v:shapetype w14:anchorId="39A12A1E" id="_x0000_t13" coordsize="21600,21600" o:spt="13" adj="16200,5400" path="m@0,l@0@1,0@1,0@2@0@2@0,21600,21600,10800xe">
                 <v:stroke joinstyle="miter"/>
                 <v:formulas>
                   <v:f eqn="val #0"/>
@@ -2443,7 +2353,10 @@
         </w:rPr>
         <w:t xml:space="preserve">NOTE: </w:t>
       </w:r>
-      <w:r>
+    </w:p>
+    <w:p>
+      <w:pPr>
+        <w:pStyle w:val="CalloutBlockCopyNote"/>
         <w:rPr>
           <w:color w:val="0033CC"/>
           <w14:textFill>
@@ -2456,8 +2369,7 @@
             </w14:solidFill>
           </w14:textFill>
         </w:rPr>
-        <w:t>Lorem ipsum dolor sit amet, consectetur adipiscing elit. Etiam at porta est, et lobortis sem. Duis imperdiet in nisl sed luctus.</w:t>
-      </w:r>
+      </w:pPr>
       <w:r>
         <w:rPr>
           <w:color w:val="0033CC"/>
@@ -2471,19 +2383,68 @@
             </w14:solidFill>
           </w14:textFill>
         </w:rPr>
+        <w:t>Users entering an invalid username and/or password will not beable to access PET</w:t>
+      </w:r>
+      <w:r>
+        <w:rPr>
+          <w:color w:val="0033CC"/>
+          <w14:textFill>
+            <w14:solidFill>
+              <w14:srgbClr w14:val="0033CC">
+                <w14:lumMod w14:val="75000"/>
+                <w14:lumMod w14:val="75000"/>
+                <w14:lumOff w14:val="25000"/>
+              </w14:srgbClr>
+            </w14:solidFill>
+          </w14:textFill>
+        </w:rPr>
         <w:t>.</w:t>
       </w:r>
     </w:p>
     <w:p>
       <w:pPr>
+        <w:pStyle w:val="CalloutBlockCopyNote"/>
+        <w:rPr>
+          <w:color w:val="0033CC"/>
+          <w14:textFill>
+            <w14:solidFill>
+              <w14:srgbClr w14:val="0033CC">
+                <w14:lumMod w14:val="75000"/>
+                <w14:lumMod w14:val="75000"/>
+                <w14:lumOff w14:val="25000"/>
+              </w14:srgbClr>
+            </w14:solidFill>
+          </w14:textFill>
+        </w:rPr>
+      </w:pPr>
+      <w:r>
+        <w:rPr>
+          <w:color w:val="0033CC"/>
+          <w14:textFill>
+            <w14:solidFill>
+              <w14:srgbClr w14:val="0033CC">
+                <w14:lumMod w14:val="75000"/>
+                <w14:lumMod w14:val="75000"/>
+                <w14:lumOff w14:val="25000"/>
+              </w14:srgbClr>
+            </w14:solidFill>
+          </w14:textFill>
+        </w:rPr>
+        <w:t>Users with administrator rights will need to select Log Error from the Menu Bar or from the list on the Welcome Page</w:t>
+      </w:r>
+    </w:p>
+    <w:p>
+      <w:pPr>
         <w:pStyle w:val="Heading3"/>
       </w:pPr>
-      <w:bookmarkStart w:id="6" w:name="_Toc362179671"/>
-      <w:r>
-        <w:lastRenderedPageBreak/>
-        <w:t>[Procedures for Step 2]:</w:t>
-      </w:r>
-      <w:bookmarkEnd w:id="6"/>
+      <w:bookmarkStart w:id="4" w:name="_Toc362179671"/>
+      <w:r>
+        <w:t>To Complete the Log Error Form</w:t>
+      </w:r>
+      <w:r>
+        <w:t>:</w:t>
+      </w:r>
+      <w:bookmarkEnd w:id="4"/>
     </w:p>
     <w:p>
       <w:pPr>
@@ -2494,23 +2455,7 @@
         </w:numPr>
       </w:pPr>
       <w:r>
-        <w:t xml:space="preserve">Do something </w:t>
-      </w:r>
-      <w:proofErr w:type="gramStart"/>
-      <w:r>
-        <w:t>fairly complex</w:t>
-      </w:r>
-      <w:proofErr w:type="gramEnd"/>
-      <w:r>
-        <w:t xml:space="preserve"> that needs </w:t>
-      </w:r>
-      <w:proofErr w:type="spellStart"/>
-      <w:r>
-        <w:t>substeps</w:t>
-      </w:r>
-      <w:proofErr w:type="spellEnd"/>
-      <w:r>
-        <w:t>:</w:t>
+        <w:t>Enter the date of the error</w:t>
       </w:r>
     </w:p>
     <w:p>
@@ -2518,7 +2463,7 @@
         <w:pStyle w:val="ChapterBodyCopy-Stepa"/>
       </w:pPr>
       <w:r>
-        <w:t>Do the first thing</w:t>
+        <w:t>Click in the Date field</w:t>
       </w:r>
     </w:p>
     <w:p>
@@ -2526,109 +2471,12 @@
         <w:pStyle w:val="ChapterBodyCopy-Stepa"/>
       </w:pPr>
       <w:r>
-        <w:t>When something happens, do the next thing.</w:t>
-      </w:r>
-    </w:p>
-    <w:p>
-      <w:pPr>
-        <w:pStyle w:val="ChapterBodyCopy-Stepa"/>
-      </w:pPr>
-      <w:r>
-        <w:t>Click a button or a link.</w:t>
-      </w:r>
-    </w:p>
-    <w:p>
-      <w:pPr>
-        <w:pStyle w:val="ChapterBodyCopy-Stepa"/>
-      </w:pPr>
-      <w:r>
-        <w:t>Enter some data.</w:t>
-      </w:r>
-    </w:p>
-    <w:p>
-      <w:pPr>
-        <w:pStyle w:val="ChapterBodyCopy-Stepa"/>
-      </w:pPr>
-      <w:r>
-        <w:t>Complete the action.</w:t>
-      </w:r>
-    </w:p>
-    <w:p>
-      <w:pPr>
-        <w:pStyle w:val="ChapterBodyCopy-Step"/>
-      </w:pPr>
-      <w:r>
-        <w:t>Complete an action using one of the following options:</w:t>
-      </w:r>
-    </w:p>
-    <w:p>
-      <w:pPr>
-        <w:pStyle w:val="ChapterBodyCopy-Bullet"/>
-      </w:pPr>
-      <w:r>
-        <w:t>Option 1</w:t>
-      </w:r>
-    </w:p>
-    <w:p>
-      <w:pPr>
-        <w:pStyle w:val="ChapterBodyCopy-Stepa"/>
-        <w:numPr>
-          <w:ilvl w:val="0"/>
-          <w:numId w:val="8"/>
-        </w:numPr>
-      </w:pPr>
-      <w:r>
-        <w:t>Click somewhere.</w:t>
-      </w:r>
-    </w:p>
-    <w:p>
-      <w:pPr>
-        <w:pStyle w:val="ChapterBodyCopy-Stepa"/>
-      </w:pPr>
-      <w:r>
-        <w:t>Enter something.</w:t>
-      </w:r>
-    </w:p>
-    <w:p>
-      <w:pPr>
-        <w:pStyle w:val="ChapterBodyCopy-Bullet"/>
-      </w:pPr>
-      <w:r>
-        <w:t>Option 2</w:t>
-      </w:r>
-    </w:p>
-    <w:p>
-      <w:pPr>
-        <w:pStyle w:val="ChapterBodyCopy-Stepa"/>
-        <w:numPr>
-          <w:ilvl w:val="0"/>
-          <w:numId w:val="7"/>
-        </w:numPr>
-      </w:pPr>
-      <w:r>
-        <w:t>Click somewhere.</w:t>
-      </w:r>
-    </w:p>
-    <w:p>
-      <w:pPr>
-        <w:pStyle w:val="ChapterBodyCopy-Stepa"/>
-      </w:pPr>
-      <w:r>
-        <w:t>Enter something.</w:t>
-      </w:r>
-    </w:p>
-    <w:p>
-      <w:pPr>
-        <w:pStyle w:val="ChapterBodyCopy-Step"/>
-      </w:pPr>
-      <w:r>
-        <w:t>Select a value.</w:t>
-      </w:r>
-    </w:p>
-    <w:p>
-      <w:pPr>
-        <w:pStyle w:val="ChapterBodyCopyIndent"/>
-      </w:pPr>
+        <w:lastRenderedPageBreak/>
+        <w:t>Select the date the error occurred</w:t>
+      </w:r>
+      <w:r>
+        <w:br/>
+      </w:r>
       <w:r>
         <w:rPr>
           <w:noProof/>
@@ -2636,10 +2484,1681 @@
         <mc:AlternateContent>
           <mc:Choice Requires="wps">
             <w:drawing>
-              <wp:inline distT="0" distB="0" distL="0" distR="0" wp14:anchorId="7B9F93AD" wp14:editId="33F15B78">
+              <wp:inline distT="0" distB="0" distL="0" distR="0" wp14:anchorId="716BFEDD" wp14:editId="1017CFE1">
+                <wp:extent cx="2600325" cy="2362200"/>
+                <wp:effectExtent l="57150" t="38100" r="85725" b="95250"/>
+                <wp:docPr id="8" name="Rectangle 8"/>
+                <wp:cNvGraphicFramePr/>
+                <a:graphic xmlns:a="http://schemas.openxmlformats.org/drawingml/2006/main">
+                  <a:graphicData uri="http://schemas.microsoft.com/office/word/2010/wordprocessingShape">
+                    <wps:wsp>
+                      <wps:cNvSpPr/>
+                      <wps:spPr>
+                        <a:xfrm>
+                          <a:off x="0" y="0"/>
+                          <a:ext cx="2600325" cy="2362200"/>
+                        </a:xfrm>
+                        <a:prstGeom prst="rect">
+                          <a:avLst/>
+                        </a:prstGeom>
+                        <a:noFill/>
+                        <a:ln>
+                          <a:solidFill>
+                            <a:srgbClr val="009900"/>
+                          </a:solidFill>
+                        </a:ln>
+                      </wps:spPr>
+                      <wps:style>
+                        <a:lnRef idx="1">
+                          <a:schemeClr val="accent6"/>
+                        </a:lnRef>
+                        <a:fillRef idx="2">
+                          <a:schemeClr val="accent6"/>
+                        </a:fillRef>
+                        <a:effectRef idx="1">
+                          <a:schemeClr val="accent6"/>
+                        </a:effectRef>
+                        <a:fontRef idx="minor">
+                          <a:schemeClr val="dk1"/>
+                        </a:fontRef>
+                      </wps:style>
+                      <wps:txbx>
+                        <w:txbxContent>
+                          <w:p>
+                            <w:pPr>
+                              <w:jc w:val="center"/>
+                            </w:pPr>
+                            <w:r>
+                              <w:rPr>
+                                <w:noProof/>
+                              </w:rPr>
+                              <w:drawing>
+                                <wp:inline distT="0" distB="0" distL="0" distR="0" wp14:anchorId="21441639" wp14:editId="354E5CAA">
+                                  <wp:extent cx="1978660" cy="1981200"/>
+                                  <wp:effectExtent l="0" t="0" r="2540" b="0"/>
+                                  <wp:docPr id="11" name="Picture 11"/>
+                                  <wp:cNvGraphicFramePr>
+                                    <a:graphicFrameLocks xmlns:a="http://schemas.openxmlformats.org/drawingml/2006/main" noChangeAspect="1"/>
+                                  </wp:cNvGraphicFramePr>
+                                  <a:graphic xmlns:a="http://schemas.openxmlformats.org/drawingml/2006/main">
+                                    <a:graphicData uri="http://schemas.openxmlformats.org/drawingml/2006/picture">
+                                      <pic:pic xmlns:pic="http://schemas.openxmlformats.org/drawingml/2006/picture">
+                                        <pic:nvPicPr>
+                                          <pic:cNvPr id="1" name=""/>
+                                          <pic:cNvPicPr/>
+                                        </pic:nvPicPr>
+                                        <pic:blipFill>
+                                          <a:blip r:embed="rId12"/>
+                                          <a:stretch>
+                                            <a:fillRect/>
+                                          </a:stretch>
+                                        </pic:blipFill>
+                                        <pic:spPr>
+                                          <a:xfrm>
+                                            <a:off x="0" y="0"/>
+                                            <a:ext cx="1978660" cy="1981200"/>
+                                          </a:xfrm>
+                                          <a:prstGeom prst="rect">
+                                            <a:avLst/>
+                                          </a:prstGeom>
+                                        </pic:spPr>
+                                      </pic:pic>
+                                    </a:graphicData>
+                                  </a:graphic>
+                                </wp:inline>
+                              </w:drawing>
+                            </w:r>
+                          </w:p>
+                        </w:txbxContent>
+                      </wps:txbx>
+                      <wps:bodyPr rot="0" spcFirstLastPara="0" vertOverflow="overflow" horzOverflow="overflow" vert="horz" wrap="square" lIns="91440" tIns="45720" rIns="91440" bIns="45720" numCol="1" spcCol="0" rtlCol="0" fromWordArt="0" anchor="ctr" anchorCtr="0" forceAA="0" compatLnSpc="1">
+                        <a:prstTxWarp prst="textNoShape">
+                          <a:avLst/>
+                        </a:prstTxWarp>
+                        <a:noAutofit/>
+                      </wps:bodyPr>
+                    </wps:wsp>
+                  </a:graphicData>
+                </a:graphic>
+              </wp:inline>
+            </w:drawing>
+          </mc:Choice>
+          <mc:Fallback>
+            <w:pict>
+              <v:rect w14:anchorId="716BFEDD" id="Rectangle 8" o:spid="_x0000_s1028" style="width:204.75pt;height:186pt;visibility:visible;mso-wrap-style:square;mso-left-percent:-10001;mso-top-percent:-10001;mso-position-horizontal:absolute;mso-position-horizontal-relative:char;mso-position-vertical:absolute;mso-position-vertical-relative:line;mso-left-percent:-10001;mso-top-percent:-10001;v-text-anchor:middle" o:gfxdata="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" filled="f" strokecolor="#090">
+                <v:shadow on="t" color="black" opacity="24903f" origin=",.5" offset="0,.55556mm"/>
+                <v:textbox>
+                  <w:txbxContent>
+                    <w:p>
+                      <w:pPr>
+                        <w:jc w:val="center"/>
+                      </w:pPr>
+                      <w:r>
+                        <w:rPr>
+                          <w:noProof/>
+                        </w:rPr>
+                        <w:drawing>
+                          <wp:inline distT="0" distB="0" distL="0" distR="0" wp14:anchorId="21441639" wp14:editId="354E5CAA">
+                            <wp:extent cx="1978660" cy="1981200"/>
+                            <wp:effectExtent l="0" t="0" r="2540" b="0"/>
+                            <wp:docPr id="11" name="Picture 11"/>
+                            <wp:cNvGraphicFramePr>
+                              <a:graphicFrameLocks xmlns:a="http://schemas.openxmlformats.org/drawingml/2006/main" noChangeAspect="1"/>
+                            </wp:cNvGraphicFramePr>
+                            <a:graphic xmlns:a="http://schemas.openxmlformats.org/drawingml/2006/main">
+                              <a:graphicData uri="http://schemas.openxmlformats.org/drawingml/2006/picture">
+                                <pic:pic xmlns:pic="http://schemas.openxmlformats.org/drawingml/2006/picture">
+                                  <pic:nvPicPr>
+                                    <pic:cNvPr id="1" name=""/>
+                                    <pic:cNvPicPr/>
+                                  </pic:nvPicPr>
+                                  <pic:blipFill>
+                                    <a:blip r:embed="rId12"/>
+                                    <a:stretch>
+                                      <a:fillRect/>
+                                    </a:stretch>
+                                  </pic:blipFill>
+                                  <pic:spPr>
+                                    <a:xfrm>
+                                      <a:off x="0" y="0"/>
+                                      <a:ext cx="1978660" cy="1981200"/>
+                                    </a:xfrm>
+                                    <a:prstGeom prst="rect">
+                                      <a:avLst/>
+                                    </a:prstGeom>
+                                  </pic:spPr>
+                                </pic:pic>
+                              </a:graphicData>
+                            </a:graphic>
+                          </wp:inline>
+                        </w:drawing>
+                      </w:r>
+                    </w:p>
+                  </w:txbxContent>
+                </v:textbox>
+                <w10:anchorlock/>
+              </v:rect>
+            </w:pict>
+          </mc:Fallback>
+        </mc:AlternateContent>
+      </w:r>
+    </w:p>
+    <w:p>
+      <w:pPr>
+        <w:pStyle w:val="ChapterBodyCopy-Step"/>
+      </w:pPr>
+      <w:r>
+        <w:t>Enter the time of the error</w:t>
+      </w:r>
+    </w:p>
+    <w:p>
+      <w:pPr>
+        <w:pStyle w:val="ChapterBodyCopy-Step"/>
+        <w:numPr>
+          <w:ilvl w:val="1"/>
+          <w:numId w:val="3"/>
+        </w:numPr>
+      </w:pPr>
+      <w:r>
+        <w:t>Click</w:t>
+      </w:r>
+      <w:r>
+        <w:t xml:space="preserve"> in the Time field</w:t>
+      </w:r>
+    </w:p>
+    <w:p>
+      <w:pPr>
+        <w:pStyle w:val="ChapterBodyCopy-Step"/>
+        <w:numPr>
+          <w:ilvl w:val="1"/>
+          <w:numId w:val="3"/>
+        </w:numPr>
+      </w:pPr>
+      <w:r>
+        <w:t>Select the hour by click and holding on the highlighted “hand” and dragging to appropriate hour and releasing the mouse</w:t>
+      </w:r>
+      <w:r>
+        <w:br/>
+      </w:r>
+      <w:r>
+        <w:rPr>
+          <w:noProof/>
+        </w:rPr>
+        <mc:AlternateContent>
+          <mc:Choice Requires="wps">
+            <w:drawing>
+              <wp:inline distT="0" distB="0" distL="0" distR="0" wp14:anchorId="32DAF643" wp14:editId="15262AF4">
+                <wp:extent cx="2600325" cy="2362200"/>
+                <wp:effectExtent l="57150" t="38100" r="85725" b="95250"/>
+                <wp:docPr id="12" name="Rectangle 12"/>
+                <wp:cNvGraphicFramePr/>
+                <a:graphic xmlns:a="http://schemas.openxmlformats.org/drawingml/2006/main">
+                  <a:graphicData uri="http://schemas.microsoft.com/office/word/2010/wordprocessingShape">
+                    <wps:wsp>
+                      <wps:cNvSpPr/>
+                      <wps:spPr>
+                        <a:xfrm>
+                          <a:off x="0" y="0"/>
+                          <a:ext cx="2600325" cy="2362200"/>
+                        </a:xfrm>
+                        <a:prstGeom prst="rect">
+                          <a:avLst/>
+                        </a:prstGeom>
+                        <a:noFill/>
+                        <a:ln>
+                          <a:solidFill>
+                            <a:srgbClr val="009900"/>
+                          </a:solidFill>
+                        </a:ln>
+                      </wps:spPr>
+                      <wps:style>
+                        <a:lnRef idx="1">
+                          <a:schemeClr val="accent6"/>
+                        </a:lnRef>
+                        <a:fillRef idx="2">
+                          <a:schemeClr val="accent6"/>
+                        </a:fillRef>
+                        <a:effectRef idx="1">
+                          <a:schemeClr val="accent6"/>
+                        </a:effectRef>
+                        <a:fontRef idx="minor">
+                          <a:schemeClr val="dk1"/>
+                        </a:fontRef>
+                      </wps:style>
+                      <wps:txbx>
+                        <w:txbxContent>
+                          <w:p>
+                            <w:pPr>
+                              <w:jc w:val="center"/>
+                            </w:pPr>
+                            <w:r>
+                              <w:rPr>
+                                <w:noProof/>
+                              </w:rPr>
+                              <w:drawing>
+                                <wp:inline distT="0" distB="0" distL="0" distR="0" wp14:anchorId="767AA502" wp14:editId="5A1936A9">
+                                  <wp:extent cx="1856105" cy="2261870"/>
+                                  <wp:effectExtent l="0" t="0" r="0" b="5080"/>
+                                  <wp:docPr id="14" name="Picture 14"/>
+                                  <wp:cNvGraphicFramePr>
+                                    <a:graphicFrameLocks xmlns:a="http://schemas.openxmlformats.org/drawingml/2006/main" noChangeAspect="1"/>
+                                  </wp:cNvGraphicFramePr>
+                                  <a:graphic xmlns:a="http://schemas.openxmlformats.org/drawingml/2006/main">
+                                    <a:graphicData uri="http://schemas.openxmlformats.org/drawingml/2006/picture">
+                                      <pic:pic xmlns:pic="http://schemas.openxmlformats.org/drawingml/2006/picture">
+                                        <pic:nvPicPr>
+                                          <pic:cNvPr id="1" name=""/>
+                                          <pic:cNvPicPr/>
+                                        </pic:nvPicPr>
+                                        <pic:blipFill>
+                                          <a:blip r:embed="rId13"/>
+                                          <a:stretch>
+                                            <a:fillRect/>
+                                          </a:stretch>
+                                        </pic:blipFill>
+                                        <pic:spPr>
+                                          <a:xfrm>
+                                            <a:off x="0" y="0"/>
+                                            <a:ext cx="1856105" cy="2261870"/>
+                                          </a:xfrm>
+                                          <a:prstGeom prst="rect">
+                                            <a:avLst/>
+                                          </a:prstGeom>
+                                        </pic:spPr>
+                                      </pic:pic>
+                                    </a:graphicData>
+                                  </a:graphic>
+                                </wp:inline>
+                              </w:drawing>
+                            </w:r>
+                          </w:p>
+                        </w:txbxContent>
+                      </wps:txbx>
+                      <wps:bodyPr rot="0" spcFirstLastPara="0" vertOverflow="overflow" horzOverflow="overflow" vert="horz" wrap="square" lIns="91440" tIns="45720" rIns="91440" bIns="45720" numCol="1" spcCol="0" rtlCol="0" fromWordArt="0" anchor="ctr" anchorCtr="0" forceAA="0" compatLnSpc="1">
+                        <a:prstTxWarp prst="textNoShape">
+                          <a:avLst/>
+                        </a:prstTxWarp>
+                        <a:noAutofit/>
+                      </wps:bodyPr>
+                    </wps:wsp>
+                  </a:graphicData>
+                </a:graphic>
+              </wp:inline>
+            </w:drawing>
+          </mc:Choice>
+          <mc:Fallback>
+            <w:pict>
+              <v:rect w14:anchorId="32DAF643" id="Rectangle 12" o:spid="_x0000_s1029" style="width:204.75pt;height:186pt;visibility:visible;mso-wrap-style:square;mso-left-percent:-10001;mso-top-percent:-10001;mso-position-horizontal:absolute;mso-position-horizontal-relative:char;mso-position-vertical:absolute;mso-position-vertical-relative:line;mso-left-percent:-10001;mso-top-percent:-10001;v-text-anchor:middle" o:gfxdata="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" filled="f" strokecolor="#090">
+                <v:shadow on="t" color="black" opacity="24903f" origin=",.5" offset="0,.55556mm"/>
+                <v:textbox>
+                  <w:txbxContent>
+                    <w:p>
+                      <w:pPr>
+                        <w:jc w:val="center"/>
+                      </w:pPr>
+                      <w:r>
+                        <w:rPr>
+                          <w:noProof/>
+                        </w:rPr>
+                        <w:drawing>
+                          <wp:inline distT="0" distB="0" distL="0" distR="0" wp14:anchorId="767AA502" wp14:editId="5A1936A9">
+                            <wp:extent cx="1856105" cy="2261870"/>
+                            <wp:effectExtent l="0" t="0" r="0" b="5080"/>
+                            <wp:docPr id="14" name="Picture 14"/>
+                            <wp:cNvGraphicFramePr>
+                              <a:graphicFrameLocks xmlns:a="http://schemas.openxmlformats.org/drawingml/2006/main" noChangeAspect="1"/>
+                            </wp:cNvGraphicFramePr>
+                            <a:graphic xmlns:a="http://schemas.openxmlformats.org/drawingml/2006/main">
+                              <a:graphicData uri="http://schemas.openxmlformats.org/drawingml/2006/picture">
+                                <pic:pic xmlns:pic="http://schemas.openxmlformats.org/drawingml/2006/picture">
+                                  <pic:nvPicPr>
+                                    <pic:cNvPr id="1" name=""/>
+                                    <pic:cNvPicPr/>
+                                  </pic:nvPicPr>
+                                  <pic:blipFill>
+                                    <a:blip r:embed="rId13"/>
+                                    <a:stretch>
+                                      <a:fillRect/>
+                                    </a:stretch>
+                                  </pic:blipFill>
+                                  <pic:spPr>
+                                    <a:xfrm>
+                                      <a:off x="0" y="0"/>
+                                      <a:ext cx="1856105" cy="2261870"/>
+                                    </a:xfrm>
+                                    <a:prstGeom prst="rect">
+                                      <a:avLst/>
+                                    </a:prstGeom>
+                                  </pic:spPr>
+                                </pic:pic>
+                              </a:graphicData>
+                            </a:graphic>
+                          </wp:inline>
+                        </w:drawing>
+                      </w:r>
+                    </w:p>
+                  </w:txbxContent>
+                </v:textbox>
+                <w10:anchorlock/>
+              </v:rect>
+            </w:pict>
+          </mc:Fallback>
+        </mc:AlternateContent>
+      </w:r>
+    </w:p>
+    <w:p>
+      <w:pPr>
+        <w:pStyle w:val="ChapterBodyCopy-Step"/>
+        <w:numPr>
+          <w:ilvl w:val="1"/>
+          <w:numId w:val="3"/>
+        </w:numPr>
+      </w:pPr>
+      <w:r>
+        <w:lastRenderedPageBreak/>
+        <w:t>In the same way, select the appropriate minute.</w:t>
+      </w:r>
+      <w:r>
+        <w:br/>
+      </w:r>
+      <w:r>
+        <w:rPr>
+          <w:noProof/>
+        </w:rPr>
+        <mc:AlternateContent>
+          <mc:Choice Requires="wps">
+            <w:drawing>
+              <wp:inline distT="0" distB="0" distL="0" distR="0" wp14:anchorId="5F62FBF1" wp14:editId="736827F6">
+                <wp:extent cx="2600325" cy="2362200"/>
+                <wp:effectExtent l="57150" t="38100" r="85725" b="95250"/>
+                <wp:docPr id="15" name="Rectangle 15"/>
+                <wp:cNvGraphicFramePr/>
+                <a:graphic xmlns:a="http://schemas.openxmlformats.org/drawingml/2006/main">
+                  <a:graphicData uri="http://schemas.microsoft.com/office/word/2010/wordprocessingShape">
+                    <wps:wsp>
+                      <wps:cNvSpPr/>
+                      <wps:spPr>
+                        <a:xfrm>
+                          <a:off x="0" y="0"/>
+                          <a:ext cx="2600325" cy="2362200"/>
+                        </a:xfrm>
+                        <a:prstGeom prst="rect">
+                          <a:avLst/>
+                        </a:prstGeom>
+                        <a:noFill/>
+                        <a:ln>
+                          <a:solidFill>
+                            <a:srgbClr val="009900"/>
+                          </a:solidFill>
+                        </a:ln>
+                      </wps:spPr>
+                      <wps:style>
+                        <a:lnRef idx="1">
+                          <a:schemeClr val="accent6"/>
+                        </a:lnRef>
+                        <a:fillRef idx="2">
+                          <a:schemeClr val="accent6"/>
+                        </a:fillRef>
+                        <a:effectRef idx="1">
+                          <a:schemeClr val="accent6"/>
+                        </a:effectRef>
+                        <a:fontRef idx="minor">
+                          <a:schemeClr val="dk1"/>
+                        </a:fontRef>
+                      </wps:style>
+                      <wps:txbx>
+                        <w:txbxContent>
+                          <w:p>
+                            <w:pPr>
+                              <w:jc w:val="center"/>
+                            </w:pPr>
+                            <w:r>
+                              <w:rPr>
+                                <w:noProof/>
+                              </w:rPr>
+                              <w:drawing>
+                                <wp:inline distT="0" distB="0" distL="0" distR="0" wp14:anchorId="7DDD01FA" wp14:editId="22A1D560">
+                                  <wp:extent cx="1804670" cy="2261870"/>
+                                  <wp:effectExtent l="0" t="0" r="5080" b="5080"/>
+                                  <wp:docPr id="17" name="Picture 17"/>
+                                  <wp:cNvGraphicFramePr>
+                                    <a:graphicFrameLocks xmlns:a="http://schemas.openxmlformats.org/drawingml/2006/main" noChangeAspect="1"/>
+                                  </wp:cNvGraphicFramePr>
+                                  <a:graphic xmlns:a="http://schemas.openxmlformats.org/drawingml/2006/main">
+                                    <a:graphicData uri="http://schemas.openxmlformats.org/drawingml/2006/picture">
+                                      <pic:pic xmlns:pic="http://schemas.openxmlformats.org/drawingml/2006/picture">
+                                        <pic:nvPicPr>
+                                          <pic:cNvPr id="1" name=""/>
+                                          <pic:cNvPicPr/>
+                                        </pic:nvPicPr>
+                                        <pic:blipFill>
+                                          <a:blip r:embed="rId14"/>
+                                          <a:stretch>
+                                            <a:fillRect/>
+                                          </a:stretch>
+                                        </pic:blipFill>
+                                        <pic:spPr>
+                                          <a:xfrm>
+                                            <a:off x="0" y="0"/>
+                                            <a:ext cx="1804670" cy="2261870"/>
+                                          </a:xfrm>
+                                          <a:prstGeom prst="rect">
+                                            <a:avLst/>
+                                          </a:prstGeom>
+                                        </pic:spPr>
+                                      </pic:pic>
+                                    </a:graphicData>
+                                  </a:graphic>
+                                </wp:inline>
+                              </w:drawing>
+                            </w:r>
+                          </w:p>
+                        </w:txbxContent>
+                      </wps:txbx>
+                      <wps:bodyPr rot="0" spcFirstLastPara="0" vertOverflow="overflow" horzOverflow="overflow" vert="horz" wrap="square" lIns="91440" tIns="45720" rIns="91440" bIns="45720" numCol="1" spcCol="0" rtlCol="0" fromWordArt="0" anchor="ctr" anchorCtr="0" forceAA="0" compatLnSpc="1">
+                        <a:prstTxWarp prst="textNoShape">
+                          <a:avLst/>
+                        </a:prstTxWarp>
+                        <a:noAutofit/>
+                      </wps:bodyPr>
+                    </wps:wsp>
+                  </a:graphicData>
+                </a:graphic>
+              </wp:inline>
+            </w:drawing>
+          </mc:Choice>
+          <mc:Fallback>
+            <w:pict>
+              <v:rect w14:anchorId="5F62FBF1" id="Rectangle 15" o:spid="_x0000_s1030" style="width:204.75pt;height:186pt;visibility:visible;mso-wrap-style:square;mso-left-percent:-10001;mso-top-percent:-10001;mso-position-horizontal:absolute;mso-position-horizontal-relative:char;mso-position-vertical:absolute;mso-position-vertical-relative:line;mso-left-percent:-10001;mso-top-percent:-10001;v-text-anchor:middle" o:gfxdata="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" filled="f" strokecolor="#090">
+                <v:shadow on="t" color="black" opacity="24903f" origin=",.5" offset="0,.55556mm"/>
+                <v:textbox>
+                  <w:txbxContent>
+                    <w:p>
+                      <w:pPr>
+                        <w:jc w:val="center"/>
+                      </w:pPr>
+                      <w:r>
+                        <w:rPr>
+                          <w:noProof/>
+                        </w:rPr>
+                        <w:drawing>
+                          <wp:inline distT="0" distB="0" distL="0" distR="0" wp14:anchorId="7DDD01FA" wp14:editId="22A1D560">
+                            <wp:extent cx="1804670" cy="2261870"/>
+                            <wp:effectExtent l="0" t="0" r="5080" b="5080"/>
+                            <wp:docPr id="17" name="Picture 17"/>
+                            <wp:cNvGraphicFramePr>
+                              <a:graphicFrameLocks xmlns:a="http://schemas.openxmlformats.org/drawingml/2006/main" noChangeAspect="1"/>
+                            </wp:cNvGraphicFramePr>
+                            <a:graphic xmlns:a="http://schemas.openxmlformats.org/drawingml/2006/main">
+                              <a:graphicData uri="http://schemas.openxmlformats.org/drawingml/2006/picture">
+                                <pic:pic xmlns:pic="http://schemas.openxmlformats.org/drawingml/2006/picture">
+                                  <pic:nvPicPr>
+                                    <pic:cNvPr id="1" name=""/>
+                                    <pic:cNvPicPr/>
+                                  </pic:nvPicPr>
+                                  <pic:blipFill>
+                                    <a:blip r:embed="rId14"/>
+                                    <a:stretch>
+                                      <a:fillRect/>
+                                    </a:stretch>
+                                  </pic:blipFill>
+                                  <pic:spPr>
+                                    <a:xfrm>
+                                      <a:off x="0" y="0"/>
+                                      <a:ext cx="1804670" cy="2261870"/>
+                                    </a:xfrm>
+                                    <a:prstGeom prst="rect">
+                                      <a:avLst/>
+                                    </a:prstGeom>
+                                  </pic:spPr>
+                                </pic:pic>
+                              </a:graphicData>
+                            </a:graphic>
+                          </wp:inline>
+                        </w:drawing>
+                      </w:r>
+                    </w:p>
+                  </w:txbxContent>
+                </v:textbox>
+                <w10:anchorlock/>
+              </v:rect>
+            </w:pict>
+          </mc:Fallback>
+        </mc:AlternateContent>
+      </w:r>
+    </w:p>
+    <w:p>
+      <w:pPr>
+        <w:pStyle w:val="ChapterBodyCopy-Step"/>
+      </w:pPr>
+      <w:r>
+        <w:t>Enter details concerning the Patient:</w:t>
+      </w:r>
+    </w:p>
+    <w:p>
+      <w:pPr>
+        <w:pStyle w:val="ChapterBodyCopy-Step"/>
+        <w:numPr>
+          <w:ilvl w:val="1"/>
+          <w:numId w:val="3"/>
+        </w:numPr>
+      </w:pPr>
+      <w:r>
+        <w:t>Patient MRN, First Name, and Surname</w:t>
+      </w:r>
+    </w:p>
+    <w:p>
+      <w:pPr>
+        <w:pStyle w:val="ChapterBodyCopyIndent"/>
+      </w:pPr>
+      <w:r>
+        <w:rPr>
+          <w:noProof/>
+        </w:rPr>
+        <mc:AlternateContent>
+          <mc:Choice Requires="wps">
+            <w:drawing>
+              <wp:inline distT="0" distB="0" distL="0" distR="0" wp14:anchorId="7B9F93AD" wp14:editId="0AEDE9BA">
+                <wp:extent cx="4914900" cy="1962150"/>
+                <wp:effectExtent l="57150" t="38100" r="76200" b="95250"/>
+                <wp:docPr id="2" name="Rectangle 2"/>
+                <wp:cNvGraphicFramePr/>
+                <a:graphic xmlns:a="http://schemas.openxmlformats.org/drawingml/2006/main">
+                  <a:graphicData uri="http://schemas.microsoft.com/office/word/2010/wordprocessingShape">
+                    <wps:wsp>
+                      <wps:cNvSpPr/>
+                      <wps:spPr>
+                        <a:xfrm>
+                          <a:off x="0" y="0"/>
+                          <a:ext cx="4914900" cy="1962150"/>
+                        </a:xfrm>
+                        <a:prstGeom prst="rect">
+                          <a:avLst/>
+                        </a:prstGeom>
+                        <a:noFill/>
+                        <a:ln>
+                          <a:solidFill>
+                            <a:srgbClr val="009900"/>
+                          </a:solidFill>
+                        </a:ln>
+                      </wps:spPr>
+                      <wps:style>
+                        <a:lnRef idx="1">
+                          <a:schemeClr val="accent6"/>
+                        </a:lnRef>
+                        <a:fillRef idx="2">
+                          <a:schemeClr val="accent6"/>
+                        </a:fillRef>
+                        <a:effectRef idx="1">
+                          <a:schemeClr val="accent6"/>
+                        </a:effectRef>
+                        <a:fontRef idx="minor">
+                          <a:schemeClr val="dk1"/>
+                        </a:fontRef>
+                      </wps:style>
+                      <wps:txbx>
+                        <w:txbxContent>
+                          <w:p>
+                            <w:pPr>
+                              <w:jc w:val="center"/>
+                            </w:pPr>
+                            <w:r>
+                              <w:rPr>
+                                <w:noProof/>
+                              </w:rPr>
+                              <w:drawing>
+                                <wp:inline distT="0" distB="0" distL="0" distR="0" wp14:anchorId="5211C03B" wp14:editId="0E086609">
+                                  <wp:extent cx="4096385" cy="1785620"/>
+                                  <wp:effectExtent l="0" t="0" r="0" b="5080"/>
+                                  <wp:docPr id="18" name="Picture 18"/>
+                                  <wp:cNvGraphicFramePr>
+                                    <a:graphicFrameLocks xmlns:a="http://schemas.openxmlformats.org/drawingml/2006/main" noChangeAspect="1"/>
+                                  </wp:cNvGraphicFramePr>
+                                  <a:graphic xmlns:a="http://schemas.openxmlformats.org/drawingml/2006/main">
+                                    <a:graphicData uri="http://schemas.openxmlformats.org/drawingml/2006/picture">
+                                      <pic:pic xmlns:pic="http://schemas.openxmlformats.org/drawingml/2006/picture">
+                                        <pic:nvPicPr>
+                                          <pic:cNvPr id="1" name=""/>
+                                          <pic:cNvPicPr/>
+                                        </pic:nvPicPr>
+                                        <pic:blipFill>
+                                          <a:blip r:embed="rId15"/>
+                                          <a:stretch>
+                                            <a:fillRect/>
+                                          </a:stretch>
+                                        </pic:blipFill>
+                                        <pic:spPr>
+                                          <a:xfrm>
+                                            <a:off x="0" y="0"/>
+                                            <a:ext cx="4096385" cy="1785620"/>
+                                          </a:xfrm>
+                                          <a:prstGeom prst="rect">
+                                            <a:avLst/>
+                                          </a:prstGeom>
+                                        </pic:spPr>
+                                      </pic:pic>
+                                    </a:graphicData>
+                                  </a:graphic>
+                                </wp:inline>
+                              </w:drawing>
+                            </w:r>
+                          </w:p>
+                        </w:txbxContent>
+                      </wps:txbx>
+                      <wps:bodyPr rot="0" spcFirstLastPara="0" vertOverflow="overflow" horzOverflow="overflow" vert="horz" wrap="square" lIns="91440" tIns="45720" rIns="91440" bIns="45720" numCol="1" spcCol="0" rtlCol="0" fromWordArt="0" anchor="ctr" anchorCtr="0" forceAA="0" compatLnSpc="1">
+                        <a:prstTxWarp prst="textNoShape">
+                          <a:avLst/>
+                        </a:prstTxWarp>
+                        <a:noAutofit/>
+                      </wps:bodyPr>
+                    </wps:wsp>
+                  </a:graphicData>
+                </a:graphic>
+              </wp:inline>
+            </w:drawing>
+          </mc:Choice>
+          <mc:Fallback>
+            <w:pict>
+              <v:rect w14:anchorId="7B9F93AD" id="Rectangle 2" o:spid="_x0000_s1031" style="width:387pt;height:154.5pt;visibility:visible;mso-wrap-style:square;mso-left-percent:-10001;mso-top-percent:-10001;mso-position-horizontal:absolute;mso-position-horizontal-relative:char;mso-position-vertical:absolute;mso-position-vertical-relative:line;mso-left-percent:-10001;mso-top-percent:-10001;v-text-anchor:middle" o:gfxdata="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" filled="f" strokecolor="#090">
+                <v:shadow on="t" color="black" opacity="24903f" origin=",.5" offset="0,.55556mm"/>
+                <v:textbox>
+                  <w:txbxContent>
+                    <w:p>
+                      <w:pPr>
+                        <w:jc w:val="center"/>
+                      </w:pPr>
+                      <w:r>
+                        <w:rPr>
+                          <w:noProof/>
+                        </w:rPr>
+                        <w:drawing>
+                          <wp:inline distT="0" distB="0" distL="0" distR="0" wp14:anchorId="5211C03B" wp14:editId="0E086609">
+                            <wp:extent cx="4096385" cy="1785620"/>
+                            <wp:effectExtent l="0" t="0" r="0" b="5080"/>
+                            <wp:docPr id="18" name="Picture 18"/>
+                            <wp:cNvGraphicFramePr>
+                              <a:graphicFrameLocks xmlns:a="http://schemas.openxmlformats.org/drawingml/2006/main" noChangeAspect="1"/>
+                            </wp:cNvGraphicFramePr>
+                            <a:graphic xmlns:a="http://schemas.openxmlformats.org/drawingml/2006/main">
+                              <a:graphicData uri="http://schemas.openxmlformats.org/drawingml/2006/picture">
+                                <pic:pic xmlns:pic="http://schemas.openxmlformats.org/drawingml/2006/picture">
+                                  <pic:nvPicPr>
+                                    <pic:cNvPr id="1" name=""/>
+                                    <pic:cNvPicPr/>
+                                  </pic:nvPicPr>
+                                  <pic:blipFill>
+                                    <a:blip r:embed="rId15"/>
+                                    <a:stretch>
+                                      <a:fillRect/>
+                                    </a:stretch>
+                                  </pic:blipFill>
+                                  <pic:spPr>
+                                    <a:xfrm>
+                                      <a:off x="0" y="0"/>
+                                      <a:ext cx="4096385" cy="1785620"/>
+                                    </a:xfrm>
+                                    <a:prstGeom prst="rect">
+                                      <a:avLst/>
+                                    </a:prstGeom>
+                                  </pic:spPr>
+                                </pic:pic>
+                              </a:graphicData>
+                            </a:graphic>
+                          </wp:inline>
+                        </w:drawing>
+                      </w:r>
+                    </w:p>
+                  </w:txbxContent>
+                </v:textbox>
+                <w10:anchorlock/>
+              </v:rect>
+            </w:pict>
+          </mc:Fallback>
+        </mc:AlternateContent>
+      </w:r>
+    </w:p>
+    <w:p>
+      <w:pPr>
+        <w:pStyle w:val="ChapterBodyCopy-Step"/>
+      </w:pPr>
+      <w:r>
+        <w:t xml:space="preserve">Select Patient Type by </w:t>
+      </w:r>
+      <w:r>
+        <w:t xml:space="preserve">clicking in the field and selecting from the </w:t>
+      </w:r>
+      <w:r>
+        <w:t>pop-up list</w:t>
+      </w:r>
+      <w:r>
+        <w:br/>
+      </w:r>
+      <w:r>
+        <w:rPr>
+          <w:noProof/>
+        </w:rPr>
+        <mc:AlternateContent>
+          <mc:Choice Requires="wps">
+            <w:drawing>
+              <wp:inline distT="0" distB="0" distL="0" distR="0" wp14:anchorId="06C5A7DC" wp14:editId="67C559B2">
+                <wp:extent cx="4914900" cy="1962150"/>
+                <wp:effectExtent l="57150" t="38100" r="76200" b="95250"/>
+                <wp:docPr id="19" name="Rectangle 19"/>
+                <wp:cNvGraphicFramePr/>
+                <a:graphic xmlns:a="http://schemas.openxmlformats.org/drawingml/2006/main">
+                  <a:graphicData uri="http://schemas.microsoft.com/office/word/2010/wordprocessingShape">
+                    <wps:wsp>
+                      <wps:cNvSpPr/>
+                      <wps:spPr>
+                        <a:xfrm>
+                          <a:off x="0" y="0"/>
+                          <a:ext cx="4914900" cy="1962150"/>
+                        </a:xfrm>
+                        <a:prstGeom prst="rect">
+                          <a:avLst/>
+                        </a:prstGeom>
+                        <a:noFill/>
+                        <a:ln>
+                          <a:solidFill>
+                            <a:srgbClr val="009900"/>
+                          </a:solidFill>
+                        </a:ln>
+                      </wps:spPr>
+                      <wps:style>
+                        <a:lnRef idx="1">
+                          <a:schemeClr val="accent6"/>
+                        </a:lnRef>
+                        <a:fillRef idx="2">
+                          <a:schemeClr val="accent6"/>
+                        </a:fillRef>
+                        <a:effectRef idx="1">
+                          <a:schemeClr val="accent6"/>
+                        </a:effectRef>
+                        <a:fontRef idx="minor">
+                          <a:schemeClr val="dk1"/>
+                        </a:fontRef>
+                      </wps:style>
+                      <wps:txbx>
+                        <w:txbxContent>
+                          <w:p>
+                            <w:pPr>
+                              <w:jc w:val="center"/>
+                            </w:pPr>
+                            <w:r>
+                              <w:rPr>
+                                <w:noProof/>
+                              </w:rPr>
+                              <w:drawing>
+                                <wp:inline distT="0" distB="0" distL="0" distR="0" wp14:anchorId="1E98727F" wp14:editId="596D278F">
+                                  <wp:extent cx="3515995" cy="1861820"/>
+                                  <wp:effectExtent l="0" t="0" r="8255" b="5080"/>
+                                  <wp:docPr id="21" name="Picture 21"/>
+                                  <wp:cNvGraphicFramePr>
+                                    <a:graphicFrameLocks xmlns:a="http://schemas.openxmlformats.org/drawingml/2006/main" noChangeAspect="1"/>
+                                  </wp:cNvGraphicFramePr>
+                                  <a:graphic xmlns:a="http://schemas.openxmlformats.org/drawingml/2006/main">
+                                    <a:graphicData uri="http://schemas.openxmlformats.org/drawingml/2006/picture">
+                                      <pic:pic xmlns:pic="http://schemas.openxmlformats.org/drawingml/2006/picture">
+                                        <pic:nvPicPr>
+                                          <pic:cNvPr id="1" name=""/>
+                                          <pic:cNvPicPr/>
+                                        </pic:nvPicPr>
+                                        <pic:blipFill>
+                                          <a:blip r:embed="rId16"/>
+                                          <a:stretch>
+                                            <a:fillRect/>
+                                          </a:stretch>
+                                        </pic:blipFill>
+                                        <pic:spPr>
+                                          <a:xfrm>
+                                            <a:off x="0" y="0"/>
+                                            <a:ext cx="3515995" cy="1861820"/>
+                                          </a:xfrm>
+                                          <a:prstGeom prst="rect">
+                                            <a:avLst/>
+                                          </a:prstGeom>
+                                        </pic:spPr>
+                                      </pic:pic>
+                                    </a:graphicData>
+                                  </a:graphic>
+                                </wp:inline>
+                              </w:drawing>
+                            </w:r>
+                          </w:p>
+                        </w:txbxContent>
+                      </wps:txbx>
+                      <wps:bodyPr rot="0" spcFirstLastPara="0" vertOverflow="overflow" horzOverflow="overflow" vert="horz" wrap="square" lIns="91440" tIns="45720" rIns="91440" bIns="45720" numCol="1" spcCol="0" rtlCol="0" fromWordArt="0" anchor="ctr" anchorCtr="0" forceAA="0" compatLnSpc="1">
+                        <a:prstTxWarp prst="textNoShape">
+                          <a:avLst/>
+                        </a:prstTxWarp>
+                        <a:noAutofit/>
+                      </wps:bodyPr>
+                    </wps:wsp>
+                  </a:graphicData>
+                </a:graphic>
+              </wp:inline>
+            </w:drawing>
+          </mc:Choice>
+          <mc:Fallback>
+            <w:pict>
+              <v:rect w14:anchorId="06C5A7DC" id="Rectangle 19" o:spid="_x0000_s1032" style="width:387pt;height:154.5pt;visibility:visible;mso-wrap-style:square;mso-left-percent:-10001;mso-top-percent:-10001;mso-position-horizontal:absolute;mso-position-horizontal-relative:char;mso-position-vertical:absolute;mso-position-vertical-relative:line;mso-left-percent:-10001;mso-top-percent:-10001;v-text-anchor:middle" o:gfxdata="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" filled="f" strokecolor="#090">
+                <v:shadow on="t" color="black" opacity="24903f" origin=",.5" offset="0,.55556mm"/>
+                <v:textbox>
+                  <w:txbxContent>
+                    <w:p>
+                      <w:pPr>
+                        <w:jc w:val="center"/>
+                      </w:pPr>
+                      <w:r>
+                        <w:rPr>
+                          <w:noProof/>
+                        </w:rPr>
+                        <w:drawing>
+                          <wp:inline distT="0" distB="0" distL="0" distR="0" wp14:anchorId="1E98727F" wp14:editId="596D278F">
+                            <wp:extent cx="3515995" cy="1861820"/>
+                            <wp:effectExtent l="0" t="0" r="8255" b="5080"/>
+                            <wp:docPr id="21" name="Picture 21"/>
+                            <wp:cNvGraphicFramePr>
+                              <a:graphicFrameLocks xmlns:a="http://schemas.openxmlformats.org/drawingml/2006/main" noChangeAspect="1"/>
+                            </wp:cNvGraphicFramePr>
+                            <a:graphic xmlns:a="http://schemas.openxmlformats.org/drawingml/2006/main">
+                              <a:graphicData uri="http://schemas.openxmlformats.org/drawingml/2006/picture">
+                                <pic:pic xmlns:pic="http://schemas.openxmlformats.org/drawingml/2006/picture">
+                                  <pic:nvPicPr>
+                                    <pic:cNvPr id="1" name=""/>
+                                    <pic:cNvPicPr/>
+                                  </pic:nvPicPr>
+                                  <pic:blipFill>
+                                    <a:blip r:embed="rId16"/>
+                                    <a:stretch>
+                                      <a:fillRect/>
+                                    </a:stretch>
+                                  </pic:blipFill>
+                                  <pic:spPr>
+                                    <a:xfrm>
+                                      <a:off x="0" y="0"/>
+                                      <a:ext cx="3515995" cy="1861820"/>
+                                    </a:xfrm>
+                                    <a:prstGeom prst="rect">
+                                      <a:avLst/>
+                                    </a:prstGeom>
+                                  </pic:spPr>
+                                </pic:pic>
+                              </a:graphicData>
+                            </a:graphic>
+                          </wp:inline>
+                        </w:drawing>
+                      </w:r>
+                    </w:p>
+                  </w:txbxContent>
+                </v:textbox>
+                <w10:anchorlock/>
+              </v:rect>
+            </w:pict>
+          </mc:Fallback>
+        </mc:AlternateContent>
+      </w:r>
+    </w:p>
+    <w:p>
+      <w:pPr>
+        <w:pStyle w:val="ChapterBodyCopy-Step"/>
+      </w:pPr>
+      <w:r>
+        <w:lastRenderedPageBreak/>
+        <w:t xml:space="preserve">Click in Error Type field and select a type from the </w:t>
+      </w:r>
+      <w:r>
+        <w:t>pop-up list</w:t>
+      </w:r>
+      <w:r>
+        <w:br/>
+      </w:r>
+      <w:r>
+        <w:rPr>
+          <w:noProof/>
+        </w:rPr>
+        <mc:AlternateContent>
+          <mc:Choice Requires="wps">
+            <w:drawing>
+              <wp:inline distT="0" distB="0" distL="0" distR="0" wp14:anchorId="147DFB61" wp14:editId="35FC8E08">
+                <wp:extent cx="4914900" cy="2390775"/>
+                <wp:effectExtent l="57150" t="38100" r="76200" b="104775"/>
+                <wp:docPr id="22" name="Rectangle 22"/>
+                <wp:cNvGraphicFramePr/>
+                <a:graphic xmlns:a="http://schemas.openxmlformats.org/drawingml/2006/main">
+                  <a:graphicData uri="http://schemas.microsoft.com/office/word/2010/wordprocessingShape">
+                    <wps:wsp>
+                      <wps:cNvSpPr/>
+                      <wps:spPr>
+                        <a:xfrm>
+                          <a:off x="0" y="0"/>
+                          <a:ext cx="4914900" cy="2390775"/>
+                        </a:xfrm>
+                        <a:prstGeom prst="rect">
+                          <a:avLst/>
+                        </a:prstGeom>
+                        <a:noFill/>
+                        <a:ln>
+                          <a:solidFill>
+                            <a:srgbClr val="009900"/>
+                          </a:solidFill>
+                        </a:ln>
+                      </wps:spPr>
+                      <wps:style>
+                        <a:lnRef idx="1">
+                          <a:schemeClr val="accent6"/>
+                        </a:lnRef>
+                        <a:fillRef idx="2">
+                          <a:schemeClr val="accent6"/>
+                        </a:fillRef>
+                        <a:effectRef idx="1">
+                          <a:schemeClr val="accent6"/>
+                        </a:effectRef>
+                        <a:fontRef idx="minor">
+                          <a:schemeClr val="dk1"/>
+                        </a:fontRef>
+                      </wps:style>
+                      <wps:txbx>
+                        <w:txbxContent>
+                          <w:p>
+                            <w:pPr>
+                              <w:jc w:val="center"/>
+                            </w:pPr>
+                            <w:r>
+                              <w:rPr>
+                                <w:noProof/>
+                              </w:rPr>
+                              <w:drawing>
+                                <wp:inline distT="0" distB="0" distL="0" distR="0" wp14:anchorId="40574613" wp14:editId="6F280B76">
+                                  <wp:extent cx="3418840" cy="2290445"/>
+                                  <wp:effectExtent l="0" t="0" r="0" b="0"/>
+                                  <wp:docPr id="24" name="Picture 24"/>
+                                  <wp:cNvGraphicFramePr>
+                                    <a:graphicFrameLocks xmlns:a="http://schemas.openxmlformats.org/drawingml/2006/main" noChangeAspect="1"/>
+                                  </wp:cNvGraphicFramePr>
+                                  <a:graphic xmlns:a="http://schemas.openxmlformats.org/drawingml/2006/main">
+                                    <a:graphicData uri="http://schemas.openxmlformats.org/drawingml/2006/picture">
+                                      <pic:pic xmlns:pic="http://schemas.openxmlformats.org/drawingml/2006/picture">
+                                        <pic:nvPicPr>
+                                          <pic:cNvPr id="1" name=""/>
+                                          <pic:cNvPicPr/>
+                                        </pic:nvPicPr>
+                                        <pic:blipFill>
+                                          <a:blip r:embed="rId17"/>
+                                          <a:stretch>
+                                            <a:fillRect/>
+                                          </a:stretch>
+                                        </pic:blipFill>
+                                        <pic:spPr>
+                                          <a:xfrm>
+                                            <a:off x="0" y="0"/>
+                                            <a:ext cx="3418840" cy="2290445"/>
+                                          </a:xfrm>
+                                          <a:prstGeom prst="rect">
+                                            <a:avLst/>
+                                          </a:prstGeom>
+                                        </pic:spPr>
+                                      </pic:pic>
+                                    </a:graphicData>
+                                  </a:graphic>
+                                </wp:inline>
+                              </w:drawing>
+                            </w:r>
+                          </w:p>
+                        </w:txbxContent>
+                      </wps:txbx>
+                      <wps:bodyPr rot="0" spcFirstLastPara="0" vertOverflow="overflow" horzOverflow="overflow" vert="horz" wrap="square" lIns="91440" tIns="45720" rIns="91440" bIns="45720" numCol="1" spcCol="0" rtlCol="0" fromWordArt="0" anchor="ctr" anchorCtr="0" forceAA="0" compatLnSpc="1">
+                        <a:prstTxWarp prst="textNoShape">
+                          <a:avLst/>
+                        </a:prstTxWarp>
+                        <a:noAutofit/>
+                      </wps:bodyPr>
+                    </wps:wsp>
+                  </a:graphicData>
+                </a:graphic>
+              </wp:inline>
+            </w:drawing>
+          </mc:Choice>
+          <mc:Fallback>
+            <w:pict>
+              <v:rect w14:anchorId="147DFB61" id="Rectangle 22" o:spid="_x0000_s1033" style="width:387pt;height:188.25pt;visibility:visible;mso-wrap-style:square;mso-left-percent:-10001;mso-top-percent:-10001;mso-position-horizontal:absolute;mso-position-horizontal-relative:char;mso-position-vertical:absolute;mso-position-vertical-relative:line;mso-left-percent:-10001;mso-top-percent:-10001;v-text-anchor:middle" o:gfxdata="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" filled="f" strokecolor="#090">
+                <v:shadow on="t" color="black" opacity="24903f" origin=",.5" offset="0,.55556mm"/>
+                <v:textbox>
+                  <w:txbxContent>
+                    <w:p>
+                      <w:pPr>
+                        <w:jc w:val="center"/>
+                      </w:pPr>
+                      <w:r>
+                        <w:rPr>
+                          <w:noProof/>
+                        </w:rPr>
+                        <w:drawing>
+                          <wp:inline distT="0" distB="0" distL="0" distR="0" wp14:anchorId="40574613" wp14:editId="6F280B76">
+                            <wp:extent cx="3418840" cy="2290445"/>
+                            <wp:effectExtent l="0" t="0" r="0" b="0"/>
+                            <wp:docPr id="24" name="Picture 24"/>
+                            <wp:cNvGraphicFramePr>
+                              <a:graphicFrameLocks xmlns:a="http://schemas.openxmlformats.org/drawingml/2006/main" noChangeAspect="1"/>
+                            </wp:cNvGraphicFramePr>
+                            <a:graphic xmlns:a="http://schemas.openxmlformats.org/drawingml/2006/main">
+                              <a:graphicData uri="http://schemas.openxmlformats.org/drawingml/2006/picture">
+                                <pic:pic xmlns:pic="http://schemas.openxmlformats.org/drawingml/2006/picture">
+                                  <pic:nvPicPr>
+                                    <pic:cNvPr id="1" name=""/>
+                                    <pic:cNvPicPr/>
+                                  </pic:nvPicPr>
+                                  <pic:blipFill>
+                                    <a:blip r:embed="rId17"/>
+                                    <a:stretch>
+                                      <a:fillRect/>
+                                    </a:stretch>
+                                  </pic:blipFill>
+                                  <pic:spPr>
+                                    <a:xfrm>
+                                      <a:off x="0" y="0"/>
+                                      <a:ext cx="3418840" cy="2290445"/>
+                                    </a:xfrm>
+                                    <a:prstGeom prst="rect">
+                                      <a:avLst/>
+                                    </a:prstGeom>
+                                  </pic:spPr>
+                                </pic:pic>
+                              </a:graphicData>
+                            </a:graphic>
+                          </wp:inline>
+                        </w:drawing>
+                      </w:r>
+                    </w:p>
+                  </w:txbxContent>
+                </v:textbox>
+                <w10:anchorlock/>
+              </v:rect>
+            </w:pict>
+          </mc:Fallback>
+        </mc:AlternateContent>
+      </w:r>
+    </w:p>
+    <w:p>
+      <w:pPr>
+        <w:pStyle w:val="ChapterBodyCopy-Step"/>
+      </w:pPr>
+      <w:r>
+        <w:t>Enter the Medication G</w:t>
+      </w:r>
+      <w:r>
+        <w:t>iven in the next field</w:t>
+      </w:r>
+      <w:r>
+        <w:br/>
+      </w:r>
+      <w:r>
+        <w:rPr>
+          <w:noProof/>
+        </w:rPr>
+        <mc:AlternateContent>
+          <mc:Choice Requires="wps">
+            <w:drawing>
+              <wp:inline distT="0" distB="0" distL="0" distR="0" wp14:anchorId="6B2A660D" wp14:editId="1F84E3F2">
+                <wp:extent cx="4914900" cy="1943100"/>
+                <wp:effectExtent l="57150" t="38100" r="76200" b="95250"/>
+                <wp:docPr id="25" name="Rectangle 25"/>
+                <wp:cNvGraphicFramePr/>
+                <a:graphic xmlns:a="http://schemas.openxmlformats.org/drawingml/2006/main">
+                  <a:graphicData uri="http://schemas.microsoft.com/office/word/2010/wordprocessingShape">
+                    <wps:wsp>
+                      <wps:cNvSpPr/>
+                      <wps:spPr>
+                        <a:xfrm>
+                          <a:off x="0" y="0"/>
+                          <a:ext cx="4914900" cy="1943100"/>
+                        </a:xfrm>
+                        <a:prstGeom prst="rect">
+                          <a:avLst/>
+                        </a:prstGeom>
+                        <a:noFill/>
+                        <a:ln>
+                          <a:solidFill>
+                            <a:srgbClr val="009900"/>
+                          </a:solidFill>
+                        </a:ln>
+                      </wps:spPr>
+                      <wps:style>
+                        <a:lnRef idx="1">
+                          <a:schemeClr val="accent6"/>
+                        </a:lnRef>
+                        <a:fillRef idx="2">
+                          <a:schemeClr val="accent6"/>
+                        </a:fillRef>
+                        <a:effectRef idx="1">
+                          <a:schemeClr val="accent6"/>
+                        </a:effectRef>
+                        <a:fontRef idx="minor">
+                          <a:schemeClr val="dk1"/>
+                        </a:fontRef>
+                      </wps:style>
+                      <wps:txbx>
+                        <w:txbxContent>
+                          <w:p>
+                            <w:pPr>
+                              <w:jc w:val="center"/>
+                            </w:pPr>
+                            <w:r>
+                              <w:rPr>
+                                <w:noProof/>
+                              </w:rPr>
+                              <w:drawing>
+                                <wp:inline distT="0" distB="0" distL="0" distR="0" wp14:anchorId="55D87BD9" wp14:editId="15F60179">
+                                  <wp:extent cx="4723130" cy="1542415"/>
+                                  <wp:effectExtent l="0" t="0" r="1270" b="635"/>
+                                  <wp:docPr id="27" name="Picture 27"/>
+                                  <wp:cNvGraphicFramePr>
+                                    <a:graphicFrameLocks xmlns:a="http://schemas.openxmlformats.org/drawingml/2006/main" noChangeAspect="1"/>
+                                  </wp:cNvGraphicFramePr>
+                                  <a:graphic xmlns:a="http://schemas.openxmlformats.org/drawingml/2006/main">
+                                    <a:graphicData uri="http://schemas.openxmlformats.org/drawingml/2006/picture">
+                                      <pic:pic xmlns:pic="http://schemas.openxmlformats.org/drawingml/2006/picture">
+                                        <pic:nvPicPr>
+                                          <pic:cNvPr id="1" name=""/>
+                                          <pic:cNvPicPr/>
+                                        </pic:nvPicPr>
+                                        <pic:blipFill>
+                                          <a:blip r:embed="rId18"/>
+                                          <a:stretch>
+                                            <a:fillRect/>
+                                          </a:stretch>
+                                        </pic:blipFill>
+                                        <pic:spPr>
+                                          <a:xfrm>
+                                            <a:off x="0" y="0"/>
+                                            <a:ext cx="4723130" cy="1542415"/>
+                                          </a:xfrm>
+                                          <a:prstGeom prst="rect">
+                                            <a:avLst/>
+                                          </a:prstGeom>
+                                        </pic:spPr>
+                                      </pic:pic>
+                                    </a:graphicData>
+                                  </a:graphic>
+                                </wp:inline>
+                              </w:drawing>
+                            </w:r>
+                          </w:p>
+                        </w:txbxContent>
+                      </wps:txbx>
+                      <wps:bodyPr rot="0" spcFirstLastPara="0" vertOverflow="overflow" horzOverflow="overflow" vert="horz" wrap="square" lIns="91440" tIns="45720" rIns="91440" bIns="45720" numCol="1" spcCol="0" rtlCol="0" fromWordArt="0" anchor="ctr" anchorCtr="0" forceAA="0" compatLnSpc="1">
+                        <a:prstTxWarp prst="textNoShape">
+                          <a:avLst/>
+                        </a:prstTxWarp>
+                        <a:noAutofit/>
+                      </wps:bodyPr>
+                    </wps:wsp>
+                  </a:graphicData>
+                </a:graphic>
+              </wp:inline>
+            </w:drawing>
+          </mc:Choice>
+          <mc:Fallback>
+            <w:pict>
+              <v:rect w14:anchorId="6B2A660D" id="Rectangle 25" o:spid="_x0000_s1034" style="width:387pt;height:153pt;visibility:visible;mso-wrap-style:square;mso-left-percent:-10001;mso-top-percent:-10001;mso-position-horizontal:absolute;mso-position-horizontal-relative:char;mso-position-vertical:absolute;mso-position-vertical-relative:line;mso-left-percent:-10001;mso-top-percent:-10001;v-text-anchor:middle" o:gfxdata="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" filled="f" strokecolor="#090">
+                <v:shadow on="t" color="black" opacity="24903f" origin=",.5" offset="0,.55556mm"/>
+                <v:textbox>
+                  <w:txbxContent>
+                    <w:p>
+                      <w:pPr>
+                        <w:jc w:val="center"/>
+                      </w:pPr>
+                      <w:r>
+                        <w:rPr>
+                          <w:noProof/>
+                        </w:rPr>
+                        <w:drawing>
+                          <wp:inline distT="0" distB="0" distL="0" distR="0" wp14:anchorId="55D87BD9" wp14:editId="15F60179">
+                            <wp:extent cx="4723130" cy="1542415"/>
+                            <wp:effectExtent l="0" t="0" r="1270" b="635"/>
+                            <wp:docPr id="27" name="Picture 27"/>
+                            <wp:cNvGraphicFramePr>
+                              <a:graphicFrameLocks xmlns:a="http://schemas.openxmlformats.org/drawingml/2006/main" noChangeAspect="1"/>
+                            </wp:cNvGraphicFramePr>
+                            <a:graphic xmlns:a="http://schemas.openxmlformats.org/drawingml/2006/main">
+                              <a:graphicData uri="http://schemas.openxmlformats.org/drawingml/2006/picture">
+                                <pic:pic xmlns:pic="http://schemas.openxmlformats.org/drawingml/2006/picture">
+                                  <pic:nvPicPr>
+                                    <pic:cNvPr id="1" name=""/>
+                                    <pic:cNvPicPr/>
+                                  </pic:nvPicPr>
+                                  <pic:blipFill>
+                                    <a:blip r:embed="rId18"/>
+                                    <a:stretch>
+                                      <a:fillRect/>
+                                    </a:stretch>
+                                  </pic:blipFill>
+                                  <pic:spPr>
+                                    <a:xfrm>
+                                      <a:off x="0" y="0"/>
+                                      <a:ext cx="4723130" cy="1542415"/>
+                                    </a:xfrm>
+                                    <a:prstGeom prst="rect">
+                                      <a:avLst/>
+                                    </a:prstGeom>
+                                  </pic:spPr>
+                                </pic:pic>
+                              </a:graphicData>
+                            </a:graphic>
+                          </wp:inline>
+                        </w:drawing>
+                      </w:r>
+                    </w:p>
+                  </w:txbxContent>
+                </v:textbox>
+                <w10:anchorlock/>
+              </v:rect>
+            </w:pict>
+          </mc:Fallback>
+        </mc:AlternateContent>
+      </w:r>
+    </w:p>
+    <w:p>
+      <w:pPr>
+        <w:pStyle w:val="ChapterBodyCopy-Step"/>
+      </w:pPr>
+      <w:r>
+        <w:t>Select Medication Type by clicking in the next field and selecting from pop-up list</w:t>
+      </w:r>
+      <w:r>
+        <w:br/>
+      </w:r>
+      <w:r>
+        <w:rPr>
+          <w:noProof/>
+        </w:rPr>
+        <mc:AlternateContent>
+          <mc:Choice Requires="wps">
+            <w:drawing>
+              <wp:inline distT="0" distB="0" distL="0" distR="0" wp14:anchorId="3D7AB9AA" wp14:editId="28317C4F">
+                <wp:extent cx="4914900" cy="2390775"/>
+                <wp:effectExtent l="57150" t="38100" r="76200" b="104775"/>
+                <wp:docPr id="28" name="Rectangle 28"/>
+                <wp:cNvGraphicFramePr/>
+                <a:graphic xmlns:a="http://schemas.openxmlformats.org/drawingml/2006/main">
+                  <a:graphicData uri="http://schemas.microsoft.com/office/word/2010/wordprocessingShape">
+                    <wps:wsp>
+                      <wps:cNvSpPr/>
+                      <wps:spPr>
+                        <a:xfrm>
+                          <a:off x="0" y="0"/>
+                          <a:ext cx="4914900" cy="2390775"/>
+                        </a:xfrm>
+                        <a:prstGeom prst="rect">
+                          <a:avLst/>
+                        </a:prstGeom>
+                        <a:noFill/>
+                        <a:ln>
+                          <a:solidFill>
+                            <a:srgbClr val="009900"/>
+                          </a:solidFill>
+                        </a:ln>
+                      </wps:spPr>
+                      <wps:style>
+                        <a:lnRef idx="1">
+                          <a:schemeClr val="accent6"/>
+                        </a:lnRef>
+                        <a:fillRef idx="2">
+                          <a:schemeClr val="accent6"/>
+                        </a:fillRef>
+                        <a:effectRef idx="1">
+                          <a:schemeClr val="accent6"/>
+                        </a:effectRef>
+                        <a:fontRef idx="minor">
+                          <a:schemeClr val="dk1"/>
+                        </a:fontRef>
+                      </wps:style>
+                      <wps:txbx>
+                        <w:txbxContent>
+                          <w:p>
+                            <w:pPr>
+                              <w:jc w:val="center"/>
+                            </w:pPr>
+                            <w:r>
+                              <w:rPr>
+                                <w:noProof/>
+                              </w:rPr>
+                              <w:drawing>
+                                <wp:inline distT="0" distB="0" distL="0" distR="0" wp14:anchorId="1874F5DF" wp14:editId="5A09239B">
+                                  <wp:extent cx="4264025" cy="2290445"/>
+                                  <wp:effectExtent l="0" t="0" r="3175" b="0"/>
+                                  <wp:docPr id="30" name="Picture 30"/>
+                                  <wp:cNvGraphicFramePr>
+                                    <a:graphicFrameLocks xmlns:a="http://schemas.openxmlformats.org/drawingml/2006/main" noChangeAspect="1"/>
+                                  </wp:cNvGraphicFramePr>
+                                  <a:graphic xmlns:a="http://schemas.openxmlformats.org/drawingml/2006/main">
+                                    <a:graphicData uri="http://schemas.openxmlformats.org/drawingml/2006/picture">
+                                      <pic:pic xmlns:pic="http://schemas.openxmlformats.org/drawingml/2006/picture">
+                                        <pic:nvPicPr>
+                                          <pic:cNvPr id="1" name=""/>
+                                          <pic:cNvPicPr/>
+                                        </pic:nvPicPr>
+                                        <pic:blipFill>
+                                          <a:blip r:embed="rId19"/>
+                                          <a:stretch>
+                                            <a:fillRect/>
+                                          </a:stretch>
+                                        </pic:blipFill>
+                                        <pic:spPr>
+                                          <a:xfrm>
+                                            <a:off x="0" y="0"/>
+                                            <a:ext cx="4264025" cy="2290445"/>
+                                          </a:xfrm>
+                                          <a:prstGeom prst="rect">
+                                            <a:avLst/>
+                                          </a:prstGeom>
+                                        </pic:spPr>
+                                      </pic:pic>
+                                    </a:graphicData>
+                                  </a:graphic>
+                                </wp:inline>
+                              </w:drawing>
+                            </w:r>
+                          </w:p>
+                        </w:txbxContent>
+                      </wps:txbx>
+                      <wps:bodyPr rot="0" spcFirstLastPara="0" vertOverflow="overflow" horzOverflow="overflow" vert="horz" wrap="square" lIns="91440" tIns="45720" rIns="91440" bIns="45720" numCol="1" spcCol="0" rtlCol="0" fromWordArt="0" anchor="ctr" anchorCtr="0" forceAA="0" compatLnSpc="1">
+                        <a:prstTxWarp prst="textNoShape">
+                          <a:avLst/>
+                        </a:prstTxWarp>
+                        <a:noAutofit/>
+                      </wps:bodyPr>
+                    </wps:wsp>
+                  </a:graphicData>
+                </a:graphic>
+              </wp:inline>
+            </w:drawing>
+          </mc:Choice>
+          <mc:Fallback>
+            <w:pict>
+              <v:rect w14:anchorId="3D7AB9AA" id="Rectangle 28" o:spid="_x0000_s1035" style="width:387pt;height:188.25pt;visibility:visible;mso-wrap-style:square;mso-left-percent:-10001;mso-top-percent:-10001;mso-position-horizontal:absolute;mso-position-horizontal-relative:char;mso-position-vertical:absolute;mso-position-vertical-relative:line;mso-left-percent:-10001;mso-top-percent:-10001;v-text-anchor:middle" o:gfxdata="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" filled="f" strokecolor="#090">
+                <v:shadow on="t" color="black" opacity="24903f" origin=",.5" offset="0,.55556mm"/>
+                <v:textbox>
+                  <w:txbxContent>
+                    <w:p>
+                      <w:pPr>
+                        <w:jc w:val="center"/>
+                      </w:pPr>
+                      <w:r>
+                        <w:rPr>
+                          <w:noProof/>
+                        </w:rPr>
+                        <w:drawing>
+                          <wp:inline distT="0" distB="0" distL="0" distR="0" wp14:anchorId="1874F5DF" wp14:editId="5A09239B">
+                            <wp:extent cx="4264025" cy="2290445"/>
+                            <wp:effectExtent l="0" t="0" r="3175" b="0"/>
+                            <wp:docPr id="30" name="Picture 30"/>
+                            <wp:cNvGraphicFramePr>
+                              <a:graphicFrameLocks xmlns:a="http://schemas.openxmlformats.org/drawingml/2006/main" noChangeAspect="1"/>
+                            </wp:cNvGraphicFramePr>
+                            <a:graphic xmlns:a="http://schemas.openxmlformats.org/drawingml/2006/main">
+                              <a:graphicData uri="http://schemas.openxmlformats.org/drawingml/2006/picture">
+                                <pic:pic xmlns:pic="http://schemas.openxmlformats.org/drawingml/2006/picture">
+                                  <pic:nvPicPr>
+                                    <pic:cNvPr id="1" name=""/>
+                                    <pic:cNvPicPr/>
+                                  </pic:nvPicPr>
+                                  <pic:blipFill>
+                                    <a:blip r:embed="rId19"/>
+                                    <a:stretch>
+                                      <a:fillRect/>
+                                    </a:stretch>
+                                  </pic:blipFill>
+                                  <pic:spPr>
+                                    <a:xfrm>
+                                      <a:off x="0" y="0"/>
+                                      <a:ext cx="4264025" cy="2290445"/>
+                                    </a:xfrm>
+                                    <a:prstGeom prst="rect">
+                                      <a:avLst/>
+                                    </a:prstGeom>
+                                  </pic:spPr>
+                                </pic:pic>
+                              </a:graphicData>
+                            </a:graphic>
+                          </wp:inline>
+                        </w:drawing>
+                      </w:r>
+                    </w:p>
+                  </w:txbxContent>
+                </v:textbox>
+                <w10:anchorlock/>
+              </v:rect>
+            </w:pict>
+          </mc:Fallback>
+        </mc:AlternateContent>
+      </w:r>
+    </w:p>
+    <w:p>
+      <w:pPr>
+        <w:pStyle w:val="ChapterBodyCopy-Step"/>
+      </w:pPr>
+      <w:r>
+        <w:t>Enter an Error Description or General Comment</w:t>
+      </w:r>
+      <w:r>
+        <w:t xml:space="preserve"> if needed. </w:t>
+      </w:r>
+      <w:r>
+        <w:rPr>
+          <w:i/>
+          <w:u w:val="single"/>
+        </w:rPr>
+        <w:t>Please note</w:t>
+      </w:r>
+      <w:r>
+        <w:rPr>
+          <w:i/>
+        </w:rPr>
+        <w:t>, this field can be hidden from view by an Administrator if it is deemed that it is not necessary</w:t>
+      </w:r>
+      <w:r>
+        <w:t>.</w:t>
+      </w:r>
+    </w:p>
+    <w:p>
+      <w:pPr>
+        <w:pStyle w:val="ChapterBodyCopy-Step"/>
+      </w:pPr>
+      <w:r>
+        <w:lastRenderedPageBreak/>
+        <w:t>Select the staff member who made the error from the pop-up list</w:t>
+      </w:r>
+      <w:r>
+        <w:br/>
+      </w:r>
+      <w:r>
+        <w:rPr>
+          <w:noProof/>
+        </w:rPr>
+        <mc:AlternateContent>
+          <mc:Choice Requires="wps">
+            <w:drawing>
+              <wp:inline distT="0" distB="0" distL="0" distR="0" wp14:anchorId="64119479" wp14:editId="1179E051">
+                <wp:extent cx="4914900" cy="2390775"/>
+                <wp:effectExtent l="57150" t="38100" r="76200" b="104775"/>
+                <wp:docPr id="32" name="Rectangle 32"/>
+                <wp:cNvGraphicFramePr/>
+                <a:graphic xmlns:a="http://schemas.openxmlformats.org/drawingml/2006/main">
+                  <a:graphicData uri="http://schemas.microsoft.com/office/word/2010/wordprocessingShape">
+                    <wps:wsp>
+                      <wps:cNvSpPr/>
+                      <wps:spPr>
+                        <a:xfrm>
+                          <a:off x="0" y="0"/>
+                          <a:ext cx="4914900" cy="2390775"/>
+                        </a:xfrm>
+                        <a:prstGeom prst="rect">
+                          <a:avLst/>
+                        </a:prstGeom>
+                        <a:noFill/>
+                        <a:ln>
+                          <a:solidFill>
+                            <a:srgbClr val="009900"/>
+                          </a:solidFill>
+                        </a:ln>
+                      </wps:spPr>
+                      <wps:style>
+                        <a:lnRef idx="1">
+                          <a:schemeClr val="accent6"/>
+                        </a:lnRef>
+                        <a:fillRef idx="2">
+                          <a:schemeClr val="accent6"/>
+                        </a:fillRef>
+                        <a:effectRef idx="1">
+                          <a:schemeClr val="accent6"/>
+                        </a:effectRef>
+                        <a:fontRef idx="minor">
+                          <a:schemeClr val="dk1"/>
+                        </a:fontRef>
+                      </wps:style>
+                      <wps:txbx>
+                        <w:txbxContent>
+                          <w:p>
+                            <w:pPr>
+                              <w:jc w:val="center"/>
+                            </w:pPr>
+                            <w:r>
+                              <w:rPr>
+                                <w:noProof/>
+                              </w:rPr>
+                              <w:drawing>
+                                <wp:inline distT="0" distB="0" distL="0" distR="0" wp14:anchorId="0B158ABE" wp14:editId="54784236">
+                                  <wp:extent cx="3768090" cy="2290445"/>
+                                  <wp:effectExtent l="0" t="0" r="3810" b="0"/>
+                                  <wp:docPr id="34" name="Picture 34"/>
+                                  <wp:cNvGraphicFramePr>
+                                    <a:graphicFrameLocks xmlns:a="http://schemas.openxmlformats.org/drawingml/2006/main" noChangeAspect="1"/>
+                                  </wp:cNvGraphicFramePr>
+                                  <a:graphic xmlns:a="http://schemas.openxmlformats.org/drawingml/2006/main">
+                                    <a:graphicData uri="http://schemas.openxmlformats.org/drawingml/2006/picture">
+                                      <pic:pic xmlns:pic="http://schemas.openxmlformats.org/drawingml/2006/picture">
+                                        <pic:nvPicPr>
+                                          <pic:cNvPr id="1" name=""/>
+                                          <pic:cNvPicPr/>
+                                        </pic:nvPicPr>
+                                        <pic:blipFill>
+                                          <a:blip r:embed="rId20"/>
+                                          <a:stretch>
+                                            <a:fillRect/>
+                                          </a:stretch>
+                                        </pic:blipFill>
+                                        <pic:spPr>
+                                          <a:xfrm>
+                                            <a:off x="0" y="0"/>
+                                            <a:ext cx="3768090" cy="2290445"/>
+                                          </a:xfrm>
+                                          <a:prstGeom prst="rect">
+                                            <a:avLst/>
+                                          </a:prstGeom>
+                                        </pic:spPr>
+                                      </pic:pic>
+                                    </a:graphicData>
+                                  </a:graphic>
+                                </wp:inline>
+                              </w:drawing>
+                            </w:r>
+                          </w:p>
+                        </w:txbxContent>
+                      </wps:txbx>
+                      <wps:bodyPr rot="0" spcFirstLastPara="0" vertOverflow="overflow" horzOverflow="overflow" vert="horz" wrap="square" lIns="91440" tIns="45720" rIns="91440" bIns="45720" numCol="1" spcCol="0" rtlCol="0" fromWordArt="0" anchor="ctr" anchorCtr="0" forceAA="0" compatLnSpc="1">
+                        <a:prstTxWarp prst="textNoShape">
+                          <a:avLst/>
+                        </a:prstTxWarp>
+                        <a:noAutofit/>
+                      </wps:bodyPr>
+                    </wps:wsp>
+                  </a:graphicData>
+                </a:graphic>
+              </wp:inline>
+            </w:drawing>
+          </mc:Choice>
+          <mc:Fallback>
+            <w:pict>
+              <v:rect w14:anchorId="64119479" id="Rectangle 32" o:spid="_x0000_s1036" style="width:387pt;height:188.25pt;visibility:visible;mso-wrap-style:square;mso-left-percent:-10001;mso-top-percent:-10001;mso-position-horizontal:absolute;mso-position-horizontal-relative:char;mso-position-vertical:absolute;mso-position-vertical-relative:line;mso-left-percent:-10001;mso-top-percent:-10001;v-text-anchor:middle" o:gfxdata="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" filled="f" strokecolor="#090">
+                <v:shadow on="t" color="black" opacity="24903f" origin=",.5" offset="0,.55556mm"/>
+                <v:textbox>
+                  <w:txbxContent>
+                    <w:p>
+                      <w:pPr>
+                        <w:jc w:val="center"/>
+                      </w:pPr>
+                      <w:r>
+                        <w:rPr>
+                          <w:noProof/>
+                        </w:rPr>
+                        <w:drawing>
+                          <wp:inline distT="0" distB="0" distL="0" distR="0" wp14:anchorId="0B158ABE" wp14:editId="54784236">
+                            <wp:extent cx="3768090" cy="2290445"/>
+                            <wp:effectExtent l="0" t="0" r="3810" b="0"/>
+                            <wp:docPr id="34" name="Picture 34"/>
+                            <wp:cNvGraphicFramePr>
+                              <a:graphicFrameLocks xmlns:a="http://schemas.openxmlformats.org/drawingml/2006/main" noChangeAspect="1"/>
+                            </wp:cNvGraphicFramePr>
+                            <a:graphic xmlns:a="http://schemas.openxmlformats.org/drawingml/2006/main">
+                              <a:graphicData uri="http://schemas.openxmlformats.org/drawingml/2006/picture">
+                                <pic:pic xmlns:pic="http://schemas.openxmlformats.org/drawingml/2006/picture">
+                                  <pic:nvPicPr>
+                                    <pic:cNvPr id="1" name=""/>
+                                    <pic:cNvPicPr/>
+                                  </pic:nvPicPr>
+                                  <pic:blipFill>
+                                    <a:blip r:embed="rId20"/>
+                                    <a:stretch>
+                                      <a:fillRect/>
+                                    </a:stretch>
+                                  </pic:blipFill>
+                                  <pic:spPr>
+                                    <a:xfrm>
+                                      <a:off x="0" y="0"/>
+                                      <a:ext cx="3768090" cy="2290445"/>
+                                    </a:xfrm>
+                                    <a:prstGeom prst="rect">
+                                      <a:avLst/>
+                                    </a:prstGeom>
+                                  </pic:spPr>
+                                </pic:pic>
+                              </a:graphicData>
+                            </a:graphic>
+                          </wp:inline>
+                        </w:drawing>
+                      </w:r>
+                    </w:p>
+                  </w:txbxContent>
+                </v:textbox>
+                <w10:anchorlock/>
+              </v:rect>
+            </w:pict>
+          </mc:Fallback>
+        </mc:AlternateContent>
+      </w:r>
+    </w:p>
+    <w:p>
+      <w:pPr>
+        <w:pStyle w:val="ChapterBodyCopy-Step"/>
+      </w:pPr>
+      <w:r>
+        <w:t>Select Yes if the staff member was advised of the error; otherwise select No</w:t>
+      </w:r>
+      <w:r>
+        <w:br/>
+      </w:r>
+      <w:r>
+        <w:rPr>
+          <w:noProof/>
+        </w:rPr>
+        <mc:AlternateContent>
+          <mc:Choice Requires="wps">
+            <w:drawing>
+              <wp:inline distT="0" distB="0" distL="0" distR="0" wp14:anchorId="541FB9F3" wp14:editId="77F01241">
                 <wp:extent cx="4914900" cy="1885950"/>
                 <wp:effectExtent l="57150" t="38100" r="76200" b="95250"/>
-                <wp:docPr id="2" name="Rectangle 2"/>
+                <wp:docPr id="35" name="Rectangle 35"/>
                 <wp:cNvGraphicFramePr/>
                 <a:graphic xmlns:a="http://schemas.openxmlformats.org/drawingml/2006/main">
                   <a:graphicData uri="http://schemas.microsoft.com/office/word/2010/wordprocessingShape">
@@ -2681,7 +4200,44 @@
                               <w:jc w:val="center"/>
                             </w:pPr>
                             <w:r>
-                              <w:t>Screen capture</w:t>
+                              <w:rPr>
+                                <w:noProof/>
+                              </w:rPr>
+                              <w:drawing>
+                                <wp:inline distT="0" distB="0" distL="0" distR="0" wp14:anchorId="77A35DEA" wp14:editId="282F1509">
+                                  <wp:extent cx="4723130" cy="1549400"/>
+                                  <wp:effectExtent l="0" t="0" r="1270" b="0"/>
+                                  <wp:docPr id="37" name="Picture 37"/>
+                                  <wp:cNvGraphicFramePr>
+                                    <a:graphicFrameLocks xmlns:a="http://schemas.openxmlformats.org/drawingml/2006/main" noChangeAspect="1"/>
+                                  </wp:cNvGraphicFramePr>
+                                  <a:graphic xmlns:a="http://schemas.openxmlformats.org/drawingml/2006/main">
+                                    <a:graphicData uri="http://schemas.openxmlformats.org/drawingml/2006/picture">
+                                      <pic:pic xmlns:pic="http://schemas.openxmlformats.org/drawingml/2006/picture">
+                                        <pic:nvPicPr>
+                                          <pic:cNvPr id="1" name=""/>
+                                          <pic:cNvPicPr/>
+                                        </pic:nvPicPr>
+                                        <pic:blipFill>
+                                          <a:blip r:embed="rId21"/>
+                                          <a:stretch>
+                                            <a:fillRect/>
+                                          </a:stretch>
+                                        </pic:blipFill>
+                                        <pic:spPr>
+                                          <a:xfrm>
+                                            <a:off x="0" y="0"/>
+                                            <a:ext cx="4723130" cy="1549400"/>
+                                          </a:xfrm>
+                                          <a:prstGeom prst="rect">
+                                            <a:avLst/>
+                                          </a:prstGeom>
+                                        </pic:spPr>
+                                      </pic:pic>
+                                    </a:graphicData>
+                                  </a:graphic>
+                                </wp:inline>
+                              </w:drawing>
                             </w:r>
                           </w:p>
                         </w:txbxContent>
@@ -2700,7 +4256,7 @@
           </mc:Choice>
           <mc:Fallback>
             <w:pict>
-              <v:rect w14:anchorId="7B9F93AD" id="Rectangle 2" o:spid="_x0000_s1028" style="width:387pt;height:148.5pt;visibility:visible;mso-wrap-style:square;mso-left-percent:-10001;mso-top-percent:-10001;mso-position-horizontal:absolute;mso-position-horizontal-relative:char;mso-position-vertical:absolute;mso-position-vertical-relative:line;mso-left-percent:-10001;mso-top-percent:-10001;v-text-anchor:middle" o:gfxdata="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" filled="f" strokecolor="#090">
+              <v:rect w14:anchorId="541FB9F3" id="Rectangle 35" o:spid="_x0000_s1037" style="width:387pt;height:148.5pt;visibility:visible;mso-wrap-style:square;mso-left-percent:-10001;mso-top-percent:-10001;mso-position-horizontal:absolute;mso-position-horizontal-relative:char;mso-position-vertical:absolute;mso-position-vertical-relative:line;mso-left-percent:-10001;mso-top-percent:-10001;v-text-anchor:middle" o:gfxdata="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" filled="f" strokecolor="#090">
                 <v:shadow on="t" color="black" opacity="24903f" origin=",.5" offset="0,.55556mm"/>
                 <v:textbox>
                   <w:txbxContent>
@@ -2709,7 +4265,44 @@
                         <w:jc w:val="center"/>
                       </w:pPr>
                       <w:r>
-                        <w:t>Screen capture</w:t>
+                        <w:rPr>
+                          <w:noProof/>
+                        </w:rPr>
+                        <w:drawing>
+                          <wp:inline distT="0" distB="0" distL="0" distR="0" wp14:anchorId="77A35DEA" wp14:editId="282F1509">
+                            <wp:extent cx="4723130" cy="1549400"/>
+                            <wp:effectExtent l="0" t="0" r="1270" b="0"/>
+                            <wp:docPr id="37" name="Picture 37"/>
+                            <wp:cNvGraphicFramePr>
+                              <a:graphicFrameLocks xmlns:a="http://schemas.openxmlformats.org/drawingml/2006/main" noChangeAspect="1"/>
+                            </wp:cNvGraphicFramePr>
+                            <a:graphic xmlns:a="http://schemas.openxmlformats.org/drawingml/2006/main">
+                              <a:graphicData uri="http://schemas.openxmlformats.org/drawingml/2006/picture">
+                                <pic:pic xmlns:pic="http://schemas.openxmlformats.org/drawingml/2006/picture">
+                                  <pic:nvPicPr>
+                                    <pic:cNvPr id="1" name=""/>
+                                    <pic:cNvPicPr/>
+                                  </pic:nvPicPr>
+                                  <pic:blipFill>
+                                    <a:blip r:embed="rId21"/>
+                                    <a:stretch>
+                                      <a:fillRect/>
+                                    </a:stretch>
+                                  </pic:blipFill>
+                                  <pic:spPr>
+                                    <a:xfrm>
+                                      <a:off x="0" y="0"/>
+                                      <a:ext cx="4723130" cy="1549400"/>
+                                    </a:xfrm>
+                                    <a:prstGeom prst="rect">
+                                      <a:avLst/>
+                                    </a:prstGeom>
+                                  </pic:spPr>
+                                </pic:pic>
+                              </a:graphicData>
+                            </a:graphic>
+                          </wp:inline>
+                        </w:drawing>
                       </w:r>
                     </w:p>
                   </w:txbxContent>
@@ -2726,10 +4319,175 @@
         <w:pStyle w:val="ChapterBodyCopy-Step"/>
       </w:pPr>
       <w:r>
-        <w:t>Enter some text</w:t>
-      </w:r>
-      <w:r>
-        <w:t>.</w:t>
+        <w:t>Click in the next field and select from the pop-up list where the error occurred</w:t>
+      </w:r>
+      <w:r>
+        <w:br/>
+      </w:r>
+      <w:r>
+        <w:rPr>
+          <w:noProof/>
+        </w:rPr>
+        <mc:AlternateContent>
+          <mc:Choice Requires="wps">
+            <w:drawing>
+              <wp:inline distT="0" distB="0" distL="0" distR="0" wp14:anchorId="391494EA" wp14:editId="65A19D76">
+                <wp:extent cx="4914900" cy="2390775"/>
+                <wp:effectExtent l="57150" t="38100" r="76200" b="104775"/>
+                <wp:docPr id="38" name="Rectangle 38"/>
+                <wp:cNvGraphicFramePr/>
+                <a:graphic xmlns:a="http://schemas.openxmlformats.org/drawingml/2006/main">
+                  <a:graphicData uri="http://schemas.microsoft.com/office/word/2010/wordprocessingShape">
+                    <wps:wsp>
+                      <wps:cNvSpPr/>
+                      <wps:spPr>
+                        <a:xfrm>
+                          <a:off x="0" y="0"/>
+                          <a:ext cx="4914900" cy="2390775"/>
+                        </a:xfrm>
+                        <a:prstGeom prst="rect">
+                          <a:avLst/>
+                        </a:prstGeom>
+                        <a:noFill/>
+                        <a:ln>
+                          <a:solidFill>
+                            <a:srgbClr val="009900"/>
+                          </a:solidFill>
+                        </a:ln>
+                      </wps:spPr>
+                      <wps:style>
+                        <a:lnRef idx="1">
+                          <a:schemeClr val="accent6"/>
+                        </a:lnRef>
+                        <a:fillRef idx="2">
+                          <a:schemeClr val="accent6"/>
+                        </a:fillRef>
+                        <a:effectRef idx="1">
+                          <a:schemeClr val="accent6"/>
+                        </a:effectRef>
+                        <a:fontRef idx="minor">
+                          <a:schemeClr val="dk1"/>
+                        </a:fontRef>
+                      </wps:style>
+                      <wps:txbx>
+                        <w:txbxContent>
+                          <w:p>
+                            <w:pPr>
+                              <w:jc w:val="center"/>
+                            </w:pPr>
+                            <w:r>
+                              <w:rPr>
+                                <w:noProof/>
+                              </w:rPr>
+                              <w:drawing>
+                                <wp:inline distT="0" distB="0" distL="0" distR="0" wp14:anchorId="77662502" wp14:editId="7DF61709">
+                                  <wp:extent cx="4723130" cy="2139315"/>
+                                  <wp:effectExtent l="0" t="0" r="1270" b="0"/>
+                                  <wp:docPr id="40" name="Picture 40"/>
+                                  <wp:cNvGraphicFramePr>
+                                    <a:graphicFrameLocks xmlns:a="http://schemas.openxmlformats.org/drawingml/2006/main" noChangeAspect="1"/>
+                                  </wp:cNvGraphicFramePr>
+                                  <a:graphic xmlns:a="http://schemas.openxmlformats.org/drawingml/2006/main">
+                                    <a:graphicData uri="http://schemas.openxmlformats.org/drawingml/2006/picture">
+                                      <pic:pic xmlns:pic="http://schemas.openxmlformats.org/drawingml/2006/picture">
+                                        <pic:nvPicPr>
+                                          <pic:cNvPr id="1" name=""/>
+                                          <pic:cNvPicPr/>
+                                        </pic:nvPicPr>
+                                        <pic:blipFill>
+                                          <a:blip r:embed="rId22"/>
+                                          <a:stretch>
+                                            <a:fillRect/>
+                                          </a:stretch>
+                                        </pic:blipFill>
+                                        <pic:spPr>
+                                          <a:xfrm>
+                                            <a:off x="0" y="0"/>
+                                            <a:ext cx="4723130" cy="2139315"/>
+                                          </a:xfrm>
+                                          <a:prstGeom prst="rect">
+                                            <a:avLst/>
+                                          </a:prstGeom>
+                                        </pic:spPr>
+                                      </pic:pic>
+                                    </a:graphicData>
+                                  </a:graphic>
+                                </wp:inline>
+                              </w:drawing>
+                            </w:r>
+                          </w:p>
+                        </w:txbxContent>
+                      </wps:txbx>
+                      <wps:bodyPr rot="0" spcFirstLastPara="0" vertOverflow="overflow" horzOverflow="overflow" vert="horz" wrap="square" lIns="91440" tIns="45720" rIns="91440" bIns="45720" numCol="1" spcCol="0" rtlCol="0" fromWordArt="0" anchor="ctr" anchorCtr="0" forceAA="0" compatLnSpc="1">
+                        <a:prstTxWarp prst="textNoShape">
+                          <a:avLst/>
+                        </a:prstTxWarp>
+                        <a:noAutofit/>
+                      </wps:bodyPr>
+                    </wps:wsp>
+                  </a:graphicData>
+                </a:graphic>
+              </wp:inline>
+            </w:drawing>
+          </mc:Choice>
+          <mc:Fallback>
+            <w:pict>
+              <v:rect w14:anchorId="391494EA" id="Rectangle 38" o:spid="_x0000_s1038" style="width:387pt;height:188.25pt;visibility:visible;mso-wrap-style:square;mso-left-percent:-10001;mso-top-percent:-10001;mso-position-horizontal:absolute;mso-position-horizontal-relative:char;mso-position-vertical:absolute;mso-position-vertical-relative:line;mso-left-percent:-10001;mso-top-percent:-10001;v-text-anchor:middle" o:gfxdata="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" filled="f" strokecolor="#090">
+                <v:shadow on="t" color="black" opacity="24903f" origin=",.5" offset="0,.55556mm"/>
+                <v:textbox>
+                  <w:txbxContent>
+                    <w:p>
+                      <w:pPr>
+                        <w:jc w:val="center"/>
+                      </w:pPr>
+                      <w:r>
+                        <w:rPr>
+                          <w:noProof/>
+                        </w:rPr>
+                        <w:drawing>
+                          <wp:inline distT="0" distB="0" distL="0" distR="0" wp14:anchorId="77662502" wp14:editId="7DF61709">
+                            <wp:extent cx="4723130" cy="2139315"/>
+                            <wp:effectExtent l="0" t="0" r="1270" b="0"/>
+                            <wp:docPr id="40" name="Picture 40"/>
+                            <wp:cNvGraphicFramePr>
+                              <a:graphicFrameLocks xmlns:a="http://schemas.openxmlformats.org/drawingml/2006/main" noChangeAspect="1"/>
+                            </wp:cNvGraphicFramePr>
+                            <a:graphic xmlns:a="http://schemas.openxmlformats.org/drawingml/2006/main">
+                              <a:graphicData uri="http://schemas.openxmlformats.org/drawingml/2006/picture">
+                                <pic:pic xmlns:pic="http://schemas.openxmlformats.org/drawingml/2006/picture">
+                                  <pic:nvPicPr>
+                                    <pic:cNvPr id="1" name=""/>
+                                    <pic:cNvPicPr/>
+                                  </pic:nvPicPr>
+                                  <pic:blipFill>
+                                    <a:blip r:embed="rId22"/>
+                                    <a:stretch>
+                                      <a:fillRect/>
+                                    </a:stretch>
+                                  </pic:blipFill>
+                                  <pic:spPr>
+                                    <a:xfrm>
+                                      <a:off x="0" y="0"/>
+                                      <a:ext cx="4723130" cy="2139315"/>
+                                    </a:xfrm>
+                                    <a:prstGeom prst="rect">
+                                      <a:avLst/>
+                                    </a:prstGeom>
+                                  </pic:spPr>
+                                </pic:pic>
+                              </a:graphicData>
+                            </a:graphic>
+                          </wp:inline>
+                        </w:drawing>
+                      </w:r>
+                    </w:p>
+                  </w:txbxContent>
+                </v:textbox>
+                <w10:anchorlock/>
+              </v:rect>
+            </w:pict>
+          </mc:Fallback>
+        </mc:AlternateContent>
       </w:r>
     </w:p>
     <w:p>
@@ -2737,8 +4495,1055 @@
         <w:pStyle w:val="ChapterBodyCopy-Step"/>
       </w:pPr>
       <w:r>
-        <w:t>Click or press something to complete the procedure.</w:t>
-      </w:r>
+        <w:lastRenderedPageBreak/>
+        <w:t>Select Yes if an IIMS was completed; No if it wasn’t</w:t>
+      </w:r>
+      <w:r>
+        <w:br/>
+      </w:r>
+      <w:r>
+        <w:rPr>
+          <w:noProof/>
+        </w:rPr>
+        <mc:AlternateContent>
+          <mc:Choice Requires="wps">
+            <w:drawing>
+              <wp:inline distT="0" distB="0" distL="0" distR="0" wp14:anchorId="074F2C9D" wp14:editId="036F480C">
+                <wp:extent cx="4914900" cy="1885950"/>
+                <wp:effectExtent l="57150" t="38100" r="76200" b="95250"/>
+                <wp:docPr id="41" name="Rectangle 41"/>
+                <wp:cNvGraphicFramePr/>
+                <a:graphic xmlns:a="http://schemas.openxmlformats.org/drawingml/2006/main">
+                  <a:graphicData uri="http://schemas.microsoft.com/office/word/2010/wordprocessingShape">
+                    <wps:wsp>
+                      <wps:cNvSpPr/>
+                      <wps:spPr>
+                        <a:xfrm>
+                          <a:off x="0" y="0"/>
+                          <a:ext cx="4914900" cy="1885950"/>
+                        </a:xfrm>
+                        <a:prstGeom prst="rect">
+                          <a:avLst/>
+                        </a:prstGeom>
+                        <a:noFill/>
+                        <a:ln>
+                          <a:solidFill>
+                            <a:srgbClr val="009900"/>
+                          </a:solidFill>
+                        </a:ln>
+                      </wps:spPr>
+                      <wps:style>
+                        <a:lnRef idx="1">
+                          <a:schemeClr val="accent6"/>
+                        </a:lnRef>
+                        <a:fillRef idx="2">
+                          <a:schemeClr val="accent6"/>
+                        </a:fillRef>
+                        <a:effectRef idx="1">
+                          <a:schemeClr val="accent6"/>
+                        </a:effectRef>
+                        <a:fontRef idx="minor">
+                          <a:schemeClr val="dk1"/>
+                        </a:fontRef>
+                      </wps:style>
+                      <wps:txbx>
+                        <w:txbxContent>
+                          <w:p>
+                            <w:pPr>
+                              <w:jc w:val="center"/>
+                            </w:pPr>
+                            <w:r>
+                              <w:rPr>
+                                <w:noProof/>
+                              </w:rPr>
+                              <w:drawing>
+                                <wp:inline distT="0" distB="0" distL="0" distR="0" wp14:anchorId="4C9BAFBF" wp14:editId="72B67887">
+                                  <wp:extent cx="4723130" cy="1625600"/>
+                                  <wp:effectExtent l="0" t="0" r="1270" b="0"/>
+                                  <wp:docPr id="43" name="Picture 43"/>
+                                  <wp:cNvGraphicFramePr>
+                                    <a:graphicFrameLocks xmlns:a="http://schemas.openxmlformats.org/drawingml/2006/main" noChangeAspect="1"/>
+                                  </wp:cNvGraphicFramePr>
+                                  <a:graphic xmlns:a="http://schemas.openxmlformats.org/drawingml/2006/main">
+                                    <a:graphicData uri="http://schemas.openxmlformats.org/drawingml/2006/picture">
+                                      <pic:pic xmlns:pic="http://schemas.openxmlformats.org/drawingml/2006/picture">
+                                        <pic:nvPicPr>
+                                          <pic:cNvPr id="1" name=""/>
+                                          <pic:cNvPicPr/>
+                                        </pic:nvPicPr>
+                                        <pic:blipFill>
+                                          <a:blip r:embed="rId23"/>
+                                          <a:stretch>
+                                            <a:fillRect/>
+                                          </a:stretch>
+                                        </pic:blipFill>
+                                        <pic:spPr>
+                                          <a:xfrm>
+                                            <a:off x="0" y="0"/>
+                                            <a:ext cx="4723130" cy="1625600"/>
+                                          </a:xfrm>
+                                          <a:prstGeom prst="rect">
+                                            <a:avLst/>
+                                          </a:prstGeom>
+                                        </pic:spPr>
+                                      </pic:pic>
+                                    </a:graphicData>
+                                  </a:graphic>
+                                </wp:inline>
+                              </w:drawing>
+                            </w:r>
+                          </w:p>
+                        </w:txbxContent>
+                      </wps:txbx>
+                      <wps:bodyPr rot="0" spcFirstLastPara="0" vertOverflow="overflow" horzOverflow="overflow" vert="horz" wrap="square" lIns="91440" tIns="45720" rIns="91440" bIns="45720" numCol="1" spcCol="0" rtlCol="0" fromWordArt="0" anchor="ctr" anchorCtr="0" forceAA="0" compatLnSpc="1">
+                        <a:prstTxWarp prst="textNoShape">
+                          <a:avLst/>
+                        </a:prstTxWarp>
+                        <a:noAutofit/>
+                      </wps:bodyPr>
+                    </wps:wsp>
+                  </a:graphicData>
+                </a:graphic>
+              </wp:inline>
+            </w:drawing>
+          </mc:Choice>
+          <mc:Fallback>
+            <w:pict>
+              <v:rect w14:anchorId="074F2C9D" id="Rectangle 41" o:spid="_x0000_s1039" style="width:387pt;height:148.5pt;visibility:visible;mso-wrap-style:square;mso-left-percent:-10001;mso-top-percent:-10001;mso-position-horizontal:absolute;mso-position-horizontal-relative:char;mso-position-vertical:absolute;mso-position-vertical-relative:line;mso-left-percent:-10001;mso-top-percent:-10001;v-text-anchor:middle" o:gfxdata="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" filled="f" strokecolor="#090">
+                <v:shadow on="t" color="black" opacity="24903f" origin=",.5" offset="0,.55556mm"/>
+                <v:textbox>
+                  <w:txbxContent>
+                    <w:p>
+                      <w:pPr>
+                        <w:jc w:val="center"/>
+                      </w:pPr>
+                      <w:r>
+                        <w:rPr>
+                          <w:noProof/>
+                        </w:rPr>
+                        <w:drawing>
+                          <wp:inline distT="0" distB="0" distL="0" distR="0" wp14:anchorId="4C9BAFBF" wp14:editId="72B67887">
+                            <wp:extent cx="4723130" cy="1625600"/>
+                            <wp:effectExtent l="0" t="0" r="1270" b="0"/>
+                            <wp:docPr id="43" name="Picture 43"/>
+                            <wp:cNvGraphicFramePr>
+                              <a:graphicFrameLocks xmlns:a="http://schemas.openxmlformats.org/drawingml/2006/main" noChangeAspect="1"/>
+                            </wp:cNvGraphicFramePr>
+                            <a:graphic xmlns:a="http://schemas.openxmlformats.org/drawingml/2006/main">
+                              <a:graphicData uri="http://schemas.openxmlformats.org/drawingml/2006/picture">
+                                <pic:pic xmlns:pic="http://schemas.openxmlformats.org/drawingml/2006/picture">
+                                  <pic:nvPicPr>
+                                    <pic:cNvPr id="1" name=""/>
+                                    <pic:cNvPicPr/>
+                                  </pic:nvPicPr>
+                                  <pic:blipFill>
+                                    <a:blip r:embed="rId23"/>
+                                    <a:stretch>
+                                      <a:fillRect/>
+                                    </a:stretch>
+                                  </pic:blipFill>
+                                  <pic:spPr>
+                                    <a:xfrm>
+                                      <a:off x="0" y="0"/>
+                                      <a:ext cx="4723130" cy="1625600"/>
+                                    </a:xfrm>
+                                    <a:prstGeom prst="rect">
+                                      <a:avLst/>
+                                    </a:prstGeom>
+                                  </pic:spPr>
+                                </pic:pic>
+                              </a:graphicData>
+                            </a:graphic>
+                          </wp:inline>
+                        </w:drawing>
+                      </w:r>
+                    </w:p>
+                  </w:txbxContent>
+                </v:textbox>
+                <w10:anchorlock/>
+              </v:rect>
+            </w:pict>
+          </mc:Fallback>
+        </mc:AlternateContent>
+      </w:r>
+    </w:p>
+    <w:p>
+      <w:pPr>
+        <w:pStyle w:val="ChapterBodyCopy-Step"/>
+      </w:pPr>
+      <w:r>
+        <w:t>Select the severity level of the error by clicking in the next field and selecting from the pop-up list</w:t>
+      </w:r>
+      <w:r>
+        <w:br/>
+      </w:r>
+      <w:r>
+        <w:rPr>
+          <w:noProof/>
+        </w:rPr>
+        <mc:AlternateContent>
+          <mc:Choice Requires="wps">
+            <w:drawing>
+              <wp:inline distT="0" distB="0" distL="0" distR="0" wp14:anchorId="310B72C1" wp14:editId="0D1F42D2">
+                <wp:extent cx="4914900" cy="3000375"/>
+                <wp:effectExtent l="57150" t="38100" r="76200" b="104775"/>
+                <wp:docPr id="44" name="Rectangle 44"/>
+                <wp:cNvGraphicFramePr/>
+                <a:graphic xmlns:a="http://schemas.openxmlformats.org/drawingml/2006/main">
+                  <a:graphicData uri="http://schemas.microsoft.com/office/word/2010/wordprocessingShape">
+                    <wps:wsp>
+                      <wps:cNvSpPr/>
+                      <wps:spPr>
+                        <a:xfrm>
+                          <a:off x="0" y="0"/>
+                          <a:ext cx="4914900" cy="3000375"/>
+                        </a:xfrm>
+                        <a:prstGeom prst="rect">
+                          <a:avLst/>
+                        </a:prstGeom>
+                        <a:noFill/>
+                        <a:ln>
+                          <a:solidFill>
+                            <a:srgbClr val="009900"/>
+                          </a:solidFill>
+                        </a:ln>
+                      </wps:spPr>
+                      <wps:style>
+                        <a:lnRef idx="1">
+                          <a:schemeClr val="accent6"/>
+                        </a:lnRef>
+                        <a:fillRef idx="2">
+                          <a:schemeClr val="accent6"/>
+                        </a:fillRef>
+                        <a:effectRef idx="1">
+                          <a:schemeClr val="accent6"/>
+                        </a:effectRef>
+                        <a:fontRef idx="minor">
+                          <a:schemeClr val="dk1"/>
+                        </a:fontRef>
+                      </wps:style>
+                      <wps:txbx>
+                        <w:txbxContent>
+                          <w:p>
+                            <w:pPr>
+                              <w:jc w:val="center"/>
+                            </w:pPr>
+                            <w:r>
+                              <w:rPr>
+                                <w:noProof/>
+                              </w:rPr>
+                              <w:drawing>
+                                <wp:inline distT="0" distB="0" distL="0" distR="0" wp14:anchorId="3561376D" wp14:editId="6D981C59">
+                                  <wp:extent cx="3890645" cy="2738120"/>
+                                  <wp:effectExtent l="0" t="0" r="0" b="5080"/>
+                                  <wp:docPr id="46" name="Picture 46"/>
+                                  <wp:cNvGraphicFramePr>
+                                    <a:graphicFrameLocks xmlns:a="http://schemas.openxmlformats.org/drawingml/2006/main" noChangeAspect="1"/>
+                                  </wp:cNvGraphicFramePr>
+                                  <a:graphic xmlns:a="http://schemas.openxmlformats.org/drawingml/2006/main">
+                                    <a:graphicData uri="http://schemas.openxmlformats.org/drawingml/2006/picture">
+                                      <pic:pic xmlns:pic="http://schemas.openxmlformats.org/drawingml/2006/picture">
+                                        <pic:nvPicPr>
+                                          <pic:cNvPr id="1" name=""/>
+                                          <pic:cNvPicPr/>
+                                        </pic:nvPicPr>
+                                        <pic:blipFill>
+                                          <a:blip r:embed="rId24"/>
+                                          <a:stretch>
+                                            <a:fillRect/>
+                                          </a:stretch>
+                                        </pic:blipFill>
+                                        <pic:spPr>
+                                          <a:xfrm>
+                                            <a:off x="0" y="0"/>
+                                            <a:ext cx="3890645" cy="2738120"/>
+                                          </a:xfrm>
+                                          <a:prstGeom prst="rect">
+                                            <a:avLst/>
+                                          </a:prstGeom>
+                                        </pic:spPr>
+                                      </pic:pic>
+                                    </a:graphicData>
+                                  </a:graphic>
+                                </wp:inline>
+                              </w:drawing>
+                            </w:r>
+                          </w:p>
+                        </w:txbxContent>
+                      </wps:txbx>
+                      <wps:bodyPr rot="0" spcFirstLastPara="0" vertOverflow="overflow" horzOverflow="overflow" vert="horz" wrap="square" lIns="91440" tIns="45720" rIns="91440" bIns="45720" numCol="1" spcCol="0" rtlCol="0" fromWordArt="0" anchor="ctr" anchorCtr="0" forceAA="0" compatLnSpc="1">
+                        <a:prstTxWarp prst="textNoShape">
+                          <a:avLst/>
+                        </a:prstTxWarp>
+                        <a:noAutofit/>
+                      </wps:bodyPr>
+                    </wps:wsp>
+                  </a:graphicData>
+                </a:graphic>
+              </wp:inline>
+            </w:drawing>
+          </mc:Choice>
+          <mc:Fallback>
+            <w:pict>
+              <v:rect w14:anchorId="310B72C1" id="Rectangle 44" o:spid="_x0000_s1040" style="width:387pt;height:236.25pt;visibility:visible;mso-wrap-style:square;mso-left-percent:-10001;mso-top-percent:-10001;mso-position-horizontal:absolute;mso-position-horizontal-relative:char;mso-position-vertical:absolute;mso-position-vertical-relative:line;mso-left-percent:-10001;mso-top-percent:-10001;v-text-anchor:middle" o:gfxdata="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" filled="f" strokecolor="#090">
+                <v:shadow on="t" color="black" opacity="24903f" origin=",.5" offset="0,.55556mm"/>
+                <v:textbox>
+                  <w:txbxContent>
+                    <w:p>
+                      <w:pPr>
+                        <w:jc w:val="center"/>
+                      </w:pPr>
+                      <w:r>
+                        <w:rPr>
+                          <w:noProof/>
+                        </w:rPr>
+                        <w:drawing>
+                          <wp:inline distT="0" distB="0" distL="0" distR="0" wp14:anchorId="3561376D" wp14:editId="6D981C59">
+                            <wp:extent cx="3890645" cy="2738120"/>
+                            <wp:effectExtent l="0" t="0" r="0" b="5080"/>
+                            <wp:docPr id="46" name="Picture 46"/>
+                            <wp:cNvGraphicFramePr>
+                              <a:graphicFrameLocks xmlns:a="http://schemas.openxmlformats.org/drawingml/2006/main" noChangeAspect="1"/>
+                            </wp:cNvGraphicFramePr>
+                            <a:graphic xmlns:a="http://schemas.openxmlformats.org/drawingml/2006/main">
+                              <a:graphicData uri="http://schemas.openxmlformats.org/drawingml/2006/picture">
+                                <pic:pic xmlns:pic="http://schemas.openxmlformats.org/drawingml/2006/picture">
+                                  <pic:nvPicPr>
+                                    <pic:cNvPr id="1" name=""/>
+                                    <pic:cNvPicPr/>
+                                  </pic:nvPicPr>
+                                  <pic:blipFill>
+                                    <a:blip r:embed="rId24"/>
+                                    <a:stretch>
+                                      <a:fillRect/>
+                                    </a:stretch>
+                                  </pic:blipFill>
+                                  <pic:spPr>
+                                    <a:xfrm>
+                                      <a:off x="0" y="0"/>
+                                      <a:ext cx="3890645" cy="2738120"/>
+                                    </a:xfrm>
+                                    <a:prstGeom prst="rect">
+                                      <a:avLst/>
+                                    </a:prstGeom>
+                                  </pic:spPr>
+                                </pic:pic>
+                              </a:graphicData>
+                            </a:graphic>
+                          </wp:inline>
+                        </w:drawing>
+                      </w:r>
+                    </w:p>
+                  </w:txbxContent>
+                </v:textbox>
+                <w10:anchorlock/>
+              </v:rect>
+            </w:pict>
+          </mc:Fallback>
+        </mc:AlternateContent>
+      </w:r>
+    </w:p>
+    <w:p>
+      <w:pPr>
+        <w:pStyle w:val="ChapterBodyCopy-Step"/>
+      </w:pPr>
+      <w:r>
+        <w:lastRenderedPageBreak/>
+        <w:t>The next fields may not appear if the Administrator deems them as not required</w:t>
+      </w:r>
+      <w:r>
+        <w:br/>
+      </w:r>
+      <w:r>
+        <w:rPr>
+          <w:noProof/>
+        </w:rPr>
+        <mc:AlternateContent>
+          <mc:Choice Requires="wps">
+            <w:drawing>
+              <wp:inline distT="0" distB="0" distL="0" distR="0" wp14:anchorId="187B7118" wp14:editId="52AE5F1D">
+                <wp:extent cx="4914900" cy="3000375"/>
+                <wp:effectExtent l="57150" t="38100" r="76200" b="104775"/>
+                <wp:docPr id="47" name="Rectangle 47"/>
+                <wp:cNvGraphicFramePr/>
+                <a:graphic xmlns:a="http://schemas.openxmlformats.org/drawingml/2006/main">
+                  <a:graphicData uri="http://schemas.microsoft.com/office/word/2010/wordprocessingShape">
+                    <wps:wsp>
+                      <wps:cNvSpPr/>
+                      <wps:spPr>
+                        <a:xfrm>
+                          <a:off x="0" y="0"/>
+                          <a:ext cx="4914900" cy="3000375"/>
+                        </a:xfrm>
+                        <a:prstGeom prst="rect">
+                          <a:avLst/>
+                        </a:prstGeom>
+                        <a:noFill/>
+                        <a:ln>
+                          <a:solidFill>
+                            <a:srgbClr val="009900"/>
+                          </a:solidFill>
+                        </a:ln>
+                      </wps:spPr>
+                      <wps:style>
+                        <a:lnRef idx="1">
+                          <a:schemeClr val="accent6"/>
+                        </a:lnRef>
+                        <a:fillRef idx="2">
+                          <a:schemeClr val="accent6"/>
+                        </a:fillRef>
+                        <a:effectRef idx="1">
+                          <a:schemeClr val="accent6"/>
+                        </a:effectRef>
+                        <a:fontRef idx="minor">
+                          <a:schemeClr val="dk1"/>
+                        </a:fontRef>
+                      </wps:style>
+                      <wps:txbx>
+                        <w:txbxContent>
+                          <w:p>
+                            <w:pPr>
+                              <w:jc w:val="center"/>
+                            </w:pPr>
+                            <w:r>
+                              <w:rPr>
+                                <w:noProof/>
+                              </w:rPr>
+                              <w:drawing>
+                                <wp:inline distT="0" distB="0" distL="0" distR="0" wp14:anchorId="3CF9E66F" wp14:editId="5A0A12B4">
+                                  <wp:extent cx="4252595" cy="2900045"/>
+                                  <wp:effectExtent l="0" t="0" r="0" b="0"/>
+                                  <wp:docPr id="49" name="Picture 49"/>
+                                  <wp:cNvGraphicFramePr>
+                                    <a:graphicFrameLocks xmlns:a="http://schemas.openxmlformats.org/drawingml/2006/main" noChangeAspect="1"/>
+                                  </wp:cNvGraphicFramePr>
+                                  <a:graphic xmlns:a="http://schemas.openxmlformats.org/drawingml/2006/main">
+                                    <a:graphicData uri="http://schemas.openxmlformats.org/drawingml/2006/picture">
+                                      <pic:pic xmlns:pic="http://schemas.openxmlformats.org/drawingml/2006/picture">
+                                        <pic:nvPicPr>
+                                          <pic:cNvPr id="1" name=""/>
+                                          <pic:cNvPicPr/>
+                                        </pic:nvPicPr>
+                                        <pic:blipFill>
+                                          <a:blip r:embed="rId25"/>
+                                          <a:stretch>
+                                            <a:fillRect/>
+                                          </a:stretch>
+                                        </pic:blipFill>
+                                        <pic:spPr>
+                                          <a:xfrm>
+                                            <a:off x="0" y="0"/>
+                                            <a:ext cx="4252595" cy="2900045"/>
+                                          </a:xfrm>
+                                          <a:prstGeom prst="rect">
+                                            <a:avLst/>
+                                          </a:prstGeom>
+                                        </pic:spPr>
+                                      </pic:pic>
+                                    </a:graphicData>
+                                  </a:graphic>
+                                </wp:inline>
+                              </w:drawing>
+                            </w:r>
+                          </w:p>
+                        </w:txbxContent>
+                      </wps:txbx>
+                      <wps:bodyPr rot="0" spcFirstLastPara="0" vertOverflow="overflow" horzOverflow="overflow" vert="horz" wrap="square" lIns="91440" tIns="45720" rIns="91440" bIns="45720" numCol="1" spcCol="0" rtlCol="0" fromWordArt="0" anchor="ctr" anchorCtr="0" forceAA="0" compatLnSpc="1">
+                        <a:prstTxWarp prst="textNoShape">
+                          <a:avLst/>
+                        </a:prstTxWarp>
+                        <a:noAutofit/>
+                      </wps:bodyPr>
+                    </wps:wsp>
+                  </a:graphicData>
+                </a:graphic>
+              </wp:inline>
+            </w:drawing>
+          </mc:Choice>
+          <mc:Fallback>
+            <w:pict>
+              <v:rect w14:anchorId="187B7118" id="Rectangle 47" o:spid="_x0000_s1041" style="width:387pt;height:236.25pt;visibility:visible;mso-wrap-style:square;mso-left-percent:-10001;mso-top-percent:-10001;mso-position-horizontal:absolute;mso-position-horizontal-relative:char;mso-position-vertical:absolute;mso-position-vertical-relative:line;mso-left-percent:-10001;mso-top-percent:-10001;v-text-anchor:middle" o:gfxdata="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" filled="f" strokecolor="#090">
+                <v:shadow on="t" color="black" opacity="24903f" origin=",.5" offset="0,.55556mm"/>
+                <v:textbox>
+                  <w:txbxContent>
+                    <w:p>
+                      <w:pPr>
+                        <w:jc w:val="center"/>
+                      </w:pPr>
+                      <w:r>
+                        <w:rPr>
+                          <w:noProof/>
+                        </w:rPr>
+                        <w:drawing>
+                          <wp:inline distT="0" distB="0" distL="0" distR="0" wp14:anchorId="3CF9E66F" wp14:editId="5A0A12B4">
+                            <wp:extent cx="4252595" cy="2900045"/>
+                            <wp:effectExtent l="0" t="0" r="0" b="0"/>
+                            <wp:docPr id="49" name="Picture 49"/>
+                            <wp:cNvGraphicFramePr>
+                              <a:graphicFrameLocks xmlns:a="http://schemas.openxmlformats.org/drawingml/2006/main" noChangeAspect="1"/>
+                            </wp:cNvGraphicFramePr>
+                            <a:graphic xmlns:a="http://schemas.openxmlformats.org/drawingml/2006/main">
+                              <a:graphicData uri="http://schemas.openxmlformats.org/drawingml/2006/picture">
+                                <pic:pic xmlns:pic="http://schemas.openxmlformats.org/drawingml/2006/picture">
+                                  <pic:nvPicPr>
+                                    <pic:cNvPr id="1" name=""/>
+                                    <pic:cNvPicPr/>
+                                  </pic:nvPicPr>
+                                  <pic:blipFill>
+                                    <a:blip r:embed="rId25"/>
+                                    <a:stretch>
+                                      <a:fillRect/>
+                                    </a:stretch>
+                                  </pic:blipFill>
+                                  <pic:spPr>
+                                    <a:xfrm>
+                                      <a:off x="0" y="0"/>
+                                      <a:ext cx="4252595" cy="2900045"/>
+                                    </a:xfrm>
+                                    <a:prstGeom prst="rect">
+                                      <a:avLst/>
+                                    </a:prstGeom>
+                                  </pic:spPr>
+                                </pic:pic>
+                              </a:graphicData>
+                            </a:graphic>
+                          </wp:inline>
+                        </w:drawing>
+                      </w:r>
+                    </w:p>
+                  </w:txbxContent>
+                </v:textbox>
+                <w10:anchorlock/>
+              </v:rect>
+            </w:pict>
+          </mc:Fallback>
+        </mc:AlternateContent>
+      </w:r>
+      <w:r>
+        <w:br/>
+        <w:t>If available, select Yes if Physician was notified; No otherwise.</w:t>
+      </w:r>
+    </w:p>
+    <w:p>
+      <w:pPr>
+        <w:pStyle w:val="ChapterBodyCopy-Step"/>
+      </w:pPr>
+      <w:r>
+        <w:t xml:space="preserve">If </w:t>
+      </w:r>
+      <w:r>
+        <w:rPr>
+          <w:b/>
+        </w:rPr>
+        <w:t>Yes</w:t>
+      </w:r>
+      <w:r>
+        <w:t xml:space="preserve"> selected, enter the following details:</w:t>
+      </w:r>
+    </w:p>
+    <w:p>
+      <w:pPr>
+        <w:pStyle w:val="ChapterBodyCopy-Step"/>
+        <w:numPr>
+          <w:ilvl w:val="1"/>
+          <w:numId w:val="3"/>
+        </w:numPr>
+      </w:pPr>
+      <w:r>
+        <w:t>Physician Provider Number</w:t>
+      </w:r>
+    </w:p>
+    <w:p>
+      <w:pPr>
+        <w:pStyle w:val="ChapterBodyCopy-Step"/>
+        <w:numPr>
+          <w:ilvl w:val="1"/>
+          <w:numId w:val="3"/>
+        </w:numPr>
+      </w:pPr>
+      <w:r>
+        <w:t>Physician First Name</w:t>
+      </w:r>
+    </w:p>
+    <w:p>
+      <w:pPr>
+        <w:pStyle w:val="ChapterBodyCopy-Step"/>
+        <w:numPr>
+          <w:ilvl w:val="1"/>
+          <w:numId w:val="3"/>
+        </w:numPr>
+      </w:pPr>
+      <w:r>
+        <w:t>Physician Surname</w:t>
+      </w:r>
+    </w:p>
+    <w:p>
+      <w:pPr>
+        <w:pStyle w:val="ChapterBodyCopy-Step"/>
+        <w:numPr>
+          <w:ilvl w:val="1"/>
+          <w:numId w:val="3"/>
+        </w:numPr>
+      </w:pPr>
+      <w:r>
+        <w:t>Any comment the Physician may wish recorded</w:t>
+      </w:r>
+    </w:p>
+    <w:p>
+      <w:pPr>
+        <w:pStyle w:val="ChapterBodyCopy-Step"/>
+        <w:numPr>
+          <w:ilvl w:val="0"/>
+          <w:numId w:val="0"/>
+        </w:numPr>
+        <w:ind w:left="720" w:hanging="11"/>
+      </w:pPr>
+      <w:r>
+        <w:rPr>
+          <w:noProof/>
+        </w:rPr>
+        <mc:AlternateContent>
+          <mc:Choice Requires="wps">
+            <w:drawing>
+              <wp:inline distT="0" distB="0" distL="0" distR="0" wp14:anchorId="5DE36D59" wp14:editId="78E6E1E5">
+                <wp:extent cx="4914900" cy="3000375"/>
+                <wp:effectExtent l="57150" t="38100" r="76200" b="104775"/>
+                <wp:docPr id="50" name="Rectangle 50"/>
+                <wp:cNvGraphicFramePr/>
+                <a:graphic xmlns:a="http://schemas.openxmlformats.org/drawingml/2006/main">
+                  <a:graphicData uri="http://schemas.microsoft.com/office/word/2010/wordprocessingShape">
+                    <wps:wsp>
+                      <wps:cNvSpPr/>
+                      <wps:spPr>
+                        <a:xfrm>
+                          <a:off x="0" y="0"/>
+                          <a:ext cx="4914900" cy="3000375"/>
+                        </a:xfrm>
+                        <a:prstGeom prst="rect">
+                          <a:avLst/>
+                        </a:prstGeom>
+                        <a:noFill/>
+                        <a:ln>
+                          <a:solidFill>
+                            <a:srgbClr val="009900"/>
+                          </a:solidFill>
+                        </a:ln>
+                      </wps:spPr>
+                      <wps:style>
+                        <a:lnRef idx="1">
+                          <a:schemeClr val="accent6"/>
+                        </a:lnRef>
+                        <a:fillRef idx="2">
+                          <a:schemeClr val="accent6"/>
+                        </a:fillRef>
+                        <a:effectRef idx="1">
+                          <a:schemeClr val="accent6"/>
+                        </a:effectRef>
+                        <a:fontRef idx="minor">
+                          <a:schemeClr val="dk1"/>
+                        </a:fontRef>
+                      </wps:style>
+                      <wps:txbx>
+                        <w:txbxContent>
+                          <w:p>
+                            <w:pPr>
+                              <w:jc w:val="center"/>
+                            </w:pPr>
+                            <w:r>
+                              <w:rPr>
+                                <w:noProof/>
+                              </w:rPr>
+                              <w:drawing>
+                                <wp:inline distT="0" distB="0" distL="0" distR="0" wp14:anchorId="31024A58" wp14:editId="3FEAEBA9">
+                                  <wp:extent cx="4130040" cy="2900045"/>
+                                  <wp:effectExtent l="0" t="0" r="3810" b="0"/>
+                                  <wp:docPr id="52" name="Picture 52"/>
+                                  <wp:cNvGraphicFramePr>
+                                    <a:graphicFrameLocks xmlns:a="http://schemas.openxmlformats.org/drawingml/2006/main" noChangeAspect="1"/>
+                                  </wp:cNvGraphicFramePr>
+                                  <a:graphic xmlns:a="http://schemas.openxmlformats.org/drawingml/2006/main">
+                                    <a:graphicData uri="http://schemas.openxmlformats.org/drawingml/2006/picture">
+                                      <pic:pic xmlns:pic="http://schemas.openxmlformats.org/drawingml/2006/picture">
+                                        <pic:nvPicPr>
+                                          <pic:cNvPr id="1" name=""/>
+                                          <pic:cNvPicPr/>
+                                        </pic:nvPicPr>
+                                        <pic:blipFill>
+                                          <a:blip r:embed="rId26"/>
+                                          <a:stretch>
+                                            <a:fillRect/>
+                                          </a:stretch>
+                                        </pic:blipFill>
+                                        <pic:spPr>
+                                          <a:xfrm>
+                                            <a:off x="0" y="0"/>
+                                            <a:ext cx="4130040" cy="2900045"/>
+                                          </a:xfrm>
+                                          <a:prstGeom prst="rect">
+                                            <a:avLst/>
+                                          </a:prstGeom>
+                                        </pic:spPr>
+                                      </pic:pic>
+                                    </a:graphicData>
+                                  </a:graphic>
+                                </wp:inline>
+                              </w:drawing>
+                            </w:r>
+                            <w:r>
+                              <w:rPr>
+                                <w:noProof/>
+                              </w:rPr>
+                              <w:drawing>
+                                <wp:inline distT="0" distB="0" distL="0" distR="0" wp14:anchorId="79FDBA2F" wp14:editId="15DCA632">
+                                  <wp:extent cx="4252595" cy="2900045"/>
+                                  <wp:effectExtent l="0" t="0" r="0" b="0"/>
+                                  <wp:docPr id="51" name="Picture 51"/>
+                                  <wp:cNvGraphicFramePr>
+                                    <a:graphicFrameLocks xmlns:a="http://schemas.openxmlformats.org/drawingml/2006/main" noChangeAspect="1"/>
+                                  </wp:cNvGraphicFramePr>
+                                  <a:graphic xmlns:a="http://schemas.openxmlformats.org/drawingml/2006/main">
+                                    <a:graphicData uri="http://schemas.openxmlformats.org/drawingml/2006/picture">
+                                      <pic:pic xmlns:pic="http://schemas.openxmlformats.org/drawingml/2006/picture">
+                                        <pic:nvPicPr>
+                                          <pic:cNvPr id="1" name=""/>
+                                          <pic:cNvPicPr/>
+                                        </pic:nvPicPr>
+                                        <pic:blipFill>
+                                          <a:blip r:embed="rId25"/>
+                                          <a:stretch>
+                                            <a:fillRect/>
+                                          </a:stretch>
+                                        </pic:blipFill>
+                                        <pic:spPr>
+                                          <a:xfrm>
+                                            <a:off x="0" y="0"/>
+                                            <a:ext cx="4252595" cy="2900045"/>
+                                          </a:xfrm>
+                                          <a:prstGeom prst="rect">
+                                            <a:avLst/>
+                                          </a:prstGeom>
+                                        </pic:spPr>
+                                      </pic:pic>
+                                    </a:graphicData>
+                                  </a:graphic>
+                                </wp:inline>
+                              </w:drawing>
+                            </w:r>
+                          </w:p>
+                        </w:txbxContent>
+                      </wps:txbx>
+                      <wps:bodyPr rot="0" spcFirstLastPara="0" vertOverflow="overflow" horzOverflow="overflow" vert="horz" wrap="square" lIns="91440" tIns="45720" rIns="91440" bIns="45720" numCol="1" spcCol="0" rtlCol="0" fromWordArt="0" anchor="ctr" anchorCtr="0" forceAA="0" compatLnSpc="1">
+                        <a:prstTxWarp prst="textNoShape">
+                          <a:avLst/>
+                        </a:prstTxWarp>
+                        <a:noAutofit/>
+                      </wps:bodyPr>
+                    </wps:wsp>
+                  </a:graphicData>
+                </a:graphic>
+              </wp:inline>
+            </w:drawing>
+          </mc:Choice>
+          <mc:Fallback>
+            <w:pict>
+              <v:rect w14:anchorId="5DE36D59" id="Rectangle 50" o:spid="_x0000_s1042" style="width:387pt;height:236.25pt;visibility:visible;mso-wrap-style:square;mso-left-percent:-10001;mso-top-percent:-10001;mso-position-horizontal:absolute;mso-position-horizontal-relative:char;mso-position-vertical:absolute;mso-position-vertical-relative:line;mso-left-percent:-10001;mso-top-percent:-10001;v-text-anchor:middle" o:gfxdata="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" filled="f" strokecolor="#090">
+                <v:shadow on="t" color="black" opacity="24903f" origin=",.5" offset="0,.55556mm"/>
+                <v:textbox>
+                  <w:txbxContent>
+                    <w:p>
+                      <w:pPr>
+                        <w:jc w:val="center"/>
+                      </w:pPr>
+                      <w:r>
+                        <w:rPr>
+                          <w:noProof/>
+                        </w:rPr>
+                        <w:drawing>
+                          <wp:inline distT="0" distB="0" distL="0" distR="0" wp14:anchorId="31024A58" wp14:editId="3FEAEBA9">
+                            <wp:extent cx="4130040" cy="2900045"/>
+                            <wp:effectExtent l="0" t="0" r="3810" b="0"/>
+                            <wp:docPr id="52" name="Picture 52"/>
+                            <wp:cNvGraphicFramePr>
+                              <a:graphicFrameLocks xmlns:a="http://schemas.openxmlformats.org/drawingml/2006/main" noChangeAspect="1"/>
+                            </wp:cNvGraphicFramePr>
+                            <a:graphic xmlns:a="http://schemas.openxmlformats.org/drawingml/2006/main">
+                              <a:graphicData uri="http://schemas.openxmlformats.org/drawingml/2006/picture">
+                                <pic:pic xmlns:pic="http://schemas.openxmlformats.org/drawingml/2006/picture">
+                                  <pic:nvPicPr>
+                                    <pic:cNvPr id="1" name=""/>
+                                    <pic:cNvPicPr/>
+                                  </pic:nvPicPr>
+                                  <pic:blipFill>
+                                    <a:blip r:embed="rId26"/>
+                                    <a:stretch>
+                                      <a:fillRect/>
+                                    </a:stretch>
+                                  </pic:blipFill>
+                                  <pic:spPr>
+                                    <a:xfrm>
+                                      <a:off x="0" y="0"/>
+                                      <a:ext cx="4130040" cy="2900045"/>
+                                    </a:xfrm>
+                                    <a:prstGeom prst="rect">
+                                      <a:avLst/>
+                                    </a:prstGeom>
+                                  </pic:spPr>
+                                </pic:pic>
+                              </a:graphicData>
+                            </a:graphic>
+                          </wp:inline>
+                        </w:drawing>
+                      </w:r>
+                      <w:r>
+                        <w:rPr>
+                          <w:noProof/>
+                        </w:rPr>
+                        <w:drawing>
+                          <wp:inline distT="0" distB="0" distL="0" distR="0" wp14:anchorId="79FDBA2F" wp14:editId="15DCA632">
+                            <wp:extent cx="4252595" cy="2900045"/>
+                            <wp:effectExtent l="0" t="0" r="0" b="0"/>
+                            <wp:docPr id="51" name="Picture 51"/>
+                            <wp:cNvGraphicFramePr>
+                              <a:graphicFrameLocks xmlns:a="http://schemas.openxmlformats.org/drawingml/2006/main" noChangeAspect="1"/>
+                            </wp:cNvGraphicFramePr>
+                            <a:graphic xmlns:a="http://schemas.openxmlformats.org/drawingml/2006/main">
+                              <a:graphicData uri="http://schemas.openxmlformats.org/drawingml/2006/picture">
+                                <pic:pic xmlns:pic="http://schemas.openxmlformats.org/drawingml/2006/picture">
+                                  <pic:nvPicPr>
+                                    <pic:cNvPr id="1" name=""/>
+                                    <pic:cNvPicPr/>
+                                  </pic:nvPicPr>
+                                  <pic:blipFill>
+                                    <a:blip r:embed="rId25"/>
+                                    <a:stretch>
+                                      <a:fillRect/>
+                                    </a:stretch>
+                                  </pic:blipFill>
+                                  <pic:spPr>
+                                    <a:xfrm>
+                                      <a:off x="0" y="0"/>
+                                      <a:ext cx="4252595" cy="2900045"/>
+                                    </a:xfrm>
+                                    <a:prstGeom prst="rect">
+                                      <a:avLst/>
+                                    </a:prstGeom>
+                                  </pic:spPr>
+                                </pic:pic>
+                              </a:graphicData>
+                            </a:graphic>
+                          </wp:inline>
+                        </w:drawing>
+                      </w:r>
+                    </w:p>
+                  </w:txbxContent>
+                </v:textbox>
+                <w10:anchorlock/>
+              </v:rect>
+            </w:pict>
+          </mc:Fallback>
+        </mc:AlternateContent>
+      </w:r>
+    </w:p>
+    <w:p>
+      <w:pPr>
+        <w:pStyle w:val="ChapterBodyCopy-Step"/>
+      </w:pPr>
+      <w:r>
+        <w:t xml:space="preserve">If </w:t>
+      </w:r>
+      <w:r>
+        <w:rPr>
+          <w:b/>
+        </w:rPr>
+        <w:t>No</w:t>
+      </w:r>
+      <w:r>
+        <w:t xml:space="preserve"> selected, no further details can be entered.</w:t>
+      </w:r>
+    </w:p>
+    <w:p>
+      <w:pPr>
+        <w:pStyle w:val="ChapterBodyCopy-Step"/>
+      </w:pPr>
+      <w:r>
+        <w:lastRenderedPageBreak/>
+        <w:t>Select the Submit button if happy with details entered, Clear if you wish to start clear all fields and start again.</w:t>
+      </w:r>
+      <w:r>
+        <w:br/>
+      </w:r>
+      <w:r>
+        <w:rPr>
+          <w:noProof/>
+        </w:rPr>
+        <mc:AlternateContent>
+          <mc:Choice Requires="wps">
+            <w:drawing>
+              <wp:inline distT="0" distB="0" distL="0" distR="0" wp14:anchorId="15AA9DBD" wp14:editId="4A5D09EC">
+                <wp:extent cx="4914900" cy="857250"/>
+                <wp:effectExtent l="57150" t="38100" r="76200" b="95250"/>
+                <wp:docPr id="53" name="Rectangle 53"/>
+                <wp:cNvGraphicFramePr/>
+                <a:graphic xmlns:a="http://schemas.openxmlformats.org/drawingml/2006/main">
+                  <a:graphicData uri="http://schemas.microsoft.com/office/word/2010/wordprocessingShape">
+                    <wps:wsp>
+                      <wps:cNvSpPr/>
+                      <wps:spPr>
+                        <a:xfrm>
+                          <a:off x="0" y="0"/>
+                          <a:ext cx="4914900" cy="857250"/>
+                        </a:xfrm>
+                        <a:prstGeom prst="rect">
+                          <a:avLst/>
+                        </a:prstGeom>
+                        <a:noFill/>
+                        <a:ln>
+                          <a:solidFill>
+                            <a:srgbClr val="009900"/>
+                          </a:solidFill>
+                        </a:ln>
+                      </wps:spPr>
+                      <wps:style>
+                        <a:lnRef idx="1">
+                          <a:schemeClr val="accent6"/>
+                        </a:lnRef>
+                        <a:fillRef idx="2">
+                          <a:schemeClr val="accent6"/>
+                        </a:fillRef>
+                        <a:effectRef idx="1">
+                          <a:schemeClr val="accent6"/>
+                        </a:effectRef>
+                        <a:fontRef idx="minor">
+                          <a:schemeClr val="dk1"/>
+                        </a:fontRef>
+                      </wps:style>
+                      <wps:txbx>
+                        <w:txbxContent>
+                          <w:p>
+                            <w:pPr>
+                              <w:jc w:val="center"/>
+                            </w:pPr>
+                            <w:r>
+                              <w:rPr>
+                                <w:noProof/>
+                              </w:rPr>
+                              <w:drawing>
+                                <wp:inline distT="0" distB="0" distL="0" distR="0" wp14:anchorId="198F1D8B" wp14:editId="25433C27">
+                                  <wp:extent cx="4723130" cy="510540"/>
+                                  <wp:effectExtent l="0" t="0" r="1270" b="3810"/>
+                                  <wp:docPr id="55" name="Picture 55"/>
+                                  <wp:cNvGraphicFramePr>
+                                    <a:graphicFrameLocks xmlns:a="http://schemas.openxmlformats.org/drawingml/2006/main" noChangeAspect="1"/>
+                                  </wp:cNvGraphicFramePr>
+                                  <a:graphic xmlns:a="http://schemas.openxmlformats.org/drawingml/2006/main">
+                                    <a:graphicData uri="http://schemas.openxmlformats.org/drawingml/2006/picture">
+                                      <pic:pic xmlns:pic="http://schemas.openxmlformats.org/drawingml/2006/picture">
+                                        <pic:nvPicPr>
+                                          <pic:cNvPr id="1" name=""/>
+                                          <pic:cNvPicPr/>
+                                        </pic:nvPicPr>
+                                        <pic:blipFill>
+                                          <a:blip r:embed="rId27"/>
+                                          <a:stretch>
+                                            <a:fillRect/>
+                                          </a:stretch>
+                                        </pic:blipFill>
+                                        <pic:spPr>
+                                          <a:xfrm>
+                                            <a:off x="0" y="0"/>
+                                            <a:ext cx="4723130" cy="510540"/>
+                                          </a:xfrm>
+                                          <a:prstGeom prst="rect">
+                                            <a:avLst/>
+                                          </a:prstGeom>
+                                        </pic:spPr>
+                                      </pic:pic>
+                                    </a:graphicData>
+                                  </a:graphic>
+                                </wp:inline>
+                              </w:drawing>
+                            </w:r>
+                          </w:p>
+                        </w:txbxContent>
+                      </wps:txbx>
+                      <wps:bodyPr rot="0" spcFirstLastPara="0" vertOverflow="overflow" horzOverflow="overflow" vert="horz" wrap="square" lIns="91440" tIns="45720" rIns="91440" bIns="45720" numCol="1" spcCol="0" rtlCol="0" fromWordArt="0" anchor="ctr" anchorCtr="0" forceAA="0" compatLnSpc="1">
+                        <a:prstTxWarp prst="textNoShape">
+                          <a:avLst/>
+                        </a:prstTxWarp>
+                        <a:noAutofit/>
+                      </wps:bodyPr>
+                    </wps:wsp>
+                  </a:graphicData>
+                </a:graphic>
+              </wp:inline>
+            </w:drawing>
+          </mc:Choice>
+          <mc:Fallback>
+            <w:pict>
+              <v:rect w14:anchorId="15AA9DBD" id="Rectangle 53" o:spid="_x0000_s1043" style="width:387pt;height:67.5pt;visibility:visible;mso-wrap-style:square;mso-left-percent:-10001;mso-top-percent:-10001;mso-position-horizontal:absolute;mso-position-horizontal-relative:char;mso-position-vertical:absolute;mso-position-vertical-relative:line;mso-left-percent:-10001;mso-top-percent:-10001;v-text-anchor:middle" o:gfxdata="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" filled="f" strokecolor="#090">
+                <v:shadow on="t" color="black" opacity="24903f" origin=",.5" offset="0,.55556mm"/>
+                <v:textbox>
+                  <w:txbxContent>
+                    <w:p>
+                      <w:pPr>
+                        <w:jc w:val="center"/>
+                      </w:pPr>
+                      <w:r>
+                        <w:rPr>
+                          <w:noProof/>
+                        </w:rPr>
+                        <w:drawing>
+                          <wp:inline distT="0" distB="0" distL="0" distR="0" wp14:anchorId="198F1D8B" wp14:editId="25433C27">
+                            <wp:extent cx="4723130" cy="510540"/>
+                            <wp:effectExtent l="0" t="0" r="1270" b="3810"/>
+                            <wp:docPr id="55" name="Picture 55"/>
+                            <wp:cNvGraphicFramePr>
+                              <a:graphicFrameLocks xmlns:a="http://schemas.openxmlformats.org/drawingml/2006/main" noChangeAspect="1"/>
+                            </wp:cNvGraphicFramePr>
+                            <a:graphic xmlns:a="http://schemas.openxmlformats.org/drawingml/2006/main">
+                              <a:graphicData uri="http://schemas.openxmlformats.org/drawingml/2006/picture">
+                                <pic:pic xmlns:pic="http://schemas.openxmlformats.org/drawingml/2006/picture">
+                                  <pic:nvPicPr>
+                                    <pic:cNvPr id="1" name=""/>
+                                    <pic:cNvPicPr/>
+                                  </pic:nvPicPr>
+                                  <pic:blipFill>
+                                    <a:blip r:embed="rId27"/>
+                                    <a:stretch>
+                                      <a:fillRect/>
+                                    </a:stretch>
+                                  </pic:blipFill>
+                                  <pic:spPr>
+                                    <a:xfrm>
+                                      <a:off x="0" y="0"/>
+                                      <a:ext cx="4723130" cy="510540"/>
+                                    </a:xfrm>
+                                    <a:prstGeom prst="rect">
+                                      <a:avLst/>
+                                    </a:prstGeom>
+                                  </pic:spPr>
+                                </pic:pic>
+                              </a:graphicData>
+                            </a:graphic>
+                          </wp:inline>
+                        </w:drawing>
+                      </w:r>
+                    </w:p>
+                  </w:txbxContent>
+                </v:textbox>
+                <w10:anchorlock/>
+              </v:rect>
+            </w:pict>
+          </mc:Fallback>
+        </mc:AlternateContent>
+      </w:r>
+    </w:p>
+    <w:p>
+      <w:pPr>
+        <w:pStyle w:val="ChapterBodyCopy-Step"/>
+      </w:pPr>
+      <w:bookmarkStart w:id="5" w:name="_GoBack"/>
+      <w:bookmarkEnd w:id="5"/>
     </w:p>
     <w:p>
       <w:pPr>
@@ -2749,7 +5554,7 @@
       <w:pPr>
         <w:pStyle w:val="Heading2"/>
       </w:pPr>
-      <w:bookmarkStart w:id="7" w:name="_Toc362179672"/>
+      <w:bookmarkStart w:id="6" w:name="_Toc362179672"/>
       <w:r>
         <w:t xml:space="preserve">[Sub-Process or Workflow Step 2] </w:t>
       </w:r>
@@ -2760,7 +5565,7 @@
       <w:r>
         <w:t>Asset Record Statuses</w:t>
       </w:r>
-      <w:bookmarkEnd w:id="7"/>
+      <w:bookmarkEnd w:id="6"/>
     </w:p>
     <w:p>
       <w:pPr>
@@ -3120,7 +5925,6 @@
       </w:r>
       <w:proofErr w:type="spellStart"/>
       <w:r>
-        <w:lastRenderedPageBreak/>
         <w:t>vehicula</w:t>
       </w:r>
       <w:proofErr w:type="spellEnd"/>
@@ -3869,8 +6673,8 @@
       <w:pPr>
         <w:pStyle w:val="ChapterBodyCopy"/>
         <w:sectPr>
-          <w:headerReference w:type="default" r:id="rId11"/>
-          <w:footerReference w:type="default" r:id="rId12"/>
+          <w:headerReference w:type="default" r:id="rId28"/>
+          <w:footerReference w:type="default" r:id="rId29"/>
           <w:pgSz w:w="12240" w:h="15840"/>
           <w:pgMar w:top="1440" w:right="1800" w:bottom="1440" w:left="1800" w:header="720" w:footer="720" w:gutter="0"/>
           <w:cols w:space="720"/>
@@ -3884,7 +6688,7 @@
           <w:color w:val="0033CC"/>
         </w:rPr>
       </w:pPr>
-      <w:bookmarkStart w:id="8" w:name="_Toc362179673"/>
+      <w:bookmarkStart w:id="7" w:name="_Toc362179673"/>
       <w:r>
         <w:rPr>
           <w:color w:val="0033CC"/>
@@ -3892,7 +6696,7 @@
         <w:lastRenderedPageBreak/>
         <w:t>Appendices</w:t>
       </w:r>
-      <w:bookmarkEnd w:id="8"/>
+      <w:bookmarkEnd w:id="7"/>
     </w:p>
     <w:p>
       <w:pPr>
@@ -3941,7 +6745,7 @@
           <w:color w:val="0033CC"/>
         </w:rPr>
       </w:pPr>
-      <w:bookmarkStart w:id="9" w:name="_Toc362179674"/>
+      <w:bookmarkStart w:id="8" w:name="_Toc362179674"/>
       <w:r>
         <w:rPr>
           <w:color w:val="0033CC"/>
@@ -3949,7 +6753,7 @@
         <w:lastRenderedPageBreak/>
         <w:t>Index</w:t>
       </w:r>
-      <w:bookmarkEnd w:id="9"/>
+      <w:bookmarkEnd w:id="8"/>
     </w:p>
     <w:p>
       <w:pPr>
@@ -7557,7 +10361,7 @@
 </file>
 
 <file path=customXml/itemProps1.xml><?xml version="1.0" encoding="utf-8"?>
-<ds:datastoreItem xmlns:ds="http://schemas.openxmlformats.org/officeDocument/2006/customXml" ds:itemID="{45AF0E29-F071-4D37-9DE2-70173777B80D}">
+<ds:datastoreItem xmlns:ds="http://schemas.openxmlformats.org/officeDocument/2006/customXml" ds:itemID="{45E8A080-7EED-4F7B-A785-3085B7A3BFAC}">
   <ds:schemaRefs>
     <ds:schemaRef ds:uri="http://schemas.openxmlformats.org/officeDocument/2006/bibliography"/>
   </ds:schemaRefs>

</xml_diff>

<commit_message>
Update to User Guide - Log An Error.docx and query.js/Error.vue where slight adjustments have been made to coding to enable full server side validation for Log Error
</commit_message>
<xml_diff>
--- a/documents/User Manual/User Guide - Log An Error.docx
+++ b/documents/User Manual/User Guide - Log An Error.docx
@@ -4155,9 +4155,9 @@
         <mc:AlternateContent>
           <mc:Choice Requires="wps">
             <w:drawing>
-              <wp:inline distT="0" distB="0" distL="0" distR="0" wp14:anchorId="541FB9F3" wp14:editId="77F01241">
-                <wp:extent cx="4914900" cy="1885950"/>
-                <wp:effectExtent l="57150" t="38100" r="76200" b="95250"/>
+              <wp:inline distT="0" distB="0" distL="0" distR="0" wp14:anchorId="541FB9F3" wp14:editId="71F10CBD">
+                <wp:extent cx="4914900" cy="2543175"/>
+                <wp:effectExtent l="57150" t="38100" r="76200" b="104775"/>
                 <wp:docPr id="35" name="Rectangle 35"/>
                 <wp:cNvGraphicFramePr/>
                 <a:graphic xmlns:a="http://schemas.openxmlformats.org/drawingml/2006/main">
@@ -4167,7 +4167,7 @@
                       <wps:spPr>
                         <a:xfrm>
                           <a:off x="0" y="0"/>
-                          <a:ext cx="4914900" cy="1885950"/>
+                          <a:ext cx="4914900" cy="2543175"/>
                         </a:xfrm>
                         <a:prstGeom prst="rect">
                           <a:avLst/>
@@ -4204,10 +4204,10 @@
                                 <w:noProof/>
                               </w:rPr>
                               <w:drawing>
-                                <wp:inline distT="0" distB="0" distL="0" distR="0" wp14:anchorId="77A35DEA" wp14:editId="282F1509">
-                                  <wp:extent cx="4723130" cy="1549400"/>
+                                <wp:inline distT="0" distB="0" distL="0" distR="0" wp14:anchorId="1BAD26FB" wp14:editId="63994978">
+                                  <wp:extent cx="4723130" cy="2251075"/>
                                   <wp:effectExtent l="0" t="0" r="1270" b="0"/>
-                                  <wp:docPr id="37" name="Picture 37"/>
+                                  <wp:docPr id="10" name="Picture 10"/>
                                   <wp:cNvGraphicFramePr>
                                     <a:graphicFrameLocks xmlns:a="http://schemas.openxmlformats.org/drawingml/2006/main" noChangeAspect="1"/>
                                   </wp:cNvGraphicFramePr>
@@ -4227,7 +4227,7 @@
                                         <pic:spPr>
                                           <a:xfrm>
                                             <a:off x="0" y="0"/>
-                                            <a:ext cx="4723130" cy="1549400"/>
+                                            <a:ext cx="4723130" cy="2251075"/>
                                           </a:xfrm>
                                           <a:prstGeom prst="rect">
                                             <a:avLst/>
@@ -4256,7 +4256,7 @@
           </mc:Choice>
           <mc:Fallback>
             <w:pict>
-              <v:rect w14:anchorId="541FB9F3" id="Rectangle 35" o:spid="_x0000_s1037" style="width:387pt;height:148.5pt;visibility:visible;mso-wrap-style:square;mso-left-percent:-10001;mso-top-percent:-10001;mso-position-horizontal:absolute;mso-position-horizontal-relative:char;mso-position-vertical:absolute;mso-position-vertical-relative:line;mso-left-percent:-10001;mso-top-percent:-10001;v-text-anchor:middle" o:gfxdata="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" filled="f" strokecolor="#090">
+              <v:rect w14:anchorId="541FB9F3" id="Rectangle 35" o:spid="_x0000_s1037" style="width:387pt;height:200.25pt;visibility:visible;mso-wrap-style:square;mso-left-percent:-10001;mso-top-percent:-10001;mso-position-horizontal:absolute;mso-position-horizontal-relative:char;mso-position-vertical:absolute;mso-position-vertical-relative:line;mso-left-percent:-10001;mso-top-percent:-10001;v-text-anchor:middle" o:gfxdata="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" filled="f" strokecolor="#090">
                 <v:shadow on="t" color="black" opacity="24903f" origin=",.5" offset="0,.55556mm"/>
                 <v:textbox>
                   <w:txbxContent>
@@ -4269,10 +4269,10 @@
                           <w:noProof/>
                         </w:rPr>
                         <w:drawing>
-                          <wp:inline distT="0" distB="0" distL="0" distR="0" wp14:anchorId="77A35DEA" wp14:editId="282F1509">
-                            <wp:extent cx="4723130" cy="1549400"/>
+                          <wp:inline distT="0" distB="0" distL="0" distR="0" wp14:anchorId="1BAD26FB" wp14:editId="63994978">
+                            <wp:extent cx="4723130" cy="2251075"/>
                             <wp:effectExtent l="0" t="0" r="1270" b="0"/>
-                            <wp:docPr id="37" name="Picture 37"/>
+                            <wp:docPr id="10" name="Picture 10"/>
                             <wp:cNvGraphicFramePr>
                               <a:graphicFrameLocks xmlns:a="http://schemas.openxmlformats.org/drawingml/2006/main" noChangeAspect="1"/>
                             </wp:cNvGraphicFramePr>
@@ -4292,7 +4292,7 @@
                                   <pic:spPr>
                                     <a:xfrm>
                                       <a:off x="0" y="0"/>
-                                      <a:ext cx="4723130" cy="1549400"/>
+                                      <a:ext cx="4723130" cy="2251075"/>
                                     </a:xfrm>
                                     <a:prstGeom prst="rect">
                                       <a:avLst/>
@@ -4319,6 +4319,7 @@
         <w:pStyle w:val="ChapterBodyCopy-Step"/>
       </w:pPr>
       <w:r>
+        <w:lastRenderedPageBreak/>
         <w:t>Click in the next field and select from the pop-up list where the error occurred</w:t>
       </w:r>
       <w:r>
@@ -4495,7 +4496,6 @@
         <w:pStyle w:val="ChapterBodyCopy-Step"/>
       </w:pPr>
       <w:r>
-        <w:lastRenderedPageBreak/>
         <w:t>Select Yes if an IIMS was completed; No if it wasn’t</w:t>
       </w:r>
       <w:r>
@@ -4672,6 +4672,7 @@
         <w:pStyle w:val="ChapterBodyCopy-Step"/>
       </w:pPr>
       <w:r>
+        <w:lastRenderedPageBreak/>
         <w:t>Select the severity level of the error by clicking in the next field and selecting from the pop-up list</w:t>
       </w:r>
       <w:r>
@@ -4861,8 +4862,8 @@
         <mc:AlternateContent>
           <mc:Choice Requires="wps">
             <w:drawing>
-              <wp:inline distT="0" distB="0" distL="0" distR="0" wp14:anchorId="187B7118" wp14:editId="52AE5F1D">
-                <wp:extent cx="4914900" cy="3000375"/>
+              <wp:inline distT="0" distB="0" distL="0" distR="0" wp14:anchorId="187B7118" wp14:editId="2B54C6D5">
+                <wp:extent cx="4914900" cy="4295775"/>
                 <wp:effectExtent l="57150" t="38100" r="76200" b="104775"/>
                 <wp:docPr id="47" name="Rectangle 47"/>
                 <wp:cNvGraphicFramePr/>
@@ -4873,7 +4874,7 @@
                       <wps:spPr>
                         <a:xfrm>
                           <a:off x="0" y="0"/>
-                          <a:ext cx="4914900" cy="3000375"/>
+                          <a:ext cx="4914900" cy="4295775"/>
                         </a:xfrm>
                         <a:prstGeom prst="rect">
                           <a:avLst/>
@@ -4910,10 +4911,10 @@
                                 <w:noProof/>
                               </w:rPr>
                               <w:drawing>
-                                <wp:inline distT="0" distB="0" distL="0" distR="0" wp14:anchorId="3CF9E66F" wp14:editId="5A0A12B4">
-                                  <wp:extent cx="4252595" cy="2900045"/>
-                                  <wp:effectExtent l="0" t="0" r="0" b="0"/>
-                                  <wp:docPr id="49" name="Picture 49"/>
+                                <wp:inline distT="0" distB="0" distL="0" distR="0" wp14:anchorId="794165AC" wp14:editId="5CE667E0">
+                                  <wp:extent cx="3714750" cy="4086225"/>
+                                  <wp:effectExtent l="0" t="0" r="0" b="9525"/>
+                                  <wp:docPr id="13" name="Picture 13"/>
                                   <wp:cNvGraphicFramePr>
                                     <a:graphicFrameLocks xmlns:a="http://schemas.openxmlformats.org/drawingml/2006/main" noChangeAspect="1"/>
                                   </wp:cNvGraphicFramePr>
@@ -4933,7 +4934,7 @@
                                         <pic:spPr>
                                           <a:xfrm>
                                             <a:off x="0" y="0"/>
-                                            <a:ext cx="4252595" cy="2900045"/>
+                                            <a:ext cx="3714750" cy="4086225"/>
                                           </a:xfrm>
                                           <a:prstGeom prst="rect">
                                             <a:avLst/>
@@ -4962,7 +4963,7 @@
           </mc:Choice>
           <mc:Fallback>
             <w:pict>
-              <v:rect w14:anchorId="187B7118" id="Rectangle 47" o:spid="_x0000_s1041" style="width:387pt;height:236.25pt;visibility:visible;mso-wrap-style:square;mso-left-percent:-10001;mso-top-percent:-10001;mso-position-horizontal:absolute;mso-position-horizontal-relative:char;mso-position-vertical:absolute;mso-position-vertical-relative:line;mso-left-percent:-10001;mso-top-percent:-10001;v-text-anchor:middle" o:gfxdata="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" filled="f" strokecolor="#090">
+              <v:rect w14:anchorId="187B7118" id="Rectangle 47" o:spid="_x0000_s1041" style="width:387pt;height:338.25pt;visibility:visible;mso-wrap-style:square;mso-left-percent:-10001;mso-top-percent:-10001;mso-position-horizontal:absolute;mso-position-horizontal-relative:char;mso-position-vertical:absolute;mso-position-vertical-relative:line;mso-left-percent:-10001;mso-top-percent:-10001;v-text-anchor:middle" o:gfxdata="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" filled="f" strokecolor="#090">
                 <v:shadow on="t" color="black" opacity="24903f" origin=",.5" offset="0,.55556mm"/>
                 <v:textbox>
                   <w:txbxContent>
@@ -4975,10 +4976,10 @@
                           <w:noProof/>
                         </w:rPr>
                         <w:drawing>
-                          <wp:inline distT="0" distB="0" distL="0" distR="0" wp14:anchorId="3CF9E66F" wp14:editId="5A0A12B4">
-                            <wp:extent cx="4252595" cy="2900045"/>
-                            <wp:effectExtent l="0" t="0" r="0" b="0"/>
-                            <wp:docPr id="49" name="Picture 49"/>
+                          <wp:inline distT="0" distB="0" distL="0" distR="0" wp14:anchorId="794165AC" wp14:editId="5CE667E0">
+                            <wp:extent cx="3714750" cy="4086225"/>
+                            <wp:effectExtent l="0" t="0" r="0" b="9525"/>
+                            <wp:docPr id="13" name="Picture 13"/>
                             <wp:cNvGraphicFramePr>
                               <a:graphicFrameLocks xmlns:a="http://schemas.openxmlformats.org/drawingml/2006/main" noChangeAspect="1"/>
                             </wp:cNvGraphicFramePr>
@@ -4998,7 +4999,7 @@
                                   <pic:spPr>
                                     <a:xfrm>
                                       <a:off x="0" y="0"/>
-                                      <a:ext cx="4252595" cy="2900045"/>
+                                      <a:ext cx="3714750" cy="4086225"/>
                                     </a:xfrm>
                                     <a:prstGeom prst="rect">
                                       <a:avLst/>
@@ -5102,6 +5103,7 @@
         <w:rPr>
           <w:noProof/>
         </w:rPr>
+        <w:lastRenderedPageBreak/>
         <mc:AlternateContent>
           <mc:Choice Requires="wps">
             <w:drawing>
@@ -5209,7 +5211,7 @@
                                           <pic:cNvPicPr/>
                                         </pic:nvPicPr>
                                         <pic:blipFill>
-                                          <a:blip r:embed="rId25"/>
+                                          <a:blip r:embed="rId27"/>
                                           <a:stretch>
                                             <a:fillRect/>
                                           </a:stretch>
@@ -5314,7 +5316,7 @@
                                     <pic:cNvPicPr/>
                                   </pic:nvPicPr>
                                   <pic:blipFill>
-                                    <a:blip r:embed="rId25"/>
+                                    <a:blip r:embed="rId27"/>
                                     <a:stretch>
                                       <a:fillRect/>
                                     </a:stretch>
@@ -5366,7 +5368,6 @@
         <w:pStyle w:val="ChapterBodyCopy-Step"/>
       </w:pPr>
       <w:r>
-        <w:lastRenderedPageBreak/>
         <w:t>Select the Submit button if happy with details entered, Clear if you wish to start clear all fields and start again.</w:t>
       </w:r>
       <w:r>
@@ -5443,7 +5444,7 @@
                                           <pic:cNvPicPr/>
                                         </pic:nvPicPr>
                                         <pic:blipFill>
-                                          <a:blip r:embed="rId27"/>
+                                          <a:blip r:embed="rId28"/>
                                           <a:stretch>
                                             <a:fillRect/>
                                           </a:stretch>
@@ -5508,7 +5509,7 @@
                                     <pic:cNvPicPr/>
                                   </pic:nvPicPr>
                                   <pic:blipFill>
-                                    <a:blip r:embed="rId27"/>
+                                    <a:blip r:embed="rId28"/>
                                     <a:stretch>
                                       <a:fillRect/>
                                     </a:stretch>
@@ -5542,6 +5543,182 @@
       <w:pPr>
         <w:pStyle w:val="ChapterBodyCopy-Step"/>
       </w:pPr>
+      <w:r>
+        <w:t>If the form is valid, the following message will appear</w:t>
+      </w:r>
+      <w:r>
+        <w:br/>
+      </w:r>
+      <w:r>
+        <w:rPr>
+          <w:noProof/>
+        </w:rPr>
+        <mc:AlternateContent>
+          <mc:Choice Requires="wps">
+            <w:drawing>
+              <wp:inline distT="0" distB="0" distL="0" distR="0" wp14:anchorId="5868E172" wp14:editId="0739AC90">
+                <wp:extent cx="4914900" cy="1057275"/>
+                <wp:effectExtent l="57150" t="38100" r="76200" b="104775"/>
+                <wp:docPr id="16" name="Rectangle 16"/>
+                <wp:cNvGraphicFramePr/>
+                <a:graphic xmlns:a="http://schemas.openxmlformats.org/drawingml/2006/main">
+                  <a:graphicData uri="http://schemas.microsoft.com/office/word/2010/wordprocessingShape">
+                    <wps:wsp>
+                      <wps:cNvSpPr/>
+                      <wps:spPr>
+                        <a:xfrm>
+                          <a:off x="0" y="0"/>
+                          <a:ext cx="4914900" cy="1057275"/>
+                        </a:xfrm>
+                        <a:prstGeom prst="rect">
+                          <a:avLst/>
+                        </a:prstGeom>
+                        <a:noFill/>
+                        <a:ln>
+                          <a:solidFill>
+                            <a:srgbClr val="009900"/>
+                          </a:solidFill>
+                        </a:ln>
+                      </wps:spPr>
+                      <wps:style>
+                        <a:lnRef idx="1">
+                          <a:schemeClr val="accent6"/>
+                        </a:lnRef>
+                        <a:fillRef idx="2">
+                          <a:schemeClr val="accent6"/>
+                        </a:fillRef>
+                        <a:effectRef idx="1">
+                          <a:schemeClr val="accent6"/>
+                        </a:effectRef>
+                        <a:fontRef idx="minor">
+                          <a:schemeClr val="dk1"/>
+                        </a:fontRef>
+                      </wps:style>
+                      <wps:txbx>
+                        <w:txbxContent>
+                          <w:p>
+                            <w:pPr>
+                              <w:jc w:val="center"/>
+                            </w:pPr>
+                            <w:r>
+                              <w:rPr>
+                                <w:noProof/>
+                              </w:rPr>
+                              <w:drawing>
+                                <wp:inline distT="0" distB="0" distL="0" distR="0" wp14:anchorId="4618BF23" wp14:editId="5AE01325">
+                                  <wp:extent cx="4723130" cy="845820"/>
+                                  <wp:effectExtent l="0" t="0" r="1270" b="0"/>
+                                  <wp:docPr id="23" name="Picture 23"/>
+                                  <wp:cNvGraphicFramePr>
+                                    <a:graphicFrameLocks xmlns:a="http://schemas.openxmlformats.org/drawingml/2006/main" noChangeAspect="1"/>
+                                  </wp:cNvGraphicFramePr>
+                                  <a:graphic xmlns:a="http://schemas.openxmlformats.org/drawingml/2006/main">
+                                    <a:graphicData uri="http://schemas.openxmlformats.org/drawingml/2006/picture">
+                                      <pic:pic xmlns:pic="http://schemas.openxmlformats.org/drawingml/2006/picture">
+                                        <pic:nvPicPr>
+                                          <pic:cNvPr id="1" name=""/>
+                                          <pic:cNvPicPr/>
+                                        </pic:nvPicPr>
+                                        <pic:blipFill>
+                                          <a:blip r:embed="rId29"/>
+                                          <a:stretch>
+                                            <a:fillRect/>
+                                          </a:stretch>
+                                        </pic:blipFill>
+                                        <pic:spPr>
+                                          <a:xfrm>
+                                            <a:off x="0" y="0"/>
+                                            <a:ext cx="4723130" cy="845820"/>
+                                          </a:xfrm>
+                                          <a:prstGeom prst="rect">
+                                            <a:avLst/>
+                                          </a:prstGeom>
+                                        </pic:spPr>
+                                      </pic:pic>
+                                    </a:graphicData>
+                                  </a:graphic>
+                                </wp:inline>
+                              </w:drawing>
+                            </w:r>
+                          </w:p>
+                        </w:txbxContent>
+                      </wps:txbx>
+                      <wps:bodyPr rot="0" spcFirstLastPara="0" vertOverflow="overflow" horzOverflow="overflow" vert="horz" wrap="square" lIns="91440" tIns="45720" rIns="91440" bIns="45720" numCol="1" spcCol="0" rtlCol="0" fromWordArt="0" anchor="ctr" anchorCtr="0" forceAA="0" compatLnSpc="1">
+                        <a:prstTxWarp prst="textNoShape">
+                          <a:avLst/>
+                        </a:prstTxWarp>
+                        <a:noAutofit/>
+                      </wps:bodyPr>
+                    </wps:wsp>
+                  </a:graphicData>
+                </a:graphic>
+              </wp:inline>
+            </w:drawing>
+          </mc:Choice>
+          <mc:Fallback>
+            <w:pict>
+              <v:rect w14:anchorId="5868E172" id="Rectangle 16" o:spid="_x0000_s1044" style="width:387pt;height:83.25pt;visibility:visible;mso-wrap-style:square;mso-left-percent:-10001;mso-top-percent:-10001;mso-position-horizontal:absolute;mso-position-horizontal-relative:char;mso-position-vertical:absolute;mso-position-vertical-relative:line;mso-left-percent:-10001;mso-top-percent:-10001;v-text-anchor:middle" o:gfxdata="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" filled="f" strokecolor="#090">
+                <v:shadow on="t" color="black" opacity="24903f" origin=",.5" offset="0,.55556mm"/>
+                <v:textbox>
+                  <w:txbxContent>
+                    <w:p>
+                      <w:pPr>
+                        <w:jc w:val="center"/>
+                      </w:pPr>
+                      <w:r>
+                        <w:rPr>
+                          <w:noProof/>
+                        </w:rPr>
+                        <w:drawing>
+                          <wp:inline distT="0" distB="0" distL="0" distR="0" wp14:anchorId="4618BF23" wp14:editId="5AE01325">
+                            <wp:extent cx="4723130" cy="845820"/>
+                            <wp:effectExtent l="0" t="0" r="1270" b="0"/>
+                            <wp:docPr id="23" name="Picture 23"/>
+                            <wp:cNvGraphicFramePr>
+                              <a:graphicFrameLocks xmlns:a="http://schemas.openxmlformats.org/drawingml/2006/main" noChangeAspect="1"/>
+                            </wp:cNvGraphicFramePr>
+                            <a:graphic xmlns:a="http://schemas.openxmlformats.org/drawingml/2006/main">
+                              <a:graphicData uri="http://schemas.openxmlformats.org/drawingml/2006/picture">
+                                <pic:pic xmlns:pic="http://schemas.openxmlformats.org/drawingml/2006/picture">
+                                  <pic:nvPicPr>
+                                    <pic:cNvPr id="1" name=""/>
+                                    <pic:cNvPicPr/>
+                                  </pic:nvPicPr>
+                                  <pic:blipFill>
+                                    <a:blip r:embed="rId29"/>
+                                    <a:stretch>
+                                      <a:fillRect/>
+                                    </a:stretch>
+                                  </pic:blipFill>
+                                  <pic:spPr>
+                                    <a:xfrm>
+                                      <a:off x="0" y="0"/>
+                                      <a:ext cx="4723130" cy="845820"/>
+                                    </a:xfrm>
+                                    <a:prstGeom prst="rect">
+                                      <a:avLst/>
+                                    </a:prstGeom>
+                                  </pic:spPr>
+                                </pic:pic>
+                              </a:graphicData>
+                            </a:graphic>
+                          </wp:inline>
+                        </w:drawing>
+                      </w:r>
+                    </w:p>
+                  </w:txbxContent>
+                </v:textbox>
+                <w10:anchorlock/>
+              </v:rect>
+            </w:pict>
+          </mc:Fallback>
+        </mc:AlternateContent>
+      </w:r>
+    </w:p>
+    <w:p>
+      <w:pPr>
+        <w:pStyle w:val="ChapterBodyCopy-Step"/>
+      </w:pPr>
       <w:bookmarkStart w:id="5" w:name="_GoBack"/>
       <w:bookmarkEnd w:id="5"/>
     </w:p>
@@ -5613,6 +5790,7 @@
       </w:pPr>
       <w:proofErr w:type="spellStart"/>
       <w:r>
+        <w:lastRenderedPageBreak/>
         <w:t>Proin</w:t>
       </w:r>
       <w:proofErr w:type="spellEnd"/>
@@ -6673,8 +6851,8 @@
       <w:pPr>
         <w:pStyle w:val="ChapterBodyCopy"/>
         <w:sectPr>
-          <w:headerReference w:type="default" r:id="rId28"/>
-          <w:footerReference w:type="default" r:id="rId29"/>
+          <w:headerReference w:type="default" r:id="rId30"/>
+          <w:footerReference w:type="default" r:id="rId31"/>
           <w:pgSz w:w="12240" w:h="15840"/>
           <w:pgMar w:top="1440" w:right="1800" w:bottom="1440" w:left="1800" w:header="720" w:footer="720" w:gutter="0"/>
           <w:cols w:space="720"/>
@@ -10361,7 +10539,7 @@
 </file>
 
 <file path=customXml/itemProps1.xml><?xml version="1.0" encoding="utf-8"?>
-<ds:datastoreItem xmlns:ds="http://schemas.openxmlformats.org/officeDocument/2006/customXml" ds:itemID="{45E8A080-7EED-4F7B-A785-3085B7A3BFAC}">
+<ds:datastoreItem xmlns:ds="http://schemas.openxmlformats.org/officeDocument/2006/customXml" ds:itemID="{E7F96B79-890D-423A-A5D7-CE63EF0357EB}">
   <ds:schemaRefs>
     <ds:schemaRef ds:uri="http://schemas.openxmlformats.org/officeDocument/2006/bibliography"/>
   </ds:schemaRefs>

</xml_diff>

<commit_message>
Upload final draft of User Guide - Log An Error.docx.
</commit_message>
<xml_diff>
--- a/documents/User Manual/User Guide - Log An Error.docx
+++ b/documents/User Manual/User Guide - Log An Error.docx
@@ -57,6 +57,24 @@
           <w:szCs w:val="56"/>
         </w:rPr>
       </w:pPr>
+      <w:r>
+        <w:rPr>
+          <w:rFonts w:asciiTheme="minorHAnsi" w:hAnsiTheme="minorHAnsi"/>
+          <w:color w:val="0033CC"/>
+          <w:sz w:val="56"/>
+          <w:szCs w:val="56"/>
+        </w:rPr>
+        <w:t>USER GUIDE</w:t>
+      </w:r>
+      <w:r>
+        <w:rPr>
+          <w:rFonts w:asciiTheme="minorHAnsi" w:hAnsiTheme="minorHAnsi"/>
+          <w:color w:val="0033CC"/>
+          <w:sz w:val="56"/>
+          <w:szCs w:val="56"/>
+        </w:rPr>
+        <w:t xml:space="preserve"> - </w:t>
+      </w:r>
       <w:r>
         <w:rPr>
           <w:rFonts w:asciiTheme="minorHAnsi" w:hAnsiTheme="minorHAnsi"/>
@@ -180,7 +198,6 @@
           </w14:textFill>
         </w:rPr>
       </w:pPr>
-      <w:proofErr w:type="spellStart"/>
       <w:r>
         <w:rPr>
           <w:color w:val="0033CC"/>
@@ -194,23 +211,7 @@
             </w14:solidFill>
           </w14:textFill>
         </w:rPr>
-        <w:t>Pharmacon</w:t>
-      </w:r>
-      <w:proofErr w:type="spellEnd"/>
-      <w:r>
-        <w:rPr>
-          <w:color w:val="0033CC"/>
-          <w14:textFill>
-            <w14:solidFill>
-              <w14:srgbClr w14:val="0033CC">
-                <w14:lumMod w14:val="75000"/>
-                <w14:lumMod w14:val="75000"/>
-                <w14:lumOff w14:val="25000"/>
-              </w14:srgbClr>
-            </w14:solidFill>
-          </w14:textFill>
-        </w:rPr>
-        <w:t xml:space="preserve"> ITC303/309 Group</w:t>
+        <w:t>Pharmacon ITC303/309 Group</w:t>
       </w:r>
     </w:p>
     <w:p>
@@ -331,7 +332,15 @@
               <w:pStyle w:val="ChartBodyCopy"/>
             </w:pPr>
             <w:r>
-              <w:t>23/08/2018</w:t>
+              <w:t>2</w:t>
+            </w:r>
+            <w:r>
+              <w:t>6</w:t>
+            </w:r>
+            <w:bookmarkStart w:id="0" w:name="_GoBack"/>
+            <w:bookmarkEnd w:id="0"/>
+            <w:r>
+              <w:t>/08/2018</w:t>
             </w:r>
           </w:p>
         </w:tc>
@@ -692,9 +701,8 @@
         <w:pStyle w:val="TOC1"/>
         <w:rPr>
           <w:rFonts w:eastAsiaTheme="minorEastAsia"/>
-          <w:b/>
-          <w:bCs/>
-          <w:caps/>
+          <w:noProof/>
+          <w:lang w:val="en-AU" w:eastAsia="en-AU"/>
         </w:rPr>
       </w:pPr>
       <w:r>
@@ -723,33 +731,66 @@
         <w:fldChar w:fldCharType="separate"/>
       </w:r>
       <w:r>
+        <w:rPr>
+          <w:noProof/>
+          <w:color w:val="0033CC"/>
+        </w:rPr>
         <w:t>1</w:t>
       </w:r>
       <w:r>
         <w:rPr>
           <w:rFonts w:eastAsiaTheme="minorEastAsia"/>
+          <w:noProof/>
+          <w:lang w:val="en-AU" w:eastAsia="en-AU"/>
         </w:rPr>
         <w:tab/>
       </w:r>
       <w:r>
+        <w:rPr>
+          <w:noProof/>
+          <w:color w:val="0033CC"/>
+        </w:rPr>
         <w:t>Introduction</w:t>
       </w:r>
       <w:r>
+        <w:rPr>
+          <w:noProof/>
+        </w:rPr>
         <w:tab/>
       </w:r>
       <w:r>
+        <w:rPr>
+          <w:noProof/>
+        </w:rPr>
         <w:fldChar w:fldCharType="begin"/>
       </w:r>
       <w:r>
-        <w:instrText xml:space="preserve"> PAGEREF _Toc362179665 \h </w:instrText>
-      </w:r>
-      <w:r>
+        <w:rPr>
+          <w:noProof/>
+        </w:rPr>
+        <w:instrText xml:space="preserve"> PAGEREF _Toc523056870 \h </w:instrText>
+      </w:r>
+      <w:r>
+        <w:rPr>
+          <w:noProof/>
+        </w:rPr>
+      </w:r>
+      <w:r>
+        <w:rPr>
+          <w:noProof/>
+        </w:rPr>
         <w:fldChar w:fldCharType="separate"/>
       </w:r>
       <w:r>
+        <w:rPr>
+          <w:noProof/>
+        </w:rPr>
         <w:t>4</w:t>
       </w:r>
       <w:r>
+        <w:rPr>
+          <w:noProof/>
+        </w:rPr>
         <w:fldChar w:fldCharType="end"/>
       </w:r>
     </w:p>
@@ -758,38 +799,71 @@
         <w:pStyle w:val="TOC2"/>
         <w:rPr>
           <w:rFonts w:eastAsiaTheme="minorEastAsia"/>
-          <w:b/>
-          <w:bCs/>
-        </w:rPr>
-      </w:pPr>
-      <w:r>
+          <w:i w:val="0"/>
+          <w:noProof/>
+          <w:lang w:val="en-AU" w:eastAsia="en-AU"/>
+        </w:rPr>
+      </w:pPr>
+      <w:r>
+        <w:rPr>
+          <w:noProof/>
+        </w:rPr>
         <w:t>1.1</w:t>
       </w:r>
       <w:r>
         <w:rPr>
           <w:rFonts w:eastAsiaTheme="minorEastAsia"/>
+          <w:i w:val="0"/>
+          <w:noProof/>
+          <w:lang w:val="en-AU" w:eastAsia="en-AU"/>
         </w:rPr>
         <w:tab/>
       </w:r>
       <w:r>
+        <w:rPr>
+          <w:noProof/>
+        </w:rPr>
         <w:t>Scope and Purpose</w:t>
       </w:r>
       <w:r>
+        <w:rPr>
+          <w:noProof/>
+        </w:rPr>
         <w:tab/>
       </w:r>
       <w:r>
+        <w:rPr>
+          <w:noProof/>
+        </w:rPr>
         <w:fldChar w:fldCharType="begin"/>
       </w:r>
       <w:r>
-        <w:instrText xml:space="preserve"> PAGEREF _Toc362179666 \h </w:instrText>
-      </w:r>
-      <w:r>
+        <w:rPr>
+          <w:noProof/>
+        </w:rPr>
+        <w:instrText xml:space="preserve"> PAGEREF _Toc523056871 \h </w:instrText>
+      </w:r>
+      <w:r>
+        <w:rPr>
+          <w:noProof/>
+        </w:rPr>
+      </w:r>
+      <w:r>
+        <w:rPr>
+          <w:noProof/>
+        </w:rPr>
         <w:fldChar w:fldCharType="separate"/>
       </w:r>
       <w:r>
+        <w:rPr>
+          <w:noProof/>
+        </w:rPr>
         <w:t>4</w:t>
       </w:r>
       <w:r>
+        <w:rPr>
+          <w:noProof/>
+        </w:rPr>
         <w:fldChar w:fldCharType="end"/>
       </w:r>
     </w:p>
@@ -798,38 +872,71 @@
         <w:pStyle w:val="TOC2"/>
         <w:rPr>
           <w:rFonts w:eastAsiaTheme="minorEastAsia"/>
-          <w:b/>
-          <w:bCs/>
-        </w:rPr>
-      </w:pPr>
-      <w:r>
+          <w:i w:val="0"/>
+          <w:noProof/>
+          <w:lang w:val="en-AU" w:eastAsia="en-AU"/>
+        </w:rPr>
+      </w:pPr>
+      <w:r>
+        <w:rPr>
+          <w:noProof/>
+        </w:rPr>
         <w:t>1.2</w:t>
       </w:r>
       <w:r>
         <w:rPr>
           <w:rFonts w:eastAsiaTheme="minorEastAsia"/>
+          <w:i w:val="0"/>
+          <w:noProof/>
+          <w:lang w:val="en-AU" w:eastAsia="en-AU"/>
         </w:rPr>
         <w:tab/>
       </w:r>
       <w:r>
+        <w:rPr>
+          <w:noProof/>
+        </w:rPr>
         <w:t>Process Overview</w:t>
       </w:r>
       <w:r>
+        <w:rPr>
+          <w:noProof/>
+        </w:rPr>
         <w:tab/>
       </w:r>
       <w:r>
+        <w:rPr>
+          <w:noProof/>
+        </w:rPr>
         <w:fldChar w:fldCharType="begin"/>
       </w:r>
       <w:r>
-        <w:instrText xml:space="preserve"> PAGEREF _Toc362179667 \h </w:instrText>
-      </w:r>
-      <w:r>
+        <w:rPr>
+          <w:noProof/>
+        </w:rPr>
+        <w:instrText xml:space="preserve"> PAGEREF _Toc523056872 \h </w:instrText>
+      </w:r>
+      <w:r>
+        <w:rPr>
+          <w:noProof/>
+        </w:rPr>
+      </w:r>
+      <w:r>
+        <w:rPr>
+          <w:noProof/>
+        </w:rPr>
         <w:fldChar w:fldCharType="separate"/>
       </w:r>
       <w:r>
+        <w:rPr>
+          <w:noProof/>
+        </w:rPr>
         <w:t>4</w:t>
       </w:r>
       <w:r>
+        <w:rPr>
+          <w:noProof/>
+        </w:rPr>
         <w:fldChar w:fldCharType="end"/>
       </w:r>
     </w:p>
@@ -838,39 +945,71 @@
         <w:pStyle w:val="TOC1"/>
         <w:rPr>
           <w:rFonts w:eastAsiaTheme="minorEastAsia"/>
-          <w:b/>
-          <w:bCs/>
-          <w:caps/>
-        </w:rPr>
-      </w:pPr>
-      <w:r>
+          <w:noProof/>
+          <w:lang w:val="en-AU" w:eastAsia="en-AU"/>
+        </w:rPr>
+      </w:pPr>
+      <w:r>
+        <w:rPr>
+          <w:noProof/>
+          <w:color w:val="0033CC"/>
+        </w:rPr>
         <w:t>2</w:t>
       </w:r>
       <w:r>
         <w:rPr>
           <w:rFonts w:eastAsiaTheme="minorEastAsia"/>
+          <w:noProof/>
+          <w:lang w:val="en-AU" w:eastAsia="en-AU"/>
         </w:rPr>
         <w:tab/>
       </w:r>
       <w:r>
-        <w:t>[Process/WorkFlow 1]</w:t>
-      </w:r>
-      <w:r>
+        <w:rPr>
+          <w:noProof/>
+          <w:color w:val="0033CC"/>
+        </w:rPr>
+        <w:t>Log an Error</w:t>
+      </w:r>
+      <w:r>
+        <w:rPr>
+          <w:noProof/>
+        </w:rPr>
         <w:tab/>
       </w:r>
       <w:r>
+        <w:rPr>
+          <w:noProof/>
+        </w:rPr>
         <w:fldChar w:fldCharType="begin"/>
       </w:r>
       <w:r>
-        <w:instrText xml:space="preserve"> PAGEREF _Toc362179668 \h </w:instrText>
-      </w:r>
-      <w:r>
+        <w:rPr>
+          <w:noProof/>
+        </w:rPr>
+        <w:instrText xml:space="preserve"> PAGEREF _Toc523056873 \h </w:instrText>
+      </w:r>
+      <w:r>
+        <w:rPr>
+          <w:noProof/>
+        </w:rPr>
+      </w:r>
+      <w:r>
+        <w:rPr>
+          <w:noProof/>
+        </w:rPr>
         <w:fldChar w:fldCharType="separate"/>
       </w:r>
       <w:r>
+        <w:rPr>
+          <w:noProof/>
+        </w:rPr>
         <w:t>6</w:t>
       </w:r>
       <w:r>
+        <w:rPr>
+          <w:noProof/>
+        </w:rPr>
         <w:fldChar w:fldCharType="end"/>
       </w:r>
     </w:p>
@@ -879,38 +1018,71 @@
         <w:pStyle w:val="TOC2"/>
         <w:rPr>
           <w:rFonts w:eastAsiaTheme="minorEastAsia"/>
-          <w:b/>
-          <w:bCs/>
-        </w:rPr>
-      </w:pPr>
-      <w:r>
+          <w:i w:val="0"/>
+          <w:noProof/>
+          <w:lang w:val="en-AU" w:eastAsia="en-AU"/>
+        </w:rPr>
+      </w:pPr>
+      <w:r>
+        <w:rPr>
+          <w:noProof/>
+        </w:rPr>
         <w:t>2.1</w:t>
       </w:r>
       <w:r>
         <w:rPr>
           <w:rFonts w:eastAsiaTheme="minorEastAsia"/>
+          <w:i w:val="0"/>
+          <w:noProof/>
+          <w:lang w:val="en-AU" w:eastAsia="en-AU"/>
         </w:rPr>
         <w:tab/>
       </w:r>
       <w:r>
-        <w:t>[Sub-Process or Workflow Step 1]  Example: Configure Connect to manage your work</w:t>
-      </w:r>
-      <w:r>
+        <w:rPr>
+          <w:noProof/>
+        </w:rPr>
+        <w:t>Login – General User</w:t>
+      </w:r>
+      <w:r>
+        <w:rPr>
+          <w:noProof/>
+        </w:rPr>
         <w:tab/>
       </w:r>
       <w:r>
+        <w:rPr>
+          <w:noProof/>
+        </w:rPr>
         <w:fldChar w:fldCharType="begin"/>
       </w:r>
       <w:r>
-        <w:instrText xml:space="preserve"> PAGEREF _Toc362179669 \h </w:instrText>
-      </w:r>
-      <w:r>
+        <w:rPr>
+          <w:noProof/>
+        </w:rPr>
+        <w:instrText xml:space="preserve"> PAGEREF _Toc523056874 \h </w:instrText>
+      </w:r>
+      <w:r>
+        <w:rPr>
+          <w:noProof/>
+        </w:rPr>
+      </w:r>
+      <w:r>
+        <w:rPr>
+          <w:noProof/>
+        </w:rPr>
         <w:fldChar w:fldCharType="separate"/>
       </w:r>
       <w:r>
+        <w:rPr>
+          <w:noProof/>
+        </w:rPr>
         <w:t>6</w:t>
       </w:r>
       <w:r>
+        <w:rPr>
+          <w:noProof/>
+        </w:rPr>
         <w:fldChar w:fldCharType="end"/>
       </w:r>
     </w:p>
@@ -919,37 +1091,71 @@
         <w:pStyle w:val="TOC3"/>
         <w:rPr>
           <w:rFonts w:eastAsiaTheme="minorEastAsia"/>
-          <w:smallCaps/>
-        </w:rPr>
-      </w:pPr>
-      <w:r>
+          <w:noProof/>
+          <w:sz w:val="22"/>
+          <w:lang w:val="en-AU" w:eastAsia="en-AU"/>
+        </w:rPr>
+      </w:pPr>
+      <w:r>
+        <w:rPr>
+          <w:noProof/>
+        </w:rPr>
         <w:t>2.1.1</w:t>
       </w:r>
       <w:r>
         <w:rPr>
           <w:rFonts w:eastAsiaTheme="minorEastAsia"/>
+          <w:noProof/>
+          <w:sz w:val="22"/>
+          <w:lang w:val="en-AU" w:eastAsia="en-AU"/>
         </w:rPr>
         <w:tab/>
       </w:r>
       <w:r>
-        <w:t>[Procedures for Step 1]   Example: To Log in to Connect:</w:t>
-      </w:r>
-      <w:r>
+        <w:rPr>
+          <w:noProof/>
+        </w:rPr>
+        <w:t>To Log in to Pharmacy Error Tracker (PET):</w:t>
+      </w:r>
+      <w:r>
+        <w:rPr>
+          <w:noProof/>
+        </w:rPr>
         <w:tab/>
       </w:r>
       <w:r>
+        <w:rPr>
+          <w:noProof/>
+        </w:rPr>
         <w:fldChar w:fldCharType="begin"/>
       </w:r>
       <w:r>
-        <w:instrText xml:space="preserve"> PAGEREF _Toc362179670 \h </w:instrText>
-      </w:r>
-      <w:r>
+        <w:rPr>
+          <w:noProof/>
+        </w:rPr>
+        <w:instrText xml:space="preserve"> PAGEREF _Toc523056875 \h </w:instrText>
+      </w:r>
+      <w:r>
+        <w:rPr>
+          <w:noProof/>
+        </w:rPr>
+      </w:r>
+      <w:r>
+        <w:rPr>
+          <w:noProof/>
+        </w:rPr>
         <w:fldChar w:fldCharType="separate"/>
       </w:r>
       <w:r>
+        <w:rPr>
+          <w:noProof/>
+        </w:rPr>
         <w:t>6</w:t>
       </w:r>
       <w:r>
+        <w:rPr>
+          <w:noProof/>
+        </w:rPr>
         <w:fldChar w:fldCharType="end"/>
       </w:r>
     </w:p>
@@ -958,37 +1164,71 @@
         <w:pStyle w:val="TOC3"/>
         <w:rPr>
           <w:rFonts w:eastAsiaTheme="minorEastAsia"/>
-          <w:smallCaps/>
-        </w:rPr>
-      </w:pPr>
-      <w:r>
+          <w:noProof/>
+          <w:sz w:val="22"/>
+          <w:lang w:val="en-AU" w:eastAsia="en-AU"/>
+        </w:rPr>
+      </w:pPr>
+      <w:r>
+        <w:rPr>
+          <w:noProof/>
+        </w:rPr>
         <w:t>2.1.2</w:t>
       </w:r>
       <w:r>
         <w:rPr>
           <w:rFonts w:eastAsiaTheme="minorEastAsia"/>
+          <w:noProof/>
+          <w:sz w:val="22"/>
+          <w:lang w:val="en-AU" w:eastAsia="en-AU"/>
         </w:rPr>
         <w:tab/>
       </w:r>
       <w:r>
-        <w:t>[Procedures for Step 2]:</w:t>
-      </w:r>
-      <w:r>
+        <w:rPr>
+          <w:noProof/>
+        </w:rPr>
+        <w:t>To Complete the Log Error Form:</w:t>
+      </w:r>
+      <w:r>
+        <w:rPr>
+          <w:noProof/>
+        </w:rPr>
         <w:tab/>
       </w:r>
       <w:r>
+        <w:rPr>
+          <w:noProof/>
+        </w:rPr>
         <w:fldChar w:fldCharType="begin"/>
       </w:r>
       <w:r>
-        <w:instrText xml:space="preserve"> PAGEREF _Toc362179671 \h </w:instrText>
-      </w:r>
-      <w:r>
+        <w:rPr>
+          <w:noProof/>
+        </w:rPr>
+        <w:instrText xml:space="preserve"> PAGEREF _Toc523056876 \h </w:instrText>
+      </w:r>
+      <w:r>
+        <w:rPr>
+          <w:noProof/>
+        </w:rPr>
+      </w:r>
+      <w:r>
+        <w:rPr>
+          <w:noProof/>
+        </w:rPr>
         <w:fldChar w:fldCharType="separate"/>
       </w:r>
       <w:r>
-        <w:t>7</w:t>
-      </w:r>
-      <w:r>
+        <w:rPr>
+          <w:noProof/>
+        </w:rPr>
+        <w:t>6</w:t>
+      </w:r>
+      <w:r>
+        <w:rPr>
+          <w:noProof/>
+        </w:rPr>
         <w:fldChar w:fldCharType="end"/>
       </w:r>
     </w:p>
@@ -997,120 +1237,144 @@
         <w:pStyle w:val="TOC2"/>
         <w:rPr>
           <w:rFonts w:eastAsiaTheme="minorEastAsia"/>
-          <w:b/>
-          <w:bCs/>
-        </w:rPr>
-      </w:pPr>
-      <w:r>
+          <w:i w:val="0"/>
+          <w:noProof/>
+          <w:lang w:val="en-AU" w:eastAsia="en-AU"/>
+        </w:rPr>
+      </w:pPr>
+      <w:r>
+        <w:rPr>
+          <w:noProof/>
+        </w:rPr>
         <w:t>2.2</w:t>
       </w:r>
       <w:r>
         <w:rPr>
           <w:rFonts w:eastAsiaTheme="minorEastAsia"/>
+          <w:i w:val="0"/>
+          <w:noProof/>
+          <w:lang w:val="en-AU" w:eastAsia="en-AU"/>
         </w:rPr>
         <w:tab/>
       </w:r>
       <w:r>
-        <w:t>[Sub-Process or Workflow Step 2]  Example: Asset Record Statuses</w:t>
-      </w:r>
-      <w:r>
+        <w:rPr>
+          <w:noProof/>
+        </w:rPr>
+        <w:t>Login – Administrator</w:t>
+      </w:r>
+      <w:r>
+        <w:rPr>
+          <w:noProof/>
+        </w:rPr>
         <w:tab/>
       </w:r>
       <w:r>
+        <w:rPr>
+          <w:noProof/>
+        </w:rPr>
         <w:fldChar w:fldCharType="begin"/>
       </w:r>
       <w:r>
-        <w:instrText xml:space="preserve"> PAGEREF _Toc362179672 \h </w:instrText>
-      </w:r>
-      <w:r>
+        <w:rPr>
+          <w:noProof/>
+        </w:rPr>
+        <w:instrText xml:space="preserve"> PAGEREF _Toc523056877 \h </w:instrText>
+      </w:r>
+      <w:r>
+        <w:rPr>
+          <w:noProof/>
+        </w:rPr>
+      </w:r>
+      <w:r>
+        <w:rPr>
+          <w:noProof/>
+        </w:rPr>
         <w:fldChar w:fldCharType="separate"/>
       </w:r>
       <w:r>
-        <w:t>7</w:t>
-      </w:r>
-      <w:r>
+        <w:rPr>
+          <w:noProof/>
+        </w:rPr>
+        <w:t>14</w:t>
+      </w:r>
+      <w:r>
+        <w:rPr>
+          <w:noProof/>
+        </w:rPr>
         <w:fldChar w:fldCharType="end"/>
       </w:r>
     </w:p>
     <w:p>
       <w:pPr>
-        <w:pStyle w:val="TOC1"/>
+        <w:pStyle w:val="TOC3"/>
         <w:rPr>
           <w:rFonts w:eastAsiaTheme="minorEastAsia"/>
-          <w:b/>
-          <w:bCs/>
-          <w:caps/>
-        </w:rPr>
-      </w:pPr>
-      <w:r>
-        <w:t>3</w:t>
+          <w:noProof/>
+          <w:sz w:val="22"/>
+          <w:lang w:val="en-AU" w:eastAsia="en-AU"/>
+        </w:rPr>
+      </w:pPr>
+      <w:r>
+        <w:rPr>
+          <w:noProof/>
+        </w:rPr>
+        <w:t>2.2.1</w:t>
       </w:r>
       <w:r>
         <w:rPr>
           <w:rFonts w:eastAsiaTheme="minorEastAsia"/>
+          <w:noProof/>
+          <w:sz w:val="22"/>
+          <w:lang w:val="en-AU" w:eastAsia="en-AU"/>
         </w:rPr>
         <w:tab/>
       </w:r>
       <w:r>
-        <w:t>Appendices</w:t>
-      </w:r>
-      <w:r>
+        <w:rPr>
+          <w:noProof/>
+        </w:rPr>
+        <w:t>To Log in to Pharmacy Error Tracker (PET):</w:t>
+      </w:r>
+      <w:r>
+        <w:rPr>
+          <w:noProof/>
+        </w:rPr>
         <w:tab/>
       </w:r>
       <w:r>
+        <w:rPr>
+          <w:noProof/>
+        </w:rPr>
         <w:fldChar w:fldCharType="begin"/>
       </w:r>
       <w:r>
-        <w:instrText xml:space="preserve"> PAGEREF _Toc362179673 \h </w:instrText>
-      </w:r>
-      <w:r>
+        <w:rPr>
+          <w:noProof/>
+        </w:rPr>
+        <w:instrText xml:space="preserve"> PAGEREF _Toc523056878 \h </w:instrText>
+      </w:r>
+      <w:r>
+        <w:rPr>
+          <w:noProof/>
+        </w:rPr>
+      </w:r>
+      <w:r>
+        <w:rPr>
+          <w:noProof/>
+        </w:rPr>
         <w:fldChar w:fldCharType="separate"/>
       </w:r>
       <w:r>
-        <w:t>9</w:t>
-      </w:r>
-      <w:r>
-        <w:fldChar w:fldCharType="end"/>
-      </w:r>
-    </w:p>
-    <w:p>
-      <w:pPr>
-        <w:pStyle w:val="TOC1"/>
-        <w:rPr>
-          <w:rFonts w:eastAsiaTheme="minorEastAsia"/>
-          <w:b/>
-          <w:bCs/>
-          <w:caps/>
-        </w:rPr>
-      </w:pPr>
-      <w:r>
-        <w:t>4</w:t>
-      </w:r>
-      <w:r>
-        <w:rPr>
-          <w:rFonts w:eastAsiaTheme="minorEastAsia"/>
-        </w:rPr>
-        <w:tab/>
-      </w:r>
-      <w:r>
-        <w:t>Index</w:t>
-      </w:r>
-      <w:r>
-        <w:tab/>
-      </w:r>
-      <w:r>
-        <w:fldChar w:fldCharType="begin"/>
-      </w:r>
-      <w:r>
-        <w:instrText xml:space="preserve"> PAGEREF _Toc362179674 \h </w:instrText>
-      </w:r>
-      <w:r>
-        <w:fldChar w:fldCharType="separate"/>
-      </w:r>
-      <w:r>
-        <w:t>10</w:t>
-      </w:r>
-      <w:r>
+        <w:rPr>
+          <w:noProof/>
+        </w:rPr>
+        <w:t>14</w:t>
+      </w:r>
+      <w:r>
+        <w:rPr>
+          <w:noProof/>
+        </w:rPr>
         <w:fldChar w:fldCharType="end"/>
       </w:r>
     </w:p>
@@ -1128,7 +1392,8 @@
         </w:rPr>
         <w:sectPr>
           <w:headerReference w:type="default" r:id="rId8"/>
-          <w:headerReference w:type="first" r:id="rId9"/>
+          <w:footerReference w:type="default" r:id="rId9"/>
+          <w:headerReference w:type="first" r:id="rId10"/>
           <w:pgSz w:w="12240" w:h="15840"/>
           <w:pgMar w:top="1440" w:right="1440" w:bottom="1440" w:left="1440" w:header="720" w:footer="720" w:gutter="0"/>
           <w:pgNumType w:fmt="lowerRoman"/>
@@ -1145,7 +1410,7 @@
           <w:color w:val="0033CC"/>
         </w:rPr>
       </w:pPr>
-      <w:bookmarkStart w:id="0" w:name="_Toc362179665"/>
+      <w:bookmarkStart w:id="1" w:name="_Toc523056870"/>
       <w:r>
         <w:rPr>
           <w:color w:val="0033CC"/>
@@ -1153,7 +1418,7 @@
         <w:lastRenderedPageBreak/>
         <w:t>Introduction</w:t>
       </w:r>
-      <w:bookmarkEnd w:id="0"/>
+      <w:bookmarkEnd w:id="1"/>
       <w:r>
         <w:rPr>
           <w:color w:val="0033CC"/>
@@ -1166,11 +1431,11 @@
         <w:pStyle w:val="Heading2"/>
         <w:spacing w:before="120" w:after="60"/>
       </w:pPr>
-      <w:bookmarkStart w:id="1" w:name="_Toc362179666"/>
+      <w:bookmarkStart w:id="2" w:name="_Toc523056871"/>
       <w:r>
         <w:t>Scope and Purpose</w:t>
       </w:r>
-      <w:bookmarkEnd w:id="1"/>
+      <w:bookmarkEnd w:id="2"/>
     </w:p>
     <w:p>
       <w:pPr>
@@ -1321,14 +1586,14 @@
       <w:pPr>
         <w:pStyle w:val="Heading2"/>
       </w:pPr>
-      <w:bookmarkStart w:id="2" w:name="_Toc362179667"/>
+      <w:bookmarkStart w:id="3" w:name="_Toc523056872"/>
       <w:r>
         <w:t xml:space="preserve">Process </w:t>
       </w:r>
       <w:r>
         <w:t>Overview</w:t>
       </w:r>
-      <w:bookmarkEnd w:id="2"/>
+      <w:bookmarkEnd w:id="3"/>
       <w:r>
         <w:t xml:space="preserve"> </w:t>
       </w:r>
@@ -1490,21 +1755,7 @@
         <w:rPr>
           <w:i w:val="0"/>
         </w:rPr>
-        <w:t xml:space="preserve">Patient type (inpatient, outpatient, </w:t>
-      </w:r>
-      <w:proofErr w:type="spellStart"/>
-      <w:r>
-        <w:rPr>
-          <w:i w:val="0"/>
-        </w:rPr>
-        <w:t>etc</w:t>
-      </w:r>
-      <w:proofErr w:type="spellEnd"/>
-      <w:r>
-        <w:rPr>
-          <w:i w:val="0"/>
-        </w:rPr>
-        <w:t>)</w:t>
+        <w:t>Patient type (inpatient, outpatient, etc)</w:t>
       </w:r>
     </w:p>
     <w:p>
@@ -1804,7 +2055,7 @@
                                           <pic:cNvPicPr/>
                                         </pic:nvPicPr>
                                         <pic:blipFill>
-                                          <a:blip r:embed="rId10"/>
+                                          <a:blip r:embed="rId11"/>
                                           <a:stretch>
                                             <a:fillRect/>
                                           </a:stretch>
@@ -1869,7 +2120,7 @@
                                     <pic:cNvPicPr/>
                                   </pic:nvPicPr>
                                   <pic:blipFill>
-                                    <a:blip r:embed="rId10"/>
+                                    <a:blip r:embed="rId11"/>
                                     <a:stretch>
                                       <a:fillRect/>
                                     </a:stretch>
@@ -1906,6 +2157,7 @@
           <w:color w:val="0033CC"/>
         </w:rPr>
       </w:pPr>
+      <w:bookmarkStart w:id="4" w:name="_Toc523056873"/>
       <w:r>
         <w:rPr>
           <w:color w:val="0033CC"/>
@@ -1913,6 +2165,7 @@
         <w:lastRenderedPageBreak/>
         <w:t>Log an Error</w:t>
       </w:r>
+      <w:bookmarkEnd w:id="4"/>
     </w:p>
     <w:p>
       <w:pPr>
@@ -1937,9 +2190,14 @@
       <w:pPr>
         <w:pStyle w:val="Heading2"/>
       </w:pPr>
+      <w:bookmarkStart w:id="5" w:name="_Toc523056874"/>
       <w:r>
         <w:t>Login</w:t>
       </w:r>
+      <w:r>
+        <w:t xml:space="preserve"> – General User</w:t>
+      </w:r>
+      <w:bookmarkEnd w:id="5"/>
     </w:p>
     <w:p>
       <w:pPr>
@@ -1961,7 +2219,7 @@
       <w:pPr>
         <w:pStyle w:val="Heading3"/>
       </w:pPr>
-      <w:bookmarkStart w:id="3" w:name="_Toc362179670"/>
+      <w:bookmarkStart w:id="6" w:name="_Toc523056875"/>
       <w:r>
         <w:t>To Log in to Pharmacy Error Tracker</w:t>
       </w:r>
@@ -1971,10 +2229,10 @@
       <w:r>
         <w:t>:</w:t>
       </w:r>
+      <w:bookmarkEnd w:id="6"/>
       <w:r>
         <w:t xml:space="preserve">  </w:t>
       </w:r>
-      <w:bookmarkEnd w:id="3"/>
     </w:p>
     <w:p>
       <w:pPr>
@@ -2040,9 +2298,9 @@
         <mc:AlternateContent>
           <mc:Choice Requires="wps">
             <w:drawing>
-              <wp:inline distT="0" distB="0" distL="0" distR="0" wp14:anchorId="72BC7613" wp14:editId="317DFF37">
-                <wp:extent cx="4914900" cy="1885950"/>
-                <wp:effectExtent l="57150" t="38100" r="76200" b="95250"/>
+              <wp:inline distT="0" distB="0" distL="0" distR="0" wp14:anchorId="72BC7613" wp14:editId="2D7CA94E">
+                <wp:extent cx="4914900" cy="2105025"/>
+                <wp:effectExtent l="57150" t="38100" r="76200" b="104775"/>
                 <wp:docPr id="1" name="Rectangle 1"/>
                 <wp:cNvGraphicFramePr/>
                 <a:graphic xmlns:a="http://schemas.openxmlformats.org/drawingml/2006/main">
@@ -2052,7 +2310,7 @@
                       <wps:spPr>
                         <a:xfrm>
                           <a:off x="0" y="0"/>
-                          <a:ext cx="4914900" cy="1885950"/>
+                          <a:ext cx="4914900" cy="2105025"/>
                         </a:xfrm>
                         <a:prstGeom prst="rect">
                           <a:avLst/>
@@ -2089,10 +2347,10 @@
                                 <w:noProof/>
                               </w:rPr>
                               <w:drawing>
-                                <wp:inline distT="0" distB="0" distL="0" distR="0" wp14:anchorId="503FD03D" wp14:editId="3B249E42">
-                                  <wp:extent cx="4088130" cy="1785620"/>
-                                  <wp:effectExtent l="0" t="0" r="7620" b="5080"/>
-                                  <wp:docPr id="7" name="Picture 7"/>
+                                <wp:inline distT="0" distB="0" distL="0" distR="0" wp14:anchorId="0365BFFB" wp14:editId="267AFD89">
+                                  <wp:extent cx="4723130" cy="1988820"/>
+                                  <wp:effectExtent l="0" t="0" r="1270" b="0"/>
+                                  <wp:docPr id="29" name="Picture 29"/>
                                   <wp:cNvGraphicFramePr>
                                     <a:graphicFrameLocks xmlns:a="http://schemas.openxmlformats.org/drawingml/2006/main" noChangeAspect="1"/>
                                   </wp:cNvGraphicFramePr>
@@ -2104,7 +2362,7 @@
                                           <pic:cNvPicPr/>
                                         </pic:nvPicPr>
                                         <pic:blipFill>
-                                          <a:blip r:embed="rId11"/>
+                                          <a:blip r:embed="rId12"/>
                                           <a:stretch>
                                             <a:fillRect/>
                                           </a:stretch>
@@ -2112,7 +2370,7 @@
                                         <pic:spPr>
                                           <a:xfrm>
                                             <a:off x="0" y="0"/>
-                                            <a:ext cx="4088130" cy="1785620"/>
+                                            <a:ext cx="4723130" cy="1988820"/>
                                           </a:xfrm>
                                           <a:prstGeom prst="rect">
                                             <a:avLst/>
@@ -2141,7 +2399,7 @@
           </mc:Choice>
           <mc:Fallback>
             <w:pict>
-              <v:rect w14:anchorId="72BC7613" id="Rectangle 1" o:spid="_x0000_s1027" style="width:387pt;height:148.5pt;visibility:visible;mso-wrap-style:square;mso-left-percent:-10001;mso-top-percent:-10001;mso-position-horizontal:absolute;mso-position-horizontal-relative:char;mso-position-vertical:absolute;mso-position-vertical-relative:line;mso-left-percent:-10001;mso-top-percent:-10001;v-text-anchor:middle" o:gfxdata="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" filled="f" strokecolor="#090">
+              <v:rect w14:anchorId="72BC7613" id="Rectangle 1" o:spid="_x0000_s1027" style="width:387pt;height:165.75pt;visibility:visible;mso-wrap-style:square;mso-left-percent:-10001;mso-top-percent:-10001;mso-position-horizontal:absolute;mso-position-horizontal-relative:char;mso-position-vertical:absolute;mso-position-vertical-relative:line;mso-left-percent:-10001;mso-top-percent:-10001;v-text-anchor:middle" o:gfxdata="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" filled="f" strokecolor="#090">
                 <v:shadow on="t" color="black" opacity="24903f" origin=",.5" offset="0,.55556mm"/>
                 <v:textbox>
                   <w:txbxContent>
@@ -2154,10 +2412,10 @@
                           <w:noProof/>
                         </w:rPr>
                         <w:drawing>
-                          <wp:inline distT="0" distB="0" distL="0" distR="0" wp14:anchorId="503FD03D" wp14:editId="3B249E42">
-                            <wp:extent cx="4088130" cy="1785620"/>
-                            <wp:effectExtent l="0" t="0" r="7620" b="5080"/>
-                            <wp:docPr id="7" name="Picture 7"/>
+                          <wp:inline distT="0" distB="0" distL="0" distR="0" wp14:anchorId="0365BFFB" wp14:editId="267AFD89">
+                            <wp:extent cx="4723130" cy="1988820"/>
+                            <wp:effectExtent l="0" t="0" r="1270" b="0"/>
+                            <wp:docPr id="29" name="Picture 29"/>
                             <wp:cNvGraphicFramePr>
                               <a:graphicFrameLocks xmlns:a="http://schemas.openxmlformats.org/drawingml/2006/main" noChangeAspect="1"/>
                             </wp:cNvGraphicFramePr>
@@ -2169,7 +2427,7 @@
                                     <pic:cNvPicPr/>
                                   </pic:nvPicPr>
                                   <pic:blipFill>
-                                    <a:blip r:embed="rId11"/>
+                                    <a:blip r:embed="rId12"/>
                                     <a:stretch>
                                       <a:fillRect/>
                                     </a:stretch>
@@ -2177,7 +2435,7 @@
                                   <pic:spPr>
                                     <a:xfrm>
                                       <a:off x="0" y="0"/>
-                                      <a:ext cx="4088130" cy="1785620"/>
+                                      <a:ext cx="4723130" cy="1988820"/>
                                     </a:xfrm>
                                     <a:prstGeom prst="rect">
                                       <a:avLst/>
@@ -2432,19 +2690,34 @@
         </w:rPr>
         <w:t>Users with administrator rights will need to select Log Error from the Menu Bar or from the list on the Welcome Page</w:t>
       </w:r>
+      <w:r>
+        <w:rPr>
+          <w:color w:val="0033CC"/>
+          <w14:textFill>
+            <w14:solidFill>
+              <w14:srgbClr w14:val="0033CC">
+                <w14:lumMod w14:val="75000"/>
+                <w14:lumMod w14:val="75000"/>
+                <w14:lumOff w14:val="25000"/>
+              </w14:srgbClr>
+            </w14:solidFill>
+          </w14:textFill>
+        </w:rPr>
+        <w:t xml:space="preserve"> – See 2.2 for details</w:t>
+      </w:r>
     </w:p>
     <w:p>
       <w:pPr>
         <w:pStyle w:val="Heading3"/>
       </w:pPr>
-      <w:bookmarkStart w:id="4" w:name="_Toc362179671"/>
+      <w:bookmarkStart w:id="7" w:name="_Toc523056876"/>
       <w:r>
         <w:t>To Complete the Log Error Form</w:t>
       </w:r>
       <w:r>
         <w:t>:</w:t>
       </w:r>
-      <w:bookmarkEnd w:id="4"/>
+      <w:bookmarkEnd w:id="7"/>
     </w:p>
     <w:p>
       <w:pPr>
@@ -2548,7 +2821,7 @@
                                           <pic:cNvPicPr/>
                                         </pic:nvPicPr>
                                         <pic:blipFill>
-                                          <a:blip r:embed="rId12"/>
+                                          <a:blip r:embed="rId13"/>
                                           <a:stretch>
                                             <a:fillRect/>
                                           </a:stretch>
@@ -2613,7 +2886,7 @@
                                     <pic:cNvPicPr/>
                                   </pic:nvPicPr>
                                   <pic:blipFill>
-                                    <a:blip r:embed="rId12"/>
+                                    <a:blip r:embed="rId13"/>
                                     <a:stretch>
                                       <a:fillRect/>
                                     </a:stretch>
@@ -2676,6 +2949,9 @@
       </w:pPr>
       <w:r>
         <w:t>Select the hour by click and holding on the highlighted “hand” and dragging to appropriate hour and releasing the mouse</w:t>
+      </w:r>
+      <w:r>
+        <w:t>. You may also click on the appropriate hour.</w:t>
       </w:r>
       <w:r>
         <w:br/>
@@ -2751,7 +3027,7 @@
                                           <pic:cNvPicPr/>
                                         </pic:nvPicPr>
                                         <pic:blipFill>
-                                          <a:blip r:embed="rId13"/>
+                                          <a:blip r:embed="rId14"/>
                                           <a:stretch>
                                             <a:fillRect/>
                                           </a:stretch>
@@ -2816,7 +3092,7 @@
                                     <pic:cNvPicPr/>
                                   </pic:nvPicPr>
                                   <pic:blipFill>
-                                    <a:blip r:embed="rId13"/>
+                                    <a:blip r:embed="rId14"/>
                                     <a:stretch>
                                       <a:fillRect/>
                                     </a:stretch>
@@ -2856,7 +3132,10 @@
       </w:pPr>
       <w:r>
         <w:lastRenderedPageBreak/>
-        <w:t>In the same way, select the appropriate minute.</w:t>
+        <w:t>In the same way</w:t>
+      </w:r>
+      <w:r>
+        <w:t>, select the appropriate minute (hold and drag method or click on required minute).</w:t>
       </w:r>
       <w:r>
         <w:br/>
@@ -2932,7 +3211,7 @@
                                           <pic:cNvPicPr/>
                                         </pic:nvPicPr>
                                         <pic:blipFill>
-                                          <a:blip r:embed="rId14"/>
+                                          <a:blip r:embed="rId15"/>
                                           <a:stretch>
                                             <a:fillRect/>
                                           </a:stretch>
@@ -2997,7 +3276,7 @@
                                     <pic:cNvPicPr/>
                                   </pic:nvPicPr>
                                   <pic:blipFill>
-                                    <a:blip r:embed="rId14"/>
+                                    <a:blip r:embed="rId15"/>
                                     <a:stretch>
                                       <a:fillRect/>
                                     </a:stretch>
@@ -3122,7 +3401,7 @@
                                           <pic:cNvPicPr/>
                                         </pic:nvPicPr>
                                         <pic:blipFill>
-                                          <a:blip r:embed="rId15"/>
+                                          <a:blip r:embed="rId16"/>
                                           <a:stretch>
                                             <a:fillRect/>
                                           </a:stretch>
@@ -3187,7 +3466,7 @@
                                     <pic:cNvPicPr/>
                                   </pic:nvPicPr>
                                   <pic:blipFill>
-                                    <a:blip r:embed="rId15"/>
+                                    <a:blip r:embed="rId16"/>
                                     <a:stretch>
                                       <a:fillRect/>
                                     </a:stretch>
@@ -3304,7 +3583,7 @@
                                           <pic:cNvPicPr/>
                                         </pic:nvPicPr>
                                         <pic:blipFill>
-                                          <a:blip r:embed="rId16"/>
+                                          <a:blip r:embed="rId17"/>
                                           <a:stretch>
                                             <a:fillRect/>
                                           </a:stretch>
@@ -3369,7 +3648,7 @@
                                     <pic:cNvPicPr/>
                                   </pic:nvPicPr>
                                   <pic:blipFill>
-                                    <a:blip r:embed="rId16"/>
+                                    <a:blip r:embed="rId17"/>
                                     <a:stretch>
                                       <a:fillRect/>
                                     </a:stretch>
@@ -3484,7 +3763,7 @@
                                           <pic:cNvPicPr/>
                                         </pic:nvPicPr>
                                         <pic:blipFill>
-                                          <a:blip r:embed="rId17"/>
+                                          <a:blip r:embed="rId18"/>
                                           <a:stretch>
                                             <a:fillRect/>
                                           </a:stretch>
@@ -3549,7 +3828,7 @@
                                     <pic:cNvPicPr/>
                                   </pic:nvPicPr>
                                   <pic:blipFill>
-                                    <a:blip r:embed="rId17"/>
+                                    <a:blip r:embed="rId18"/>
                                     <a:stretch>
                                       <a:fillRect/>
                                     </a:stretch>
@@ -3663,7 +3942,7 @@
                                           <pic:cNvPicPr/>
                                         </pic:nvPicPr>
                                         <pic:blipFill>
-                                          <a:blip r:embed="rId18"/>
+                                          <a:blip r:embed="rId19"/>
                                           <a:stretch>
                                             <a:fillRect/>
                                           </a:stretch>
@@ -3728,7 +4007,7 @@
                                     <pic:cNvPicPr/>
                                   </pic:nvPicPr>
                                   <pic:blipFill>
-                                    <a:blip r:embed="rId18"/>
+                                    <a:blip r:embed="rId19"/>
                                     <a:stretch>
                                       <a:fillRect/>
                                     </a:stretch>
@@ -3839,7 +4118,7 @@
                                           <pic:cNvPicPr/>
                                         </pic:nvPicPr>
                                         <pic:blipFill>
-                                          <a:blip r:embed="rId19"/>
+                                          <a:blip r:embed="rId20"/>
                                           <a:stretch>
                                             <a:fillRect/>
                                           </a:stretch>
@@ -3904,7 +4183,7 @@
                                     <pic:cNvPicPr/>
                                   </pic:nvPicPr>
                                   <pic:blipFill>
-                                    <a:blip r:embed="rId19"/>
+                                    <a:blip r:embed="rId20"/>
                                     <a:stretch>
                                       <a:fillRect/>
                                     </a:stretch>
@@ -4043,7 +4322,7 @@
                                           <pic:cNvPicPr/>
                                         </pic:nvPicPr>
                                         <pic:blipFill>
-                                          <a:blip r:embed="rId20"/>
+                                          <a:blip r:embed="rId21"/>
                                           <a:stretch>
                                             <a:fillRect/>
                                           </a:stretch>
@@ -4108,7 +4387,7 @@
                                     <pic:cNvPicPr/>
                                   </pic:nvPicPr>
                                   <pic:blipFill>
-                                    <a:blip r:embed="rId20"/>
+                                    <a:blip r:embed="rId21"/>
                                     <a:stretch>
                                       <a:fillRect/>
                                     </a:stretch>
@@ -4219,7 +4498,7 @@
                                           <pic:cNvPicPr/>
                                         </pic:nvPicPr>
                                         <pic:blipFill>
-                                          <a:blip r:embed="rId21"/>
+                                          <a:blip r:embed="rId22"/>
                                           <a:stretch>
                                             <a:fillRect/>
                                           </a:stretch>
@@ -4284,7 +4563,7 @@
                                     <pic:cNvPicPr/>
                                   </pic:nvPicPr>
                                   <pic:blipFill>
-                                    <a:blip r:embed="rId21"/>
+                                    <a:blip r:embed="rId22"/>
                                     <a:stretch>
                                       <a:fillRect/>
                                     </a:stretch>
@@ -4396,7 +4675,7 @@
                                           <pic:cNvPicPr/>
                                         </pic:nvPicPr>
                                         <pic:blipFill>
-                                          <a:blip r:embed="rId22"/>
+                                          <a:blip r:embed="rId23"/>
                                           <a:stretch>
                                             <a:fillRect/>
                                           </a:stretch>
@@ -4461,7 +4740,7 @@
                                     <pic:cNvPicPr/>
                                   </pic:nvPicPr>
                                   <pic:blipFill>
-                                    <a:blip r:embed="rId22"/>
+                                    <a:blip r:embed="rId23"/>
                                     <a:stretch>
                                       <a:fillRect/>
                                     </a:stretch>
@@ -4572,7 +4851,7 @@
                                           <pic:cNvPicPr/>
                                         </pic:nvPicPr>
                                         <pic:blipFill>
-                                          <a:blip r:embed="rId23"/>
+                                          <a:blip r:embed="rId24"/>
                                           <a:stretch>
                                             <a:fillRect/>
                                           </a:stretch>
@@ -4637,7 +4916,7 @@
                                     <pic:cNvPicPr/>
                                   </pic:nvPicPr>
                                   <pic:blipFill>
-                                    <a:blip r:embed="rId23"/>
+                                    <a:blip r:embed="rId24"/>
                                     <a:stretch>
                                       <a:fillRect/>
                                     </a:stretch>
@@ -4672,7 +4951,6 @@
         <w:pStyle w:val="ChapterBodyCopy-Step"/>
       </w:pPr>
       <w:r>
-        <w:lastRenderedPageBreak/>
         <w:t>Select the severity level of the error by clicking in the next field and selecting from the pop-up list</w:t>
       </w:r>
       <w:r>
@@ -4685,9 +4963,9 @@
         <mc:AlternateContent>
           <mc:Choice Requires="wps">
             <w:drawing>
-              <wp:inline distT="0" distB="0" distL="0" distR="0" wp14:anchorId="310B72C1" wp14:editId="0D1F42D2">
-                <wp:extent cx="4914900" cy="3000375"/>
-                <wp:effectExtent l="57150" t="38100" r="76200" b="104775"/>
+              <wp:inline distT="0" distB="0" distL="0" distR="0" wp14:anchorId="310B72C1" wp14:editId="7FF886FE">
+                <wp:extent cx="4914900" cy="2590800"/>
+                <wp:effectExtent l="57150" t="38100" r="76200" b="95250"/>
                 <wp:docPr id="44" name="Rectangle 44"/>
                 <wp:cNvGraphicFramePr/>
                 <a:graphic xmlns:a="http://schemas.openxmlformats.org/drawingml/2006/main">
@@ -4697,7 +4975,7 @@
                       <wps:spPr>
                         <a:xfrm>
                           <a:off x="0" y="0"/>
-                          <a:ext cx="4914900" cy="3000375"/>
+                          <a:ext cx="4914900" cy="2590800"/>
                         </a:xfrm>
                         <a:prstGeom prst="rect">
                           <a:avLst/>
@@ -4734,9 +5012,9 @@
                                 <w:noProof/>
                               </w:rPr>
                               <w:drawing>
-                                <wp:inline distT="0" distB="0" distL="0" distR="0" wp14:anchorId="3561376D" wp14:editId="6D981C59">
-                                  <wp:extent cx="3890645" cy="2738120"/>
-                                  <wp:effectExtent l="0" t="0" r="0" b="5080"/>
+                                <wp:inline distT="0" distB="0" distL="0" distR="0" wp14:anchorId="3561376D" wp14:editId="755AF387">
+                                  <wp:extent cx="3890645" cy="2371725"/>
+                                  <wp:effectExtent l="0" t="0" r="0" b="9525"/>
                                   <wp:docPr id="46" name="Picture 46"/>
                                   <wp:cNvGraphicFramePr>
                                     <a:graphicFrameLocks xmlns:a="http://schemas.openxmlformats.org/drawingml/2006/main" noChangeAspect="1"/>
@@ -4749,7 +5027,7 @@
                                           <pic:cNvPicPr/>
                                         </pic:nvPicPr>
                                         <pic:blipFill>
-                                          <a:blip r:embed="rId24"/>
+                                          <a:blip r:embed="rId25"/>
                                           <a:stretch>
                                             <a:fillRect/>
                                           </a:stretch>
@@ -4757,7 +5035,7 @@
                                         <pic:spPr>
                                           <a:xfrm>
                                             <a:off x="0" y="0"/>
-                                            <a:ext cx="3890645" cy="2738120"/>
+                                            <a:ext cx="3890645" cy="2371725"/>
                                           </a:xfrm>
                                           <a:prstGeom prst="rect">
                                             <a:avLst/>
@@ -4786,7 +5064,7 @@
           </mc:Choice>
           <mc:Fallback>
             <w:pict>
-              <v:rect w14:anchorId="310B72C1" id="Rectangle 44" o:spid="_x0000_s1040" style="width:387pt;height:236.25pt;visibility:visible;mso-wrap-style:square;mso-left-percent:-10001;mso-top-percent:-10001;mso-position-horizontal:absolute;mso-position-horizontal-relative:char;mso-position-vertical:absolute;mso-position-vertical-relative:line;mso-left-percent:-10001;mso-top-percent:-10001;v-text-anchor:middle" o:gfxdata="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" filled="f" strokecolor="#090">
+              <v:rect w14:anchorId="310B72C1" id="Rectangle 44" o:spid="_x0000_s1040" style="width:387pt;height:204pt;visibility:visible;mso-wrap-style:square;mso-left-percent:-10001;mso-top-percent:-10001;mso-position-horizontal:absolute;mso-position-horizontal-relative:char;mso-position-vertical:absolute;mso-position-vertical-relative:line;mso-left-percent:-10001;mso-top-percent:-10001;v-text-anchor:middle" o:gfxdata="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" filled="f" strokecolor="#090">
                 <v:shadow on="t" color="black" opacity="24903f" origin=",.5" offset="0,.55556mm"/>
                 <v:textbox>
                   <w:txbxContent>
@@ -4799,9 +5077,9 @@
                           <w:noProof/>
                         </w:rPr>
                         <w:drawing>
-                          <wp:inline distT="0" distB="0" distL="0" distR="0" wp14:anchorId="3561376D" wp14:editId="6D981C59">
-                            <wp:extent cx="3890645" cy="2738120"/>
-                            <wp:effectExtent l="0" t="0" r="0" b="5080"/>
+                          <wp:inline distT="0" distB="0" distL="0" distR="0" wp14:anchorId="3561376D" wp14:editId="755AF387">
+                            <wp:extent cx="3890645" cy="2371725"/>
+                            <wp:effectExtent l="0" t="0" r="0" b="9525"/>
                             <wp:docPr id="46" name="Picture 46"/>
                             <wp:cNvGraphicFramePr>
                               <a:graphicFrameLocks xmlns:a="http://schemas.openxmlformats.org/drawingml/2006/main" noChangeAspect="1"/>
@@ -4814,7 +5092,7 @@
                                     <pic:cNvPicPr/>
                                   </pic:nvPicPr>
                                   <pic:blipFill>
-                                    <a:blip r:embed="rId24"/>
+                                    <a:blip r:embed="rId25"/>
                                     <a:stretch>
                                       <a:fillRect/>
                                     </a:stretch>
@@ -4822,7 +5100,7 @@
                                   <pic:spPr>
                                     <a:xfrm>
                                       <a:off x="0" y="0"/>
-                                      <a:ext cx="3890645" cy="2738120"/>
+                                      <a:ext cx="3890645" cy="2371725"/>
                                     </a:xfrm>
                                     <a:prstGeom prst="rect">
                                       <a:avLst/>
@@ -4926,7 +5204,7 @@
                                           <pic:cNvPicPr/>
                                         </pic:nvPicPr>
                                         <pic:blipFill>
-                                          <a:blip r:embed="rId25"/>
+                                          <a:blip r:embed="rId26"/>
                                           <a:stretch>
                                             <a:fillRect/>
                                           </a:stretch>
@@ -4991,7 +5269,7 @@
                                     <pic:cNvPicPr/>
                                   </pic:nvPicPr>
                                   <pic:blipFill>
-                                    <a:blip r:embed="rId25"/>
+                                    <a:blip r:embed="rId26"/>
                                     <a:stretch>
                                       <a:fillRect/>
                                     </a:stretch>
@@ -5171,7 +5449,7 @@
                                           <pic:cNvPicPr/>
                                         </pic:nvPicPr>
                                         <pic:blipFill>
-                                          <a:blip r:embed="rId26"/>
+                                          <a:blip r:embed="rId27"/>
                                           <a:stretch>
                                             <a:fillRect/>
                                           </a:stretch>
@@ -5211,7 +5489,7 @@
                                           <pic:cNvPicPr/>
                                         </pic:nvPicPr>
                                         <pic:blipFill>
-                                          <a:blip r:embed="rId27"/>
+                                          <a:blip r:embed="rId28"/>
                                           <a:stretch>
                                             <a:fillRect/>
                                           </a:stretch>
@@ -5276,7 +5554,7 @@
                                     <pic:cNvPicPr/>
                                   </pic:nvPicPr>
                                   <pic:blipFill>
-                                    <a:blip r:embed="rId26"/>
+                                    <a:blip r:embed="rId27"/>
                                     <a:stretch>
                                       <a:fillRect/>
                                     </a:stretch>
@@ -5316,7 +5594,7 @@
                                     <pic:cNvPicPr/>
                                   </pic:nvPicPr>
                                   <pic:blipFill>
-                                    <a:blip r:embed="rId27"/>
+                                    <a:blip r:embed="rId28"/>
                                     <a:stretch>
                                       <a:fillRect/>
                                     </a:stretch>
@@ -5444,7 +5722,7 @@
                                           <pic:cNvPicPr/>
                                         </pic:nvPicPr>
                                         <pic:blipFill>
-                                          <a:blip r:embed="rId28"/>
+                                          <a:blip r:embed="rId29"/>
                                           <a:stretch>
                                             <a:fillRect/>
                                           </a:stretch>
@@ -5509,7 +5787,7 @@
                                     <pic:cNvPicPr/>
                                   </pic:nvPicPr>
                                   <pic:blipFill>
-                                    <a:blip r:embed="rId28"/>
+                                    <a:blip r:embed="rId29"/>
                                     <a:stretch>
                                       <a:fillRect/>
                                     </a:stretch>
@@ -5620,7 +5898,7 @@
                                           <pic:cNvPicPr/>
                                         </pic:nvPicPr>
                                         <pic:blipFill>
-                                          <a:blip r:embed="rId29"/>
+                                          <a:blip r:embed="rId30"/>
                                           <a:stretch>
                                             <a:fillRect/>
                                           </a:stretch>
@@ -5685,7 +5963,7 @@
                                     <pic:cNvPicPr/>
                                   </pic:nvPicPr>
                                   <pic:blipFill>
-                                    <a:blip r:embed="rId29"/>
+                                    <a:blip r:embed="rId30"/>
                                     <a:stretch>
                                       <a:fillRect/>
                                     </a:stretch>
@@ -5719,1096 +5997,636 @@
       <w:pPr>
         <w:pStyle w:val="ChapterBodyCopy-Step"/>
       </w:pPr>
-      <w:bookmarkStart w:id="5" w:name="_GoBack"/>
-      <w:bookmarkEnd w:id="5"/>
+      <w:r>
+        <w:t>Select Clear to enter the next error.</w:t>
+      </w:r>
+    </w:p>
+    <w:p>
+      <w:pPr>
+        <w:pStyle w:val="ChapterBodyCopy-Step"/>
+      </w:pPr>
+      <w:r>
+        <w:t>Log out when all errors have been entered.</w:t>
+      </w:r>
+    </w:p>
+    <w:p>
+      <w:pPr>
+        <w:rPr>
+          <w:color w:val="000000" w:themeColor="text1"/>
+        </w:rPr>
+      </w:pPr>
+      <w:r>
+        <w:br w:type="page"/>
+      </w:r>
+    </w:p>
+    <w:p>
+      <w:pPr>
+        <w:pStyle w:val="Heading2"/>
+      </w:pPr>
+      <w:bookmarkStart w:id="8" w:name="_Toc523056877"/>
+      <w:r>
+        <w:lastRenderedPageBreak/>
+        <w:t xml:space="preserve">Login – </w:t>
+      </w:r>
+      <w:r>
+        <w:t>Administrator</w:t>
+      </w:r>
+      <w:bookmarkEnd w:id="8"/>
     </w:p>
     <w:p>
       <w:pPr>
         <w:pStyle w:val="ChapterBodyCopy"/>
       </w:pPr>
-    </w:p>
-    <w:p>
-      <w:pPr>
-        <w:pStyle w:val="Heading2"/>
-      </w:pPr>
-      <w:bookmarkStart w:id="6" w:name="_Toc362179672"/>
-      <w:r>
-        <w:t xml:space="preserve">[Sub-Process or Workflow Step 2] </w:t>
+      <w:r>
+        <w:t>User must have access to the application.</w:t>
+      </w:r>
+    </w:p>
+    <w:p>
+      <w:pPr>
+        <w:pStyle w:val="TemplateInstructions-DeleteBeforePublishing"/>
+        <w:rPr>
+          <w:i w:val="0"/>
+          <w:highlight w:val="yellow"/>
+        </w:rPr>
+      </w:pPr>
+      <w:r>
+        <w:rPr>
+          <w:i w:val="0"/>
+        </w:rPr>
+        <w:t>User must have a valid username and password</w:t>
+      </w:r>
+      <w:r>
+        <w:rPr>
+          <w:i w:val="0"/>
+          <w:highlight w:val="yellow"/>
+        </w:rPr>
+        <w:t xml:space="preserve"> </w:t>
+      </w:r>
+    </w:p>
+    <w:p>
+      <w:pPr>
+        <w:pStyle w:val="Heading3"/>
+      </w:pPr>
+      <w:bookmarkStart w:id="9" w:name="_Toc523056878"/>
+      <w:r>
+        <w:t>To Log in to Pharmacy Error Tracker (PET):</w:t>
+      </w:r>
+      <w:bookmarkEnd w:id="9"/>
+      <w:r>
+        <w:t xml:space="preserve">  </w:t>
+      </w:r>
+    </w:p>
+    <w:p>
+      <w:pPr>
+        <w:pStyle w:val="ChapterBodyCopy-Step"/>
+        <w:numPr>
+          <w:ilvl w:val="0"/>
+          <w:numId w:val="27"/>
+        </w:numPr>
+      </w:pPr>
+      <w:r>
+        <w:t>Launch the application</w:t>
+      </w:r>
+      <w:r>
+        <w:t>.</w:t>
+      </w:r>
+    </w:p>
+    <w:p>
+      <w:pPr>
+        <w:pStyle w:val="ChapterBodyCopy-Step"/>
+      </w:pPr>
+      <w:r>
+        <w:t>Click in the Username field.</w:t>
+      </w:r>
+    </w:p>
+    <w:p>
+      <w:pPr>
+        <w:pStyle w:val="ChapterBodyCopy-Step"/>
+      </w:pPr>
+      <w:r>
+        <w:t>Enter username.</w:t>
+      </w:r>
+    </w:p>
+    <w:p>
+      <w:pPr>
+        <w:pStyle w:val="ChapterBodyCopy-Step"/>
+      </w:pPr>
+      <w:r>
+        <w:t>Tab or click in Password field.</w:t>
+      </w:r>
+    </w:p>
+    <w:p>
+      <w:pPr>
+        <w:pStyle w:val="ChapterBodyCopy-Step"/>
+      </w:pPr>
+      <w:r>
+        <w:t>Enter password.</w:t>
+      </w:r>
+    </w:p>
+    <w:p>
+      <w:pPr>
+        <w:pStyle w:val="ChapterBodyCopyIndent"/>
+      </w:pPr>
+      <w:r>
+        <w:rPr>
+          <w:noProof/>
+        </w:rPr>
+        <mc:AlternateContent>
+          <mc:Choice Requires="wps">
+            <w:drawing>
+              <wp:inline distT="0" distB="0" distL="0" distR="0" wp14:anchorId="653E5134" wp14:editId="742EF05C">
+                <wp:extent cx="4914900" cy="2219325"/>
+                <wp:effectExtent l="57150" t="38100" r="76200" b="104775"/>
+                <wp:docPr id="20" name="Rectangle 20"/>
+                <wp:cNvGraphicFramePr/>
+                <a:graphic xmlns:a="http://schemas.openxmlformats.org/drawingml/2006/main">
+                  <a:graphicData uri="http://schemas.microsoft.com/office/word/2010/wordprocessingShape">
+                    <wps:wsp>
+                      <wps:cNvSpPr/>
+                      <wps:spPr>
+                        <a:xfrm>
+                          <a:off x="0" y="0"/>
+                          <a:ext cx="4914900" cy="2219325"/>
+                        </a:xfrm>
+                        <a:prstGeom prst="rect">
+                          <a:avLst/>
+                        </a:prstGeom>
+                        <a:noFill/>
+                        <a:ln>
+                          <a:solidFill>
+                            <a:srgbClr val="009900"/>
+                          </a:solidFill>
+                        </a:ln>
+                      </wps:spPr>
+                      <wps:style>
+                        <a:lnRef idx="1">
+                          <a:schemeClr val="accent6"/>
+                        </a:lnRef>
+                        <a:fillRef idx="2">
+                          <a:schemeClr val="accent6"/>
+                        </a:fillRef>
+                        <a:effectRef idx="1">
+                          <a:schemeClr val="accent6"/>
+                        </a:effectRef>
+                        <a:fontRef idx="minor">
+                          <a:schemeClr val="dk1"/>
+                        </a:fontRef>
+                      </wps:style>
+                      <wps:txbx>
+                        <w:txbxContent>
+                          <w:p>
+                            <w:pPr>
+                              <w:jc w:val="center"/>
+                            </w:pPr>
+                            <w:r>
+                              <w:rPr>
+                                <w:noProof/>
+                              </w:rPr>
+                              <w:drawing>
+                                <wp:inline distT="0" distB="0" distL="0" distR="0" wp14:anchorId="4F85C77C" wp14:editId="236A1E53">
+                                  <wp:extent cx="4723130" cy="2000885"/>
+                                  <wp:effectExtent l="0" t="0" r="1270" b="0"/>
+                                  <wp:docPr id="31" name="Picture 31"/>
+                                  <wp:cNvGraphicFramePr>
+                                    <a:graphicFrameLocks xmlns:a="http://schemas.openxmlformats.org/drawingml/2006/main" noChangeAspect="1"/>
+                                  </wp:cNvGraphicFramePr>
+                                  <a:graphic xmlns:a="http://schemas.openxmlformats.org/drawingml/2006/main">
+                                    <a:graphicData uri="http://schemas.openxmlformats.org/drawingml/2006/picture">
+                                      <pic:pic xmlns:pic="http://schemas.openxmlformats.org/drawingml/2006/picture">
+                                        <pic:nvPicPr>
+                                          <pic:cNvPr id="1" name=""/>
+                                          <pic:cNvPicPr/>
+                                        </pic:nvPicPr>
+                                        <pic:blipFill>
+                                          <a:blip r:embed="rId31"/>
+                                          <a:stretch>
+                                            <a:fillRect/>
+                                          </a:stretch>
+                                        </pic:blipFill>
+                                        <pic:spPr>
+                                          <a:xfrm>
+                                            <a:off x="0" y="0"/>
+                                            <a:ext cx="4723130" cy="2000885"/>
+                                          </a:xfrm>
+                                          <a:prstGeom prst="rect">
+                                            <a:avLst/>
+                                          </a:prstGeom>
+                                        </pic:spPr>
+                                      </pic:pic>
+                                    </a:graphicData>
+                                  </a:graphic>
+                                </wp:inline>
+                              </w:drawing>
+                            </w:r>
+                          </w:p>
+                        </w:txbxContent>
+                      </wps:txbx>
+                      <wps:bodyPr rot="0" spcFirstLastPara="0" vertOverflow="overflow" horzOverflow="overflow" vert="horz" wrap="square" lIns="91440" tIns="45720" rIns="91440" bIns="45720" numCol="1" spcCol="0" rtlCol="0" fromWordArt="0" anchor="ctr" anchorCtr="0" forceAA="0" compatLnSpc="1">
+                        <a:prstTxWarp prst="textNoShape">
+                          <a:avLst/>
+                        </a:prstTxWarp>
+                        <a:noAutofit/>
+                      </wps:bodyPr>
+                    </wps:wsp>
+                  </a:graphicData>
+                </a:graphic>
+              </wp:inline>
+            </w:drawing>
+          </mc:Choice>
+          <mc:Fallback>
+            <w:pict>
+              <v:rect w14:anchorId="653E5134" id="Rectangle 20" o:spid="_x0000_s1045" style="width:387pt;height:174.75pt;visibility:visible;mso-wrap-style:square;mso-left-percent:-10001;mso-top-percent:-10001;mso-position-horizontal:absolute;mso-position-horizontal-relative:char;mso-position-vertical:absolute;mso-position-vertical-relative:line;mso-left-percent:-10001;mso-top-percent:-10001;v-text-anchor:middle" o:gfxdata="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" filled="f" strokecolor="#090">
+                <v:shadow on="t" color="black" opacity="24903f" origin=",.5" offset="0,.55556mm"/>
+                <v:textbox>
+                  <w:txbxContent>
+                    <w:p>
+                      <w:pPr>
+                        <w:jc w:val="center"/>
+                      </w:pPr>
+                      <w:r>
+                        <w:rPr>
+                          <w:noProof/>
+                        </w:rPr>
+                        <w:drawing>
+                          <wp:inline distT="0" distB="0" distL="0" distR="0" wp14:anchorId="4F85C77C" wp14:editId="236A1E53">
+                            <wp:extent cx="4723130" cy="2000885"/>
+                            <wp:effectExtent l="0" t="0" r="1270" b="0"/>
+                            <wp:docPr id="31" name="Picture 31"/>
+                            <wp:cNvGraphicFramePr>
+                              <a:graphicFrameLocks xmlns:a="http://schemas.openxmlformats.org/drawingml/2006/main" noChangeAspect="1"/>
+                            </wp:cNvGraphicFramePr>
+                            <a:graphic xmlns:a="http://schemas.openxmlformats.org/drawingml/2006/main">
+                              <a:graphicData uri="http://schemas.openxmlformats.org/drawingml/2006/picture">
+                                <pic:pic xmlns:pic="http://schemas.openxmlformats.org/drawingml/2006/picture">
+                                  <pic:nvPicPr>
+                                    <pic:cNvPr id="1" name=""/>
+                                    <pic:cNvPicPr/>
+                                  </pic:nvPicPr>
+                                  <pic:blipFill>
+                                    <a:blip r:embed="rId31"/>
+                                    <a:stretch>
+                                      <a:fillRect/>
+                                    </a:stretch>
+                                  </pic:blipFill>
+                                  <pic:spPr>
+                                    <a:xfrm>
+                                      <a:off x="0" y="0"/>
+                                      <a:ext cx="4723130" cy="2000885"/>
+                                    </a:xfrm>
+                                    <a:prstGeom prst="rect">
+                                      <a:avLst/>
+                                    </a:prstGeom>
+                                  </pic:spPr>
+                                </pic:pic>
+                              </a:graphicData>
+                            </a:graphic>
+                          </wp:inline>
+                        </w:drawing>
+                      </w:r>
+                    </w:p>
+                  </w:txbxContent>
+                </v:textbox>
+                <w10:anchorlock/>
+              </v:rect>
+            </w:pict>
+          </mc:Fallback>
+        </mc:AlternateContent>
+      </w:r>
+    </w:p>
+    <w:p>
+      <w:pPr>
+        <w:pStyle w:val="ChapterBodyCopy-Step"/>
+      </w:pPr>
+      <w:r>
+        <w:rPr>
+          <w:noProof/>
+        </w:rPr>
+        <mc:AlternateContent>
+          <mc:Choice Requires="wps">
+            <w:drawing>
+              <wp:anchor distT="0" distB="0" distL="114300" distR="114300" simplePos="0" relativeHeight="251661312" behindDoc="0" locked="0" layoutInCell="1" allowOverlap="1" wp14:anchorId="72B57CF9" wp14:editId="43850BDA">
+                <wp:simplePos x="0" y="0"/>
+                <wp:positionH relativeFrom="column">
+                  <wp:posOffset>2686050</wp:posOffset>
+                </wp:positionH>
+                <wp:positionV relativeFrom="paragraph">
+                  <wp:posOffset>1724025</wp:posOffset>
+                </wp:positionV>
+                <wp:extent cx="504825" cy="200025"/>
+                <wp:effectExtent l="57150" t="38100" r="85725" b="104775"/>
+                <wp:wrapNone/>
+                <wp:docPr id="42" name="Rectangle 42"/>
+                <wp:cNvGraphicFramePr/>
+                <a:graphic xmlns:a="http://schemas.openxmlformats.org/drawingml/2006/main">
+                  <a:graphicData uri="http://schemas.microsoft.com/office/word/2010/wordprocessingShape">
+                    <wps:wsp>
+                      <wps:cNvSpPr/>
+                      <wps:spPr>
+                        <a:xfrm>
+                          <a:off x="0" y="0"/>
+                          <a:ext cx="504825" cy="200025"/>
+                        </a:xfrm>
+                        <a:prstGeom prst="rect">
+                          <a:avLst/>
+                        </a:prstGeom>
+                        <a:noFill/>
+                        <a:ln>
+                          <a:solidFill>
+                            <a:srgbClr val="009900"/>
+                          </a:solidFill>
+                        </a:ln>
+                      </wps:spPr>
+                      <wps:style>
+                        <a:lnRef idx="1">
+                          <a:schemeClr val="accent6"/>
+                        </a:lnRef>
+                        <a:fillRef idx="2">
+                          <a:schemeClr val="accent6"/>
+                        </a:fillRef>
+                        <a:effectRef idx="1">
+                          <a:schemeClr val="accent6"/>
+                        </a:effectRef>
+                        <a:fontRef idx="minor">
+                          <a:schemeClr val="dk1"/>
+                        </a:fontRef>
+                      </wps:style>
+                      <wps:bodyPr rot="0" spcFirstLastPara="0" vertOverflow="overflow" horzOverflow="overflow" vert="horz" wrap="square" lIns="91440" tIns="45720" rIns="91440" bIns="45720" numCol="1" spcCol="0" rtlCol="0" fromWordArt="0" anchor="ctr" anchorCtr="0" forceAA="0" compatLnSpc="1">
+                        <a:prstTxWarp prst="textNoShape">
+                          <a:avLst/>
+                        </a:prstTxWarp>
+                        <a:noAutofit/>
+                      </wps:bodyPr>
+                    </wps:wsp>
+                  </a:graphicData>
+                </a:graphic>
+              </wp:anchor>
+            </w:drawing>
+          </mc:Choice>
+          <mc:Fallback>
+            <w:pict>
+              <v:rect w14:anchorId="1289A4D6" id="Rectangle 42" o:spid="_x0000_s1026" style="position:absolute;margin-left:211.5pt;margin-top:135.75pt;width:39.75pt;height:15.75pt;z-index:251661312;visibility:visible;mso-wrap-style:square;mso-wrap-distance-left:9pt;mso-wrap-distance-top:0;mso-wrap-distance-right:9pt;mso-wrap-distance-bottom:0;mso-position-horizontal:absolute;mso-position-horizontal-relative:text;mso-position-vertical:absolute;mso-position-vertical-relative:text;v-text-anchor:middle" o:gfxdata="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" filled="f" strokecolor="#090">
+                <v:shadow on="t" color="black" opacity="24903f" origin=",.5" offset="0,.55556mm"/>
+              </v:rect>
+            </w:pict>
+          </mc:Fallback>
+        </mc:AlternateContent>
+      </w:r>
+      <w:r>
+        <w:rPr>
+          <w:noProof/>
+        </w:rPr>
+        <mc:AlternateContent>
+          <mc:Choice Requires="wps">
+            <w:drawing>
+              <wp:anchor distT="0" distB="0" distL="114300" distR="114300" simplePos="0" relativeHeight="251660288" behindDoc="0" locked="0" layoutInCell="1" allowOverlap="1" wp14:anchorId="179DAC1F" wp14:editId="28F97309">
+                <wp:simplePos x="0" y="0"/>
+                <wp:positionH relativeFrom="column">
+                  <wp:posOffset>3400425</wp:posOffset>
+                </wp:positionH>
+                <wp:positionV relativeFrom="paragraph">
+                  <wp:posOffset>314325</wp:posOffset>
+                </wp:positionV>
+                <wp:extent cx="381000" cy="171450"/>
+                <wp:effectExtent l="57150" t="38100" r="76200" b="95250"/>
+                <wp:wrapNone/>
+                <wp:docPr id="39" name="Rectangle 39"/>
+                <wp:cNvGraphicFramePr/>
+                <a:graphic xmlns:a="http://schemas.openxmlformats.org/drawingml/2006/main">
+                  <a:graphicData uri="http://schemas.microsoft.com/office/word/2010/wordprocessingShape">
+                    <wps:wsp>
+                      <wps:cNvSpPr/>
+                      <wps:spPr>
+                        <a:xfrm>
+                          <a:off x="0" y="0"/>
+                          <a:ext cx="381000" cy="171450"/>
+                        </a:xfrm>
+                        <a:prstGeom prst="rect">
+                          <a:avLst/>
+                        </a:prstGeom>
+                        <a:noFill/>
+                        <a:ln>
+                          <a:solidFill>
+                            <a:srgbClr val="009900"/>
+                          </a:solidFill>
+                        </a:ln>
+                      </wps:spPr>
+                      <wps:style>
+                        <a:lnRef idx="1">
+                          <a:schemeClr val="accent6"/>
+                        </a:lnRef>
+                        <a:fillRef idx="2">
+                          <a:schemeClr val="accent6"/>
+                        </a:fillRef>
+                        <a:effectRef idx="1">
+                          <a:schemeClr val="accent6"/>
+                        </a:effectRef>
+                        <a:fontRef idx="minor">
+                          <a:schemeClr val="dk1"/>
+                        </a:fontRef>
+                      </wps:style>
+                      <wps:bodyPr rot="0" spcFirstLastPara="0" vertOverflow="overflow" horzOverflow="overflow" vert="horz" wrap="square" lIns="91440" tIns="45720" rIns="91440" bIns="45720" numCol="1" spcCol="0" rtlCol="0" fromWordArt="0" anchor="ctr" anchorCtr="0" forceAA="0" compatLnSpc="1">
+                        <a:prstTxWarp prst="textNoShape">
+                          <a:avLst/>
+                        </a:prstTxWarp>
+                        <a:noAutofit/>
+                      </wps:bodyPr>
+                    </wps:wsp>
+                  </a:graphicData>
+                </a:graphic>
+              </wp:anchor>
+            </w:drawing>
+          </mc:Choice>
+          <mc:Fallback>
+            <w:pict>
+              <v:rect w14:anchorId="49EA7406" id="Rectangle 39" o:spid="_x0000_s1026" style="position:absolute;margin-left:267.75pt;margin-top:24.75pt;width:30pt;height:13.5pt;z-index:251660288;visibility:visible;mso-wrap-style:square;mso-wrap-distance-left:9pt;mso-wrap-distance-top:0;mso-wrap-distance-right:9pt;mso-wrap-distance-bottom:0;mso-position-horizontal:absolute;mso-position-horizontal-relative:text;mso-position-vertical:absolute;mso-position-vertical-relative:text;v-text-anchor:middle" o:gfxdata="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" filled="f" strokecolor="#090">
+                <v:shadow on="t" color="black" opacity="24903f" origin=",.5" offset="0,.55556mm"/>
+              </v:rect>
+            </w:pict>
+          </mc:Fallback>
+        </mc:AlternateContent>
+      </w:r>
+      <w:r>
+        <w:t>As administrator, the following Welcome Page is shown on login.</w:t>
       </w:r>
       <w:r>
         <w:br/>
-        <w:t xml:space="preserve">Example: </w:t>
-      </w:r>
-      <w:r>
-        <w:t>Asset Record Statuses</w:t>
-      </w:r>
-      <w:bookmarkEnd w:id="6"/>
-    </w:p>
-    <w:p>
-      <w:pPr>
-        <w:pStyle w:val="TemplateInstructions-DeleteBeforePublishing"/>
-        <w:rPr>
-          <w:highlight w:val="yellow"/>
-        </w:rPr>
-      </w:pPr>
-      <w:r>
-        <w:rPr>
-          <w:highlight w:val="yellow"/>
-        </w:rPr>
-        <w:t>[</w:t>
-      </w:r>
-      <w:r>
-        <w:rPr>
-          <w:highlight w:val="yellow"/>
-        </w:rPr>
-        <w:t xml:space="preserve">If a sub-process or workflow step requires additional context and detailed information to properly prepare the user, you can expand a context section to include tables (such as definitions of the values available in a dropdown) or graphics such as flow diagrams. You should add captions to identify tables and </w:t>
-      </w:r>
-      <w:proofErr w:type="gramStart"/>
-      <w:r>
-        <w:rPr>
-          <w:highlight w:val="yellow"/>
-        </w:rPr>
-        <w:t>graphics, and</w:t>
-      </w:r>
-      <w:proofErr w:type="gramEnd"/>
-      <w:r>
-        <w:rPr>
-          <w:highlight w:val="yellow"/>
-        </w:rPr>
-        <w:t xml:space="preserve"> consider including a table of figures following the TOC if the number of graphics and tables is significant.</w:t>
-      </w:r>
-      <w:r>
-        <w:rPr>
-          <w:highlight w:val="yellow"/>
-        </w:rPr>
-        <w:t>]</w:t>
-      </w:r>
-    </w:p>
-    <w:p>
-      <w:pPr>
-        <w:pStyle w:val="ChapterBodyCopy"/>
-      </w:pPr>
-      <w:proofErr w:type="spellStart"/>
-      <w:r>
-        <w:lastRenderedPageBreak/>
-        <w:t>Proin</w:t>
-      </w:r>
-      <w:proofErr w:type="spellEnd"/>
-      <w:r>
-        <w:t xml:space="preserve"> </w:t>
-      </w:r>
-      <w:proofErr w:type="spellStart"/>
-      <w:r>
-        <w:t>euismod</w:t>
-      </w:r>
-      <w:proofErr w:type="spellEnd"/>
-      <w:r>
-        <w:t xml:space="preserve"> </w:t>
-      </w:r>
-      <w:proofErr w:type="spellStart"/>
-      <w:r>
-        <w:t>lectus</w:t>
-      </w:r>
-      <w:proofErr w:type="spellEnd"/>
-      <w:r>
-        <w:t xml:space="preserve"> </w:t>
-      </w:r>
-      <w:proofErr w:type="spellStart"/>
-      <w:r>
-        <w:t>sed</w:t>
-      </w:r>
-      <w:proofErr w:type="spellEnd"/>
-      <w:r>
-        <w:t xml:space="preserve"> dui </w:t>
-      </w:r>
-      <w:proofErr w:type="spellStart"/>
-      <w:r>
-        <w:t>accumsan</w:t>
-      </w:r>
-      <w:proofErr w:type="spellEnd"/>
-      <w:r>
-        <w:t xml:space="preserve"> </w:t>
-      </w:r>
-      <w:proofErr w:type="spellStart"/>
-      <w:r>
-        <w:t>lobortis</w:t>
-      </w:r>
-      <w:proofErr w:type="spellEnd"/>
-      <w:r>
-        <w:t xml:space="preserve">. </w:t>
-      </w:r>
-      <w:proofErr w:type="spellStart"/>
-      <w:r>
-        <w:t>Donec</w:t>
-      </w:r>
-      <w:proofErr w:type="spellEnd"/>
-      <w:r>
-        <w:t xml:space="preserve"> </w:t>
-      </w:r>
-      <w:proofErr w:type="spellStart"/>
-      <w:r>
-        <w:t>iaculis</w:t>
-      </w:r>
-      <w:proofErr w:type="spellEnd"/>
-      <w:r>
-        <w:t xml:space="preserve"> </w:t>
-      </w:r>
-      <w:proofErr w:type="spellStart"/>
-      <w:r>
-        <w:t>sed</w:t>
-      </w:r>
-      <w:proofErr w:type="spellEnd"/>
-      <w:r>
-        <w:t xml:space="preserve"> magna ac </w:t>
-      </w:r>
-      <w:proofErr w:type="spellStart"/>
-      <w:r>
-        <w:t>aliquam</w:t>
-      </w:r>
-      <w:proofErr w:type="spellEnd"/>
-      <w:r>
-        <w:t xml:space="preserve">. </w:t>
-      </w:r>
-      <w:proofErr w:type="spellStart"/>
-      <w:r>
-        <w:t>Donec</w:t>
-      </w:r>
-      <w:proofErr w:type="spellEnd"/>
-      <w:r>
-        <w:t xml:space="preserve"> </w:t>
-      </w:r>
-      <w:proofErr w:type="spellStart"/>
-      <w:r>
-        <w:t>sagittis</w:t>
-      </w:r>
-      <w:proofErr w:type="spellEnd"/>
-      <w:r>
-        <w:t xml:space="preserve"> mi at </w:t>
-      </w:r>
-      <w:proofErr w:type="spellStart"/>
-      <w:r>
-        <w:t>enim</w:t>
-      </w:r>
-      <w:proofErr w:type="spellEnd"/>
-      <w:r>
-        <w:t xml:space="preserve"> gravida, vitae pharetra </w:t>
-      </w:r>
-      <w:proofErr w:type="spellStart"/>
-      <w:r>
-        <w:t>nunc</w:t>
-      </w:r>
-      <w:proofErr w:type="spellEnd"/>
-      <w:r>
-        <w:t xml:space="preserve"> </w:t>
-      </w:r>
-      <w:proofErr w:type="spellStart"/>
-      <w:r>
-        <w:t>sollicitudin</w:t>
-      </w:r>
-      <w:proofErr w:type="spellEnd"/>
-      <w:r>
-        <w:t xml:space="preserve">. </w:t>
-      </w:r>
-      <w:proofErr w:type="spellStart"/>
-      <w:r>
-        <w:t>Suspendisse</w:t>
-      </w:r>
-      <w:proofErr w:type="spellEnd"/>
-      <w:r>
-        <w:t xml:space="preserve"> </w:t>
-      </w:r>
-      <w:proofErr w:type="spellStart"/>
-      <w:r>
-        <w:t>mollis</w:t>
-      </w:r>
-      <w:proofErr w:type="spellEnd"/>
-      <w:r>
-        <w:t xml:space="preserve"> </w:t>
-      </w:r>
-      <w:proofErr w:type="spellStart"/>
-      <w:r>
-        <w:t>turpis</w:t>
-      </w:r>
-      <w:proofErr w:type="spellEnd"/>
-      <w:r>
-        <w:t xml:space="preserve"> in </w:t>
-      </w:r>
-      <w:proofErr w:type="spellStart"/>
-      <w:r>
-        <w:t>odio</w:t>
-      </w:r>
-      <w:proofErr w:type="spellEnd"/>
-      <w:r>
-        <w:t xml:space="preserve"> </w:t>
-      </w:r>
-      <w:proofErr w:type="spellStart"/>
-      <w:r>
-        <w:t>lobortis</w:t>
-      </w:r>
-      <w:proofErr w:type="spellEnd"/>
-      <w:r>
-        <w:t xml:space="preserve"> </w:t>
-      </w:r>
-      <w:proofErr w:type="spellStart"/>
-      <w:r>
-        <w:t>tincidunt</w:t>
-      </w:r>
-      <w:proofErr w:type="spellEnd"/>
-      <w:r>
-        <w:t xml:space="preserve">. </w:t>
-      </w:r>
-      <w:proofErr w:type="spellStart"/>
-      <w:r>
-        <w:t>Nullam</w:t>
-      </w:r>
-      <w:proofErr w:type="spellEnd"/>
-      <w:r>
-        <w:t xml:space="preserve"> </w:t>
-      </w:r>
-      <w:proofErr w:type="spellStart"/>
-      <w:r>
-        <w:t>ut</w:t>
-      </w:r>
-      <w:proofErr w:type="spellEnd"/>
-      <w:r>
-        <w:t xml:space="preserve"> </w:t>
-      </w:r>
-      <w:proofErr w:type="spellStart"/>
-      <w:r>
-        <w:t>augue</w:t>
-      </w:r>
-      <w:proofErr w:type="spellEnd"/>
-      <w:r>
-        <w:t xml:space="preserve"> </w:t>
-      </w:r>
-      <w:proofErr w:type="spellStart"/>
-      <w:r>
-        <w:t>eget</w:t>
-      </w:r>
-      <w:proofErr w:type="spellEnd"/>
-      <w:r>
-        <w:t xml:space="preserve"> </w:t>
-      </w:r>
-      <w:proofErr w:type="spellStart"/>
-      <w:r>
-        <w:t>massa</w:t>
-      </w:r>
-      <w:proofErr w:type="spellEnd"/>
-      <w:r>
-        <w:t xml:space="preserve"> </w:t>
-      </w:r>
-      <w:proofErr w:type="spellStart"/>
-      <w:r>
-        <w:t>eleifend</w:t>
-      </w:r>
-      <w:proofErr w:type="spellEnd"/>
-      <w:r>
-        <w:t xml:space="preserve"> </w:t>
-      </w:r>
-      <w:proofErr w:type="spellStart"/>
-      <w:r>
-        <w:t>consequat</w:t>
-      </w:r>
-      <w:proofErr w:type="spellEnd"/>
-      <w:r>
-        <w:t xml:space="preserve">. </w:t>
-      </w:r>
-      <w:proofErr w:type="spellStart"/>
-      <w:r>
-        <w:t>Praesent</w:t>
-      </w:r>
-      <w:proofErr w:type="spellEnd"/>
-      <w:r>
-        <w:t xml:space="preserve"> ac vestibulum </w:t>
-      </w:r>
-      <w:proofErr w:type="spellStart"/>
-      <w:r>
-        <w:t>leo</w:t>
-      </w:r>
-      <w:proofErr w:type="spellEnd"/>
-      <w:r>
-        <w:t xml:space="preserve">, sit </w:t>
-      </w:r>
-      <w:proofErr w:type="spellStart"/>
-      <w:r>
-        <w:t>amet</w:t>
-      </w:r>
-      <w:proofErr w:type="spellEnd"/>
-      <w:r>
-        <w:t xml:space="preserve"> </w:t>
-      </w:r>
-      <w:proofErr w:type="spellStart"/>
-      <w:r>
-        <w:t>tempor</w:t>
-      </w:r>
-      <w:proofErr w:type="spellEnd"/>
-      <w:r>
-        <w:t xml:space="preserve"> </w:t>
-      </w:r>
-      <w:proofErr w:type="spellStart"/>
-      <w:r>
-        <w:t>urna</w:t>
-      </w:r>
-      <w:proofErr w:type="spellEnd"/>
-      <w:r>
-        <w:t xml:space="preserve">. </w:t>
-      </w:r>
-      <w:proofErr w:type="spellStart"/>
-      <w:r>
-        <w:t>Praesent</w:t>
-      </w:r>
-      <w:proofErr w:type="spellEnd"/>
-      <w:r>
-        <w:t xml:space="preserve"> </w:t>
-      </w:r>
-      <w:proofErr w:type="spellStart"/>
-      <w:r>
-        <w:t>eu</w:t>
-      </w:r>
-      <w:proofErr w:type="spellEnd"/>
-      <w:r>
-        <w:t xml:space="preserve"> </w:t>
-      </w:r>
-      <w:proofErr w:type="spellStart"/>
-      <w:r>
-        <w:t>quam</w:t>
-      </w:r>
-      <w:proofErr w:type="spellEnd"/>
-      <w:r>
-        <w:t xml:space="preserve"> diam. Morbi </w:t>
-      </w:r>
-      <w:proofErr w:type="spellStart"/>
-      <w:r>
-        <w:t>tincidunt</w:t>
-      </w:r>
-      <w:proofErr w:type="spellEnd"/>
-      <w:r>
-        <w:t xml:space="preserve"> </w:t>
-      </w:r>
-      <w:proofErr w:type="spellStart"/>
-      <w:r>
-        <w:t>nec</w:t>
-      </w:r>
-      <w:proofErr w:type="spellEnd"/>
-      <w:r>
-        <w:t xml:space="preserve"> </w:t>
-      </w:r>
-      <w:proofErr w:type="spellStart"/>
-      <w:r>
-        <w:t>urna</w:t>
-      </w:r>
-      <w:proofErr w:type="spellEnd"/>
-      <w:r>
-        <w:t xml:space="preserve"> at </w:t>
-      </w:r>
-      <w:proofErr w:type="spellStart"/>
-      <w:r>
-        <w:t>vehicula</w:t>
-      </w:r>
-      <w:proofErr w:type="spellEnd"/>
-      <w:r>
-        <w:t xml:space="preserve">. Vestibulum </w:t>
-      </w:r>
-      <w:proofErr w:type="spellStart"/>
-      <w:r>
-        <w:t>tincidunt</w:t>
-      </w:r>
-      <w:proofErr w:type="spellEnd"/>
-      <w:r>
-        <w:t xml:space="preserve"> sit </w:t>
-      </w:r>
-      <w:proofErr w:type="spellStart"/>
-      <w:r>
-        <w:t>amet</w:t>
-      </w:r>
-      <w:proofErr w:type="spellEnd"/>
-      <w:r>
-        <w:t xml:space="preserve"> </w:t>
-      </w:r>
-      <w:proofErr w:type="spellStart"/>
-      <w:r>
-        <w:t>urna</w:t>
-      </w:r>
-      <w:proofErr w:type="spellEnd"/>
-      <w:r>
-        <w:t xml:space="preserve"> </w:t>
-      </w:r>
-      <w:proofErr w:type="spellStart"/>
-      <w:r>
-        <w:t>eget</w:t>
-      </w:r>
-      <w:proofErr w:type="spellEnd"/>
-      <w:r>
-        <w:t xml:space="preserve"> </w:t>
-      </w:r>
-      <w:proofErr w:type="spellStart"/>
-      <w:r>
-        <w:t>auctor</w:t>
-      </w:r>
-      <w:proofErr w:type="spellEnd"/>
-      <w:r>
-        <w:t xml:space="preserve">. </w:t>
-      </w:r>
-      <w:proofErr w:type="spellStart"/>
-      <w:r>
-        <w:t>Nulla</w:t>
-      </w:r>
-      <w:proofErr w:type="spellEnd"/>
-      <w:r>
-        <w:t xml:space="preserve"> </w:t>
-      </w:r>
-      <w:proofErr w:type="spellStart"/>
-      <w:r>
-        <w:t>faucibus</w:t>
-      </w:r>
-      <w:proofErr w:type="spellEnd"/>
-      <w:r>
-        <w:t xml:space="preserve"> </w:t>
-      </w:r>
-      <w:proofErr w:type="spellStart"/>
-      <w:r>
-        <w:t>nulla</w:t>
-      </w:r>
-      <w:proofErr w:type="spellEnd"/>
-      <w:r>
-        <w:t xml:space="preserve"> vitae </w:t>
-      </w:r>
-      <w:proofErr w:type="spellStart"/>
-      <w:r>
-        <w:t>pretium</w:t>
-      </w:r>
-      <w:proofErr w:type="spellEnd"/>
-      <w:r>
-        <w:t xml:space="preserve"> </w:t>
-      </w:r>
-      <w:proofErr w:type="spellStart"/>
-      <w:r>
-        <w:t>rutrum</w:t>
-      </w:r>
-      <w:proofErr w:type="spellEnd"/>
-      <w:r>
-        <w:t xml:space="preserve">. </w:t>
-      </w:r>
-      <w:proofErr w:type="spellStart"/>
-      <w:r>
-        <w:t>Nulla</w:t>
-      </w:r>
-      <w:proofErr w:type="spellEnd"/>
-      <w:r>
-        <w:t xml:space="preserve"> </w:t>
-      </w:r>
-      <w:proofErr w:type="spellStart"/>
-      <w:r>
-        <w:t>nibh</w:t>
-      </w:r>
-      <w:proofErr w:type="spellEnd"/>
-      <w:r>
-        <w:t xml:space="preserve"> </w:t>
-      </w:r>
-      <w:proofErr w:type="spellStart"/>
-      <w:r>
-        <w:t>sapien</w:t>
-      </w:r>
-      <w:proofErr w:type="spellEnd"/>
-      <w:r>
-        <w:t xml:space="preserve">, </w:t>
-      </w:r>
-      <w:proofErr w:type="spellStart"/>
-      <w:r>
-        <w:t>ultricies</w:t>
-      </w:r>
-      <w:proofErr w:type="spellEnd"/>
-      <w:r>
-        <w:t xml:space="preserve"> </w:t>
-      </w:r>
-      <w:proofErr w:type="spellStart"/>
-      <w:r>
-        <w:t>eu</w:t>
-      </w:r>
-      <w:proofErr w:type="spellEnd"/>
-      <w:r>
-        <w:t xml:space="preserve"> </w:t>
-      </w:r>
-      <w:proofErr w:type="spellStart"/>
-      <w:r>
-        <w:t>pellentesq</w:t>
-      </w:r>
-      <w:r>
-        <w:t>ue</w:t>
-      </w:r>
-      <w:proofErr w:type="spellEnd"/>
-      <w:r>
-        <w:t xml:space="preserve"> fermentum, </w:t>
-      </w:r>
-      <w:proofErr w:type="spellStart"/>
-      <w:r>
-        <w:t>molestie</w:t>
-      </w:r>
-      <w:proofErr w:type="spellEnd"/>
-      <w:r>
-        <w:t xml:space="preserve"> et </w:t>
-      </w:r>
-      <w:proofErr w:type="spellStart"/>
-      <w:r>
-        <w:t>purus</w:t>
-      </w:r>
-      <w:proofErr w:type="spellEnd"/>
-      <w:r>
-        <w:t>.</w:t>
-      </w:r>
-    </w:p>
-    <w:tbl>
-      <w:tblPr>
-        <w:tblStyle w:val="TableGrid"/>
-        <w:tblW w:w="0" w:type="auto"/>
-        <w:tblLook w:val="04A0" w:firstRow="1" w:lastRow="0" w:firstColumn="1" w:lastColumn="0" w:noHBand="0" w:noVBand="1"/>
-      </w:tblPr>
-      <w:tblGrid>
-        <w:gridCol w:w="2531"/>
-        <w:gridCol w:w="6099"/>
-      </w:tblGrid>
-      <w:tr>
-        <w:tc>
-          <w:tcPr>
-            <w:tcW w:w="2538" w:type="dxa"/>
-          </w:tcPr>
-          <w:p>
-            <w:pPr>
-              <w:pStyle w:val="ChartHeaderInformation"/>
-            </w:pPr>
-            <w:r>
-              <w:t>Indicator</w:t>
-            </w:r>
-            <w:r>
-              <w:t xml:space="preserve"> </w:t>
-            </w:r>
-          </w:p>
-        </w:tc>
-        <w:tc>
-          <w:tcPr>
-            <w:tcW w:w="6120" w:type="dxa"/>
-          </w:tcPr>
-          <w:p>
-            <w:pPr>
-              <w:pStyle w:val="ChartHeaderInformation"/>
-            </w:pPr>
-            <w:r>
-              <w:t>Definition</w:t>
-            </w:r>
-          </w:p>
-        </w:tc>
-      </w:tr>
-      <w:tr>
-        <w:tc>
-          <w:tcPr>
-            <w:tcW w:w="2538" w:type="dxa"/>
-          </w:tcPr>
-          <w:p>
-            <w:pPr>
-              <w:pStyle w:val="ChartBodyCopy"/>
-            </w:pPr>
-            <w:r>
-              <w:rPr>
-                <w:b/>
-              </w:rPr>
-              <w:t>Value 1</w:t>
-            </w:r>
-          </w:p>
-        </w:tc>
-        <w:tc>
-          <w:tcPr>
-            <w:tcW w:w="6120" w:type="dxa"/>
-          </w:tcPr>
-          <w:p>
-            <w:pPr>
-              <w:pStyle w:val="ChartBodyCopy"/>
-            </w:pPr>
-            <w:r>
-              <w:t xml:space="preserve">Lorem ipsum dolor sit </w:t>
-            </w:r>
-            <w:proofErr w:type="spellStart"/>
-            <w:r>
-              <w:t>amet</w:t>
-            </w:r>
-            <w:proofErr w:type="spellEnd"/>
-            <w:r>
-              <w:t xml:space="preserve">, </w:t>
-            </w:r>
-            <w:proofErr w:type="spellStart"/>
-            <w:r>
-              <w:t>consectetur</w:t>
-            </w:r>
-            <w:proofErr w:type="spellEnd"/>
-            <w:r>
-              <w:t xml:space="preserve"> </w:t>
-            </w:r>
-            <w:proofErr w:type="spellStart"/>
-            <w:r>
-              <w:t>adipiscing</w:t>
-            </w:r>
-            <w:proofErr w:type="spellEnd"/>
-            <w:r>
-              <w:t xml:space="preserve"> </w:t>
-            </w:r>
-            <w:proofErr w:type="spellStart"/>
-            <w:r>
-              <w:t>elit</w:t>
-            </w:r>
-            <w:proofErr w:type="spellEnd"/>
-            <w:r>
-              <w:t>.</w:t>
-            </w:r>
-          </w:p>
-          <w:p>
-            <w:pPr>
-              <w:pStyle w:val="ChartBodyCopy"/>
-            </w:pPr>
-          </w:p>
-        </w:tc>
-      </w:tr>
-      <w:tr>
-        <w:tc>
-          <w:tcPr>
-            <w:tcW w:w="2538" w:type="dxa"/>
-          </w:tcPr>
-          <w:p>
-            <w:pPr>
-              <w:pStyle w:val="ChartBodyCopy"/>
-            </w:pPr>
-            <w:r>
-              <w:rPr>
-                <w:b/>
-              </w:rPr>
-              <w:t>Value 2</w:t>
-            </w:r>
-          </w:p>
-        </w:tc>
-        <w:tc>
-          <w:tcPr>
-            <w:tcW w:w="6120" w:type="dxa"/>
-          </w:tcPr>
-          <w:p>
-            <w:pPr>
-              <w:pStyle w:val="ChartBodyCopy"/>
-            </w:pPr>
-            <w:proofErr w:type="spellStart"/>
-            <w:r>
-              <w:t>Sed</w:t>
-            </w:r>
-            <w:proofErr w:type="spellEnd"/>
-            <w:r>
-              <w:t xml:space="preserve"> id </w:t>
-            </w:r>
-            <w:proofErr w:type="spellStart"/>
-            <w:r>
-              <w:t>neque</w:t>
-            </w:r>
-            <w:proofErr w:type="spellEnd"/>
-            <w:r>
-              <w:t xml:space="preserve"> </w:t>
-            </w:r>
-            <w:proofErr w:type="spellStart"/>
-            <w:r>
-              <w:t>auctor</w:t>
-            </w:r>
-            <w:proofErr w:type="spellEnd"/>
-            <w:r>
-              <w:t xml:space="preserve">, </w:t>
-            </w:r>
-            <w:proofErr w:type="spellStart"/>
-            <w:r>
-              <w:t>pellentesque</w:t>
-            </w:r>
-            <w:proofErr w:type="spellEnd"/>
-            <w:r>
-              <w:t xml:space="preserve"> </w:t>
-            </w:r>
-            <w:proofErr w:type="spellStart"/>
-            <w:r>
-              <w:t>quam</w:t>
-            </w:r>
-            <w:proofErr w:type="spellEnd"/>
-            <w:r>
-              <w:t xml:space="preserve"> </w:t>
-            </w:r>
-            <w:proofErr w:type="spellStart"/>
-            <w:r>
-              <w:t>vel</w:t>
-            </w:r>
-            <w:proofErr w:type="spellEnd"/>
-            <w:r>
-              <w:t>, pulvinar lorem.</w:t>
-            </w:r>
-          </w:p>
-          <w:p>
-            <w:pPr>
-              <w:pStyle w:val="ChartBodyCopy"/>
-            </w:pPr>
-          </w:p>
-        </w:tc>
-      </w:tr>
-      <w:tr>
-        <w:tc>
-          <w:tcPr>
-            <w:tcW w:w="2538" w:type="dxa"/>
-          </w:tcPr>
-          <w:p>
-            <w:pPr>
-              <w:pStyle w:val="ChartBodyCopy"/>
-            </w:pPr>
-            <w:r>
-              <w:rPr>
-                <w:b/>
-              </w:rPr>
-              <w:t>Value 3</w:t>
-            </w:r>
-          </w:p>
-        </w:tc>
-        <w:tc>
-          <w:tcPr>
-            <w:tcW w:w="6120" w:type="dxa"/>
-          </w:tcPr>
-          <w:p>
-            <w:pPr>
-              <w:pStyle w:val="ChartBodyCopy"/>
-            </w:pPr>
-            <w:r>
-              <w:t xml:space="preserve">Morbi in </w:t>
-            </w:r>
-            <w:proofErr w:type="spellStart"/>
-            <w:r>
-              <w:t>odio</w:t>
-            </w:r>
-            <w:proofErr w:type="spellEnd"/>
-            <w:r>
-              <w:t xml:space="preserve"> vitae dui dictum </w:t>
-            </w:r>
-            <w:proofErr w:type="spellStart"/>
-            <w:r>
-              <w:t>ultricies</w:t>
-            </w:r>
-            <w:proofErr w:type="spellEnd"/>
-            <w:r>
-              <w:t xml:space="preserve"> </w:t>
-            </w:r>
-            <w:proofErr w:type="spellStart"/>
-            <w:r>
-              <w:t>eu</w:t>
-            </w:r>
-            <w:proofErr w:type="spellEnd"/>
-            <w:r>
-              <w:t xml:space="preserve"> </w:t>
-            </w:r>
-            <w:proofErr w:type="spellStart"/>
-            <w:r>
-              <w:t>vel</w:t>
-            </w:r>
-            <w:proofErr w:type="spellEnd"/>
-            <w:r>
-              <w:t xml:space="preserve"> nisi.</w:t>
-            </w:r>
-          </w:p>
-          <w:p>
-            <w:pPr>
-              <w:pStyle w:val="ChartBodyCopy"/>
-            </w:pPr>
-            <w:proofErr w:type="spellStart"/>
-            <w:r>
-              <w:t>Phasellus</w:t>
-            </w:r>
-            <w:proofErr w:type="spellEnd"/>
-            <w:r>
-              <w:t xml:space="preserve"> </w:t>
-            </w:r>
-            <w:proofErr w:type="spellStart"/>
-            <w:r>
-              <w:t>eu</w:t>
-            </w:r>
-            <w:proofErr w:type="spellEnd"/>
-            <w:r>
-              <w:t xml:space="preserve"> dui vitae </w:t>
-            </w:r>
-            <w:proofErr w:type="spellStart"/>
-            <w:r>
-              <w:t>nisl</w:t>
-            </w:r>
-            <w:proofErr w:type="spellEnd"/>
-            <w:r>
-              <w:t xml:space="preserve"> </w:t>
-            </w:r>
-            <w:proofErr w:type="spellStart"/>
-            <w:r>
-              <w:t>viverra</w:t>
-            </w:r>
-            <w:proofErr w:type="spellEnd"/>
-            <w:r>
-              <w:t xml:space="preserve"> </w:t>
-            </w:r>
-            <w:proofErr w:type="spellStart"/>
-            <w:r>
-              <w:t>vulputate</w:t>
-            </w:r>
-            <w:proofErr w:type="spellEnd"/>
-            <w:r>
-              <w:t xml:space="preserve"> ac sit </w:t>
-            </w:r>
-            <w:proofErr w:type="spellStart"/>
-            <w:r>
-              <w:t>amet</w:t>
-            </w:r>
-            <w:proofErr w:type="spellEnd"/>
-            <w:r>
-              <w:t xml:space="preserve"> </w:t>
-            </w:r>
-            <w:proofErr w:type="spellStart"/>
-            <w:r>
-              <w:t>turpis</w:t>
-            </w:r>
-            <w:proofErr w:type="spellEnd"/>
-            <w:r>
-              <w:t>.</w:t>
-            </w:r>
-          </w:p>
-          <w:p>
-            <w:pPr>
-              <w:pStyle w:val="ChartBodyCopy"/>
-            </w:pPr>
-          </w:p>
-        </w:tc>
-      </w:tr>
-      <w:tr>
-        <w:tc>
-          <w:tcPr>
-            <w:tcW w:w="2538" w:type="dxa"/>
-          </w:tcPr>
-          <w:p>
-            <w:pPr>
-              <w:pStyle w:val="ChartBodyCopy"/>
-            </w:pPr>
-            <w:r>
-              <w:rPr>
-                <w:b/>
-              </w:rPr>
-              <w:t>Value 4</w:t>
-            </w:r>
-          </w:p>
-        </w:tc>
-        <w:tc>
-          <w:tcPr>
-            <w:tcW w:w="6120" w:type="dxa"/>
-          </w:tcPr>
-          <w:p>
-            <w:pPr>
-              <w:pStyle w:val="ChartBodyCopy"/>
-            </w:pPr>
-            <w:proofErr w:type="spellStart"/>
-            <w:r>
-              <w:t>Vivamus</w:t>
-            </w:r>
-            <w:proofErr w:type="spellEnd"/>
-            <w:r>
-              <w:t xml:space="preserve"> </w:t>
-            </w:r>
-            <w:proofErr w:type="spellStart"/>
-            <w:r>
-              <w:t>tristique</w:t>
-            </w:r>
-            <w:proofErr w:type="spellEnd"/>
-            <w:r>
-              <w:t xml:space="preserve"> </w:t>
-            </w:r>
-            <w:proofErr w:type="spellStart"/>
-            <w:r>
-              <w:t>augue</w:t>
-            </w:r>
-            <w:proofErr w:type="spellEnd"/>
-            <w:r>
-              <w:t xml:space="preserve"> </w:t>
-            </w:r>
-            <w:proofErr w:type="spellStart"/>
-            <w:r>
-              <w:t>ornare</w:t>
-            </w:r>
-            <w:proofErr w:type="spellEnd"/>
-            <w:r>
-              <w:t xml:space="preserve"> lorem </w:t>
-            </w:r>
-            <w:proofErr w:type="spellStart"/>
-            <w:r>
-              <w:t>lobortis</w:t>
-            </w:r>
-            <w:proofErr w:type="spellEnd"/>
-            <w:r>
-              <w:t xml:space="preserve">, a </w:t>
-            </w:r>
-            <w:proofErr w:type="spellStart"/>
-            <w:r>
-              <w:t>pellentesque</w:t>
-            </w:r>
-            <w:proofErr w:type="spellEnd"/>
-            <w:r>
-              <w:t xml:space="preserve"> </w:t>
-            </w:r>
-            <w:proofErr w:type="spellStart"/>
-            <w:r>
-              <w:t>felis</w:t>
-            </w:r>
-            <w:proofErr w:type="spellEnd"/>
-            <w:r>
-              <w:t xml:space="preserve"> </w:t>
-            </w:r>
-            <w:proofErr w:type="spellStart"/>
-            <w:r>
-              <w:t>blandit</w:t>
-            </w:r>
-            <w:proofErr w:type="spellEnd"/>
-            <w:r>
-              <w:t>.</w:t>
-            </w:r>
-          </w:p>
-          <w:p>
-            <w:pPr>
-              <w:pStyle w:val="ChartBodyCopy"/>
-            </w:pPr>
-          </w:p>
-        </w:tc>
-      </w:tr>
-      <w:tr>
-        <w:tc>
-          <w:tcPr>
-            <w:tcW w:w="2538" w:type="dxa"/>
-          </w:tcPr>
-          <w:p>
-            <w:pPr>
-              <w:pStyle w:val="ChartBodyCopy"/>
-            </w:pPr>
-            <w:r>
-              <w:rPr>
-                <w:b/>
-              </w:rPr>
-              <w:t>Value 5</w:t>
-            </w:r>
-          </w:p>
-        </w:tc>
-        <w:tc>
-          <w:tcPr>
-            <w:tcW w:w="6120" w:type="dxa"/>
-          </w:tcPr>
-          <w:p>
-            <w:pPr>
-              <w:pStyle w:val="ChartBodyCopy"/>
-            </w:pPr>
-            <w:r>
-              <w:t xml:space="preserve">Duis at nisi </w:t>
-            </w:r>
-            <w:proofErr w:type="spellStart"/>
-            <w:r>
-              <w:t>eget</w:t>
-            </w:r>
-            <w:proofErr w:type="spellEnd"/>
-            <w:r>
-              <w:t xml:space="preserve"> ligula fermentum </w:t>
-            </w:r>
-            <w:proofErr w:type="spellStart"/>
-            <w:r>
-              <w:t>pretium</w:t>
-            </w:r>
-            <w:proofErr w:type="spellEnd"/>
-            <w:r>
-              <w:t xml:space="preserve"> at et </w:t>
-            </w:r>
-            <w:proofErr w:type="spellStart"/>
-            <w:r>
-              <w:t>felis</w:t>
-            </w:r>
-            <w:proofErr w:type="spellEnd"/>
-            <w:r>
-              <w:t>.</w:t>
-            </w:r>
-          </w:p>
-          <w:p>
-            <w:pPr>
-              <w:pStyle w:val="ChartBodyCopy"/>
-            </w:pPr>
-            <w:r>
-              <w:t xml:space="preserve">Integer </w:t>
-            </w:r>
-            <w:proofErr w:type="spellStart"/>
-            <w:r>
-              <w:t>consectetur</w:t>
-            </w:r>
-            <w:proofErr w:type="spellEnd"/>
-            <w:r>
-              <w:t xml:space="preserve"> </w:t>
-            </w:r>
-            <w:proofErr w:type="spellStart"/>
-            <w:r>
-              <w:t>nibh</w:t>
-            </w:r>
-            <w:proofErr w:type="spellEnd"/>
-            <w:r>
-              <w:t xml:space="preserve"> a </w:t>
-            </w:r>
-            <w:proofErr w:type="spellStart"/>
-            <w:r>
-              <w:t>condimentum</w:t>
-            </w:r>
-            <w:proofErr w:type="spellEnd"/>
-            <w:r>
-              <w:t xml:space="preserve"> </w:t>
-            </w:r>
-            <w:proofErr w:type="spellStart"/>
-            <w:r>
-              <w:t>rhoncus</w:t>
-            </w:r>
-            <w:proofErr w:type="spellEnd"/>
-            <w:r>
-              <w:t>.</w:t>
-            </w:r>
-          </w:p>
-        </w:tc>
-      </w:tr>
-    </w:tbl>
-    <w:p>
-      <w:pPr>
-        <w:pStyle w:val="Caption"/>
-      </w:pPr>
-      <w:r>
-        <w:t xml:space="preserve">Figure X-X: </w:t>
-      </w:r>
-      <w:r>
-        <w:t xml:space="preserve">Lorem ipsum dolor sit </w:t>
-      </w:r>
-      <w:proofErr w:type="spellStart"/>
-      <w:r>
-        <w:t>amet</w:t>
-      </w:r>
-      <w:proofErr w:type="spellEnd"/>
-    </w:p>
-    <w:p>
-      <w:pPr>
-        <w:pStyle w:val="ChapterBodyCopy"/>
-      </w:pPr>
-    </w:p>
-    <w:p>
-      <w:pPr>
-        <w:pStyle w:val="ChapterBodyCopy"/>
-      </w:pPr>
-    </w:p>
-    <w:p>
-      <w:pPr>
-        <w:pStyle w:val="ChapterBodyCopy"/>
-      </w:pPr>
-    </w:p>
-    <w:p>
-      <w:pPr>
-        <w:pStyle w:val="ChapterBodyCopy"/>
-      </w:pPr>
-    </w:p>
-    <w:p>
-      <w:pPr>
-        <w:pStyle w:val="ChapterBodyCopy"/>
-      </w:pPr>
+      </w:r>
+      <w:r>
+        <w:rPr>
+          <w:noProof/>
+        </w:rPr>
+        <mc:AlternateContent>
+          <mc:Choice Requires="wps">
+            <w:drawing>
+              <wp:inline distT="0" distB="0" distL="0" distR="0" wp14:anchorId="047E3EF4" wp14:editId="7981AEEC">
+                <wp:extent cx="4914900" cy="2305050"/>
+                <wp:effectExtent l="57150" t="38100" r="76200" b="95250"/>
+                <wp:docPr id="33" name="Rectangle 33"/>
+                <wp:cNvGraphicFramePr/>
+                <a:graphic xmlns:a="http://schemas.openxmlformats.org/drawingml/2006/main">
+                  <a:graphicData uri="http://schemas.microsoft.com/office/word/2010/wordprocessingShape">
+                    <wps:wsp>
+                      <wps:cNvSpPr/>
+                      <wps:spPr>
+                        <a:xfrm>
+                          <a:off x="0" y="0"/>
+                          <a:ext cx="4914900" cy="2305050"/>
+                        </a:xfrm>
+                        <a:prstGeom prst="rect">
+                          <a:avLst/>
+                        </a:prstGeom>
+                        <a:noFill/>
+                        <a:ln>
+                          <a:solidFill>
+                            <a:srgbClr val="009900"/>
+                          </a:solidFill>
+                        </a:ln>
+                      </wps:spPr>
+                      <wps:style>
+                        <a:lnRef idx="1">
+                          <a:schemeClr val="accent6"/>
+                        </a:lnRef>
+                        <a:fillRef idx="2">
+                          <a:schemeClr val="accent6"/>
+                        </a:fillRef>
+                        <a:effectRef idx="1">
+                          <a:schemeClr val="accent6"/>
+                        </a:effectRef>
+                        <a:fontRef idx="minor">
+                          <a:schemeClr val="dk1"/>
+                        </a:fontRef>
+                      </wps:style>
+                      <wps:txbx>
+                        <w:txbxContent>
+                          <w:p>
+                            <w:pPr>
+                              <w:jc w:val="center"/>
+                            </w:pPr>
+                            <w:r>
+                              <w:rPr>
+                                <w:noProof/>
+                              </w:rPr>
+                              <w:drawing>
+                                <wp:inline distT="0" distB="0" distL="0" distR="0" wp14:anchorId="2DC98F22" wp14:editId="3DACF712">
+                                  <wp:extent cx="4723130" cy="2098040"/>
+                                  <wp:effectExtent l="0" t="0" r="1270" b="0"/>
+                                  <wp:docPr id="37" name="Picture 37"/>
+                                  <wp:cNvGraphicFramePr>
+                                    <a:graphicFrameLocks xmlns:a="http://schemas.openxmlformats.org/drawingml/2006/main" noChangeAspect="1"/>
+                                  </wp:cNvGraphicFramePr>
+                                  <a:graphic xmlns:a="http://schemas.openxmlformats.org/drawingml/2006/main">
+                                    <a:graphicData uri="http://schemas.openxmlformats.org/drawingml/2006/picture">
+                                      <pic:pic xmlns:pic="http://schemas.openxmlformats.org/drawingml/2006/picture">
+                                        <pic:nvPicPr>
+                                          <pic:cNvPr id="1" name=""/>
+                                          <pic:cNvPicPr/>
+                                        </pic:nvPicPr>
+                                        <pic:blipFill>
+                                          <a:blip r:embed="rId32"/>
+                                          <a:stretch>
+                                            <a:fillRect/>
+                                          </a:stretch>
+                                        </pic:blipFill>
+                                        <pic:spPr>
+                                          <a:xfrm>
+                                            <a:off x="0" y="0"/>
+                                            <a:ext cx="4723130" cy="2098040"/>
+                                          </a:xfrm>
+                                          <a:prstGeom prst="rect">
+                                            <a:avLst/>
+                                          </a:prstGeom>
+                                        </pic:spPr>
+                                      </pic:pic>
+                                    </a:graphicData>
+                                  </a:graphic>
+                                </wp:inline>
+                              </w:drawing>
+                            </w:r>
+                          </w:p>
+                        </w:txbxContent>
+                      </wps:txbx>
+                      <wps:bodyPr rot="0" spcFirstLastPara="0" vertOverflow="overflow" horzOverflow="overflow" vert="horz" wrap="square" lIns="91440" tIns="45720" rIns="91440" bIns="45720" numCol="1" spcCol="0" rtlCol="0" fromWordArt="0" anchor="ctr" anchorCtr="0" forceAA="0" compatLnSpc="1">
+                        <a:prstTxWarp prst="textNoShape">
+                          <a:avLst/>
+                        </a:prstTxWarp>
+                        <a:noAutofit/>
+                      </wps:bodyPr>
+                    </wps:wsp>
+                  </a:graphicData>
+                </a:graphic>
+              </wp:inline>
+            </w:drawing>
+          </mc:Choice>
+          <mc:Fallback>
+            <w:pict>
+              <v:rect w14:anchorId="047E3EF4" id="Rectangle 33" o:spid="_x0000_s1046" style="width:387pt;height:181.5pt;visibility:visible;mso-wrap-style:square;mso-left-percent:-10001;mso-top-percent:-10001;mso-position-horizontal:absolute;mso-position-horizontal-relative:char;mso-position-vertical:absolute;mso-position-vertical-relative:line;mso-left-percent:-10001;mso-top-percent:-10001;v-text-anchor:middle" o:gfxdata="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" filled="f" strokecolor="#090">
+                <v:shadow on="t" color="black" opacity="24903f" origin=",.5" offset="0,.55556mm"/>
+                <v:textbox>
+                  <w:txbxContent>
+                    <w:p>
+                      <w:pPr>
+                        <w:jc w:val="center"/>
+                      </w:pPr>
+                      <w:r>
+                        <w:rPr>
+                          <w:noProof/>
+                        </w:rPr>
+                        <w:drawing>
+                          <wp:inline distT="0" distB="0" distL="0" distR="0" wp14:anchorId="2DC98F22" wp14:editId="3DACF712">
+                            <wp:extent cx="4723130" cy="2098040"/>
+                            <wp:effectExtent l="0" t="0" r="1270" b="0"/>
+                            <wp:docPr id="37" name="Picture 37"/>
+                            <wp:cNvGraphicFramePr>
+                              <a:graphicFrameLocks xmlns:a="http://schemas.openxmlformats.org/drawingml/2006/main" noChangeAspect="1"/>
+                            </wp:cNvGraphicFramePr>
+                            <a:graphic xmlns:a="http://schemas.openxmlformats.org/drawingml/2006/main">
+                              <a:graphicData uri="http://schemas.openxmlformats.org/drawingml/2006/picture">
+                                <pic:pic xmlns:pic="http://schemas.openxmlformats.org/drawingml/2006/picture">
+                                  <pic:nvPicPr>
+                                    <pic:cNvPr id="1" name=""/>
+                                    <pic:cNvPicPr/>
+                                  </pic:nvPicPr>
+                                  <pic:blipFill>
+                                    <a:blip r:embed="rId32"/>
+                                    <a:stretch>
+                                      <a:fillRect/>
+                                    </a:stretch>
+                                  </pic:blipFill>
+                                  <pic:spPr>
+                                    <a:xfrm>
+                                      <a:off x="0" y="0"/>
+                                      <a:ext cx="4723130" cy="2098040"/>
+                                    </a:xfrm>
+                                    <a:prstGeom prst="rect">
+                                      <a:avLst/>
+                                    </a:prstGeom>
+                                  </pic:spPr>
+                                </pic:pic>
+                              </a:graphicData>
+                            </a:graphic>
+                          </wp:inline>
+                        </w:drawing>
+                      </w:r>
+                    </w:p>
+                  </w:txbxContent>
+                </v:textbox>
+                <w10:anchorlock/>
+              </v:rect>
+            </w:pict>
+          </mc:Fallback>
+        </mc:AlternateContent>
+      </w:r>
+    </w:p>
+    <w:p>
+      <w:pPr>
+        <w:pStyle w:val="ChapterBodyCopy-Step"/>
+      </w:pPr>
+      <w:r>
+        <w:t>To log an error, select either the Log Error button or Log Error from the menu bar. Then follow the i</w:t>
+      </w:r>
+      <w:r>
+        <w:t>nstructions as detailed in 2.1.2 (page 6).</w:t>
+      </w:r>
     </w:p>
     <w:p>
       <w:pPr>
@@ -6842,189 +6660,9 @@
         <w:t>If you encounter issues not addressed by this user guide, please contact your account manager for additional support.</w:t>
       </w:r>
     </w:p>
-    <w:p>
-      <w:pPr>
-        <w:pStyle w:val="ChapterBodyCopy"/>
-      </w:pPr>
-    </w:p>
-    <w:p>
-      <w:pPr>
-        <w:pStyle w:val="ChapterBodyCopy"/>
-        <w:sectPr>
-          <w:headerReference w:type="default" r:id="rId30"/>
-          <w:footerReference w:type="default" r:id="rId31"/>
-          <w:pgSz w:w="12240" w:h="15840"/>
-          <w:pgMar w:top="1440" w:right="1800" w:bottom="1440" w:left="1800" w:header="720" w:footer="720" w:gutter="0"/>
-          <w:cols w:space="720"/>
-        </w:sectPr>
-      </w:pPr>
-    </w:p>
-    <w:p>
-      <w:pPr>
-        <w:pStyle w:val="Heading1"/>
-        <w:rPr>
-          <w:color w:val="0033CC"/>
-        </w:rPr>
-      </w:pPr>
-      <w:bookmarkStart w:id="7" w:name="_Toc362179673"/>
-      <w:r>
-        <w:rPr>
-          <w:color w:val="0033CC"/>
-        </w:rPr>
-        <w:lastRenderedPageBreak/>
-        <w:t>Appendices</w:t>
-      </w:r>
-      <w:bookmarkEnd w:id="7"/>
-    </w:p>
-    <w:p>
-      <w:pPr>
-        <w:pStyle w:val="TemplateInstructions-DeleteBeforePublishing"/>
-      </w:pPr>
-      <w:r>
-        <w:rPr>
-          <w:highlight w:val="yellow"/>
-        </w:rPr>
-        <w:t xml:space="preserve">[Appendices are </w:t>
-      </w:r>
-      <w:proofErr w:type="gramStart"/>
-      <w:r>
-        <w:rPr>
-          <w:highlight w:val="yellow"/>
-        </w:rPr>
-        <w:t>optional, and</w:t>
-      </w:r>
-      <w:proofErr w:type="gramEnd"/>
-      <w:r>
-        <w:rPr>
-          <w:highlight w:val="yellow"/>
-        </w:rPr>
-        <w:t xml:space="preserve"> are used to provide additional detailed information that may help the end user manage the overall application. Examples could include references to standards (such as W3C standards), technical specifications required for regulatory compliance, checklists, or other information of a technical nature.]</w:t>
-      </w:r>
-    </w:p>
-    <w:p>
-      <w:pPr>
-        <w:pStyle w:val="ChapterBodyCopy"/>
-      </w:pPr>
-    </w:p>
-    <w:p>
-      <w:pPr>
-        <w:pStyle w:val="ChapterBodyCopy"/>
-        <w:sectPr>
-          <w:pgSz w:w="12240" w:h="15840"/>
-          <w:pgMar w:top="1440" w:right="1800" w:bottom="1440" w:left="1800" w:header="720" w:footer="720" w:gutter="0"/>
-          <w:cols w:space="720"/>
-        </w:sectPr>
-      </w:pPr>
-    </w:p>
-    <w:p>
-      <w:pPr>
-        <w:pStyle w:val="Heading1"/>
-        <w:rPr>
-          <w:color w:val="0033CC"/>
-        </w:rPr>
-      </w:pPr>
-      <w:bookmarkStart w:id="8" w:name="_Toc362179674"/>
-      <w:r>
-        <w:rPr>
-          <w:color w:val="0033CC"/>
-        </w:rPr>
-        <w:lastRenderedPageBreak/>
-        <w:t>Index</w:t>
-      </w:r>
-      <w:bookmarkEnd w:id="8"/>
-    </w:p>
-    <w:p>
-      <w:pPr>
-        <w:pStyle w:val="TemplateInstructions-DeleteBeforePublishing"/>
-      </w:pPr>
-      <w:r>
-        <w:rPr>
-          <w:highlight w:val="yellow"/>
-        </w:rPr>
-        <w:t xml:space="preserve">[Depending on the size or complexity of the final document, consider pulling together an index to assist the using in location specific information. Index entries correspond to tags or </w:t>
-      </w:r>
-      <w:proofErr w:type="gramStart"/>
-      <w:r>
-        <w:rPr>
-          <w:highlight w:val="yellow"/>
-        </w:rPr>
-        <w:t>categories, and</w:t>
-      </w:r>
-      <w:proofErr w:type="gramEnd"/>
-      <w:r>
-        <w:rPr>
-          <w:highlight w:val="yellow"/>
-        </w:rPr>
-        <w:t xml:space="preserve"> are useful in navigating long books.]</w:t>
-      </w:r>
-    </w:p>
-    <w:p>
-      <w:pPr>
-        <w:pStyle w:val="ChapterBodyCopy"/>
-      </w:pPr>
-    </w:p>
-    <w:p>
-      <w:pPr>
-        <w:pStyle w:val="ChapterBodyCopy"/>
-      </w:pPr>
-    </w:p>
-    <w:p>
-      <w:pPr>
-        <w:pStyle w:val="ChapterBodyCopy"/>
-      </w:pPr>
-    </w:p>
-    <w:p>
-      <w:pPr>
-        <w:pStyle w:val="ChapterBodyCopy"/>
-      </w:pPr>
-    </w:p>
-    <w:p>
-      <w:pPr>
-        <w:pStyle w:val="ChapterBodyCopy"/>
-      </w:pPr>
-    </w:p>
-    <w:p>
-      <w:pPr>
-        <w:pStyle w:val="ChapterBodyCopy"/>
-      </w:pPr>
-    </w:p>
-    <w:p>
-      <w:pPr>
-        <w:pStyle w:val="ChapterBodyCopy"/>
-      </w:pPr>
-    </w:p>
-    <w:p>
-      <w:pPr>
-        <w:pStyle w:val="ChapterBodyCopy"/>
-      </w:pPr>
-    </w:p>
-    <w:p>
-      <w:pPr>
-        <w:pStyle w:val="ChapterBodyCopy"/>
-      </w:pPr>
-    </w:p>
-    <w:p>
-      <w:pPr>
-        <w:pStyle w:val="ChapterBodyCopy"/>
-      </w:pPr>
-    </w:p>
-    <w:p>
-      <w:pPr>
-        <w:pStyle w:val="ChapterBodyCopy"/>
-      </w:pPr>
-    </w:p>
-    <w:p>
-      <w:pPr>
-        <w:pStyle w:val="ChapterBodyCopy"/>
-      </w:pPr>
-    </w:p>
-    <w:p>
-      <w:pPr>
-        <w:pStyle w:val="ChapterBodyCopy"/>
-      </w:pPr>
-    </w:p>
-    <w:p/>
     <w:sectPr>
+      <w:headerReference w:type="default" r:id="rId33"/>
+      <w:footerReference w:type="default" r:id="rId34"/>
       <w:pgSz w:w="12240" w:h="15840"/>
       <w:pgMar w:top="1440" w:right="1800" w:bottom="1440" w:left="1800" w:header="720" w:footer="720" w:gutter="0"/>
       <w:cols w:space="720"/>
@@ -7058,8 +6696,237 @@
     <w:pPr>
       <w:rPr>
         <w:sz w:val="12"/>
+        <w:lang w:val="en-AU"/>
       </w:rPr>
     </w:pPr>
+    <w:r>
+      <w:rPr>
+        <w:sz w:val="12"/>
+        <w:lang w:val="en-AU"/>
+      </w:rPr>
+      <w:t xml:space="preserve">Page </w:t>
+    </w:r>
+    <w:r>
+      <w:rPr>
+        <w:b/>
+        <w:bCs/>
+        <w:sz w:val="12"/>
+        <w:lang w:val="en-AU"/>
+      </w:rPr>
+      <w:fldChar w:fldCharType="begin"/>
+    </w:r>
+    <w:r>
+      <w:rPr>
+        <w:b/>
+        <w:bCs/>
+        <w:sz w:val="12"/>
+        <w:lang w:val="en-AU"/>
+      </w:rPr>
+      <w:instrText xml:space="preserve"> PAGE  \* Arabic  \* MERGEFORMAT </w:instrText>
+    </w:r>
+    <w:r>
+      <w:rPr>
+        <w:b/>
+        <w:bCs/>
+        <w:sz w:val="12"/>
+        <w:lang w:val="en-AU"/>
+      </w:rPr>
+      <w:fldChar w:fldCharType="separate"/>
+    </w:r>
+    <w:r>
+      <w:rPr>
+        <w:b/>
+        <w:bCs/>
+        <w:sz w:val="12"/>
+        <w:lang w:val="en-AU"/>
+      </w:rPr>
+      <w:t>6</w:t>
+    </w:r>
+    <w:r>
+      <w:rPr>
+        <w:b/>
+        <w:bCs/>
+        <w:sz w:val="12"/>
+        <w:lang w:val="en-AU"/>
+      </w:rPr>
+      <w:fldChar w:fldCharType="end"/>
+    </w:r>
+    <w:r>
+      <w:rPr>
+        <w:sz w:val="12"/>
+        <w:lang w:val="en-AU"/>
+      </w:rPr>
+      <w:t xml:space="preserve"> of </w:t>
+    </w:r>
+    <w:r>
+      <w:rPr>
+        <w:b/>
+        <w:bCs/>
+        <w:sz w:val="12"/>
+        <w:lang w:val="en-AU"/>
+      </w:rPr>
+      <w:fldChar w:fldCharType="begin"/>
+    </w:r>
+    <w:r>
+      <w:rPr>
+        <w:b/>
+        <w:bCs/>
+        <w:sz w:val="12"/>
+        <w:lang w:val="en-AU"/>
+      </w:rPr>
+      <w:instrText xml:space="preserve"> NUMPAGES  \* Arabic  \* MERGEFORMAT </w:instrText>
+    </w:r>
+    <w:r>
+      <w:rPr>
+        <w:b/>
+        <w:bCs/>
+        <w:sz w:val="12"/>
+        <w:lang w:val="en-AU"/>
+      </w:rPr>
+      <w:fldChar w:fldCharType="separate"/>
+    </w:r>
+    <w:r>
+      <w:rPr>
+        <w:b/>
+        <w:bCs/>
+        <w:sz w:val="12"/>
+        <w:lang w:val="en-AU"/>
+      </w:rPr>
+      <w:t>16</w:t>
+    </w:r>
+    <w:r>
+      <w:rPr>
+        <w:b/>
+        <w:bCs/>
+        <w:sz w:val="12"/>
+        <w:lang w:val="en-AU"/>
+      </w:rPr>
+      <w:fldChar w:fldCharType="end"/>
+    </w:r>
+  </w:p>
+  <w:p>
+    <w:pPr>
+      <w:pStyle w:val="Footer"/>
+    </w:pPr>
+  </w:p>
+</w:ftr>
+</file>
+
+<file path=word/footer2.xml><?xml version="1.0" encoding="utf-8"?>
+<w:ftr xmlns:wpc="http://schemas.microsoft.com/office/word/2010/wordprocessingCanvas" xmlns:cx="http://schemas.microsoft.com/office/drawing/2014/chartex" xmlns:cx1="http://schemas.microsoft.com/office/drawing/2015/9/8/chartex" xmlns:cx2="http://schemas.microsoft.com/office/drawing/2015/10/21/chartex" xmlns:cx3="http://schemas.microsoft.com/office/drawing/2016/5/9/chartex" xmlns:cx4="http://schemas.microsoft.com/office/drawing/2016/5/10/chartex" xmlns:cx5="http://schemas.microsoft.com/office/drawing/2016/5/11/chartex" xmlns:cx6="http://schemas.microsoft.com/office/drawing/2016/5/12/chartex" xmlns:cx7="http://schemas.microsoft.com/office/drawing/2016/5/13/chartex" xmlns:cx8="http://schemas.microsoft.com/office/drawing/2016/5/14/chartex" xmlns:mc="http://schemas.openxmlformats.org/markup-compatibility/2006" xmlns:aink="http://schemas.microsoft.com/office/drawing/2016/ink" xmlns:am3d="http://schemas.microsoft.com/office/drawing/2017/model3d" xmlns:o="urn:schemas-microsoft-com:office:office" xmlns:r="http://schemas.openxmlformats.org/officeDocument/2006/relationships" xmlns:m="http://schemas.openxmlformats.org/officeDocument/2006/math" xmlns:v="urn:schemas-microsoft-com:vml" xmlns:wp14="http://schemas.microsoft.com/office/word/2010/wordprocessingDrawing" xmlns:wp="http://schemas.openxmlformats.org/drawingml/2006/wordprocessingDrawing" xmlns:w10="urn:schemas-microsoft-com:office:word" xmlns:w="http://schemas.openxmlformats.org/wordprocessingml/2006/main" xmlns:w14="http://schemas.microsoft.com/office/word/2010/wordml" xmlns:w15="http://schemas.microsoft.com/office/word/2012/wordml" xmlns:w16cid="http://schemas.microsoft.com/office/word/2016/wordml/cid" xmlns:w16se="http://schemas.microsoft.com/office/word/2015/wordml/symex" xmlns:wpg="http://schemas.microsoft.com/office/word/2010/wordprocessingGroup" xmlns:wpi="http://schemas.microsoft.com/office/word/2010/wordprocessingInk" xmlns:wne="http://schemas.microsoft.com/office/word/2006/wordml" xmlns:wps="http://schemas.microsoft.com/office/word/2010/wordprocessingShape" mc:Ignorable="w14 w15 w16se w16cid wp14">
+  <w:p>
+    <w:pPr>
+      <w:rPr>
+        <w:sz w:val="12"/>
+        <w:lang w:val="en-AU"/>
+      </w:rPr>
+    </w:pPr>
+    <w:r>
+      <w:rPr>
+        <w:sz w:val="12"/>
+        <w:lang w:val="en-AU"/>
+      </w:rPr>
+      <w:t xml:space="preserve">Page </w:t>
+    </w:r>
+    <w:r>
+      <w:rPr>
+        <w:b/>
+        <w:bCs/>
+        <w:sz w:val="12"/>
+        <w:lang w:val="en-AU"/>
+      </w:rPr>
+      <w:fldChar w:fldCharType="begin"/>
+    </w:r>
+    <w:r>
+      <w:rPr>
+        <w:b/>
+        <w:bCs/>
+        <w:sz w:val="12"/>
+        <w:lang w:val="en-AU"/>
+      </w:rPr>
+      <w:instrText xml:space="preserve"> PAGE  \* Arabic  \* MERGEFORMAT </w:instrText>
+    </w:r>
+    <w:r>
+      <w:rPr>
+        <w:b/>
+        <w:bCs/>
+        <w:sz w:val="12"/>
+        <w:lang w:val="en-AU"/>
+      </w:rPr>
+      <w:fldChar w:fldCharType="separate"/>
+    </w:r>
+    <w:r>
+      <w:rPr>
+        <w:b/>
+        <w:bCs/>
+        <w:noProof/>
+        <w:sz w:val="12"/>
+        <w:lang w:val="en-AU"/>
+      </w:rPr>
+      <w:t>1</w:t>
+    </w:r>
+    <w:r>
+      <w:rPr>
+        <w:b/>
+        <w:bCs/>
+        <w:sz w:val="12"/>
+        <w:lang w:val="en-AU"/>
+      </w:rPr>
+      <w:fldChar w:fldCharType="end"/>
+    </w:r>
+    <w:r>
+      <w:rPr>
+        <w:sz w:val="12"/>
+        <w:lang w:val="en-AU"/>
+      </w:rPr>
+      <w:t xml:space="preserve"> of </w:t>
+    </w:r>
+    <w:r>
+      <w:rPr>
+        <w:b/>
+        <w:bCs/>
+        <w:sz w:val="12"/>
+        <w:lang w:val="en-AU"/>
+      </w:rPr>
+      <w:fldChar w:fldCharType="begin"/>
+    </w:r>
+    <w:r>
+      <w:rPr>
+        <w:b/>
+        <w:bCs/>
+        <w:sz w:val="12"/>
+        <w:lang w:val="en-AU"/>
+      </w:rPr>
+      <w:instrText xml:space="preserve"> NUMPAGES  \* Arabic  \* MERGEFORMAT </w:instrText>
+    </w:r>
+    <w:r>
+      <w:rPr>
+        <w:b/>
+        <w:bCs/>
+        <w:sz w:val="12"/>
+        <w:lang w:val="en-AU"/>
+      </w:rPr>
+      <w:fldChar w:fldCharType="separate"/>
+    </w:r>
+    <w:r>
+      <w:rPr>
+        <w:b/>
+        <w:bCs/>
+        <w:noProof/>
+        <w:sz w:val="12"/>
+        <w:lang w:val="en-AU"/>
+      </w:rPr>
+      <w:t>2</w:t>
+    </w:r>
+    <w:r>
+      <w:rPr>
+        <w:b/>
+        <w:bCs/>
+        <w:sz w:val="12"/>
+        <w:lang w:val="en-AU"/>
+      </w:rPr>
+      <w:fldChar w:fldCharType="end"/>
+    </w:r>
   </w:p>
 </w:ftr>
 </file>
@@ -7095,7 +6962,7 @@
       <w:ind w:left="-360" w:right="-360"/>
       <w:rPr>
         <w:rFonts w:ascii="Haettenschweiler" w:eastAsia="Times New Roman" w:hAnsi="Haettenschweiler" w:cs="Arial"/>
-        <w:color w:val="0033CC"/>
+        <w:color w:val="008000"/>
         <w:sz w:val="40"/>
         <w:lang w:eastAsia="ja-JP"/>
       </w:rPr>
@@ -7105,10 +6972,10 @@
         <w:noProof/>
       </w:rPr>
       <w:drawing>
-        <wp:inline distT="0" distB="0" distL="0" distR="0" wp14:anchorId="0B919B5E" wp14:editId="6C0212DA">
+        <wp:inline distT="0" distB="0" distL="0" distR="0" wp14:anchorId="1D6C443C" wp14:editId="5D8274A2">
           <wp:extent cx="361552" cy="361552"/>
           <wp:effectExtent l="0" t="0" r="635" b="635"/>
-          <wp:docPr id="6" name="Picture 6"/>
+          <wp:docPr id="45" name="Picture 45"/>
           <wp:cNvGraphicFramePr>
             <a:graphicFrameLocks xmlns:a="http://schemas.openxmlformats.org/drawingml/2006/main" noChangeAspect="1"/>
           </wp:cNvGraphicFramePr>
@@ -7172,7 +7039,15 @@
         <w:lang w:eastAsia="ja-JP"/>
       </w:rPr>
       <w:tab/>
-      <w:t>USER GUIDE</w:t>
+    </w:r>
+    <w:r>
+      <w:rPr>
+        <w:rFonts w:ascii="Haettenschweiler" w:eastAsia="Times New Roman" w:hAnsi="Haettenschweiler" w:cs="Arial"/>
+        <w:color w:val="0033CC"/>
+        <w:sz w:val="40"/>
+        <w:lang w:eastAsia="ja-JP"/>
+      </w:rPr>
+      <w:t xml:space="preserve">Log an Error </w:t>
     </w:r>
   </w:p>
 </w:hdr>
@@ -7267,7 +7142,15 @@
         <w:lang w:eastAsia="ja-JP"/>
       </w:rPr>
       <w:tab/>
-      <w:t>USER GUIDE</w:t>
+    </w:r>
+    <w:r>
+      <w:rPr>
+        <w:rFonts w:ascii="Haettenschweiler" w:eastAsia="Times New Roman" w:hAnsi="Haettenschweiler" w:cs="Arial"/>
+        <w:color w:val="0033CC"/>
+        <w:sz w:val="40"/>
+        <w:lang w:eastAsia="ja-JP"/>
+      </w:rPr>
+      <w:t xml:space="preserve">Log an Error </w:t>
     </w:r>
   </w:p>
 </w:hdr>
@@ -7277,10 +7160,100 @@
 <w:hdr xmlns:wpc="http://schemas.microsoft.com/office/word/2010/wordprocessingCanvas" xmlns:cx="http://schemas.microsoft.com/office/drawing/2014/chartex" xmlns:cx1="http://schemas.microsoft.com/office/drawing/2015/9/8/chartex" xmlns:cx2="http://schemas.microsoft.com/office/drawing/2015/10/21/chartex" xmlns:cx3="http://schemas.microsoft.com/office/drawing/2016/5/9/chartex" xmlns:cx4="http://schemas.microsoft.com/office/drawing/2016/5/10/chartex" xmlns:cx5="http://schemas.microsoft.com/office/drawing/2016/5/11/chartex" xmlns:cx6="http://schemas.microsoft.com/office/drawing/2016/5/12/chartex" xmlns:cx7="http://schemas.microsoft.com/office/drawing/2016/5/13/chartex" xmlns:cx8="http://schemas.microsoft.com/office/drawing/2016/5/14/chartex" xmlns:mc="http://schemas.openxmlformats.org/markup-compatibility/2006" xmlns:aink="http://schemas.microsoft.com/office/drawing/2016/ink" xmlns:am3d="http://schemas.microsoft.com/office/drawing/2017/model3d" xmlns:o="urn:schemas-microsoft-com:office:office" xmlns:r="http://schemas.openxmlformats.org/officeDocument/2006/relationships" xmlns:m="http://schemas.openxmlformats.org/officeDocument/2006/math" xmlns:v="urn:schemas-microsoft-com:vml" xmlns:wp14="http://schemas.microsoft.com/office/word/2010/wordprocessingDrawing" xmlns:wp="http://schemas.openxmlformats.org/drawingml/2006/wordprocessingDrawing" xmlns:w10="urn:schemas-microsoft-com:office:word" xmlns:w="http://schemas.openxmlformats.org/wordprocessingml/2006/main" xmlns:w14="http://schemas.microsoft.com/office/word/2010/wordml" xmlns:w15="http://schemas.microsoft.com/office/word/2012/wordml" xmlns:w16cid="http://schemas.microsoft.com/office/word/2016/wordml/cid" xmlns:w16se="http://schemas.microsoft.com/office/word/2015/wordml/symex" xmlns:wpg="http://schemas.microsoft.com/office/word/2010/wordprocessingGroup" xmlns:wpi="http://schemas.microsoft.com/office/word/2010/wordprocessingInk" xmlns:wne="http://schemas.microsoft.com/office/word/2006/wordml" xmlns:wps="http://schemas.microsoft.com/office/word/2010/wordprocessingShape" mc:Ignorable="w14 w15 w16se w16cid wp14">
   <w:p>
     <w:pPr>
-      <w:pStyle w:val="Header"/>
+      <w:tabs>
+        <w:tab w:val="center" w:pos="4680"/>
+        <w:tab w:val="right" w:pos="9000"/>
+      </w:tabs>
+      <w:spacing w:before="120" w:after="60"/>
+      <w:ind w:left="-360" w:right="-360"/>
+      <w:rPr>
+        <w:rFonts w:ascii="Haettenschweiler" w:eastAsia="Times New Roman" w:hAnsi="Haettenschweiler" w:cs="Arial"/>
+        <w:color w:val="008000"/>
+        <w:sz w:val="40"/>
+        <w:lang w:eastAsia="ja-JP"/>
+      </w:rPr>
     </w:pPr>
     <w:r>
-      <w:t>Chapter Name</w:t>
+      <w:rPr>
+        <w:noProof/>
+      </w:rPr>
+      <w:drawing>
+        <wp:inline distT="0" distB="0" distL="0" distR="0" wp14:anchorId="2332F14B" wp14:editId="745F96D2">
+          <wp:extent cx="361552" cy="361552"/>
+          <wp:effectExtent l="0" t="0" r="635" b="635"/>
+          <wp:docPr id="49" name="Picture 49"/>
+          <wp:cNvGraphicFramePr>
+            <a:graphicFrameLocks xmlns:a="http://schemas.openxmlformats.org/drawingml/2006/main" noChangeAspect="1"/>
+          </wp:cNvGraphicFramePr>
+          <a:graphic xmlns:a="http://schemas.openxmlformats.org/drawingml/2006/main">
+            <a:graphicData uri="http://schemas.openxmlformats.org/drawingml/2006/picture">
+              <pic:pic xmlns:pic="http://schemas.openxmlformats.org/drawingml/2006/picture">
+                <pic:nvPicPr>
+                  <pic:cNvPr id="0" name="Picture 1"/>
+                  <pic:cNvPicPr>
+                    <a:picLocks noChangeAspect="1" noChangeArrowheads="1"/>
+                  </pic:cNvPicPr>
+                </pic:nvPicPr>
+                <pic:blipFill>
+                  <a:blip r:embed="rId1"/>
+                  <a:stretch>
+                    <a:fillRect/>
+                  </a:stretch>
+                </pic:blipFill>
+                <pic:spPr bwMode="auto">
+                  <a:xfrm>
+                    <a:off x="0" y="0"/>
+                    <a:ext cx="361552" cy="361552"/>
+                  </a:xfrm>
+                  <a:prstGeom prst="rect">
+                    <a:avLst/>
+                  </a:prstGeom>
+                  <a:noFill/>
+                  <a:ln>
+                    <a:noFill/>
+                  </a:ln>
+                </pic:spPr>
+              </pic:pic>
+            </a:graphicData>
+          </a:graphic>
+        </wp:inline>
+      </w:drawing>
+    </w:r>
+    <w:r>
+      <w:rPr>
+        <w:rFonts w:ascii="Arial" w:eastAsia="Times New Roman" w:hAnsi="Arial" w:cs="Arial"/>
+        <w:b/>
+        <w:sz w:val="20"/>
+        <w:lang w:eastAsia="ja-JP"/>
+      </w:rPr>
+      <w:tab/>
+    </w:r>
+    <w:r>
+      <w:rPr>
+        <w:rFonts w:ascii="Haettenschweiler" w:eastAsia="Times New Roman" w:hAnsi="Haettenschweiler" w:cs="Arial"/>
+        <w:color w:val="0033CC"/>
+        <w:sz w:val="40"/>
+        <w:lang w:eastAsia="ja-JP"/>
+      </w:rPr>
+      <w:t>PHARMACY ERROR TRACKER</w:t>
+    </w:r>
+    <w:r>
+      <w:rPr>
+        <w:rFonts w:ascii="Haettenschweiler" w:eastAsia="Times New Roman" w:hAnsi="Haettenschweiler" w:cs="Arial"/>
+        <w:color w:val="0033CC"/>
+        <w:sz w:val="40"/>
+        <w:lang w:eastAsia="ja-JP"/>
+      </w:rPr>
+      <w:tab/>
+    </w:r>
+    <w:r>
+      <w:rPr>
+        <w:rFonts w:ascii="Haettenschweiler" w:eastAsia="Times New Roman" w:hAnsi="Haettenschweiler" w:cs="Arial"/>
+        <w:color w:val="0033CC"/>
+        <w:sz w:val="40"/>
+        <w:lang w:eastAsia="ja-JP"/>
+      </w:rPr>
+      <w:t xml:space="preserve">Log an Error </w:t>
     </w:r>
   </w:p>
 </w:hdr>
@@ -7801,7 +7774,7 @@
   <w:abstractNum w:abstractNumId="13" w15:restartNumberingAfterBreak="0">
     <w:nsid w:val="379D4103"/>
     <w:multiLevelType w:val="hybridMultilevel"/>
-    <w:tmpl w:val="76343E04"/>
+    <w:tmpl w:val="953EFF60"/>
     <w:lvl w:ilvl="0" w:tplc="EACE6CAC">
       <w:start w:val="1"/>
       <w:numFmt w:val="decimal"/>
@@ -8378,6 +8351,12 @@
   </w:num>
   <w:num w:numId="26">
     <w:abstractNumId w:val="15"/>
+  </w:num>
+  <w:num w:numId="27">
+    <w:abstractNumId w:val="13"/>
+    <w:lvlOverride w:ilvl="0">
+      <w:startOverride w:val="1"/>
+    </w:lvlOverride>
   </w:num>
   <w:numIdMacAtCleanup w:val="8"/>
 </w:numbering>
@@ -10539,7 +10518,7 @@
 </file>
 
 <file path=customXml/itemProps1.xml><?xml version="1.0" encoding="utf-8"?>
-<ds:datastoreItem xmlns:ds="http://schemas.openxmlformats.org/officeDocument/2006/customXml" ds:itemID="{E7F96B79-890D-423A-A5D7-CE63EF0357EB}">
+<ds:datastoreItem xmlns:ds="http://schemas.openxmlformats.org/officeDocument/2006/customXml" ds:itemID="{85C3DB9E-0E26-4F28-A979-FDDF89C0BC4B}">
   <ds:schemaRefs>
     <ds:schemaRef ds:uri="http://schemas.openxmlformats.org/officeDocument/2006/bibliography"/>
   </ds:schemaRefs>

</xml_diff>

<commit_message>
Update to User Guides to fix introduction
</commit_message>
<xml_diff>
--- a/documents/User Manual/User Guide - Log An Error.docx
+++ b/documents/User Manual/User Guide - Log An Error.docx
@@ -64,16 +64,7 @@
           <w:sz w:val="56"/>
           <w:szCs w:val="56"/>
         </w:rPr>
-        <w:t>USER GUIDE</w:t>
-      </w:r>
-      <w:r>
-        <w:rPr>
-          <w:rFonts w:asciiTheme="minorHAnsi" w:hAnsiTheme="minorHAnsi"/>
-          <w:color w:val="0033CC"/>
-          <w:sz w:val="56"/>
-          <w:szCs w:val="56"/>
-        </w:rPr>
-        <w:t xml:space="preserve"> - </w:t>
+        <w:t xml:space="preserve">USER GUIDE - </w:t>
       </w:r>
       <w:r>
         <w:rPr>
@@ -337,8 +328,6 @@
             <w:r>
               <w:t>6</w:t>
             </w:r>
-            <w:bookmarkStart w:id="0" w:name="_GoBack"/>
-            <w:bookmarkEnd w:id="0"/>
             <w:r>
               <w:t>/08/2018</w:t>
             </w:r>
@@ -375,6 +364,52 @@
             </w:pPr>
             <w:r>
               <w:t>Initial Draft</w:t>
+            </w:r>
+          </w:p>
+        </w:tc>
+      </w:tr>
+      <w:tr>
+        <w:tc>
+          <w:tcPr>
+            <w:tcW w:w="874" w:type="pct"/>
+            <w:shd w:val="clear" w:color="auto" w:fill="D9D9D9" w:themeFill="background1" w:themeFillShade="D9"/>
+          </w:tcPr>
+          <w:p>
+            <w:pPr>
+              <w:pStyle w:val="ChartBodyCopy"/>
+            </w:pPr>
+            <w:r>
+              <w:t>26/08/2018</w:t>
+            </w:r>
+          </w:p>
+        </w:tc>
+        <w:tc>
+          <w:tcPr>
+            <w:tcW w:w="813" w:type="pct"/>
+            <w:shd w:val="clear" w:color="auto" w:fill="D9D9D9" w:themeFill="background1" w:themeFillShade="D9"/>
+          </w:tcPr>
+          <w:p>
+            <w:pPr>
+              <w:pStyle w:val="ChartBodyCopy"/>
+            </w:pPr>
+            <w:r>
+              <w:t>1.02</w:t>
+            </w:r>
+            <w:bookmarkStart w:id="0" w:name="_GoBack"/>
+            <w:bookmarkEnd w:id="0"/>
+          </w:p>
+        </w:tc>
+        <w:tc>
+          <w:tcPr>
+            <w:tcW w:w="3313" w:type="pct"/>
+            <w:shd w:val="clear" w:color="auto" w:fill="D9D9D9" w:themeFill="background1" w:themeFillShade="D9"/>
+          </w:tcPr>
+          <w:p>
+            <w:pPr>
+              <w:pStyle w:val="ChartBodyCopy"/>
+            </w:pPr>
+            <w:r>
+              <w:t>Draft</w:t>
             </w:r>
           </w:p>
         </w:tc>
@@ -624,41 +659,6 @@
           </w:p>
         </w:tc>
       </w:tr>
-      <w:tr>
-        <w:tc>
-          <w:tcPr>
-            <w:tcW w:w="874" w:type="pct"/>
-            <w:shd w:val="clear" w:color="auto" w:fill="D9D9D9" w:themeFill="background1" w:themeFillShade="D9"/>
-          </w:tcPr>
-          <w:p>
-            <w:pPr>
-              <w:pStyle w:val="ChartBodyCopy"/>
-            </w:pPr>
-          </w:p>
-        </w:tc>
-        <w:tc>
-          <w:tcPr>
-            <w:tcW w:w="813" w:type="pct"/>
-            <w:shd w:val="clear" w:color="auto" w:fill="D9D9D9" w:themeFill="background1" w:themeFillShade="D9"/>
-          </w:tcPr>
-          <w:p>
-            <w:pPr>
-              <w:pStyle w:val="ChartBodyCopy"/>
-            </w:pPr>
-          </w:p>
-        </w:tc>
-        <w:tc>
-          <w:tcPr>
-            <w:tcW w:w="3313" w:type="pct"/>
-            <w:shd w:val="clear" w:color="auto" w:fill="D9D9D9" w:themeFill="background1" w:themeFillShade="D9"/>
-          </w:tcPr>
-          <w:p>
-            <w:pPr>
-              <w:pStyle w:val="ChartBodyCopy"/>
-            </w:pPr>
-          </w:p>
-        </w:tc>
-      </w:tr>
     </w:tbl>
     <w:p>
       <w:pPr>
@@ -1442,10 +1442,13 @@
         <w:pStyle w:val="ChapterBodyCopy"/>
       </w:pPr>
       <w:r>
-        <w:t>Pharmacy Error Tracker has been developed to enable Pharmacists to log the various errors that occur during the completion of their duties. Through the collection of data on the various errors that occur, reports can</w:t>
-      </w:r>
-      <w:r>
-        <w:t xml:space="preserve"> be extracted to show trends on:</w:t>
+        <w:t>The purpose of this user guide is to provide instructions for logging an error in the Pharmacy Error Tracker (PET)</w:t>
+      </w:r>
+      <w:r>
+        <w:t>. The user will be taken through the various steps required to successfully log an error.</w:t>
+      </w:r>
+      <w:r>
+        <w:t xml:space="preserve"> No other features of the PET application will be discussed in this user guide.</w:t>
       </w:r>
     </w:p>
     <w:p>
@@ -1453,11 +1456,11 @@
         <w:pStyle w:val="ChapterBodyCopy"/>
         <w:numPr>
           <w:ilvl w:val="0"/>
-          <w:numId w:val="24"/>
+          <w:numId w:val="28"/>
         </w:numPr>
       </w:pPr>
       <w:r>
-        <w:t>Types of errors</w:t>
+        <w:t>To be able to use PET, the user will need basic knowledge of logging into an online application and completing an online form.</w:t>
       </w:r>
     </w:p>
     <w:p>
@@ -1465,11 +1468,23 @@
         <w:pStyle w:val="ChapterBodyCopy"/>
         <w:numPr>
           <w:ilvl w:val="0"/>
-          <w:numId w:val="24"/>
+          <w:numId w:val="28"/>
         </w:numPr>
       </w:pPr>
       <w:r>
-        <w:t>Types of medications involved</w:t>
+        <w:t>As a general user, the</w:t>
+      </w:r>
+      <w:r>
+        <w:t xml:space="preserve"> only available feature is the</w:t>
+      </w:r>
+      <w:r>
+        <w:t xml:space="preserve"> Log Err</w:t>
+      </w:r>
+      <w:r>
+        <w:t>or form</w:t>
+      </w:r>
+      <w:r>
+        <w:t>.</w:t>
       </w:r>
     </w:p>
     <w:p>
@@ -1477,11 +1492,17 @@
         <w:pStyle w:val="ChapterBodyCopy"/>
         <w:numPr>
           <w:ilvl w:val="0"/>
-          <w:numId w:val="24"/>
+          <w:numId w:val="28"/>
         </w:numPr>
       </w:pPr>
       <w:r>
-        <w:t>How many errors in a specific period</w:t>
+        <w:t xml:space="preserve">As an administrator, </w:t>
+      </w:r>
+      <w:r>
+        <w:t>access is available to all the features of PET</w:t>
+      </w:r>
+      <w:r>
+        <w:t xml:space="preserve">. </w:t>
       </w:r>
     </w:p>
     <w:p>
@@ -1489,93 +1510,8 @@
         <w:pStyle w:val="ChapterBodyCopy"/>
         <w:numPr>
           <w:ilvl w:val="0"/>
-          <w:numId w:val="24"/>
+          <w:numId w:val="28"/>
         </w:numPr>
-      </w:pPr>
-      <w:r>
-        <w:t>Times that errors occur</w:t>
-      </w:r>
-    </w:p>
-    <w:p>
-      <w:pPr>
-        <w:pStyle w:val="ChapterBodyCopy"/>
-        <w:numPr>
-          <w:ilvl w:val="0"/>
-          <w:numId w:val="24"/>
-        </w:numPr>
-      </w:pPr>
-      <w:r>
-        <w:t>Who is making errors</w:t>
-      </w:r>
-    </w:p>
-    <w:p>
-      <w:pPr>
-        <w:pStyle w:val="ChapterBodyCopy"/>
-        <w:numPr>
-          <w:ilvl w:val="0"/>
-          <w:numId w:val="24"/>
-        </w:numPr>
-      </w:pPr>
-      <w:r>
-        <w:t>Severity of errors</w:t>
-      </w:r>
-    </w:p>
-    <w:p>
-      <w:pPr>
-        <w:pStyle w:val="ChapterBodyCopy"/>
-      </w:pPr>
-      <w:r>
-        <w:t>The purpose of this user guide is to provide details on how an error can be logged in the Pharmacy Error Tracker (PET). The user will be taken through the various steps required to successfully log an error.</w:t>
-      </w:r>
-      <w:r>
-        <w:t xml:space="preserve"> No other features of the PET application will be discussed in this user guide.</w:t>
-      </w:r>
-    </w:p>
-    <w:p>
-      <w:pPr>
-        <w:pStyle w:val="ChapterBodyCopy"/>
-      </w:pPr>
-      <w:r>
-        <w:t>To be able to use PET, the user will need basic knowledge of logging into an online application and completing an online form.</w:t>
-      </w:r>
-    </w:p>
-    <w:p>
-      <w:pPr>
-        <w:pStyle w:val="ChapterBodyCopy"/>
-      </w:pPr>
-      <w:r>
-        <w:t>As a general user, the</w:t>
-      </w:r>
-      <w:r>
-        <w:t xml:space="preserve"> only available feature is the</w:t>
-      </w:r>
-      <w:r>
-        <w:t xml:space="preserve"> Log Err</w:t>
-      </w:r>
-      <w:r>
-        <w:t>or form</w:t>
-      </w:r>
-      <w:r>
-        <w:t>.</w:t>
-      </w:r>
-    </w:p>
-    <w:p>
-      <w:pPr>
-        <w:pStyle w:val="ChapterBodyCopy"/>
-      </w:pPr>
-      <w:r>
-        <w:t xml:space="preserve">As an administrator, </w:t>
-      </w:r>
-      <w:r>
-        <w:t>access is available to all the features of PET</w:t>
-      </w:r>
-      <w:r>
-        <w:t xml:space="preserve">. </w:t>
-      </w:r>
-    </w:p>
-    <w:p>
-      <w:pPr>
-        <w:pStyle w:val="ChapterBodyCopy"/>
       </w:pPr>
       <w:r>
         <w:t xml:space="preserve">The process of logging an error is the same for both a general user and an administrator. </w:t>
@@ -1773,7 +1709,6 @@
         <w:rPr>
           <w:i w:val="0"/>
         </w:rPr>
-        <w:lastRenderedPageBreak/>
         <w:t>Error type</w:t>
       </w:r>
     </w:p>
@@ -1900,6 +1835,7 @@
         <w:rPr>
           <w:i w:val="0"/>
         </w:rPr>
+        <w:lastRenderedPageBreak/>
         <w:t>Whether an IIMS was completed</w:t>
       </w:r>
     </w:p>
@@ -2120,7 +2056,7 @@
                                     <pic:cNvPicPr/>
                                   </pic:nvPicPr>
                                   <pic:blipFill>
-                                    <a:blip r:embed="rId11"/>
+                                    <a:blip r:embed="rId12"/>
                                     <a:stretch>
                                       <a:fillRect/>
                                     </a:stretch>
@@ -2362,7 +2298,7 @@
                                           <pic:cNvPicPr/>
                                         </pic:nvPicPr>
                                         <pic:blipFill>
-                                          <a:blip r:embed="rId12"/>
+                                          <a:blip r:embed="rId13"/>
                                           <a:stretch>
                                             <a:fillRect/>
                                           </a:stretch>
@@ -2427,7 +2363,7 @@
                                     <pic:cNvPicPr/>
                                   </pic:nvPicPr>
                                   <pic:blipFill>
-                                    <a:blip r:embed="rId12"/>
+                                    <a:blip r:embed="rId14"/>
                                     <a:stretch>
                                       <a:fillRect/>
                                     </a:stretch>
@@ -2821,7 +2757,7 @@
                                           <pic:cNvPicPr/>
                                         </pic:nvPicPr>
                                         <pic:blipFill>
-                                          <a:blip r:embed="rId13"/>
+                                          <a:blip r:embed="rId15"/>
                                           <a:stretch>
                                             <a:fillRect/>
                                           </a:stretch>
@@ -2886,7 +2822,7 @@
                                     <pic:cNvPicPr/>
                                   </pic:nvPicPr>
                                   <pic:blipFill>
-                                    <a:blip r:embed="rId13"/>
+                                    <a:blip r:embed="rId16"/>
                                     <a:stretch>
                                       <a:fillRect/>
                                     </a:stretch>
@@ -3027,7 +2963,7 @@
                                           <pic:cNvPicPr/>
                                         </pic:nvPicPr>
                                         <pic:blipFill>
-                                          <a:blip r:embed="rId14"/>
+                                          <a:blip r:embed="rId17"/>
                                           <a:stretch>
                                             <a:fillRect/>
                                           </a:stretch>
@@ -3092,7 +3028,7 @@
                                     <pic:cNvPicPr/>
                                   </pic:nvPicPr>
                                   <pic:blipFill>
-                                    <a:blip r:embed="rId14"/>
+                                    <a:blip r:embed="rId18"/>
                                     <a:stretch>
                                       <a:fillRect/>
                                     </a:stretch>
@@ -3211,7 +3147,7 @@
                                           <pic:cNvPicPr/>
                                         </pic:nvPicPr>
                                         <pic:blipFill>
-                                          <a:blip r:embed="rId15"/>
+                                          <a:blip r:embed="rId19"/>
                                           <a:stretch>
                                             <a:fillRect/>
                                           </a:stretch>
@@ -3276,7 +3212,7 @@
                                     <pic:cNvPicPr/>
                                   </pic:nvPicPr>
                                   <pic:blipFill>
-                                    <a:blip r:embed="rId15"/>
+                                    <a:blip r:embed="rId20"/>
                                     <a:stretch>
                                       <a:fillRect/>
                                     </a:stretch>
@@ -3401,7 +3337,7 @@
                                           <pic:cNvPicPr/>
                                         </pic:nvPicPr>
                                         <pic:blipFill>
-                                          <a:blip r:embed="rId16"/>
+                                          <a:blip r:embed="rId21"/>
                                           <a:stretch>
                                             <a:fillRect/>
                                           </a:stretch>
@@ -3466,7 +3402,7 @@
                                     <pic:cNvPicPr/>
                                   </pic:nvPicPr>
                                   <pic:blipFill>
-                                    <a:blip r:embed="rId16"/>
+                                    <a:blip r:embed="rId22"/>
                                     <a:stretch>
                                       <a:fillRect/>
                                     </a:stretch>
@@ -3583,7 +3519,7 @@
                                           <pic:cNvPicPr/>
                                         </pic:nvPicPr>
                                         <pic:blipFill>
-                                          <a:blip r:embed="rId17"/>
+                                          <a:blip r:embed="rId23"/>
                                           <a:stretch>
                                             <a:fillRect/>
                                           </a:stretch>
@@ -3648,7 +3584,7 @@
                                     <pic:cNvPicPr/>
                                   </pic:nvPicPr>
                                   <pic:blipFill>
-                                    <a:blip r:embed="rId17"/>
+                                    <a:blip r:embed="rId24"/>
                                     <a:stretch>
                                       <a:fillRect/>
                                     </a:stretch>
@@ -3763,7 +3699,7 @@
                                           <pic:cNvPicPr/>
                                         </pic:nvPicPr>
                                         <pic:blipFill>
-                                          <a:blip r:embed="rId18"/>
+                                          <a:blip r:embed="rId25"/>
                                           <a:stretch>
                                             <a:fillRect/>
                                           </a:stretch>
@@ -3828,7 +3764,7 @@
                                     <pic:cNvPicPr/>
                                   </pic:nvPicPr>
                                   <pic:blipFill>
-                                    <a:blip r:embed="rId18"/>
+                                    <a:blip r:embed="rId26"/>
                                     <a:stretch>
                                       <a:fillRect/>
                                     </a:stretch>
@@ -3942,7 +3878,7 @@
                                           <pic:cNvPicPr/>
                                         </pic:nvPicPr>
                                         <pic:blipFill>
-                                          <a:blip r:embed="rId19"/>
+                                          <a:blip r:embed="rId27"/>
                                           <a:stretch>
                                             <a:fillRect/>
                                           </a:stretch>
@@ -4007,7 +3943,7 @@
                                     <pic:cNvPicPr/>
                                   </pic:nvPicPr>
                                   <pic:blipFill>
-                                    <a:blip r:embed="rId19"/>
+                                    <a:blip r:embed="rId28"/>
                                     <a:stretch>
                                       <a:fillRect/>
                                     </a:stretch>
@@ -4118,7 +4054,7 @@
                                           <pic:cNvPicPr/>
                                         </pic:nvPicPr>
                                         <pic:blipFill>
-                                          <a:blip r:embed="rId20"/>
+                                          <a:blip r:embed="rId29"/>
                                           <a:stretch>
                                             <a:fillRect/>
                                           </a:stretch>
@@ -4183,7 +4119,7 @@
                                     <pic:cNvPicPr/>
                                   </pic:nvPicPr>
                                   <pic:blipFill>
-                                    <a:blip r:embed="rId20"/>
+                                    <a:blip r:embed="rId30"/>
                                     <a:stretch>
                                       <a:fillRect/>
                                     </a:stretch>
@@ -4322,7 +4258,7 @@
                                           <pic:cNvPicPr/>
                                         </pic:nvPicPr>
                                         <pic:blipFill>
-                                          <a:blip r:embed="rId21"/>
+                                          <a:blip r:embed="rId31"/>
                                           <a:stretch>
                                             <a:fillRect/>
                                           </a:stretch>
@@ -4387,7 +4323,7 @@
                                     <pic:cNvPicPr/>
                                   </pic:nvPicPr>
                                   <pic:blipFill>
-                                    <a:blip r:embed="rId21"/>
+                                    <a:blip r:embed="rId32"/>
                                     <a:stretch>
                                       <a:fillRect/>
                                     </a:stretch>
@@ -4498,7 +4434,7 @@
                                           <pic:cNvPicPr/>
                                         </pic:nvPicPr>
                                         <pic:blipFill>
-                                          <a:blip r:embed="rId22"/>
+                                          <a:blip r:embed="rId33"/>
                                           <a:stretch>
                                             <a:fillRect/>
                                           </a:stretch>
@@ -4563,7 +4499,7 @@
                                     <pic:cNvPicPr/>
                                   </pic:nvPicPr>
                                   <pic:blipFill>
-                                    <a:blip r:embed="rId22"/>
+                                    <a:blip r:embed="rId34"/>
                                     <a:stretch>
                                       <a:fillRect/>
                                     </a:stretch>
@@ -4675,7 +4611,7 @@
                                           <pic:cNvPicPr/>
                                         </pic:nvPicPr>
                                         <pic:blipFill>
-                                          <a:blip r:embed="rId23"/>
+                                          <a:blip r:embed="rId35"/>
                                           <a:stretch>
                                             <a:fillRect/>
                                           </a:stretch>
@@ -4740,7 +4676,7 @@
                                     <pic:cNvPicPr/>
                                   </pic:nvPicPr>
                                   <pic:blipFill>
-                                    <a:blip r:embed="rId23"/>
+                                    <a:blip r:embed="rId36"/>
                                     <a:stretch>
                                       <a:fillRect/>
                                     </a:stretch>
@@ -4851,7 +4787,7 @@
                                           <pic:cNvPicPr/>
                                         </pic:nvPicPr>
                                         <pic:blipFill>
-                                          <a:blip r:embed="rId24"/>
+                                          <a:blip r:embed="rId37"/>
                                           <a:stretch>
                                             <a:fillRect/>
                                           </a:stretch>
@@ -4916,7 +4852,7 @@
                                     <pic:cNvPicPr/>
                                   </pic:nvPicPr>
                                   <pic:blipFill>
-                                    <a:blip r:embed="rId24"/>
+                                    <a:blip r:embed="rId38"/>
                                     <a:stretch>
                                       <a:fillRect/>
                                     </a:stretch>
@@ -5027,7 +4963,7 @@
                                           <pic:cNvPicPr/>
                                         </pic:nvPicPr>
                                         <pic:blipFill>
-                                          <a:blip r:embed="rId25"/>
+                                          <a:blip r:embed="rId39"/>
                                           <a:stretch>
                                             <a:fillRect/>
                                           </a:stretch>
@@ -5092,7 +5028,7 @@
                                     <pic:cNvPicPr/>
                                   </pic:nvPicPr>
                                   <pic:blipFill>
-                                    <a:blip r:embed="rId25"/>
+                                    <a:blip r:embed="rId40"/>
                                     <a:stretch>
                                       <a:fillRect/>
                                     </a:stretch>
@@ -5204,7 +5140,7 @@
                                           <pic:cNvPicPr/>
                                         </pic:nvPicPr>
                                         <pic:blipFill>
-                                          <a:blip r:embed="rId26"/>
+                                          <a:blip r:embed="rId41"/>
                                           <a:stretch>
                                             <a:fillRect/>
                                           </a:stretch>
@@ -5269,7 +5205,7 @@
                                     <pic:cNvPicPr/>
                                   </pic:nvPicPr>
                                   <pic:blipFill>
-                                    <a:blip r:embed="rId26"/>
+                                    <a:blip r:embed="rId42"/>
                                     <a:stretch>
                                       <a:fillRect/>
                                     </a:stretch>
@@ -5449,7 +5385,7 @@
                                           <pic:cNvPicPr/>
                                         </pic:nvPicPr>
                                         <pic:blipFill>
-                                          <a:blip r:embed="rId27"/>
+                                          <a:blip r:embed="rId43"/>
                                           <a:stretch>
                                             <a:fillRect/>
                                           </a:stretch>
@@ -5489,7 +5425,7 @@
                                           <pic:cNvPicPr/>
                                         </pic:nvPicPr>
                                         <pic:blipFill>
-                                          <a:blip r:embed="rId28"/>
+                                          <a:blip r:embed="rId44"/>
                                           <a:stretch>
                                             <a:fillRect/>
                                           </a:stretch>
@@ -5554,7 +5490,7 @@
                                     <pic:cNvPicPr/>
                                   </pic:nvPicPr>
                                   <pic:blipFill>
-                                    <a:blip r:embed="rId27"/>
+                                    <a:blip r:embed="rId45"/>
                                     <a:stretch>
                                       <a:fillRect/>
                                     </a:stretch>
@@ -5594,7 +5530,7 @@
                                     <pic:cNvPicPr/>
                                   </pic:nvPicPr>
                                   <pic:blipFill>
-                                    <a:blip r:embed="rId28"/>
+                                    <a:blip r:embed="rId46"/>
                                     <a:stretch>
                                       <a:fillRect/>
                                     </a:stretch>
@@ -5722,7 +5658,7 @@
                                           <pic:cNvPicPr/>
                                         </pic:nvPicPr>
                                         <pic:blipFill>
-                                          <a:blip r:embed="rId29"/>
+                                          <a:blip r:embed="rId47"/>
                                           <a:stretch>
                                             <a:fillRect/>
                                           </a:stretch>
@@ -5787,7 +5723,7 @@
                                     <pic:cNvPicPr/>
                                   </pic:nvPicPr>
                                   <pic:blipFill>
-                                    <a:blip r:embed="rId29"/>
+                                    <a:blip r:embed="rId48"/>
                                     <a:stretch>
                                       <a:fillRect/>
                                     </a:stretch>
@@ -5898,7 +5834,7 @@
                                           <pic:cNvPicPr/>
                                         </pic:nvPicPr>
                                         <pic:blipFill>
-                                          <a:blip r:embed="rId30"/>
+                                          <a:blip r:embed="rId49"/>
                                           <a:stretch>
                                             <a:fillRect/>
                                           </a:stretch>
@@ -5963,7 +5899,7 @@
                                     <pic:cNvPicPr/>
                                   </pic:nvPicPr>
                                   <pic:blipFill>
-                                    <a:blip r:embed="rId30"/>
+                                    <a:blip r:embed="rId50"/>
                                     <a:stretch>
                                       <a:fillRect/>
                                     </a:stretch>
@@ -6026,10 +5962,7 @@
       <w:bookmarkStart w:id="8" w:name="_Toc523056877"/>
       <w:r>
         <w:lastRenderedPageBreak/>
-        <w:t xml:space="preserve">Login – </w:t>
-      </w:r>
-      <w:r>
-        <w:t>Administrator</w:t>
+        <w:t>Login – Administrator</w:t>
       </w:r>
       <w:bookmarkEnd w:id="8"/>
     </w:p>
@@ -6198,7 +6131,7 @@
                                           <pic:cNvPicPr/>
                                         </pic:nvPicPr>
                                         <pic:blipFill>
-                                          <a:blip r:embed="rId31"/>
+                                          <a:blip r:embed="rId51"/>
                                           <a:stretch>
                                             <a:fillRect/>
                                           </a:stretch>
@@ -6263,7 +6196,7 @@
                                     <pic:cNvPicPr/>
                                   </pic:nvPicPr>
                                   <pic:blipFill>
-                                    <a:blip r:embed="rId31"/>
+                                    <a:blip r:embed="rId52"/>
                                     <a:stretch>
                                       <a:fillRect/>
                                     </a:stretch>
@@ -6522,7 +6455,7 @@
                                           <pic:cNvPicPr/>
                                         </pic:nvPicPr>
                                         <pic:blipFill>
-                                          <a:blip r:embed="rId32"/>
+                                          <a:blip r:embed="rId53"/>
                                           <a:stretch>
                                             <a:fillRect/>
                                           </a:stretch>
@@ -6587,7 +6520,7 @@
                                     <pic:cNvPicPr/>
                                   </pic:nvPicPr>
                                   <pic:blipFill>
-                                    <a:blip r:embed="rId32"/>
+                                    <a:blip r:embed="rId54"/>
                                     <a:stretch>
                                       <a:fillRect/>
                                     </a:stretch>
@@ -6661,8 +6594,8 @@
       </w:r>
     </w:p>
     <w:sectPr>
-      <w:headerReference w:type="default" r:id="rId33"/>
-      <w:footerReference w:type="default" r:id="rId34"/>
+      <w:headerReference w:type="default" r:id="rId55"/>
+      <w:footerReference w:type="default" r:id="rId56"/>
       <w:pgSz w:w="12240" w:h="15840"/>
       <w:pgMar w:top="1440" w:right="1800" w:bottom="1440" w:left="1800" w:header="720" w:footer="720" w:gutter="0"/>
       <w:cols w:space="720"/>
@@ -7451,9 +7384,9 @@
     </w:lvl>
   </w:abstractNum>
   <w:abstractNum w:abstractNumId="10" w15:restartNumberingAfterBreak="0">
-    <w:nsid w:val="19E82140"/>
+    <w:nsid w:val="01886930"/>
     <w:multiLevelType w:val="hybridMultilevel"/>
-    <w:tmpl w:val="983479F6"/>
+    <w:tmpl w:val="491C08AC"/>
     <w:lvl w:ilvl="0" w:tplc="0C090001">
       <w:start w:val="1"/>
       <w:numFmt w:val="bullet"/>
@@ -7564,9 +7497,9 @@
     </w:lvl>
   </w:abstractNum>
   <w:abstractNum w:abstractNumId="11" w15:restartNumberingAfterBreak="0">
-    <w:nsid w:val="1FEF4162"/>
+    <w:nsid w:val="19E82140"/>
     <w:multiLevelType w:val="hybridMultilevel"/>
-    <w:tmpl w:val="5AD642C6"/>
+    <w:tmpl w:val="983479F6"/>
     <w:lvl w:ilvl="0" w:tplc="0C090001">
       <w:start w:val="1"/>
       <w:numFmt w:val="bullet"/>
@@ -7677,6 +7610,119 @@
     </w:lvl>
   </w:abstractNum>
   <w:abstractNum w:abstractNumId="12" w15:restartNumberingAfterBreak="0">
+    <w:nsid w:val="1FEF4162"/>
+    <w:multiLevelType w:val="hybridMultilevel"/>
+    <w:tmpl w:val="5AD642C6"/>
+    <w:lvl w:ilvl="0" w:tplc="0C090001">
+      <w:start w:val="1"/>
+      <w:numFmt w:val="bullet"/>
+      <w:lvlText w:val=""/>
+      <w:lvlJc w:val="left"/>
+      <w:pPr>
+        <w:ind w:left="720" w:hanging="360"/>
+      </w:pPr>
+      <w:rPr>
+        <w:rFonts w:ascii="Symbol" w:hAnsi="Symbol" w:hint="default"/>
+      </w:rPr>
+    </w:lvl>
+    <w:lvl w:ilvl="1" w:tplc="0C090003" w:tentative="1">
+      <w:start w:val="1"/>
+      <w:numFmt w:val="bullet"/>
+      <w:lvlText w:val="o"/>
+      <w:lvlJc w:val="left"/>
+      <w:pPr>
+        <w:ind w:left="1440" w:hanging="360"/>
+      </w:pPr>
+      <w:rPr>
+        <w:rFonts w:ascii="Courier New" w:hAnsi="Courier New" w:cs="Courier New" w:hint="default"/>
+      </w:rPr>
+    </w:lvl>
+    <w:lvl w:ilvl="2" w:tplc="0C090005" w:tentative="1">
+      <w:start w:val="1"/>
+      <w:numFmt w:val="bullet"/>
+      <w:lvlText w:val=""/>
+      <w:lvlJc w:val="left"/>
+      <w:pPr>
+        <w:ind w:left="2160" w:hanging="360"/>
+      </w:pPr>
+      <w:rPr>
+        <w:rFonts w:ascii="Wingdings" w:hAnsi="Wingdings" w:hint="default"/>
+      </w:rPr>
+    </w:lvl>
+    <w:lvl w:ilvl="3" w:tplc="0C090001" w:tentative="1">
+      <w:start w:val="1"/>
+      <w:numFmt w:val="bullet"/>
+      <w:lvlText w:val=""/>
+      <w:lvlJc w:val="left"/>
+      <w:pPr>
+        <w:ind w:left="2880" w:hanging="360"/>
+      </w:pPr>
+      <w:rPr>
+        <w:rFonts w:ascii="Symbol" w:hAnsi="Symbol" w:hint="default"/>
+      </w:rPr>
+    </w:lvl>
+    <w:lvl w:ilvl="4" w:tplc="0C090003" w:tentative="1">
+      <w:start w:val="1"/>
+      <w:numFmt w:val="bullet"/>
+      <w:lvlText w:val="o"/>
+      <w:lvlJc w:val="left"/>
+      <w:pPr>
+        <w:ind w:left="3600" w:hanging="360"/>
+      </w:pPr>
+      <w:rPr>
+        <w:rFonts w:ascii="Courier New" w:hAnsi="Courier New" w:cs="Courier New" w:hint="default"/>
+      </w:rPr>
+    </w:lvl>
+    <w:lvl w:ilvl="5" w:tplc="0C090005" w:tentative="1">
+      <w:start w:val="1"/>
+      <w:numFmt w:val="bullet"/>
+      <w:lvlText w:val=""/>
+      <w:lvlJc w:val="left"/>
+      <w:pPr>
+        <w:ind w:left="4320" w:hanging="360"/>
+      </w:pPr>
+      <w:rPr>
+        <w:rFonts w:ascii="Wingdings" w:hAnsi="Wingdings" w:hint="default"/>
+      </w:rPr>
+    </w:lvl>
+    <w:lvl w:ilvl="6" w:tplc="0C090001" w:tentative="1">
+      <w:start w:val="1"/>
+      <w:numFmt w:val="bullet"/>
+      <w:lvlText w:val=""/>
+      <w:lvlJc w:val="left"/>
+      <w:pPr>
+        <w:ind w:left="5040" w:hanging="360"/>
+      </w:pPr>
+      <w:rPr>
+        <w:rFonts w:ascii="Symbol" w:hAnsi="Symbol" w:hint="default"/>
+      </w:rPr>
+    </w:lvl>
+    <w:lvl w:ilvl="7" w:tplc="0C090003" w:tentative="1">
+      <w:start w:val="1"/>
+      <w:numFmt w:val="bullet"/>
+      <w:lvlText w:val="o"/>
+      <w:lvlJc w:val="left"/>
+      <w:pPr>
+        <w:ind w:left="5760" w:hanging="360"/>
+      </w:pPr>
+      <w:rPr>
+        <w:rFonts w:ascii="Courier New" w:hAnsi="Courier New" w:cs="Courier New" w:hint="default"/>
+      </w:rPr>
+    </w:lvl>
+    <w:lvl w:ilvl="8" w:tplc="0C090005" w:tentative="1">
+      <w:start w:val="1"/>
+      <w:numFmt w:val="bullet"/>
+      <w:lvlText w:val=""/>
+      <w:lvlJc w:val="left"/>
+      <w:pPr>
+        <w:ind w:left="6480" w:hanging="360"/>
+      </w:pPr>
+      <w:rPr>
+        <w:rFonts w:ascii="Wingdings" w:hAnsi="Wingdings" w:hint="default"/>
+      </w:rPr>
+    </w:lvl>
+  </w:abstractNum>
+  <w:abstractNum w:abstractNumId="13" w15:restartNumberingAfterBreak="0">
     <w:nsid w:val="34C814BD"/>
     <w:multiLevelType w:val="multilevel"/>
     <w:tmpl w:val="04090025"/>
@@ -7771,7 +7817,7 @@
       </w:pPr>
     </w:lvl>
   </w:abstractNum>
-  <w:abstractNum w:abstractNumId="13" w15:restartNumberingAfterBreak="0">
+  <w:abstractNum w:abstractNumId="14" w15:restartNumberingAfterBreak="0">
     <w:nsid w:val="379D4103"/>
     <w:multiLevelType w:val="hybridMultilevel"/>
     <w:tmpl w:val="953EFF60"/>
@@ -7858,7 +7904,7 @@
       </w:pPr>
     </w:lvl>
   </w:abstractNum>
-  <w:abstractNum w:abstractNumId="14" w15:restartNumberingAfterBreak="0">
+  <w:abstractNum w:abstractNumId="15" w15:restartNumberingAfterBreak="0">
     <w:nsid w:val="43FF5637"/>
     <w:multiLevelType w:val="multilevel"/>
     <w:tmpl w:val="A4002A94"/>
@@ -7944,7 +7990,7 @@
       </w:pPr>
     </w:lvl>
   </w:abstractNum>
-  <w:abstractNum w:abstractNumId="15" w15:restartNumberingAfterBreak="0">
+  <w:abstractNum w:abstractNumId="16" w15:restartNumberingAfterBreak="0">
     <w:nsid w:val="48522DF2"/>
     <w:multiLevelType w:val="hybridMultilevel"/>
     <w:tmpl w:val="AF0AB2D0"/>
@@ -8057,7 +8103,7 @@
       </w:rPr>
     </w:lvl>
   </w:abstractNum>
-  <w:abstractNum w:abstractNumId="16" w15:restartNumberingAfterBreak="0">
+  <w:abstractNum w:abstractNumId="17" w15:restartNumberingAfterBreak="0">
     <w:nsid w:val="51D77A52"/>
     <w:multiLevelType w:val="hybridMultilevel"/>
     <w:tmpl w:val="3432CBD8"/>
@@ -8147,7 +8193,7 @@
       </w:pPr>
     </w:lvl>
   </w:abstractNum>
-  <w:abstractNum w:abstractNumId="17" w15:restartNumberingAfterBreak="0">
+  <w:abstractNum w:abstractNumId="18" w15:restartNumberingAfterBreak="0">
     <w:nsid w:val="737A4E73"/>
     <w:multiLevelType w:val="hybridMultilevel"/>
     <w:tmpl w:val="1072315C"/>
@@ -8263,37 +8309,37 @@
     </w:lvl>
   </w:abstractNum>
   <w:num w:numId="1">
-    <w:abstractNumId w:val="13"/>
+    <w:abstractNumId w:val="14"/>
     <w:lvlOverride w:ilvl="0">
       <w:startOverride w:val="1"/>
     </w:lvlOverride>
   </w:num>
   <w:num w:numId="2">
+    <w:abstractNumId w:val="18"/>
+  </w:num>
+  <w:num w:numId="3">
+    <w:abstractNumId w:val="14"/>
+  </w:num>
+  <w:num w:numId="4">
     <w:abstractNumId w:val="17"/>
   </w:num>
-  <w:num w:numId="3">
-    <w:abstractNumId w:val="13"/>
-  </w:num>
-  <w:num w:numId="4">
-    <w:abstractNumId w:val="16"/>
-  </w:num>
   <w:num w:numId="5">
-    <w:abstractNumId w:val="14"/>
+    <w:abstractNumId w:val="15"/>
   </w:num>
   <w:num w:numId="6">
-    <w:abstractNumId w:val="13"/>
+    <w:abstractNumId w:val="14"/>
     <w:lvlOverride w:ilvl="0">
       <w:startOverride w:val="1"/>
     </w:lvlOverride>
   </w:num>
   <w:num w:numId="7">
-    <w:abstractNumId w:val="16"/>
+    <w:abstractNumId w:val="17"/>
     <w:lvlOverride w:ilvl="0">
       <w:startOverride w:val="1"/>
     </w:lvlOverride>
   </w:num>
   <w:num w:numId="8">
-    <w:abstractNumId w:val="16"/>
+    <w:abstractNumId w:val="17"/>
     <w:lvlOverride w:ilvl="0">
       <w:startOverride w:val="1"/>
     </w:lvlOverride>
@@ -8341,22 +8387,25 @@
     <w:abstractNumId w:val="0"/>
   </w:num>
   <w:num w:numId="23">
+    <w:abstractNumId w:val="13"/>
+  </w:num>
+  <w:num w:numId="24">
+    <w:abstractNumId w:val="11"/>
+  </w:num>
+  <w:num w:numId="25">
     <w:abstractNumId w:val="12"/>
   </w:num>
-  <w:num w:numId="24">
-    <w:abstractNumId w:val="10"/>
-  </w:num>
-  <w:num w:numId="25">
-    <w:abstractNumId w:val="11"/>
-  </w:num>
   <w:num w:numId="26">
-    <w:abstractNumId w:val="15"/>
+    <w:abstractNumId w:val="16"/>
   </w:num>
   <w:num w:numId="27">
-    <w:abstractNumId w:val="13"/>
+    <w:abstractNumId w:val="14"/>
     <w:lvlOverride w:ilvl="0">
       <w:startOverride w:val="1"/>
     </w:lvlOverride>
+  </w:num>
+  <w:num w:numId="28">
+    <w:abstractNumId w:val="10"/>
   </w:num>
   <w:numIdMacAtCleanup w:val="8"/>
 </w:numbering>
@@ -10518,7 +10567,7 @@
 </file>
 
 <file path=customXml/itemProps1.xml><?xml version="1.0" encoding="utf-8"?>
-<ds:datastoreItem xmlns:ds="http://schemas.openxmlformats.org/officeDocument/2006/customXml" ds:itemID="{85C3DB9E-0E26-4F28-A979-FDDF89C0BC4B}">
+<ds:datastoreItem xmlns:ds="http://schemas.openxmlformats.org/officeDocument/2006/customXml" ds:itemID="{C721CFAF-C520-4A7C-AD2E-6D789F71A58F}">
   <ds:schemaRefs>
     <ds:schemaRef ds:uri="http://schemas.openxmlformats.org/officeDocument/2006/bibliography"/>
   </ds:schemaRefs>

</xml_diff>

<commit_message>
Slight change to Log an Error, Search Errors & Update Errors User Guides. Add User Guide - Search Error Types.docx.
</commit_message>
<xml_diff>
--- a/documents/User Manual/User Guide - Log An Error.docx
+++ b/documents/User Manual/User Guide - Log An Error.docx
@@ -128,8 +128,10 @@
         <w:t xml:space="preserve">Version </w:t>
       </w:r>
       <w:r>
-        <w:t>1.01</w:t>
-      </w:r>
+        <w:t>1.02</w:t>
+      </w:r>
+      <w:bookmarkStart w:id="0" w:name="_GoBack"/>
+      <w:bookmarkEnd w:id="0"/>
     </w:p>
     <w:p>
       <w:pPr>
@@ -395,8 +397,6 @@
             <w:r>
               <w:t>1.02</w:t>
             </w:r>
-            <w:bookmarkStart w:id="0" w:name="_GoBack"/>
-            <w:bookmarkEnd w:id="0"/>
           </w:p>
         </w:tc>
         <w:tc>
@@ -10567,7 +10567,7 @@
 </file>
 
 <file path=customXml/itemProps1.xml><?xml version="1.0" encoding="utf-8"?>
-<ds:datastoreItem xmlns:ds="http://schemas.openxmlformats.org/officeDocument/2006/customXml" ds:itemID="{C721CFAF-C520-4A7C-AD2E-6D789F71A58F}">
+<ds:datastoreItem xmlns:ds="http://schemas.openxmlformats.org/officeDocument/2006/customXml" ds:itemID="{8D07E74F-35DB-4C00-8AF1-5A2F46BEBAB9}">
   <ds:schemaRefs>
     <ds:schemaRef ds:uri="http://schemas.openxmlformats.org/officeDocument/2006/bibliography"/>
   </ds:schemaRefs>

</xml_diff>

<commit_message>
Change the Header fields and Title Page for the previously committed User Guides. Add User Guide - Search Medication Types.docx.
</commit_message>
<xml_diff>
--- a/documents/User Manual/User Guide - Log An Error.docx
+++ b/documents/User Manual/User Guide - Log An Error.docx
@@ -64,15 +64,28 @@
           <w:sz w:val="56"/>
           <w:szCs w:val="56"/>
         </w:rPr>
-        <w:t xml:space="preserve">USER GUIDE - </w:t>
-      </w:r>
-      <w:r>
+        <w:t>USER GUIDE</w:t>
+      </w:r>
+    </w:p>
+    <w:p>
+      <w:pPr>
+        <w:pStyle w:val="PageHeaders"/>
         <w:rPr>
           <w:rFonts w:asciiTheme="minorHAnsi" w:hAnsiTheme="minorHAnsi"/>
           <w:color w:val="0033CC"/>
           <w:sz w:val="56"/>
           <w:szCs w:val="56"/>
         </w:rPr>
+      </w:pPr>
+      <w:bookmarkStart w:id="0" w:name="_GoBack"/>
+      <w:bookmarkEnd w:id="0"/>
+      <w:r>
+        <w:rPr>
+          <w:rFonts w:asciiTheme="minorHAnsi" w:hAnsiTheme="minorHAnsi"/>
+          <w:color w:val="0033CC"/>
+          <w:sz w:val="56"/>
+          <w:szCs w:val="56"/>
+        </w:rPr>
         <w:t>LOG AN ERROR</w:t>
       </w:r>
     </w:p>
@@ -130,8 +143,6 @@
       <w:r>
         <w:t>1.02</w:t>
       </w:r>
-      <w:bookmarkStart w:id="0" w:name="_GoBack"/>
-      <w:bookmarkEnd w:id="0"/>
     </w:p>
     <w:p>
       <w:pPr>
@@ -381,7 +392,10 @@
               <w:pStyle w:val="ChartBodyCopy"/>
             </w:pPr>
             <w:r>
-              <w:t>26/08/2018</w:t>
+              <w:t>30</w:t>
+            </w:r>
+            <w:r>
+              <w:t>/08/2018</w:t>
             </w:r>
           </w:p>
         </w:tc>
@@ -768,7 +782,7 @@
         <w:rPr>
           <w:noProof/>
         </w:rPr>
-        <w:instrText xml:space="preserve"> PAGEREF _Toc523056870 \h </w:instrText>
+        <w:instrText xml:space="preserve"> PAGEREF _Toc523426739 \h </w:instrText>
       </w:r>
       <w:r>
         <w:rPr>
@@ -841,7 +855,7 @@
         <w:rPr>
           <w:noProof/>
         </w:rPr>
-        <w:instrText xml:space="preserve"> PAGEREF _Toc523056871 \h </w:instrText>
+        <w:instrText xml:space="preserve"> PAGEREF _Toc523426740 \h </w:instrText>
       </w:r>
       <w:r>
         <w:rPr>
@@ -914,7 +928,7 @@
         <w:rPr>
           <w:noProof/>
         </w:rPr>
-        <w:instrText xml:space="preserve"> PAGEREF _Toc523056872 \h </w:instrText>
+        <w:instrText xml:space="preserve"> PAGEREF _Toc523426741 \h </w:instrText>
       </w:r>
       <w:r>
         <w:rPr>
@@ -987,7 +1001,7 @@
         <w:rPr>
           <w:noProof/>
         </w:rPr>
-        <w:instrText xml:space="preserve"> PAGEREF _Toc523056873 \h </w:instrText>
+        <w:instrText xml:space="preserve"> PAGEREF _Toc523426742 \h </w:instrText>
       </w:r>
       <w:r>
         <w:rPr>
@@ -1060,7 +1074,7 @@
         <w:rPr>
           <w:noProof/>
         </w:rPr>
-        <w:instrText xml:space="preserve"> PAGEREF _Toc523056874 \h </w:instrText>
+        <w:instrText xml:space="preserve"> PAGEREF _Toc523426743 \h </w:instrText>
       </w:r>
       <w:r>
         <w:rPr>
@@ -1133,7 +1147,7 @@
         <w:rPr>
           <w:noProof/>
         </w:rPr>
-        <w:instrText xml:space="preserve"> PAGEREF _Toc523056875 \h </w:instrText>
+        <w:instrText xml:space="preserve"> PAGEREF _Toc523426744 \h </w:instrText>
       </w:r>
       <w:r>
         <w:rPr>
@@ -1206,7 +1220,7 @@
         <w:rPr>
           <w:noProof/>
         </w:rPr>
-        <w:instrText xml:space="preserve"> PAGEREF _Toc523056876 \h </w:instrText>
+        <w:instrText xml:space="preserve"> PAGEREF _Toc523426745 \h </w:instrText>
       </w:r>
       <w:r>
         <w:rPr>
@@ -1223,7 +1237,7 @@
         <w:rPr>
           <w:noProof/>
         </w:rPr>
-        <w:t>6</w:t>
+        <w:t>7</w:t>
       </w:r>
       <w:r>
         <w:rPr>
@@ -1279,7 +1293,7 @@
         <w:rPr>
           <w:noProof/>
         </w:rPr>
-        <w:instrText xml:space="preserve"> PAGEREF _Toc523056877 \h </w:instrText>
+        <w:instrText xml:space="preserve"> PAGEREF _Toc523426746 \h </w:instrText>
       </w:r>
       <w:r>
         <w:rPr>
@@ -1296,7 +1310,7 @@
         <w:rPr>
           <w:noProof/>
         </w:rPr>
-        <w:t>14</w:t>
+        <w:t>15</w:t>
       </w:r>
       <w:r>
         <w:rPr>
@@ -1352,7 +1366,7 @@
         <w:rPr>
           <w:noProof/>
         </w:rPr>
-        <w:instrText xml:space="preserve"> PAGEREF _Toc523056878 \h </w:instrText>
+        <w:instrText xml:space="preserve"> PAGEREF _Toc523426747 \h </w:instrText>
       </w:r>
       <w:r>
         <w:rPr>
@@ -1369,7 +1383,7 @@
         <w:rPr>
           <w:noProof/>
         </w:rPr>
-        <w:t>14</w:t>
+        <w:t>15</w:t>
       </w:r>
       <w:r>
         <w:rPr>
@@ -1410,7 +1424,7 @@
           <w:color w:val="0033CC"/>
         </w:rPr>
       </w:pPr>
-      <w:bookmarkStart w:id="1" w:name="_Toc523056870"/>
+      <w:bookmarkStart w:id="1" w:name="_Toc523426739"/>
       <w:r>
         <w:rPr>
           <w:color w:val="0033CC"/>
@@ -1431,7 +1445,7 @@
         <w:pStyle w:val="Heading2"/>
         <w:spacing w:before="120" w:after="60"/>
       </w:pPr>
-      <w:bookmarkStart w:id="2" w:name="_Toc523056871"/>
+      <w:bookmarkStart w:id="2" w:name="_Toc523426740"/>
       <w:r>
         <w:t>Scope and Purpose</w:t>
       </w:r>
@@ -1522,7 +1536,7 @@
       <w:pPr>
         <w:pStyle w:val="Heading2"/>
       </w:pPr>
-      <w:bookmarkStart w:id="3" w:name="_Toc523056872"/>
+      <w:bookmarkStart w:id="3" w:name="_Toc523426741"/>
       <w:r>
         <w:t xml:space="preserve">Process </w:t>
       </w:r>
@@ -1817,6 +1831,7 @@
         <w:rPr>
           <w:i w:val="0"/>
         </w:rPr>
+        <w:lastRenderedPageBreak/>
         <w:t>Location of where the error was discovered (e.g., at the dispensary)</w:t>
       </w:r>
     </w:p>
@@ -1835,7 +1850,6 @@
         <w:rPr>
           <w:i w:val="0"/>
         </w:rPr>
-        <w:lastRenderedPageBreak/>
         <w:t>Whether an IIMS was completed</w:t>
       </w:r>
     </w:p>
@@ -2093,7 +2107,7 @@
           <w:color w:val="0033CC"/>
         </w:rPr>
       </w:pPr>
-      <w:bookmarkStart w:id="4" w:name="_Toc523056873"/>
+      <w:bookmarkStart w:id="4" w:name="_Toc523426742"/>
       <w:r>
         <w:rPr>
           <w:color w:val="0033CC"/>
@@ -2126,7 +2140,7 @@
       <w:pPr>
         <w:pStyle w:val="Heading2"/>
       </w:pPr>
-      <w:bookmarkStart w:id="5" w:name="_Toc523056874"/>
+      <w:bookmarkStart w:id="5" w:name="_Toc523426743"/>
       <w:r>
         <w:t>Login</w:t>
       </w:r>
@@ -2155,7 +2169,7 @@
       <w:pPr>
         <w:pStyle w:val="Heading3"/>
       </w:pPr>
-      <w:bookmarkStart w:id="6" w:name="_Toc523056875"/>
+      <w:bookmarkStart w:id="6" w:name="_Toc523426744"/>
       <w:r>
         <w:t>To Log in to Pharmacy Error Tracker</w:t>
       </w:r>
@@ -2644,10 +2658,28 @@
     </w:p>
     <w:p>
       <w:pPr>
+        <w:pStyle w:val="CalloutBlockCopyNote"/>
+        <w:rPr>
+          <w:color w:val="0033CC"/>
+          <w14:textFill>
+            <w14:solidFill>
+              <w14:srgbClr w14:val="0033CC">
+                <w14:lumMod w14:val="75000"/>
+                <w14:lumMod w14:val="75000"/>
+                <w14:lumOff w14:val="25000"/>
+              </w14:srgbClr>
+            </w14:solidFill>
+          </w14:textFill>
+        </w:rPr>
+      </w:pPr>
+    </w:p>
+    <w:p>
+      <w:pPr>
         <w:pStyle w:val="Heading3"/>
       </w:pPr>
-      <w:bookmarkStart w:id="7" w:name="_Toc523056876"/>
-      <w:r>
+      <w:bookmarkStart w:id="7" w:name="_Toc523426745"/>
+      <w:r>
+        <w:lastRenderedPageBreak/>
         <w:t>To Complete the Log Error Form</w:t>
       </w:r>
       <w:r>
@@ -2680,7 +2712,6 @@
         <w:pStyle w:val="ChapterBodyCopy-Stepa"/>
       </w:pPr>
       <w:r>
-        <w:lastRenderedPageBreak/>
         <w:t>Select the date the error occurred</w:t>
       </w:r>
       <w:r>
@@ -3437,6 +3468,7 @@
         <w:pStyle w:val="ChapterBodyCopy-Step"/>
       </w:pPr>
       <w:r>
+        <w:lastRenderedPageBreak/>
         <w:t xml:space="preserve">Select Patient Type by </w:t>
       </w:r>
       <w:r>
@@ -3619,7 +3651,6 @@
         <w:pStyle w:val="ChapterBodyCopy-Step"/>
       </w:pPr>
       <w:r>
-        <w:lastRenderedPageBreak/>
         <w:t xml:space="preserve">Click in Error Type field and select a type from the </w:t>
       </w:r>
       <w:r>
@@ -3978,6 +4009,7 @@
         <w:pStyle w:val="ChapterBodyCopy-Step"/>
       </w:pPr>
       <w:r>
+        <w:lastRenderedPageBreak/>
         <w:t>Select Medication Type by clicking in the next field and selecting from pop-up list</w:t>
       </w:r>
       <w:r>
@@ -4181,7 +4213,6 @@
         <w:pStyle w:val="ChapterBodyCopy-Step"/>
       </w:pPr>
       <w:r>
-        <w:lastRenderedPageBreak/>
         <w:t>Select the staff member who made the error from the pop-up list</w:t>
       </w:r>
       <w:r>
@@ -4358,6 +4389,7 @@
         <w:pStyle w:val="ChapterBodyCopy-Step"/>
       </w:pPr>
       <w:r>
+        <w:lastRenderedPageBreak/>
         <w:t>Select Yes if the staff member was advised of the error; otherwise select No</w:t>
       </w:r>
       <w:r>
@@ -4534,7 +4566,6 @@
         <w:pStyle w:val="ChapterBodyCopy-Step"/>
       </w:pPr>
       <w:r>
-        <w:lastRenderedPageBreak/>
         <w:t>Click in the next field and select from the pop-up list where the error occurred</w:t>
       </w:r>
       <w:r>
@@ -4711,6 +4742,7 @@
         <w:pStyle w:val="ChapterBodyCopy-Step"/>
       </w:pPr>
       <w:r>
+        <w:lastRenderedPageBreak/>
         <w:t>Select Yes if an IIMS was completed; No if it wasn’t</w:t>
       </w:r>
       <w:r>
@@ -5959,7 +5991,7 @@
       <w:pPr>
         <w:pStyle w:val="Heading2"/>
       </w:pPr>
-      <w:bookmarkStart w:id="8" w:name="_Toc523056877"/>
+      <w:bookmarkStart w:id="8" w:name="_Toc523426746"/>
       <w:r>
         <w:lastRenderedPageBreak/>
         <w:t>Login – Administrator</w:t>
@@ -6000,7 +6032,7 @@
       <w:pPr>
         <w:pStyle w:val="Heading3"/>
       </w:pPr>
-      <w:bookmarkStart w:id="9" w:name="_Toc523056878"/>
+      <w:bookmarkStart w:id="9" w:name="_Toc523426747"/>
       <w:r>
         <w:t>To Log in to Pharmacy Error Tracker (PET):</w:t>
       </w:r>
@@ -6560,6 +6592,193 @@
       <w:r>
         <w:t>nstructions as detailed in 2.1.2 (page 6).</w:t>
       </w:r>
+    </w:p>
+    <w:p>
+      <w:pPr>
+        <w:pStyle w:val="CalloutBlockCopyNote"/>
+        <w:rPr>
+          <w:color w:val="0033CC"/>
+          <w14:textFill>
+            <w14:solidFill>
+              <w14:srgbClr w14:val="0033CC">
+                <w14:lumMod w14:val="75000"/>
+                <w14:lumMod w14:val="75000"/>
+                <w14:lumOff w14:val="25000"/>
+              </w14:srgbClr>
+            </w14:solidFill>
+          </w14:textFill>
+        </w:rPr>
+      </w:pPr>
+    </w:p>
+    <w:p>
+      <w:pPr>
+        <w:pStyle w:val="CalloutBlockCopyNote"/>
+        <w:rPr>
+          <w:color w:val="0033CC"/>
+          <w14:textFill>
+            <w14:solidFill>
+              <w14:srgbClr w14:val="0033CC">
+                <w14:lumMod w14:val="75000"/>
+                <w14:lumMod w14:val="75000"/>
+                <w14:lumOff w14:val="25000"/>
+              </w14:srgbClr>
+            </w14:solidFill>
+          </w14:textFill>
+        </w:rPr>
+      </w:pPr>
+    </w:p>
+    <w:p>
+      <w:pPr>
+        <w:pStyle w:val="CalloutBlockCopyNote"/>
+        <w:rPr>
+          <w:color w:val="0033CC"/>
+          <w14:textFill>
+            <w14:solidFill>
+              <w14:srgbClr w14:val="0033CC">
+                <w14:lumMod w14:val="75000"/>
+                <w14:lumMod w14:val="75000"/>
+                <w14:lumOff w14:val="25000"/>
+              </w14:srgbClr>
+            </w14:solidFill>
+          </w14:textFill>
+        </w:rPr>
+      </w:pPr>
+    </w:p>
+    <w:p>
+      <w:pPr>
+        <w:pStyle w:val="CalloutBlockCopyNote"/>
+        <w:rPr>
+          <w:color w:val="0033CC"/>
+          <w14:textFill>
+            <w14:solidFill>
+              <w14:srgbClr w14:val="0033CC">
+                <w14:lumMod w14:val="75000"/>
+                <w14:lumMod w14:val="75000"/>
+                <w14:lumOff w14:val="25000"/>
+              </w14:srgbClr>
+            </w14:solidFill>
+          </w14:textFill>
+        </w:rPr>
+      </w:pPr>
+    </w:p>
+    <w:p>
+      <w:pPr>
+        <w:pStyle w:val="CalloutBlockCopyNote"/>
+        <w:rPr>
+          <w:color w:val="0033CC"/>
+          <w14:textFill>
+            <w14:solidFill>
+              <w14:srgbClr w14:val="0033CC">
+                <w14:lumMod w14:val="75000"/>
+                <w14:lumMod w14:val="75000"/>
+                <w14:lumOff w14:val="25000"/>
+              </w14:srgbClr>
+            </w14:solidFill>
+          </w14:textFill>
+        </w:rPr>
+      </w:pPr>
+    </w:p>
+    <w:p>
+      <w:pPr>
+        <w:pStyle w:val="CalloutBlockCopyNote"/>
+        <w:rPr>
+          <w:color w:val="0033CC"/>
+          <w14:textFill>
+            <w14:solidFill>
+              <w14:srgbClr w14:val="0033CC">
+                <w14:lumMod w14:val="75000"/>
+                <w14:lumMod w14:val="75000"/>
+                <w14:lumOff w14:val="25000"/>
+              </w14:srgbClr>
+            </w14:solidFill>
+          </w14:textFill>
+        </w:rPr>
+      </w:pPr>
+    </w:p>
+    <w:p>
+      <w:pPr>
+        <w:pStyle w:val="CalloutBlockCopyNote"/>
+        <w:rPr>
+          <w:color w:val="0033CC"/>
+          <w14:textFill>
+            <w14:solidFill>
+              <w14:srgbClr w14:val="0033CC">
+                <w14:lumMod w14:val="75000"/>
+                <w14:lumMod w14:val="75000"/>
+                <w14:lumOff w14:val="25000"/>
+              </w14:srgbClr>
+            </w14:solidFill>
+          </w14:textFill>
+        </w:rPr>
+      </w:pPr>
+    </w:p>
+    <w:p>
+      <w:pPr>
+        <w:pStyle w:val="CalloutBlockCopyNote"/>
+        <w:rPr>
+          <w:color w:val="0033CC"/>
+          <w14:textFill>
+            <w14:solidFill>
+              <w14:srgbClr w14:val="0033CC">
+                <w14:lumMod w14:val="75000"/>
+                <w14:lumMod w14:val="75000"/>
+                <w14:lumOff w14:val="25000"/>
+              </w14:srgbClr>
+            </w14:solidFill>
+          </w14:textFill>
+        </w:rPr>
+      </w:pPr>
+    </w:p>
+    <w:p>
+      <w:pPr>
+        <w:pStyle w:val="CalloutBlockCopyNote"/>
+        <w:rPr>
+          <w:color w:val="0033CC"/>
+          <w14:textFill>
+            <w14:solidFill>
+              <w14:srgbClr w14:val="0033CC">
+                <w14:lumMod w14:val="75000"/>
+                <w14:lumMod w14:val="75000"/>
+                <w14:lumOff w14:val="25000"/>
+              </w14:srgbClr>
+            </w14:solidFill>
+          </w14:textFill>
+        </w:rPr>
+      </w:pPr>
+    </w:p>
+    <w:p>
+      <w:pPr>
+        <w:pStyle w:val="CalloutBlockCopyNote"/>
+        <w:rPr>
+          <w:color w:val="0033CC"/>
+          <w14:textFill>
+            <w14:solidFill>
+              <w14:srgbClr w14:val="0033CC">
+                <w14:lumMod w14:val="75000"/>
+                <w14:lumMod w14:val="75000"/>
+                <w14:lumOff w14:val="25000"/>
+              </w14:srgbClr>
+            </w14:solidFill>
+          </w14:textFill>
+        </w:rPr>
+      </w:pPr>
+    </w:p>
+    <w:p>
+      <w:pPr>
+        <w:pStyle w:val="CalloutBlockCopyNote"/>
+        <w:rPr>
+          <w:color w:val="0033CC"/>
+          <w14:textFill>
+            <w14:solidFill>
+              <w14:srgbClr w14:val="0033CC">
+                <w14:lumMod w14:val="75000"/>
+                <w14:lumMod w14:val="75000"/>
+                <w14:lumOff w14:val="25000"/>
+              </w14:srgbClr>
+            </w14:solidFill>
+          </w14:textFill>
+        </w:rPr>
+      </w:pPr>
     </w:p>
     <w:p>
       <w:pPr>
@@ -6888,14 +7107,14 @@
   <w:p>
     <w:pPr>
       <w:tabs>
-        <w:tab w:val="center" w:pos="4680"/>
+        <w:tab w:val="center" w:pos="4536"/>
         <w:tab w:val="right" w:pos="9000"/>
       </w:tabs>
       <w:spacing w:before="120" w:after="60"/>
       <w:ind w:left="-360" w:right="-360"/>
       <w:rPr>
         <w:rFonts w:ascii="Haettenschweiler" w:eastAsia="Times New Roman" w:hAnsi="Haettenschweiler" w:cs="Arial"/>
-        <w:color w:val="008000"/>
+        <w:color w:val="0033CC"/>
         <w:sz w:val="40"/>
         <w:lang w:eastAsia="ja-JP"/>
       </w:rPr>
@@ -6905,10 +7124,26 @@
         <w:noProof/>
       </w:rPr>
       <w:drawing>
-        <wp:inline distT="0" distB="0" distL="0" distR="0" wp14:anchorId="1D6C443C" wp14:editId="5D8274A2">
-          <wp:extent cx="361552" cy="361552"/>
-          <wp:effectExtent l="0" t="0" r="635" b="635"/>
-          <wp:docPr id="45" name="Picture 45"/>
+        <wp:anchor distT="0" distB="0" distL="114300" distR="114300" simplePos="0" relativeHeight="251661312" behindDoc="1" locked="0" layoutInCell="1" allowOverlap="1" wp14:anchorId="7BBF4EE8" wp14:editId="75431F0D">
+          <wp:simplePos x="0" y="0"/>
+          <wp:positionH relativeFrom="column">
+            <wp:posOffset>-228600</wp:posOffset>
+          </wp:positionH>
+          <wp:positionV relativeFrom="paragraph">
+            <wp:posOffset>76200</wp:posOffset>
+          </wp:positionV>
+          <wp:extent cx="581025" cy="581025"/>
+          <wp:effectExtent l="0" t="0" r="9525" b="9525"/>
+          <wp:wrapTight wrapText="bothSides">
+            <wp:wrapPolygon edited="0">
+              <wp:start x="0" y="0"/>
+              <wp:lineTo x="0" y="21246"/>
+              <wp:lineTo x="21246" y="21246"/>
+              <wp:lineTo x="21246" y="0"/>
+              <wp:lineTo x="0" y="0"/>
+            </wp:wrapPolygon>
+          </wp:wrapTight>
+          <wp:docPr id="7" name="Picture 7"/>
           <wp:cNvGraphicFramePr>
             <a:graphicFrameLocks xmlns:a="http://schemas.openxmlformats.org/drawingml/2006/main" noChangeAspect="1"/>
           </wp:cNvGraphicFramePr>
@@ -6930,7 +7165,7 @@
                 <pic:spPr bwMode="auto">
                   <a:xfrm>
                     <a:off x="0" y="0"/>
-                    <a:ext cx="361552" cy="361552"/>
+                    <a:ext cx="581025" cy="581025"/>
                   </a:xfrm>
                   <a:prstGeom prst="rect">
                     <a:avLst/>
@@ -6943,7 +7178,13 @@
               </pic:pic>
             </a:graphicData>
           </a:graphic>
-        </wp:inline>
+          <wp14:sizeRelH relativeFrom="margin">
+            <wp14:pctWidth>0</wp14:pctWidth>
+          </wp14:sizeRelH>
+          <wp14:sizeRelV relativeFrom="margin">
+            <wp14:pctHeight>0</wp14:pctHeight>
+          </wp14:sizeRelV>
+        </wp:anchor>
       </w:drawing>
     </w:r>
     <w:r>
@@ -6964,6 +7205,22 @@
       </w:rPr>
       <w:t>PHARMACY ERROR TRACKER</w:t>
     </w:r>
+  </w:p>
+  <w:p>
+    <w:pPr>
+      <w:tabs>
+        <w:tab w:val="center" w:pos="4536"/>
+        <w:tab w:val="right" w:pos="9000"/>
+      </w:tabs>
+      <w:spacing w:before="120" w:after="60"/>
+      <w:ind w:left="-360" w:right="-360"/>
+      <w:rPr>
+        <w:rFonts w:ascii="Haettenschweiler" w:eastAsia="Times New Roman" w:hAnsi="Haettenschweiler" w:cs="Arial"/>
+        <w:color w:val="008000"/>
+        <w:sz w:val="40"/>
+        <w:lang w:eastAsia="ja-JP"/>
+      </w:rPr>
+    </w:pPr>
     <w:r>
       <w:rPr>
         <w:rFonts w:ascii="Haettenschweiler" w:eastAsia="Times New Roman" w:hAnsi="Haettenschweiler" w:cs="Arial"/>
@@ -6980,8 +7237,13 @@
         <w:sz w:val="40"/>
         <w:lang w:eastAsia="ja-JP"/>
       </w:rPr>
-      <w:t xml:space="preserve">Log an Error </w:t>
+      <w:t>Log An Error</w:t>
     </w:r>
+  </w:p>
+  <w:p>
+    <w:pPr>
+      <w:pStyle w:val="Header"/>
+    </w:pPr>
   </w:p>
 </w:hdr>
 </file>
@@ -6991,14 +7253,14 @@
   <w:p>
     <w:pPr>
       <w:tabs>
-        <w:tab w:val="center" w:pos="4680"/>
+        <w:tab w:val="center" w:pos="4536"/>
         <w:tab w:val="right" w:pos="9000"/>
       </w:tabs>
       <w:spacing w:before="120" w:after="60"/>
       <w:ind w:left="-360" w:right="-360"/>
       <w:rPr>
         <w:rFonts w:ascii="Haettenschweiler" w:eastAsia="Times New Roman" w:hAnsi="Haettenschweiler" w:cs="Arial"/>
-        <w:color w:val="008000"/>
+        <w:color w:val="0033CC"/>
         <w:sz w:val="40"/>
         <w:lang w:eastAsia="ja-JP"/>
       </w:rPr>
@@ -7008,10 +7270,26 @@
         <w:noProof/>
       </w:rPr>
       <w:drawing>
-        <wp:inline distT="0" distB="0" distL="0" distR="0" wp14:anchorId="7E695BEA" wp14:editId="2AF81173">
-          <wp:extent cx="361552" cy="361552"/>
-          <wp:effectExtent l="0" t="0" r="635" b="635"/>
-          <wp:docPr id="3" name="Picture 3"/>
+        <wp:anchor distT="0" distB="0" distL="114300" distR="114300" simplePos="0" relativeHeight="251659264" behindDoc="1" locked="0" layoutInCell="1" allowOverlap="1" wp14:anchorId="5086828F" wp14:editId="534B956B">
+          <wp:simplePos x="0" y="0"/>
+          <wp:positionH relativeFrom="column">
+            <wp:posOffset>-228600</wp:posOffset>
+          </wp:positionH>
+          <wp:positionV relativeFrom="paragraph">
+            <wp:posOffset>76200</wp:posOffset>
+          </wp:positionV>
+          <wp:extent cx="581025" cy="581025"/>
+          <wp:effectExtent l="0" t="0" r="9525" b="9525"/>
+          <wp:wrapTight wrapText="bothSides">
+            <wp:wrapPolygon edited="0">
+              <wp:start x="0" y="0"/>
+              <wp:lineTo x="0" y="21246"/>
+              <wp:lineTo x="21246" y="21246"/>
+              <wp:lineTo x="21246" y="0"/>
+              <wp:lineTo x="0" y="0"/>
+            </wp:wrapPolygon>
+          </wp:wrapTight>
+          <wp:docPr id="6" name="Picture 6"/>
           <wp:cNvGraphicFramePr>
             <a:graphicFrameLocks xmlns:a="http://schemas.openxmlformats.org/drawingml/2006/main" noChangeAspect="1"/>
           </wp:cNvGraphicFramePr>
@@ -7033,7 +7311,7 @@
                 <pic:spPr bwMode="auto">
                   <a:xfrm>
                     <a:off x="0" y="0"/>
-                    <a:ext cx="361552" cy="361552"/>
+                    <a:ext cx="581025" cy="581025"/>
                   </a:xfrm>
                   <a:prstGeom prst="rect">
                     <a:avLst/>
@@ -7046,7 +7324,13 @@
               </pic:pic>
             </a:graphicData>
           </a:graphic>
-        </wp:inline>
+          <wp14:sizeRelH relativeFrom="margin">
+            <wp14:pctWidth>0</wp14:pctWidth>
+          </wp14:sizeRelH>
+          <wp14:sizeRelV relativeFrom="margin">
+            <wp14:pctHeight>0</wp14:pctHeight>
+          </wp14:sizeRelV>
+        </wp:anchor>
       </w:drawing>
     </w:r>
     <w:r>
@@ -7067,6 +7351,22 @@
       </w:rPr>
       <w:t>PHARMACY ERROR TRACKER</w:t>
     </w:r>
+  </w:p>
+  <w:p>
+    <w:pPr>
+      <w:tabs>
+        <w:tab w:val="center" w:pos="4536"/>
+        <w:tab w:val="right" w:pos="9000"/>
+      </w:tabs>
+      <w:spacing w:before="120" w:after="60"/>
+      <w:ind w:left="-360" w:right="-360"/>
+      <w:rPr>
+        <w:rFonts w:ascii="Haettenschweiler" w:eastAsia="Times New Roman" w:hAnsi="Haettenschweiler" w:cs="Arial"/>
+        <w:color w:val="008000"/>
+        <w:sz w:val="40"/>
+        <w:lang w:eastAsia="ja-JP"/>
+      </w:rPr>
+    </w:pPr>
     <w:r>
       <w:rPr>
         <w:rFonts w:ascii="Haettenschweiler" w:eastAsia="Times New Roman" w:hAnsi="Haettenschweiler" w:cs="Arial"/>
@@ -7083,7 +7383,7 @@
         <w:sz w:val="40"/>
         <w:lang w:eastAsia="ja-JP"/>
       </w:rPr>
-      <w:t xml:space="preserve">Log an Error </w:t>
+      <w:t>Log An Error</w:t>
     </w:r>
   </w:p>
 </w:hdr>
@@ -7094,14 +7394,14 @@
   <w:p>
     <w:pPr>
       <w:tabs>
-        <w:tab w:val="center" w:pos="4680"/>
+        <w:tab w:val="center" w:pos="4536"/>
         <w:tab w:val="right" w:pos="9000"/>
       </w:tabs>
       <w:spacing w:before="120" w:after="60"/>
       <w:ind w:left="-360" w:right="-360"/>
       <w:rPr>
         <w:rFonts w:ascii="Haettenschweiler" w:eastAsia="Times New Roman" w:hAnsi="Haettenschweiler" w:cs="Arial"/>
-        <w:color w:val="008000"/>
+        <w:color w:val="0033CC"/>
         <w:sz w:val="40"/>
         <w:lang w:eastAsia="ja-JP"/>
       </w:rPr>
@@ -7111,10 +7411,26 @@
         <w:noProof/>
       </w:rPr>
       <w:drawing>
-        <wp:inline distT="0" distB="0" distL="0" distR="0" wp14:anchorId="2332F14B" wp14:editId="745F96D2">
-          <wp:extent cx="361552" cy="361552"/>
-          <wp:effectExtent l="0" t="0" r="635" b="635"/>
-          <wp:docPr id="49" name="Picture 49"/>
+        <wp:anchor distT="0" distB="0" distL="114300" distR="114300" simplePos="0" relativeHeight="251663360" behindDoc="1" locked="0" layoutInCell="1" allowOverlap="1" wp14:anchorId="0BDE8D56" wp14:editId="73E0CB5F">
+          <wp:simplePos x="0" y="0"/>
+          <wp:positionH relativeFrom="column">
+            <wp:posOffset>-228600</wp:posOffset>
+          </wp:positionH>
+          <wp:positionV relativeFrom="paragraph">
+            <wp:posOffset>76200</wp:posOffset>
+          </wp:positionV>
+          <wp:extent cx="581025" cy="581025"/>
+          <wp:effectExtent l="0" t="0" r="9525" b="9525"/>
+          <wp:wrapTight wrapText="bothSides">
+            <wp:wrapPolygon edited="0">
+              <wp:start x="0" y="0"/>
+              <wp:lineTo x="0" y="21246"/>
+              <wp:lineTo x="21246" y="21246"/>
+              <wp:lineTo x="21246" y="0"/>
+              <wp:lineTo x="0" y="0"/>
+            </wp:wrapPolygon>
+          </wp:wrapTight>
+          <wp:docPr id="26" name="Picture 26"/>
           <wp:cNvGraphicFramePr>
             <a:graphicFrameLocks xmlns:a="http://schemas.openxmlformats.org/drawingml/2006/main" noChangeAspect="1"/>
           </wp:cNvGraphicFramePr>
@@ -7136,7 +7452,7 @@
                 <pic:spPr bwMode="auto">
                   <a:xfrm>
                     <a:off x="0" y="0"/>
-                    <a:ext cx="361552" cy="361552"/>
+                    <a:ext cx="581025" cy="581025"/>
                   </a:xfrm>
                   <a:prstGeom prst="rect">
                     <a:avLst/>
@@ -7149,7 +7465,13 @@
               </pic:pic>
             </a:graphicData>
           </a:graphic>
-        </wp:inline>
+          <wp14:sizeRelH relativeFrom="margin">
+            <wp14:pctWidth>0</wp14:pctWidth>
+          </wp14:sizeRelH>
+          <wp14:sizeRelV relativeFrom="margin">
+            <wp14:pctHeight>0</wp14:pctHeight>
+          </wp14:sizeRelV>
+        </wp:anchor>
       </w:drawing>
     </w:r>
     <w:r>
@@ -7170,6 +7492,22 @@
       </w:rPr>
       <w:t>PHARMACY ERROR TRACKER</w:t>
     </w:r>
+  </w:p>
+  <w:p>
+    <w:pPr>
+      <w:tabs>
+        <w:tab w:val="center" w:pos="4536"/>
+        <w:tab w:val="right" w:pos="9000"/>
+      </w:tabs>
+      <w:spacing w:before="120" w:after="60"/>
+      <w:ind w:left="-360" w:right="-360"/>
+      <w:rPr>
+        <w:rFonts w:ascii="Haettenschweiler" w:eastAsia="Times New Roman" w:hAnsi="Haettenschweiler" w:cs="Arial"/>
+        <w:color w:val="008000"/>
+        <w:sz w:val="40"/>
+        <w:lang w:eastAsia="ja-JP"/>
+      </w:rPr>
+    </w:pPr>
     <w:r>
       <w:rPr>
         <w:rFonts w:ascii="Haettenschweiler" w:eastAsia="Times New Roman" w:hAnsi="Haettenschweiler" w:cs="Arial"/>
@@ -7186,8 +7524,13 @@
         <w:sz w:val="40"/>
         <w:lang w:eastAsia="ja-JP"/>
       </w:rPr>
-      <w:t xml:space="preserve">Log an Error </w:t>
+      <w:t>Log An Error</w:t>
     </w:r>
+  </w:p>
+  <w:p>
+    <w:pPr>
+      <w:pStyle w:val="Header"/>
+    </w:pPr>
   </w:p>
 </w:hdr>
 </file>
@@ -10567,7 +10910,7 @@
 </file>
 
 <file path=customXml/itemProps1.xml><?xml version="1.0" encoding="utf-8"?>
-<ds:datastoreItem xmlns:ds="http://schemas.openxmlformats.org/officeDocument/2006/customXml" ds:itemID="{8D07E74F-35DB-4C00-8AF1-5A2F46BEBAB9}">
+<ds:datastoreItem xmlns:ds="http://schemas.openxmlformats.org/officeDocument/2006/customXml" ds:itemID="{EBA2BE6F-46C6-4AF8-92B8-87453454B92B}">
   <ds:schemaRefs>
     <ds:schemaRef ds:uri="http://schemas.openxmlformats.org/officeDocument/2006/bibliography"/>
   </ds:schemaRefs>

</xml_diff>